<commit_message>
Started Parser (added and half edited parser)
</commit_message>
<xml_diff>
--- a/Compiler Report.docx
+++ b/Compiler Report.docx
@@ -98,6 +98,26 @@
     </w:p>
     <w:p>
       <w:pPr>
+        <w:rPr>
+          <w:rFonts w:ascii="Arial" w:hAnsi="Arial" w:cs="Arial"/>
+        </w:rPr>
+      </w:pPr>
+      <w:r>
+        <w:rPr>
+          <w:rFonts w:ascii="Arial" w:hAnsi="Arial" w:cs="Arial"/>
+        </w:rPr>
+        <w:t>Explain briefly what the files that were added from the lab do and then explain in more detail what was changed in the files/grammar from the lab to the assessment. (And new files/methods)</w:t>
+      </w:r>
+    </w:p>
+    <w:p>
+      <w:pPr>
+        <w:rPr>
+          <w:rFonts w:ascii="Arial" w:hAnsi="Arial" w:cs="Arial"/>
+        </w:rPr>
+      </w:pPr>
+    </w:p>
+    <w:p>
+      <w:pPr>
         <w:pStyle w:val="Heading1"/>
         <w:rPr>
           <w:rFonts w:ascii="Arial" w:hAnsi="Arial" w:cs="Arial"/>
@@ -133,16 +153,8 @@
         <w:rPr>
           <w:rFonts w:ascii="Arial" w:hAnsi="Arial" w:cs="Arial"/>
         </w:rPr>
-        <w:t xml:space="preserve">The first action the scanner will need to do is to read in the source code from a file, so I pulled in the </w:t>
-      </w:r>
-      <w:proofErr w:type="spellStart"/>
-      <w:r>
-        <w:rPr>
-          <w:rFonts w:ascii="Arial" w:hAnsi="Arial" w:cs="Arial"/>
-        </w:rPr>
-        <w:t>FileReader</w:t>
-      </w:r>
-      <w:proofErr w:type="spellEnd"/>
+        <w:t>The first action the scanner will need to do is to read in the source code from a file, so I pulled in the FileReader</w:t>
+      </w:r>
       <w:r>
         <w:rPr>
           <w:rFonts w:ascii="Arial" w:hAnsi="Arial" w:cs="Arial"/>
@@ -153,84 +165,62 @@
         <w:rPr>
           <w:rFonts w:ascii="Arial" w:hAnsi="Arial" w:cs="Arial"/>
         </w:rPr>
+        <w:t xml:space="preserve"> IFileReader</w:t>
+      </w:r>
+      <w:r>
+        <w:rPr>
+          <w:rFonts w:ascii="Arial" w:hAnsi="Arial" w:cs="Arial"/>
+        </w:rPr>
+        <w:t xml:space="preserve"> and Position</w:t>
+      </w:r>
+      <w:r>
+        <w:rPr>
+          <w:rFonts w:ascii="Arial" w:hAnsi="Arial" w:cs="Arial"/>
+        </w:rPr>
+        <w:t xml:space="preserve"> files from the labs; these allow the scanner to</w:t>
+      </w:r>
+      <w:r>
+        <w:rPr>
+          <w:rFonts w:ascii="Arial" w:hAnsi="Arial" w:cs="Arial"/>
+        </w:rPr>
+        <w:t xml:space="preserve"> move through the file character by character while keeping a current position which is useful for error reporting.</w:t>
+      </w:r>
+      <w:r>
+        <w:rPr>
+          <w:rFonts w:ascii="Arial" w:hAnsi="Arial" w:cs="Arial"/>
+        </w:rPr>
+        <w:t xml:space="preserve"> I </w:t>
+      </w:r>
+      <w:r>
+        <w:rPr>
+          <w:rFonts w:ascii="Arial" w:hAnsi="Arial" w:cs="Arial"/>
+        </w:rPr>
+        <w:t>also</w:t>
+      </w:r>
+      <w:r>
+        <w:rPr>
+          <w:rFonts w:ascii="Arial" w:hAnsi="Arial" w:cs="Arial"/>
+        </w:rPr>
+        <w:t xml:space="preserve"> pulled the ErrorReporter file from the labs so the compiler can display helpful errors</w:t>
+      </w:r>
+      <w:r>
+        <w:rPr>
+          <w:rFonts w:ascii="Arial" w:hAnsi="Arial" w:cs="Arial"/>
+        </w:rPr>
+        <w:t xml:space="preserve"> when compiling to help in debugging, and the Debugger file </w:t>
+      </w:r>
+      <w:r>
+        <w:rPr>
+          <w:rFonts w:ascii="Arial" w:hAnsi="Arial" w:cs="Arial"/>
+        </w:rPr>
+        <w:t>which allows you to write debugging logs when the DEBUG variable is set to true.</w:t>
+      </w:r>
+      <w:r>
+        <w:rPr>
+          <w:rFonts w:ascii="Arial" w:hAnsi="Arial" w:cs="Arial"/>
+        </w:rPr>
         <w:t xml:space="preserve"> </w:t>
       </w:r>
-      <w:proofErr w:type="spellStart"/>
-      <w:r>
-        <w:rPr>
-          <w:rFonts w:ascii="Arial" w:hAnsi="Arial" w:cs="Arial"/>
-        </w:rPr>
-        <w:t>IFileReader</w:t>
-      </w:r>
-      <w:proofErr w:type="spellEnd"/>
-      <w:r>
-        <w:rPr>
-          <w:rFonts w:ascii="Arial" w:hAnsi="Arial" w:cs="Arial"/>
-        </w:rPr>
-        <w:t xml:space="preserve"> and Position</w:t>
-      </w:r>
-      <w:r>
-        <w:rPr>
-          <w:rFonts w:ascii="Arial" w:hAnsi="Arial" w:cs="Arial"/>
-        </w:rPr>
-        <w:t xml:space="preserve"> files from the labs; these allow the scanner to</w:t>
-      </w:r>
-      <w:r>
-        <w:rPr>
-          <w:rFonts w:ascii="Arial" w:hAnsi="Arial" w:cs="Arial"/>
-        </w:rPr>
-        <w:t xml:space="preserve"> move through the file character by character while keeping a current position which is useful for error reporting.</w:t>
-      </w:r>
-      <w:r>
-        <w:rPr>
-          <w:rFonts w:ascii="Arial" w:hAnsi="Arial" w:cs="Arial"/>
-        </w:rPr>
-        <w:t xml:space="preserve"> I </w:t>
-      </w:r>
-      <w:r>
-        <w:rPr>
-          <w:rFonts w:ascii="Arial" w:hAnsi="Arial" w:cs="Arial"/>
-        </w:rPr>
-        <w:t>also</w:t>
-      </w:r>
-      <w:r>
-        <w:rPr>
-          <w:rFonts w:ascii="Arial" w:hAnsi="Arial" w:cs="Arial"/>
-        </w:rPr>
-        <w:t xml:space="preserve"> pulled the </w:t>
-      </w:r>
-      <w:proofErr w:type="spellStart"/>
-      <w:r>
-        <w:rPr>
-          <w:rFonts w:ascii="Arial" w:hAnsi="Arial" w:cs="Arial"/>
-        </w:rPr>
-        <w:t>ErrorReporter</w:t>
-      </w:r>
-      <w:proofErr w:type="spellEnd"/>
-      <w:r>
-        <w:rPr>
-          <w:rFonts w:ascii="Arial" w:hAnsi="Arial" w:cs="Arial"/>
-        </w:rPr>
-        <w:t xml:space="preserve"> file from the labs so the compiler can display helpful errors</w:t>
-      </w:r>
-      <w:r>
-        <w:rPr>
-          <w:rFonts w:ascii="Arial" w:hAnsi="Arial" w:cs="Arial"/>
-        </w:rPr>
-        <w:t xml:space="preserve"> when compiling to help in debugging, and the Debugger file </w:t>
-      </w:r>
-      <w:r>
-        <w:rPr>
-          <w:rFonts w:ascii="Arial" w:hAnsi="Arial" w:cs="Arial"/>
-        </w:rPr>
-        <w:t>which allows you to write debugging logs when the DEBUG variable is set to true.</w:t>
-      </w:r>
-      <w:r>
-        <w:rPr>
-          <w:rFonts w:ascii="Arial" w:hAnsi="Arial" w:cs="Arial"/>
-        </w:rPr>
-        <w:t xml:space="preserve"> </w:t>
-      </w:r>
       <w:r>
         <w:rPr>
           <w:rFonts w:ascii="Arial" w:hAnsi="Arial" w:cs="Arial"/>
@@ -241,21 +231,7 @@
         <w:rPr>
           <w:rFonts w:ascii="Arial" w:hAnsi="Arial" w:cs="Arial"/>
         </w:rPr>
-        <w:t xml:space="preserve">, type checker, code generator, </w:t>
-      </w:r>
-      <w:proofErr w:type="gramStart"/>
-      <w:r>
-        <w:rPr>
-          <w:rFonts w:ascii="Arial" w:hAnsi="Arial" w:cs="Arial"/>
-        </w:rPr>
-        <w:t>writer</w:t>
-      </w:r>
-      <w:proofErr w:type="gramEnd"/>
-      <w:r>
-        <w:rPr>
-          <w:rFonts w:ascii="Arial" w:hAnsi="Arial" w:cs="Arial"/>
-        </w:rPr>
-        <w:t xml:space="preserve"> and the output file arguments.</w:t>
+        <w:t>, type checker, code generator, writer and the output file arguments.</w:t>
       </w:r>
       <w:r>
         <w:rPr>
@@ -280,7 +256,19 @@
         <w:rPr>
           <w:rFonts w:ascii="Arial" w:hAnsi="Arial" w:cs="Arial"/>
         </w:rPr>
-        <w:t xml:space="preserve"> added I could start on the tokenization of the source code now, which is where the lab language and the assessment language starts to differ. I pulled in all the </w:t>
+        <w:t xml:space="preserve"> added I could start on the tokenization of the source code now, which is where the lab language and the assessment language starts to differ. </w:t>
+      </w:r>
+      <w:r>
+        <w:rPr>
+          <w:rFonts w:ascii="Arial" w:hAnsi="Arial" w:cs="Arial"/>
+        </w:rPr>
+        <w:t>I first</w:t>
+      </w:r>
+      <w:r>
+        <w:rPr>
+          <w:rFonts w:ascii="Arial" w:hAnsi="Arial" w:cs="Arial"/>
+        </w:rPr>
+        <w:t xml:space="preserve"> pulled in all the </w:t>
       </w:r>
       <w:r>
         <w:rPr>
@@ -292,21 +280,35 @@
         <w:rPr>
           <w:rFonts w:ascii="Arial" w:hAnsi="Arial" w:cs="Arial"/>
         </w:rPr>
-        <w:t xml:space="preserve">, Token, </w:t>
-      </w:r>
-      <w:proofErr w:type="spellStart"/>
-      <w:r>
-        <w:rPr>
-          <w:rFonts w:ascii="Arial" w:hAnsi="Arial" w:cs="Arial"/>
-        </w:rPr>
-        <w:t>TokenType</w:t>
-      </w:r>
-      <w:proofErr w:type="spellEnd"/>
-      <w:r>
-        <w:rPr>
-          <w:rFonts w:ascii="Arial" w:hAnsi="Arial" w:cs="Arial"/>
-        </w:rPr>
-        <w:t xml:space="preserve"> and Tokenizer</w:t>
+        <w:t>, Token, TokenType and Tokenizer</w:t>
+      </w:r>
+      <w:r>
+        <w:rPr>
+          <w:rFonts w:ascii="Arial" w:hAnsi="Arial" w:cs="Arial"/>
+        </w:rPr>
+        <w:t xml:space="preserve">. Both the TokenType and Tokenizer files need to be altered to fit the new grammar in the assessment language. </w:t>
+      </w:r>
+    </w:p>
+    <w:p>
+      <w:pPr>
+        <w:rPr>
+          <w:rFonts w:ascii="Arial" w:hAnsi="Arial" w:cs="Arial"/>
+        </w:rPr>
+      </w:pPr>
+    </w:p>
+    <w:p>
+      <w:pPr>
+        <w:ind w:left="720"/>
+        <w:rPr>
+          <w:rFonts w:ascii="Arial" w:hAnsi="Arial" w:cs="Arial"/>
+        </w:rPr>
+      </w:pPr>
+      <w:r>
+        <w:rPr>
+          <w:rFonts w:ascii="Arial" w:hAnsi="Arial" w:cs="Arial"/>
+        </w:rPr>
+        <w:lastRenderedPageBreak/>
+        <w:t>To make the token types I went through the language specification and noted down all the appropriate terminals and non-terminals in order of appearance …</w:t>
       </w:r>
     </w:p>
     <w:p>
@@ -355,7 +357,6 @@
         <w:rPr>
           <w:rFonts w:ascii="Arial" w:hAnsi="Arial" w:cs="Arial"/>
         </w:rPr>
-        <w:lastRenderedPageBreak/>
         <w:t>2 Parser</w:t>
       </w:r>
     </w:p>
@@ -806,6 +807,7 @@
     <w:lsdException w:name="HTML Sample" w:semiHidden="1" w:unhideWhenUsed="1"/>
     <w:lsdException w:name="HTML Typewriter" w:semiHidden="1" w:unhideWhenUsed="1"/>
     <w:lsdException w:name="HTML Variable" w:semiHidden="1" w:unhideWhenUsed="1"/>
+    <w:lsdException w:name="Normal Table" w:semiHidden="1" w:unhideWhenUsed="1"/>
     <w:lsdException w:name="annotation subject" w:semiHidden="1" w:unhideWhenUsed="1"/>
     <w:lsdException w:name="No List" w:semiHidden="1" w:unhideWhenUsed="1"/>
     <w:lsdException w:name="Outline List 1" w:semiHidden="1" w:unhideWhenUsed="1"/>
@@ -852,8 +854,10 @@
     <w:lsdException w:name="Table Subtle 2" w:semiHidden="1" w:unhideWhenUsed="1"/>
     <w:lsdException w:name="Table Web 1" w:semiHidden="1" w:unhideWhenUsed="1"/>
     <w:lsdException w:name="Table Web 2" w:semiHidden="1" w:unhideWhenUsed="1"/>
+    <w:lsdException w:name="Table Web 3" w:semiHidden="1" w:unhideWhenUsed="1"/>
     <w:lsdException w:name="Balloon Text" w:semiHidden="1" w:unhideWhenUsed="1"/>
     <w:lsdException w:name="Table Grid" w:uiPriority="39"/>
+    <w:lsdException w:name="Table Theme" w:semiHidden="1" w:unhideWhenUsed="1"/>
     <w:lsdException w:name="Placeholder Text" w:semiHidden="1"/>
     <w:lsdException w:name="No Spacing" w:uiPriority="1" w:qFormat="1"/>
     <w:lsdException w:name="Light Shading" w:uiPriority="60"/>

</xml_diff>

<commit_message>
Semantic Analysis Identifying Done
</commit_message>
<xml_diff>
--- a/Compiler Report.docx
+++ b/Compiler Report.docx
@@ -1677,6 +1677,27 @@
     </w:p>
     <w:p>
       <w:pPr>
+        <w:rPr>
+          <w:rFonts w:ascii="Arial" w:hAnsi="Arial" w:cs="Arial"/>
+        </w:rPr>
+      </w:pPr>
+    </w:p>
+    <w:p>
+      <w:pPr>
+        <w:rPr>
+          <w:rFonts w:ascii="Arial" w:hAnsi="Arial" w:cs="Arial"/>
+        </w:rPr>
+      </w:pPr>
+    </w:p>
+    <w:p>
+      <w:pPr>
+        <w:rPr>
+          <w:rFonts w:ascii="Arial" w:hAnsi="Arial" w:cs="Arial"/>
+        </w:rPr>
+      </w:pPr>
+    </w:p>
+    <w:p>
+      <w:pPr>
         <w:pStyle w:val="Heading1"/>
         <w:rPr>
           <w:rFonts w:ascii="Arial" w:hAnsi="Arial" w:cs="Arial"/>
@@ -1686,6 +1707,7 @@
         <w:rPr>
           <w:rFonts w:ascii="Arial" w:hAnsi="Arial" w:cs="Arial"/>
         </w:rPr>
+        <w:lastRenderedPageBreak/>
         <w:t>3 Semantic Analyser</w:t>
       </w:r>
     </w:p>
@@ -1708,6 +1730,356 @@
         <w:pStyle w:val="ListParagraph"/>
         <w:numPr>
           <w:ilvl w:val="0"/>
+          <w:numId w:val="4"/>
+        </w:numPr>
+        <w:rPr>
+          <w:rFonts w:ascii="Arial" w:hAnsi="Arial" w:cs="Arial"/>
+        </w:rPr>
+      </w:pPr>
+      <w:r>
+        <w:rPr>
+          <w:rFonts w:ascii="Arial" w:hAnsi="Arial" w:cs="Arial"/>
+        </w:rPr>
+        <w:t xml:space="preserve">Added </w:t>
+      </w:r>
+      <w:proofErr w:type="spellStart"/>
+      <w:r>
+        <w:rPr>
+          <w:rFonts w:ascii="Arial" w:hAnsi="Arial" w:cs="Arial"/>
+        </w:rPr>
+        <w:t>SemanticAnalysis</w:t>
+      </w:r>
+      <w:proofErr w:type="spellEnd"/>
+      <w:r>
+        <w:rPr>
+          <w:rFonts w:ascii="Arial" w:hAnsi="Arial" w:cs="Arial"/>
+        </w:rPr>
+        <w:t xml:space="preserve"> files</w:t>
+      </w:r>
+    </w:p>
+    <w:p>
+      <w:pPr>
+        <w:pStyle w:val="ListParagraph"/>
+        <w:numPr>
+          <w:ilvl w:val="0"/>
+          <w:numId w:val="4"/>
+        </w:numPr>
+        <w:rPr>
+          <w:rFonts w:ascii="Arial" w:hAnsi="Arial" w:cs="Arial"/>
+        </w:rPr>
+      </w:pPr>
+      <w:r>
+        <w:rPr>
+          <w:rFonts w:ascii="Arial" w:hAnsi="Arial" w:cs="Arial"/>
+        </w:rPr>
+        <w:t xml:space="preserve">Added full </w:t>
+      </w:r>
+      <w:proofErr w:type="spellStart"/>
+      <w:r>
+        <w:rPr>
+          <w:rFonts w:ascii="Arial" w:hAnsi="Arial" w:cs="Arial"/>
+        </w:rPr>
+        <w:t>TriangleAbstractMachine</w:t>
+      </w:r>
+      <w:proofErr w:type="spellEnd"/>
+      <w:r>
+        <w:rPr>
+          <w:rFonts w:ascii="Arial" w:hAnsi="Arial" w:cs="Arial"/>
+        </w:rPr>
+        <w:t xml:space="preserve"> with the address at the bottom commented out from labs</w:t>
+      </w:r>
+    </w:p>
+    <w:p>
+      <w:pPr>
+        <w:pStyle w:val="ListParagraph"/>
+        <w:numPr>
+          <w:ilvl w:val="0"/>
+          <w:numId w:val="4"/>
+        </w:numPr>
+        <w:rPr>
+          <w:rFonts w:ascii="Arial" w:hAnsi="Arial" w:cs="Arial"/>
+        </w:rPr>
+      </w:pPr>
+      <w:proofErr w:type="spellStart"/>
+      <w:r>
+        <w:rPr>
+          <w:rFonts w:ascii="Arial" w:hAnsi="Arial" w:cs="Arial"/>
+        </w:rPr>
+        <w:t>DeclarationIdentifier</w:t>
+      </w:r>
+      <w:proofErr w:type="spellEnd"/>
+      <w:r>
+        <w:rPr>
+          <w:rFonts w:ascii="Arial" w:hAnsi="Arial" w:cs="Arial"/>
+        </w:rPr>
+        <w:t>:</w:t>
+      </w:r>
+    </w:p>
+    <w:p>
+      <w:pPr>
+        <w:pStyle w:val="ListParagraph"/>
+        <w:numPr>
+          <w:ilvl w:val="1"/>
+          <w:numId w:val="4"/>
+        </w:numPr>
+        <w:rPr>
+          <w:rFonts w:ascii="Arial" w:hAnsi="Arial" w:cs="Arial"/>
+        </w:rPr>
+      </w:pPr>
+      <w:r>
+        <w:rPr>
+          <w:rFonts w:ascii="Arial" w:hAnsi="Arial" w:cs="Arial"/>
+        </w:rPr>
+        <w:t>Changed:</w:t>
+      </w:r>
+    </w:p>
+    <w:p>
+      <w:pPr>
+        <w:pStyle w:val="ListParagraph"/>
+        <w:numPr>
+          <w:ilvl w:val="2"/>
+          <w:numId w:val="4"/>
+        </w:numPr>
+        <w:rPr>
+          <w:rFonts w:ascii="Arial" w:hAnsi="Arial" w:cs="Arial"/>
+        </w:rPr>
+      </w:pPr>
+      <w:proofErr w:type="spellStart"/>
+      <w:r>
+        <w:rPr>
+          <w:rFonts w:ascii="Arial" w:hAnsi="Arial" w:cs="Arial"/>
+        </w:rPr>
+        <w:t>PerformIdentificationOn</w:t>
+      </w:r>
+      <w:r>
+        <w:rPr>
+          <w:rFonts w:ascii="Arial" w:hAnsi="Arial" w:cs="Arial"/>
+        </w:rPr>
+        <w:t>Blank</w:t>
+      </w:r>
+      <w:r>
+        <w:rPr>
+          <w:rFonts w:ascii="Arial" w:hAnsi="Arial" w:cs="Arial"/>
+        </w:rPr>
+        <w:t>Command</w:t>
+      </w:r>
+      <w:proofErr w:type="spellEnd"/>
+      <w:r>
+        <w:rPr>
+          <w:rFonts w:ascii="Arial" w:hAnsi="Arial" w:cs="Arial"/>
+        </w:rPr>
+        <w:t xml:space="preserve"> -&gt; </w:t>
+      </w:r>
+      <w:proofErr w:type="spellStart"/>
+      <w:r>
+        <w:rPr>
+          <w:rFonts w:ascii="Arial" w:hAnsi="Arial" w:cs="Arial"/>
+        </w:rPr>
+        <w:t>PerformIdentificationOnNothingCommand</w:t>
+      </w:r>
+      <w:proofErr w:type="spellEnd"/>
+    </w:p>
+    <w:p>
+      <w:pPr>
+        <w:pStyle w:val="ListParagraph"/>
+        <w:numPr>
+          <w:ilvl w:val="2"/>
+          <w:numId w:val="4"/>
+        </w:numPr>
+        <w:rPr>
+          <w:rFonts w:ascii="Arial" w:hAnsi="Arial" w:cs="Arial"/>
+        </w:rPr>
+      </w:pPr>
+    </w:p>
+    <w:p>
+      <w:pPr>
+        <w:pStyle w:val="ListParagraph"/>
+        <w:numPr>
+          <w:ilvl w:val="1"/>
+          <w:numId w:val="4"/>
+        </w:numPr>
+        <w:rPr>
+          <w:rFonts w:ascii="Arial" w:hAnsi="Arial" w:cs="Arial"/>
+        </w:rPr>
+      </w:pPr>
+      <w:r>
+        <w:rPr>
+          <w:rFonts w:ascii="Arial" w:hAnsi="Arial" w:cs="Arial"/>
+        </w:rPr>
+        <w:t>Added:</w:t>
+      </w:r>
+    </w:p>
+    <w:p>
+      <w:pPr>
+        <w:pStyle w:val="ListParagraph"/>
+        <w:numPr>
+          <w:ilvl w:val="2"/>
+          <w:numId w:val="4"/>
+        </w:numPr>
+        <w:rPr>
+          <w:rFonts w:ascii="Arial" w:hAnsi="Arial" w:cs="Arial"/>
+        </w:rPr>
+      </w:pPr>
+      <w:proofErr w:type="spellStart"/>
+      <w:r>
+        <w:rPr>
+          <w:rFonts w:ascii="Arial" w:hAnsi="Arial" w:cs="Arial"/>
+        </w:rPr>
+        <w:t>PerformIdentificationOnWhileForeverCommand</w:t>
+      </w:r>
+      <w:proofErr w:type="spellEnd"/>
+    </w:p>
+    <w:p>
+      <w:pPr>
+        <w:pStyle w:val="ListParagraph"/>
+        <w:numPr>
+          <w:ilvl w:val="2"/>
+          <w:numId w:val="4"/>
+        </w:numPr>
+        <w:rPr>
+          <w:rFonts w:ascii="Arial" w:hAnsi="Arial" w:cs="Arial"/>
+        </w:rPr>
+      </w:pPr>
+      <w:proofErr w:type="spellStart"/>
+      <w:r>
+        <w:rPr>
+          <w:rFonts w:ascii="Arial" w:hAnsi="Arial" w:cs="Arial"/>
+        </w:rPr>
+        <w:t>PerformIdentificationOnCallExpression</w:t>
+      </w:r>
+      <w:proofErr w:type="spellEnd"/>
+    </w:p>
+    <w:p>
+      <w:pPr>
+        <w:pStyle w:val="ListParagraph"/>
+        <w:numPr>
+          <w:ilvl w:val="1"/>
+          <w:numId w:val="4"/>
+        </w:numPr>
+        <w:rPr>
+          <w:rFonts w:ascii="Arial" w:hAnsi="Arial" w:cs="Arial"/>
+        </w:rPr>
+      </w:pPr>
+      <w:r>
+        <w:rPr>
+          <w:rFonts w:ascii="Arial" w:hAnsi="Arial" w:cs="Arial"/>
+        </w:rPr>
+        <w:t xml:space="preserve"> </w:t>
+      </w:r>
+    </w:p>
+    <w:p>
+      <w:pPr>
+        <w:pStyle w:val="ListParagraph"/>
+        <w:numPr>
+          <w:ilvl w:val="0"/>
+          <w:numId w:val="4"/>
+        </w:numPr>
+        <w:rPr>
+          <w:rFonts w:ascii="Arial" w:hAnsi="Arial" w:cs="Arial"/>
+        </w:rPr>
+      </w:pPr>
+      <w:proofErr w:type="spellStart"/>
+      <w:r>
+        <w:rPr>
+          <w:rFonts w:ascii="Arial" w:hAnsi="Arial" w:cs="Arial"/>
+        </w:rPr>
+        <w:t>TypeChecker</w:t>
+      </w:r>
+      <w:proofErr w:type="spellEnd"/>
+      <w:r>
+        <w:rPr>
+          <w:rFonts w:ascii="Arial" w:hAnsi="Arial" w:cs="Arial"/>
+        </w:rPr>
+        <w:t>:</w:t>
+      </w:r>
+    </w:p>
+    <w:p>
+      <w:pPr>
+        <w:pStyle w:val="ListParagraph"/>
+        <w:numPr>
+          <w:ilvl w:val="1"/>
+          <w:numId w:val="4"/>
+        </w:numPr>
+        <w:rPr>
+          <w:rFonts w:ascii="Arial" w:hAnsi="Arial" w:cs="Arial"/>
+        </w:rPr>
+      </w:pPr>
+      <w:r>
+        <w:rPr>
+          <w:rFonts w:ascii="Arial" w:hAnsi="Arial" w:cs="Arial"/>
+        </w:rPr>
+        <w:t>Changed:</w:t>
+      </w:r>
+    </w:p>
+    <w:p>
+      <w:pPr>
+        <w:pStyle w:val="ListParagraph"/>
+        <w:numPr>
+          <w:ilvl w:val="2"/>
+          <w:numId w:val="4"/>
+        </w:numPr>
+        <w:rPr>
+          <w:rFonts w:ascii="Arial" w:hAnsi="Arial" w:cs="Arial"/>
+        </w:rPr>
+      </w:pPr>
+      <w:proofErr w:type="spellStart"/>
+      <w:r>
+        <w:rPr>
+          <w:rFonts w:ascii="Arial" w:hAnsi="Arial" w:cs="Arial"/>
+        </w:rPr>
+        <w:t>PerformTypeCheckingOnBlankCommand</w:t>
+      </w:r>
+      <w:proofErr w:type="spellEnd"/>
+      <w:r>
+        <w:rPr>
+          <w:rFonts w:ascii="Arial" w:hAnsi="Arial" w:cs="Arial"/>
+        </w:rPr>
+        <w:t xml:space="preserve"> -&gt; </w:t>
+      </w:r>
+      <w:proofErr w:type="spellStart"/>
+      <w:r>
+        <w:rPr>
+          <w:rFonts w:ascii="Arial" w:hAnsi="Arial" w:cs="Arial"/>
+        </w:rPr>
+        <w:t>PerformTypeCheckingOnNothingCommand</w:t>
+      </w:r>
+      <w:proofErr w:type="spellEnd"/>
+    </w:p>
+    <w:p>
+      <w:pPr>
+        <w:pStyle w:val="ListParagraph"/>
+        <w:numPr>
+          <w:ilvl w:val="2"/>
+          <w:numId w:val="4"/>
+        </w:numPr>
+        <w:rPr>
+          <w:rFonts w:ascii="Arial" w:hAnsi="Arial" w:cs="Arial"/>
+        </w:rPr>
+      </w:pPr>
+    </w:p>
+    <w:p>
+      <w:pPr>
+        <w:pStyle w:val="ListParagraph"/>
+        <w:numPr>
+          <w:ilvl w:val="1"/>
+          <w:numId w:val="4"/>
+        </w:numPr>
+        <w:rPr>
+          <w:rFonts w:ascii="Arial" w:hAnsi="Arial" w:cs="Arial"/>
+        </w:rPr>
+      </w:pPr>
+      <w:r>
+        <w:rPr>
+          <w:rFonts w:ascii="Arial" w:hAnsi="Arial" w:cs="Arial"/>
+        </w:rPr>
+        <w:t xml:space="preserve">Added: </w:t>
+      </w:r>
+    </w:p>
+    <w:p>
+      <w:pPr>
+        <w:pStyle w:val="ListParagraph"/>
+        <w:numPr>
+          <w:ilvl w:val="2"/>
           <w:numId w:val="4"/>
         </w:numPr>
         <w:rPr>
@@ -1883,7 +2255,7 @@
         <w:rFonts w:ascii="Symbol" w:hAnsi="Symbol" w:hint="default"/>
       </w:rPr>
     </w:lvl>
-    <w:lvl w:ilvl="1" w:tplc="08090003" w:tentative="1">
+    <w:lvl w:ilvl="1" w:tplc="08090003">
       <w:start w:val="1"/>
       <w:numFmt w:val="bullet"/>
       <w:lvlText w:val="o"/>
@@ -1895,7 +2267,7 @@
         <w:rFonts w:ascii="Courier New" w:hAnsi="Courier New" w:cs="Courier New" w:hint="default"/>
       </w:rPr>
     </w:lvl>
-    <w:lvl w:ilvl="2" w:tplc="08090005" w:tentative="1">
+    <w:lvl w:ilvl="2" w:tplc="08090005">
       <w:start w:val="1"/>
       <w:numFmt w:val="bullet"/>
       <w:lvlText w:val=""/>
@@ -1907,7 +2279,7 @@
         <w:rFonts w:ascii="Wingdings" w:hAnsi="Wingdings" w:hint="default"/>
       </w:rPr>
     </w:lvl>
-    <w:lvl w:ilvl="3" w:tplc="08090001" w:tentative="1">
+    <w:lvl w:ilvl="3" w:tplc="08090001">
       <w:start w:val="1"/>
       <w:numFmt w:val="bullet"/>
       <w:lvlText w:val=""/>

</xml_diff>

<commit_message>
Added check for function return value in CallExpression Type Checker
</commit_message>
<xml_diff>
--- a/Compiler Report.docx
+++ b/Compiler Report.docx
@@ -153,8 +153,16 @@
         <w:rPr>
           <w:rFonts w:ascii="Arial" w:hAnsi="Arial" w:cs="Arial"/>
         </w:rPr>
-        <w:t>The first action the scanner will need to do is to read in the source code from a file, so I pulled in the FileReader</w:t>
-      </w:r>
+        <w:t xml:space="preserve">The first action the scanner will need to do is to read in the source code from a file, so I pulled in the </w:t>
+      </w:r>
+      <w:proofErr w:type="spellStart"/>
+      <w:r>
+        <w:rPr>
+          <w:rFonts w:ascii="Arial" w:hAnsi="Arial" w:cs="Arial"/>
+        </w:rPr>
+        <w:t>FileReader</w:t>
+      </w:r>
+      <w:proofErr w:type="spellEnd"/>
       <w:r>
         <w:rPr>
           <w:rFonts w:ascii="Arial" w:hAnsi="Arial" w:cs="Arial"/>
@@ -165,8 +173,16 @@
         <w:rPr>
           <w:rFonts w:ascii="Arial" w:hAnsi="Arial" w:cs="Arial"/>
         </w:rPr>
-        <w:t xml:space="preserve"> IFileReader</w:t>
-      </w:r>
+        <w:t xml:space="preserve"> </w:t>
+      </w:r>
+      <w:proofErr w:type="spellStart"/>
+      <w:r>
+        <w:rPr>
+          <w:rFonts w:ascii="Arial" w:hAnsi="Arial" w:cs="Arial"/>
+        </w:rPr>
+        <w:t>IFileReader</w:t>
+      </w:r>
+      <w:proofErr w:type="spellEnd"/>
       <w:r>
         <w:rPr>
           <w:rFonts w:ascii="Arial" w:hAnsi="Arial" w:cs="Arial"/>
@@ -201,7 +217,21 @@
         <w:rPr>
           <w:rFonts w:ascii="Arial" w:hAnsi="Arial" w:cs="Arial"/>
         </w:rPr>
-        <w:t xml:space="preserve"> pulled the ErrorReporter file from the labs so the compiler can display helpful errors</w:t>
+        <w:t xml:space="preserve"> pulled the </w:t>
+      </w:r>
+      <w:proofErr w:type="spellStart"/>
+      <w:r>
+        <w:rPr>
+          <w:rFonts w:ascii="Arial" w:hAnsi="Arial" w:cs="Arial"/>
+        </w:rPr>
+        <w:t>ErrorReporter</w:t>
+      </w:r>
+      <w:proofErr w:type="spellEnd"/>
+      <w:r>
+        <w:rPr>
+          <w:rFonts w:ascii="Arial" w:hAnsi="Arial" w:cs="Arial"/>
+        </w:rPr>
+        <w:t xml:space="preserve"> file from the labs so the compiler can display helpful errors</w:t>
       </w:r>
       <w:r>
         <w:rPr>
@@ -231,7 +261,21 @@
         <w:rPr>
           <w:rFonts w:ascii="Arial" w:hAnsi="Arial" w:cs="Arial"/>
         </w:rPr>
-        <w:t>, type checker, code generator, writer and the output file arguments.</w:t>
+        <w:t xml:space="preserve">, type checker, code generator, </w:t>
+      </w:r>
+      <w:proofErr w:type="gramStart"/>
+      <w:r>
+        <w:rPr>
+          <w:rFonts w:ascii="Arial" w:hAnsi="Arial" w:cs="Arial"/>
+        </w:rPr>
+        <w:t>writer</w:t>
+      </w:r>
+      <w:proofErr w:type="gramEnd"/>
+      <w:r>
+        <w:rPr>
+          <w:rFonts w:ascii="Arial" w:hAnsi="Arial" w:cs="Arial"/>
+        </w:rPr>
+        <w:t xml:space="preserve"> and the output file arguments.</w:t>
       </w:r>
       <w:r>
         <w:rPr>
@@ -280,13 +324,41 @@
         <w:rPr>
           <w:rFonts w:ascii="Arial" w:hAnsi="Arial" w:cs="Arial"/>
         </w:rPr>
-        <w:t>, Token, TokenType and Tokenizer</w:t>
-      </w:r>
-      <w:r>
-        <w:rPr>
-          <w:rFonts w:ascii="Arial" w:hAnsi="Arial" w:cs="Arial"/>
-        </w:rPr>
-        <w:t xml:space="preserve">. Both the TokenType and Tokenizer files need to be altered to fit the new grammar in the assessment language. </w:t>
+        <w:t xml:space="preserve">, Token, </w:t>
+      </w:r>
+      <w:proofErr w:type="spellStart"/>
+      <w:r>
+        <w:rPr>
+          <w:rFonts w:ascii="Arial" w:hAnsi="Arial" w:cs="Arial"/>
+        </w:rPr>
+        <w:t>TokenType</w:t>
+      </w:r>
+      <w:proofErr w:type="spellEnd"/>
+      <w:r>
+        <w:rPr>
+          <w:rFonts w:ascii="Arial" w:hAnsi="Arial" w:cs="Arial"/>
+        </w:rPr>
+        <w:t xml:space="preserve"> and Tokenizer</w:t>
+      </w:r>
+      <w:r>
+        <w:rPr>
+          <w:rFonts w:ascii="Arial" w:hAnsi="Arial" w:cs="Arial"/>
+        </w:rPr>
+        <w:t xml:space="preserve">. Both the </w:t>
+      </w:r>
+      <w:proofErr w:type="spellStart"/>
+      <w:r>
+        <w:rPr>
+          <w:rFonts w:ascii="Arial" w:hAnsi="Arial" w:cs="Arial"/>
+        </w:rPr>
+        <w:t>TokenType</w:t>
+      </w:r>
+      <w:proofErr w:type="spellEnd"/>
+      <w:r>
+        <w:rPr>
+          <w:rFonts w:ascii="Arial" w:hAnsi="Arial" w:cs="Arial"/>
+        </w:rPr>
+        <w:t xml:space="preserve"> and Tokenizer files need to be altered to fit the new grammar in the assessment language. </w:t>
       </w:r>
     </w:p>
     <w:p>
@@ -393,8 +465,16 @@
         <w:rPr>
           <w:rFonts w:ascii="Arial" w:hAnsi="Arial" w:cs="Arial"/>
         </w:rPr>
-        <w:t>Comment is now $ instead of !</w:t>
-      </w:r>
+        <w:t xml:space="preserve">Comment is now $ instead </w:t>
+      </w:r>
+      <w:proofErr w:type="gramStart"/>
+      <w:r>
+        <w:rPr>
+          <w:rFonts w:ascii="Arial" w:hAnsi="Arial" w:cs="Arial"/>
+        </w:rPr>
+        <w:t>of !</w:t>
+      </w:r>
+      <w:proofErr w:type="gramEnd"/>
     </w:p>
     <w:p>
       <w:pPr>
@@ -407,12 +487,28 @@
           <w:rFonts w:ascii="Arial" w:hAnsi="Arial" w:cs="Arial"/>
         </w:rPr>
       </w:pPr>
-      <w:r>
-        <w:rPr>
-          <w:rFonts w:ascii="Arial" w:hAnsi="Arial" w:cs="Arial"/>
-        </w:rPr>
-        <w:t>TokenTypes are ordered in the way they show up in the grammer</w:t>
-      </w:r>
+      <w:proofErr w:type="spellStart"/>
+      <w:r>
+        <w:rPr>
+          <w:rFonts w:ascii="Arial" w:hAnsi="Arial" w:cs="Arial"/>
+        </w:rPr>
+        <w:t>TokenTypes</w:t>
+      </w:r>
+      <w:proofErr w:type="spellEnd"/>
+      <w:r>
+        <w:rPr>
+          <w:rFonts w:ascii="Arial" w:hAnsi="Arial" w:cs="Arial"/>
+        </w:rPr>
+        <w:t xml:space="preserve"> are ordered in the way they show up in the </w:t>
+      </w:r>
+      <w:proofErr w:type="spellStart"/>
+      <w:r>
+        <w:rPr>
+          <w:rFonts w:ascii="Arial" w:hAnsi="Arial" w:cs="Arial"/>
+        </w:rPr>
+        <w:t>grammer</w:t>
+      </w:r>
+      <w:proofErr w:type="spellEnd"/>
     </w:p>
     <w:p>
       <w:pPr>
@@ -449,11 +545,19 @@
         </w:rPr>
         <w:t xml:space="preserve">Got rid of Tokens: </w:t>
       </w:r>
-      <w:r>
-        <w:rPr>
-          <w:rFonts w:ascii="Arial" w:hAnsi="Arial" w:cs="Arial"/>
-        </w:rPr>
-        <w:t>Const, Semicolon, Is</w:t>
+      <w:proofErr w:type="spellStart"/>
+      <w:r>
+        <w:rPr>
+          <w:rFonts w:ascii="Arial" w:hAnsi="Arial" w:cs="Arial"/>
+        </w:rPr>
+        <w:t>Const</w:t>
+      </w:r>
+      <w:proofErr w:type="spellEnd"/>
+      <w:r>
+        <w:rPr>
+          <w:rFonts w:ascii="Arial" w:hAnsi="Arial" w:cs="Arial"/>
+        </w:rPr>
+        <w:t>, Semicolon, Is</w:t>
       </w:r>
     </w:p>
     <w:p>
@@ -471,8 +575,16 @@
         <w:rPr>
           <w:rFonts w:ascii="Arial" w:hAnsi="Arial" w:cs="Arial"/>
         </w:rPr>
-        <w:t>Changed Becomes to a Terminal reserved word tokentype</w:t>
-      </w:r>
+        <w:t xml:space="preserve">Changed Becomes to a Terminal reserved word </w:t>
+      </w:r>
+      <w:proofErr w:type="spellStart"/>
+      <w:r>
+        <w:rPr>
+          <w:rFonts w:ascii="Arial" w:hAnsi="Arial" w:cs="Arial"/>
+        </w:rPr>
+        <w:t>tokentype</w:t>
+      </w:r>
+      <w:proofErr w:type="spellEnd"/>
     </w:p>
     <w:p>
       <w:pPr>
@@ -489,7 +601,49 @@
         <w:rPr>
           <w:rFonts w:ascii="Arial" w:hAnsi="Arial" w:cs="Arial"/>
         </w:rPr>
-        <w:t>Updated Keywords ImmutableDictionary to incompass the new TokenTypes and get rid of old ones.</w:t>
+        <w:t xml:space="preserve">Updated Keywords </w:t>
+      </w:r>
+      <w:proofErr w:type="spellStart"/>
+      <w:r>
+        <w:rPr>
+          <w:rFonts w:ascii="Arial" w:hAnsi="Arial" w:cs="Arial"/>
+        </w:rPr>
+        <w:t>ImmutableDictionary</w:t>
+      </w:r>
+      <w:proofErr w:type="spellEnd"/>
+      <w:r>
+        <w:rPr>
+          <w:rFonts w:ascii="Arial" w:hAnsi="Arial" w:cs="Arial"/>
+        </w:rPr>
+        <w:t xml:space="preserve"> to </w:t>
+      </w:r>
+      <w:proofErr w:type="spellStart"/>
+      <w:r>
+        <w:rPr>
+          <w:rFonts w:ascii="Arial" w:hAnsi="Arial" w:cs="Arial"/>
+        </w:rPr>
+        <w:t>incompass</w:t>
+      </w:r>
+      <w:proofErr w:type="spellEnd"/>
+      <w:r>
+        <w:rPr>
+          <w:rFonts w:ascii="Arial" w:hAnsi="Arial" w:cs="Arial"/>
+        </w:rPr>
+        <w:t xml:space="preserve"> the new </w:t>
+      </w:r>
+      <w:proofErr w:type="spellStart"/>
+      <w:r>
+        <w:rPr>
+          <w:rFonts w:ascii="Arial" w:hAnsi="Arial" w:cs="Arial"/>
+        </w:rPr>
+        <w:t>TokenTypes</w:t>
+      </w:r>
+      <w:proofErr w:type="spellEnd"/>
+      <w:r>
+        <w:rPr>
+          <w:rFonts w:ascii="Arial" w:hAnsi="Arial" w:cs="Arial"/>
+        </w:rPr>
+        <w:t xml:space="preserve"> and get rid of old ones.</w:t>
       </w:r>
     </w:p>
     <w:p>
@@ -747,7 +901,21 @@
         <w:rPr>
           <w:rFonts w:ascii="Arial" w:hAnsi="Arial" w:cs="Arial"/>
         </w:rPr>
-        <w:t>(SingleCommand)</w:t>
+        <w:t>(</w:t>
+      </w:r>
+      <w:proofErr w:type="spellStart"/>
+      <w:r>
+        <w:rPr>
+          <w:rFonts w:ascii="Arial" w:hAnsi="Arial" w:cs="Arial"/>
+        </w:rPr>
+        <w:t>SingleCommand</w:t>
+      </w:r>
+      <w:proofErr w:type="spellEnd"/>
+      <w:r>
+        <w:rPr>
+          <w:rFonts w:ascii="Arial" w:hAnsi="Arial" w:cs="Arial"/>
+        </w:rPr>
+        <w:t>)</w:t>
       </w:r>
       <w:r>
         <w:rPr>
@@ -755,6 +923,7 @@
         </w:rPr>
         <w:t xml:space="preserve"> which was changed from </w:t>
       </w:r>
+      <w:proofErr w:type="spellStart"/>
       <w:r>
         <w:rPr>
           <w:rFonts w:ascii="Arial" w:hAnsi="Arial" w:cs="Arial"/>
@@ -767,6 +936,7 @@
         </w:rPr>
         <w:t>arseBlankCommand</w:t>
       </w:r>
+      <w:proofErr w:type="spellEnd"/>
     </w:p>
     <w:p>
       <w:pPr>
@@ -825,7 +995,21 @@
         <w:rPr>
           <w:rFonts w:ascii="Arial" w:hAnsi="Arial" w:cs="Arial"/>
         </w:rPr>
-        <w:t xml:space="preserve"> using comma to separate the for command options</w:t>
+        <w:t xml:space="preserve"> using comma to separate the </w:t>
+      </w:r>
+      <w:proofErr w:type="gramStart"/>
+      <w:r>
+        <w:rPr>
+          <w:rFonts w:ascii="Arial" w:hAnsi="Arial" w:cs="Arial"/>
+        </w:rPr>
+        <w:t>for command</w:t>
+      </w:r>
+      <w:proofErr w:type="gramEnd"/>
+      <w:r>
+        <w:rPr>
+          <w:rFonts w:ascii="Arial" w:hAnsi="Arial" w:cs="Arial"/>
+        </w:rPr>
+        <w:t xml:space="preserve"> options</w:t>
       </w:r>
     </w:p>
     <w:p>
@@ -843,7 +1027,21 @@
         <w:rPr>
           <w:rFonts w:ascii="Arial" w:hAnsi="Arial" w:cs="Arial"/>
         </w:rPr>
-        <w:t>Updated single command identifier so that it uses ‘becomes’ then expression instead of ‘:=’</w:t>
+        <w:t xml:space="preserve">Updated single command identifier so that it uses ‘becomes’ then expression instead of </w:t>
+      </w:r>
+      <w:proofErr w:type="gramStart"/>
+      <w:r>
+        <w:rPr>
+          <w:rFonts w:ascii="Arial" w:hAnsi="Arial" w:cs="Arial"/>
+        </w:rPr>
+        <w:t>‘:=</w:t>
+      </w:r>
+      <w:proofErr w:type="gramEnd"/>
+      <w:r>
+        <w:rPr>
+          <w:rFonts w:ascii="Arial" w:hAnsi="Arial" w:cs="Arial"/>
+        </w:rPr>
+        <w:t>’</w:t>
       </w:r>
       <w:r>
         <w:rPr>
@@ -953,7 +1151,21 @@
         <w:rPr>
           <w:rFonts w:ascii="Arial" w:hAnsi="Arial" w:cs="Arial"/>
         </w:rPr>
-        <w:t>Added TreePrinter in IO</w:t>
+        <w:t xml:space="preserve">Added </w:t>
+      </w:r>
+      <w:proofErr w:type="spellStart"/>
+      <w:r>
+        <w:rPr>
+          <w:rFonts w:ascii="Arial" w:hAnsi="Arial" w:cs="Arial"/>
+        </w:rPr>
+        <w:t>TreePrinter</w:t>
+      </w:r>
+      <w:proofErr w:type="spellEnd"/>
+      <w:r>
+        <w:rPr>
+          <w:rFonts w:ascii="Arial" w:hAnsi="Arial" w:cs="Arial"/>
+        </w:rPr>
+        <w:t xml:space="preserve"> in IO</w:t>
       </w:r>
     </w:p>
     <w:p>
@@ -1027,18 +1239,70 @@
           <w:rFonts w:ascii="Arial" w:hAnsi="Arial" w:cs="Arial"/>
         </w:rPr>
       </w:pPr>
-      <w:r>
-        <w:rPr>
-          <w:rFonts w:ascii="Arial" w:hAnsi="Arial" w:cs="Arial"/>
-        </w:rPr>
-        <w:t>BlankCommandNode -&gt; NothingCommandNode</w:t>
-      </w:r>
-      <w:r>
-        <w:rPr>
-          <w:rFonts w:ascii="Arial" w:hAnsi="Arial" w:cs="Arial"/>
-        </w:rPr>
-        <w:t xml:space="preserve"> (which means I changed TreePrinter file blankCommand variable to nothingCommand</w:t>
-      </w:r>
+      <w:proofErr w:type="spellStart"/>
+      <w:r>
+        <w:rPr>
+          <w:rFonts w:ascii="Arial" w:hAnsi="Arial" w:cs="Arial"/>
+        </w:rPr>
+        <w:t>BlankCommandNode</w:t>
+      </w:r>
+      <w:proofErr w:type="spellEnd"/>
+      <w:r>
+        <w:rPr>
+          <w:rFonts w:ascii="Arial" w:hAnsi="Arial" w:cs="Arial"/>
+        </w:rPr>
+        <w:t xml:space="preserve"> -&gt; </w:t>
+      </w:r>
+      <w:proofErr w:type="spellStart"/>
+      <w:r>
+        <w:rPr>
+          <w:rFonts w:ascii="Arial" w:hAnsi="Arial" w:cs="Arial"/>
+        </w:rPr>
+        <w:t>NothingCommandNode</w:t>
+      </w:r>
+      <w:proofErr w:type="spellEnd"/>
+      <w:r>
+        <w:rPr>
+          <w:rFonts w:ascii="Arial" w:hAnsi="Arial" w:cs="Arial"/>
+        </w:rPr>
+        <w:t xml:space="preserve"> (which means I changed </w:t>
+      </w:r>
+      <w:proofErr w:type="spellStart"/>
+      <w:r>
+        <w:rPr>
+          <w:rFonts w:ascii="Arial" w:hAnsi="Arial" w:cs="Arial"/>
+        </w:rPr>
+        <w:t>TreePrinter</w:t>
+      </w:r>
+      <w:proofErr w:type="spellEnd"/>
+      <w:r>
+        <w:rPr>
+          <w:rFonts w:ascii="Arial" w:hAnsi="Arial" w:cs="Arial"/>
+        </w:rPr>
+        <w:t xml:space="preserve"> file </w:t>
+      </w:r>
+      <w:proofErr w:type="spellStart"/>
+      <w:r>
+        <w:rPr>
+          <w:rFonts w:ascii="Arial" w:hAnsi="Arial" w:cs="Arial"/>
+        </w:rPr>
+        <w:t>blankCommand</w:t>
+      </w:r>
+      <w:proofErr w:type="spellEnd"/>
+      <w:r>
+        <w:rPr>
+          <w:rFonts w:ascii="Arial" w:hAnsi="Arial" w:cs="Arial"/>
+        </w:rPr>
+        <w:t xml:space="preserve"> variable to </w:t>
+      </w:r>
+      <w:proofErr w:type="spellStart"/>
+      <w:r>
+        <w:rPr>
+          <w:rFonts w:ascii="Arial" w:hAnsi="Arial" w:cs="Arial"/>
+        </w:rPr>
+        <w:t>nothingCommand</w:t>
+      </w:r>
+      <w:proofErr w:type="spellEnd"/>
     </w:p>
     <w:p>
       <w:pPr>
@@ -1081,18 +1345,48 @@
           <w:rFonts w:ascii="Arial" w:hAnsi="Arial" w:cs="Arial"/>
         </w:rPr>
       </w:pPr>
-      <w:r>
-        <w:rPr>
-          <w:rFonts w:ascii="Arial" w:hAnsi="Arial" w:cs="Arial"/>
-        </w:rPr>
-        <w:t>WhileForeverCommandNode (</w:t>
-      </w:r>
-      <w:r>
-        <w:rPr>
-          <w:rFonts w:ascii="Arial" w:hAnsi="Arial" w:cs="Arial"/>
-        </w:rPr>
-        <w:t>added new case to TreePrinter ToString</w:t>
-      </w:r>
+      <w:proofErr w:type="spellStart"/>
+      <w:r>
+        <w:rPr>
+          <w:rFonts w:ascii="Arial" w:hAnsi="Arial" w:cs="Arial"/>
+        </w:rPr>
+        <w:t>WhileForeverCommandNode</w:t>
+      </w:r>
+      <w:proofErr w:type="spellEnd"/>
+      <w:r>
+        <w:rPr>
+          <w:rFonts w:ascii="Arial" w:hAnsi="Arial" w:cs="Arial"/>
+        </w:rPr>
+        <w:t xml:space="preserve"> (</w:t>
+      </w:r>
+      <w:r>
+        <w:rPr>
+          <w:rFonts w:ascii="Arial" w:hAnsi="Arial" w:cs="Arial"/>
+        </w:rPr>
+        <w:t xml:space="preserve">added new case to </w:t>
+      </w:r>
+      <w:proofErr w:type="spellStart"/>
+      <w:r>
+        <w:rPr>
+          <w:rFonts w:ascii="Arial" w:hAnsi="Arial" w:cs="Arial"/>
+        </w:rPr>
+        <w:t>TreePrinter</w:t>
+      </w:r>
+      <w:proofErr w:type="spellEnd"/>
+      <w:r>
+        <w:rPr>
+          <w:rFonts w:ascii="Arial" w:hAnsi="Arial" w:cs="Arial"/>
+        </w:rPr>
+        <w:t xml:space="preserve"> </w:t>
+      </w:r>
+      <w:proofErr w:type="spellStart"/>
+      <w:r>
+        <w:rPr>
+          <w:rFonts w:ascii="Arial" w:hAnsi="Arial" w:cs="Arial"/>
+        </w:rPr>
+        <w:t>ToString</w:t>
+      </w:r>
+      <w:proofErr w:type="spellEnd"/>
       <w:r>
         <w:rPr>
           <w:rFonts w:ascii="Arial" w:hAnsi="Arial" w:cs="Arial"/>
@@ -1111,17 +1405,47 @@
           <w:rFonts w:ascii="Arial" w:hAnsi="Arial" w:cs="Arial"/>
         </w:rPr>
       </w:pPr>
+      <w:proofErr w:type="spellStart"/>
       <w:r>
         <w:rPr>
           <w:rFonts w:ascii="Arial" w:hAnsi="Arial" w:cs="Arial"/>
         </w:rPr>
         <w:t>ForCommandNode</w:t>
       </w:r>
-      <w:r>
-        <w:rPr>
-          <w:rFonts w:ascii="Arial" w:hAnsi="Arial" w:cs="Arial"/>
-        </w:rPr>
-        <w:t xml:space="preserve"> (added new case to TreePrinter ToString)</w:t>
+      <w:proofErr w:type="spellEnd"/>
+      <w:r>
+        <w:rPr>
+          <w:rFonts w:ascii="Arial" w:hAnsi="Arial" w:cs="Arial"/>
+        </w:rPr>
+        <w:t xml:space="preserve"> (added new case to </w:t>
+      </w:r>
+      <w:proofErr w:type="spellStart"/>
+      <w:r>
+        <w:rPr>
+          <w:rFonts w:ascii="Arial" w:hAnsi="Arial" w:cs="Arial"/>
+        </w:rPr>
+        <w:t>TreePrinter</w:t>
+      </w:r>
+      <w:proofErr w:type="spellEnd"/>
+      <w:r>
+        <w:rPr>
+          <w:rFonts w:ascii="Arial" w:hAnsi="Arial" w:cs="Arial"/>
+        </w:rPr>
+        <w:t xml:space="preserve"> </w:t>
+      </w:r>
+      <w:proofErr w:type="spellStart"/>
+      <w:r>
+        <w:rPr>
+          <w:rFonts w:ascii="Arial" w:hAnsi="Arial" w:cs="Arial"/>
+        </w:rPr>
+        <w:t>ToString</w:t>
+      </w:r>
+      <w:proofErr w:type="spellEnd"/>
+      <w:r>
+        <w:rPr>
+          <w:rFonts w:ascii="Arial" w:hAnsi="Arial" w:cs="Arial"/>
+        </w:rPr>
+        <w:t>)</w:t>
       </w:r>
     </w:p>
     <w:p>
@@ -1135,6 +1459,7 @@
           <w:rFonts w:ascii="Arial" w:hAnsi="Arial" w:cs="Arial"/>
         </w:rPr>
       </w:pPr>
+      <w:proofErr w:type="spellStart"/>
       <w:r>
         <w:rPr>
           <w:rFonts w:ascii="Arial" w:hAnsi="Arial" w:cs="Arial"/>
@@ -1145,13 +1470,48 @@
         <w:rPr>
           <w:rFonts w:ascii="Arial" w:hAnsi="Arial" w:cs="Arial"/>
         </w:rPr>
-        <w:t xml:space="preserve">ExpressionNode </w:t>
-      </w:r>
-      <w:r>
-        <w:rPr>
-          <w:rFonts w:ascii="Arial" w:hAnsi="Arial" w:cs="Arial"/>
-        </w:rPr>
-        <w:t>(added new case to TreePrinter ToString)</w:t>
+        <w:t>ExpressionNode</w:t>
+      </w:r>
+      <w:proofErr w:type="spellEnd"/>
+      <w:r>
+        <w:rPr>
+          <w:rFonts w:ascii="Arial" w:hAnsi="Arial" w:cs="Arial"/>
+        </w:rPr>
+        <w:t xml:space="preserve"> </w:t>
+      </w:r>
+      <w:r>
+        <w:rPr>
+          <w:rFonts w:ascii="Arial" w:hAnsi="Arial" w:cs="Arial"/>
+        </w:rPr>
+        <w:t xml:space="preserve">(added new case to </w:t>
+      </w:r>
+      <w:proofErr w:type="spellStart"/>
+      <w:r>
+        <w:rPr>
+          <w:rFonts w:ascii="Arial" w:hAnsi="Arial" w:cs="Arial"/>
+        </w:rPr>
+        <w:t>TreePrinter</w:t>
+      </w:r>
+      <w:proofErr w:type="spellEnd"/>
+      <w:r>
+        <w:rPr>
+          <w:rFonts w:ascii="Arial" w:hAnsi="Arial" w:cs="Arial"/>
+        </w:rPr>
+        <w:t xml:space="preserve"> </w:t>
+      </w:r>
+      <w:proofErr w:type="spellStart"/>
+      <w:r>
+        <w:rPr>
+          <w:rFonts w:ascii="Arial" w:hAnsi="Arial" w:cs="Arial"/>
+        </w:rPr>
+        <w:t>ToString</w:t>
+      </w:r>
+      <w:proofErr w:type="spellEnd"/>
+      <w:r>
+        <w:rPr>
+          <w:rFonts w:ascii="Arial" w:hAnsi="Arial" w:cs="Arial"/>
+        </w:rPr>
+        <w:t>)</w:t>
       </w:r>
     </w:p>
     <w:p>
@@ -1181,7 +1541,35 @@
         <w:rPr>
           <w:rFonts w:ascii="Arial" w:hAnsi="Arial" w:cs="Arial"/>
         </w:rPr>
-        <w:t>(Temp is for IRuntimeEntity which is used for declaration nodes and error node)</w:t>
+        <w:t xml:space="preserve">(Temp is for </w:t>
+      </w:r>
+      <w:proofErr w:type="spellStart"/>
+      <w:r>
+        <w:rPr>
+          <w:rFonts w:ascii="Arial" w:hAnsi="Arial" w:cs="Arial"/>
+        </w:rPr>
+        <w:t>IRuntimeEntity</w:t>
+      </w:r>
+      <w:proofErr w:type="spellEnd"/>
+      <w:r>
+        <w:rPr>
+          <w:rFonts w:ascii="Arial" w:hAnsi="Arial" w:cs="Arial"/>
+        </w:rPr>
+        <w:t xml:space="preserve"> which is used for declaration nodes and error </w:t>
+      </w:r>
+      <w:proofErr w:type="gramStart"/>
+      <w:r>
+        <w:rPr>
+          <w:rFonts w:ascii="Arial" w:hAnsi="Arial" w:cs="Arial"/>
+        </w:rPr>
+        <w:t>node</w:t>
+      </w:r>
+      <w:proofErr w:type="gramEnd"/>
+      <w:r>
+        <w:rPr>
+          <w:rFonts w:ascii="Arial" w:hAnsi="Arial" w:cs="Arial"/>
+        </w:rPr>
+        <w:t>)</w:t>
       </w:r>
     </w:p>
     <w:p>
@@ -1199,7 +1587,21 @@
         <w:rPr>
           <w:rFonts w:ascii="Arial" w:hAnsi="Arial" w:cs="Arial"/>
         </w:rPr>
-        <w:t xml:space="preserve">Added CodeGeneration: </w:t>
+        <w:t xml:space="preserve">Added </w:t>
+      </w:r>
+      <w:proofErr w:type="spellStart"/>
+      <w:r>
+        <w:rPr>
+          <w:rFonts w:ascii="Arial" w:hAnsi="Arial" w:cs="Arial"/>
+        </w:rPr>
+        <w:t>CodeGeneration</w:t>
+      </w:r>
+      <w:proofErr w:type="spellEnd"/>
+      <w:r>
+        <w:rPr>
+          <w:rFonts w:ascii="Arial" w:hAnsi="Arial" w:cs="Arial"/>
+        </w:rPr>
+        <w:t xml:space="preserve">: </w:t>
       </w:r>
       <w:r>
         <w:rPr>
@@ -1207,12 +1609,14 @@
         </w:rPr>
         <w:t xml:space="preserve">empty </w:t>
       </w:r>
+      <w:proofErr w:type="spellStart"/>
       <w:r>
         <w:rPr>
           <w:rFonts w:ascii="Arial" w:hAnsi="Arial" w:cs="Arial"/>
         </w:rPr>
         <w:t>IRuntimeEntity</w:t>
       </w:r>
+      <w:proofErr w:type="spellEnd"/>
       <w:r>
         <w:rPr>
           <w:rFonts w:ascii="Arial" w:hAnsi="Arial" w:cs="Arial"/>
@@ -1223,8 +1627,16 @@
         <w:rPr>
           <w:rFonts w:ascii="Arial" w:hAnsi="Arial" w:cs="Arial"/>
         </w:rPr>
-        <w:t xml:space="preserve"> TriangleAbstractMachine</w:t>
-      </w:r>
+        <w:t xml:space="preserve"> </w:t>
+      </w:r>
+      <w:proofErr w:type="spellStart"/>
+      <w:r>
+        <w:rPr>
+          <w:rFonts w:ascii="Arial" w:hAnsi="Arial" w:cs="Arial"/>
+        </w:rPr>
+        <w:t>TriangleAbstractMachine</w:t>
+      </w:r>
+      <w:proofErr w:type="spellEnd"/>
       <w:r>
         <w:rPr>
           <w:rFonts w:ascii="Arial" w:hAnsi="Arial" w:cs="Arial"/>
@@ -1235,7 +1647,49 @@
         <w:rPr>
           <w:rFonts w:ascii="Arial" w:hAnsi="Arial" w:cs="Arial"/>
         </w:rPr>
-        <w:t>, adding an empty Primative, Type enums and TypeSize Dictionary for it to be used for declaration nodes</w:t>
+        <w:t xml:space="preserve">, adding an empty </w:t>
+      </w:r>
+      <w:proofErr w:type="spellStart"/>
+      <w:r>
+        <w:rPr>
+          <w:rFonts w:ascii="Arial" w:hAnsi="Arial" w:cs="Arial"/>
+        </w:rPr>
+        <w:t>Primative</w:t>
+      </w:r>
+      <w:proofErr w:type="spellEnd"/>
+      <w:r>
+        <w:rPr>
+          <w:rFonts w:ascii="Arial" w:hAnsi="Arial" w:cs="Arial"/>
+        </w:rPr>
+        <w:t xml:space="preserve">, Type </w:t>
+      </w:r>
+      <w:proofErr w:type="spellStart"/>
+      <w:r>
+        <w:rPr>
+          <w:rFonts w:ascii="Arial" w:hAnsi="Arial" w:cs="Arial"/>
+        </w:rPr>
+        <w:t>enums</w:t>
+      </w:r>
+      <w:proofErr w:type="spellEnd"/>
+      <w:r>
+        <w:rPr>
+          <w:rFonts w:ascii="Arial" w:hAnsi="Arial" w:cs="Arial"/>
+        </w:rPr>
+        <w:t xml:space="preserve"> and </w:t>
+      </w:r>
+      <w:proofErr w:type="spellStart"/>
+      <w:r>
+        <w:rPr>
+          <w:rFonts w:ascii="Arial" w:hAnsi="Arial" w:cs="Arial"/>
+        </w:rPr>
+        <w:t>TypeSize</w:t>
+      </w:r>
+      <w:proofErr w:type="spellEnd"/>
+      <w:r>
+        <w:rPr>
+          <w:rFonts w:ascii="Arial" w:hAnsi="Arial" w:cs="Arial"/>
+        </w:rPr>
+        <w:t xml:space="preserve"> Dictionary for it to be used for declaration nodes</w:t>
       </w:r>
       <w:r>
         <w:rPr>
@@ -1344,7 +1798,21 @@
         <w:rPr>
           <w:rFonts w:ascii="Arial" w:hAnsi="Arial" w:cs="Arial"/>
         </w:rPr>
-        <w:t>Added SemanticAnalysis files</w:t>
+        <w:t xml:space="preserve">Added </w:t>
+      </w:r>
+      <w:proofErr w:type="spellStart"/>
+      <w:r>
+        <w:rPr>
+          <w:rFonts w:ascii="Arial" w:hAnsi="Arial" w:cs="Arial"/>
+        </w:rPr>
+        <w:t>SemanticAnalysis</w:t>
+      </w:r>
+      <w:proofErr w:type="spellEnd"/>
+      <w:r>
+        <w:rPr>
+          <w:rFonts w:ascii="Arial" w:hAnsi="Arial" w:cs="Arial"/>
+        </w:rPr>
+        <w:t xml:space="preserve"> files</w:t>
       </w:r>
     </w:p>
     <w:p>
@@ -1362,7 +1830,21 @@
         <w:rPr>
           <w:rFonts w:ascii="Arial" w:hAnsi="Arial" w:cs="Arial"/>
         </w:rPr>
-        <w:t>Added full TriangleAbstractMachine with the address at the bottom commented out from labs</w:t>
+        <w:t xml:space="preserve">Added full </w:t>
+      </w:r>
+      <w:proofErr w:type="spellStart"/>
+      <w:r>
+        <w:rPr>
+          <w:rFonts w:ascii="Arial" w:hAnsi="Arial" w:cs="Arial"/>
+        </w:rPr>
+        <w:t>TriangleAbstractMachine</w:t>
+      </w:r>
+      <w:proofErr w:type="spellEnd"/>
+      <w:r>
+        <w:rPr>
+          <w:rFonts w:ascii="Arial" w:hAnsi="Arial" w:cs="Arial"/>
+        </w:rPr>
+        <w:t xml:space="preserve"> with the address at the bottom commented out from labs</w:t>
       </w:r>
     </w:p>
     <w:p>
@@ -1376,11 +1858,19 @@
           <w:rFonts w:ascii="Arial" w:hAnsi="Arial" w:cs="Arial"/>
         </w:rPr>
       </w:pPr>
-      <w:r>
-        <w:rPr>
-          <w:rFonts w:ascii="Arial" w:hAnsi="Arial" w:cs="Arial"/>
-        </w:rPr>
-        <w:t>DeclarationIdentifier:</w:t>
+      <w:proofErr w:type="spellStart"/>
+      <w:r>
+        <w:rPr>
+          <w:rFonts w:ascii="Arial" w:hAnsi="Arial" w:cs="Arial"/>
+        </w:rPr>
+        <w:t>DeclarationIdentifier</w:t>
+      </w:r>
+      <w:proofErr w:type="spellEnd"/>
+      <w:r>
+        <w:rPr>
+          <w:rFonts w:ascii="Arial" w:hAnsi="Arial" w:cs="Arial"/>
+        </w:rPr>
+        <w:t>:</w:t>
       </w:r>
     </w:p>
     <w:p>
@@ -1412,6 +1902,7 @@
           <w:rFonts w:ascii="Arial" w:hAnsi="Arial" w:cs="Arial"/>
         </w:rPr>
       </w:pPr>
+      <w:proofErr w:type="spellStart"/>
       <w:r>
         <w:rPr>
           <w:rFonts w:ascii="Arial" w:hAnsi="Arial" w:cs="Arial"/>
@@ -1430,18 +1921,21 @@
         </w:rPr>
         <w:t>Command</w:t>
       </w:r>
+      <w:proofErr w:type="spellEnd"/>
       <w:r>
         <w:rPr>
           <w:rFonts w:ascii="Arial" w:hAnsi="Arial" w:cs="Arial"/>
         </w:rPr>
         <w:t xml:space="preserve"> -&gt; </w:t>
       </w:r>
+      <w:proofErr w:type="spellStart"/>
       <w:r>
         <w:rPr>
           <w:rFonts w:ascii="Arial" w:hAnsi="Arial" w:cs="Arial"/>
         </w:rPr>
         <w:t>PerformIdentificationOnNothingCommand</w:t>
       </w:r>
+      <w:proofErr w:type="spellEnd"/>
     </w:p>
     <w:p>
       <w:pPr>
@@ -1484,12 +1978,14 @@
           <w:rFonts w:ascii="Arial" w:hAnsi="Arial" w:cs="Arial"/>
         </w:rPr>
       </w:pPr>
+      <w:proofErr w:type="spellStart"/>
       <w:r>
         <w:rPr>
           <w:rFonts w:ascii="Arial" w:hAnsi="Arial" w:cs="Arial"/>
         </w:rPr>
         <w:t>PerformIdentificationOnWhileForeverCommand</w:t>
       </w:r>
+      <w:proofErr w:type="spellEnd"/>
     </w:p>
     <w:p>
       <w:pPr>
@@ -1502,12 +1998,14 @@
           <w:rFonts w:ascii="Arial" w:hAnsi="Arial" w:cs="Arial"/>
         </w:rPr>
       </w:pPr>
+      <w:proofErr w:type="spellStart"/>
       <w:r>
         <w:rPr>
           <w:rFonts w:ascii="Arial" w:hAnsi="Arial" w:cs="Arial"/>
         </w:rPr>
         <w:t>PerformIdentificationOnForCommand</w:t>
       </w:r>
+      <w:proofErr w:type="spellEnd"/>
     </w:p>
     <w:p>
       <w:pPr>
@@ -1520,12 +2018,14 @@
           <w:rFonts w:ascii="Arial" w:hAnsi="Arial" w:cs="Arial"/>
         </w:rPr>
       </w:pPr>
+      <w:proofErr w:type="spellStart"/>
       <w:r>
         <w:rPr>
           <w:rFonts w:ascii="Arial" w:hAnsi="Arial" w:cs="Arial"/>
         </w:rPr>
         <w:t>PerformIdentificationOnCallExpression</w:t>
       </w:r>
+      <w:proofErr w:type="spellEnd"/>
     </w:p>
     <w:p>
       <w:pPr>
@@ -1556,11 +2056,19 @@
           <w:rFonts w:ascii="Arial" w:hAnsi="Arial" w:cs="Arial"/>
         </w:rPr>
       </w:pPr>
-      <w:r>
-        <w:rPr>
-          <w:rFonts w:ascii="Arial" w:hAnsi="Arial" w:cs="Arial"/>
-        </w:rPr>
-        <w:t>TypeChecker:</w:t>
+      <w:proofErr w:type="spellStart"/>
+      <w:r>
+        <w:rPr>
+          <w:rFonts w:ascii="Arial" w:hAnsi="Arial" w:cs="Arial"/>
+        </w:rPr>
+        <w:t>TypeChecker</w:t>
+      </w:r>
+      <w:proofErr w:type="spellEnd"/>
+      <w:r>
+        <w:rPr>
+          <w:rFonts w:ascii="Arial" w:hAnsi="Arial" w:cs="Arial"/>
+        </w:rPr>
+        <w:t>:</w:t>
       </w:r>
     </w:p>
     <w:p>
@@ -1592,24 +2100,28 @@
           <w:rFonts w:ascii="Arial" w:hAnsi="Arial" w:cs="Arial"/>
         </w:rPr>
       </w:pPr>
+      <w:proofErr w:type="spellStart"/>
       <w:r>
         <w:rPr>
           <w:rFonts w:ascii="Arial" w:hAnsi="Arial" w:cs="Arial"/>
         </w:rPr>
         <w:t>PerformTypeCheckingOnBlankCommand</w:t>
       </w:r>
+      <w:proofErr w:type="spellEnd"/>
       <w:r>
         <w:rPr>
           <w:rFonts w:ascii="Arial" w:hAnsi="Arial" w:cs="Arial"/>
         </w:rPr>
         <w:t xml:space="preserve"> -&gt; </w:t>
       </w:r>
+      <w:proofErr w:type="spellStart"/>
       <w:r>
         <w:rPr>
           <w:rFonts w:ascii="Arial" w:hAnsi="Arial" w:cs="Arial"/>
         </w:rPr>
         <w:t>PerformTypeCheckingOnNothingCommand</w:t>
       </w:r>
+      <w:proofErr w:type="spellEnd"/>
     </w:p>
     <w:p>
       <w:pPr>
@@ -1652,12 +2164,14 @@
           <w:rFonts w:ascii="Arial" w:hAnsi="Arial" w:cs="Arial"/>
         </w:rPr>
       </w:pPr>
+      <w:proofErr w:type="spellStart"/>
       <w:r>
         <w:rPr>
           <w:rFonts w:ascii="Arial" w:hAnsi="Arial" w:cs="Arial"/>
         </w:rPr>
         <w:t>PerformTypeCheckingOnWhileForeverCommand</w:t>
       </w:r>
+      <w:proofErr w:type="spellEnd"/>
     </w:p>
     <w:p>
       <w:pPr>
@@ -1670,12 +2184,14 @@
           <w:rFonts w:ascii="Arial" w:hAnsi="Arial" w:cs="Arial"/>
         </w:rPr>
       </w:pPr>
+      <w:proofErr w:type="spellStart"/>
       <w:r>
         <w:rPr>
           <w:rFonts w:ascii="Arial" w:hAnsi="Arial" w:cs="Arial"/>
         </w:rPr>
         <w:t>PerformTypeCheckingOnForCommand</w:t>
       </w:r>
+      <w:proofErr w:type="spellEnd"/>
     </w:p>
     <w:p>
       <w:pPr>
@@ -1688,12 +2204,14 @@
           <w:rFonts w:ascii="Arial" w:hAnsi="Arial" w:cs="Arial"/>
         </w:rPr>
       </w:pPr>
+      <w:proofErr w:type="spellStart"/>
       <w:r>
         <w:rPr>
           <w:rFonts w:ascii="Arial" w:hAnsi="Arial" w:cs="Arial"/>
         </w:rPr>
         <w:t>PerformTypeCheckingOnCallExpression</w:t>
       </w:r>
+      <w:proofErr w:type="spellEnd"/>
       <w:r>
         <w:rPr>
           <w:rFonts w:ascii="Arial" w:hAnsi="Arial" w:cs="Arial"/>
@@ -1704,7 +2222,21 @@
         <w:rPr>
           <w:rFonts w:ascii="Arial" w:hAnsi="Arial" w:cs="Arial"/>
         </w:rPr>
-        <w:t>The call must be to a function, not to a procedure, i.e. a value must be returned.</w:t>
+        <w:t xml:space="preserve">The call must be to a function, not to a procedure, </w:t>
+      </w:r>
+      <w:proofErr w:type="gramStart"/>
+      <w:r>
+        <w:rPr>
+          <w:rFonts w:ascii="Arial" w:hAnsi="Arial" w:cs="Arial"/>
+        </w:rPr>
+        <w:t>i.e.</w:t>
+      </w:r>
+      <w:proofErr w:type="gramEnd"/>
+      <w:r>
+        <w:rPr>
+          <w:rFonts w:ascii="Arial" w:hAnsi="Arial" w:cs="Arial"/>
+        </w:rPr>
+        <w:t xml:space="preserve"> a value must be returned.</w:t>
       </w:r>
       <w:r>
         <w:rPr>
@@ -1727,6 +2259,41 @@
     </w:p>
     <w:p>
       <w:pPr>
+        <w:pStyle w:val="ListParagraph"/>
+        <w:numPr>
+          <w:ilvl w:val="0"/>
+          <w:numId w:val="4"/>
+        </w:numPr>
+        <w:rPr>
+          <w:rFonts w:ascii="Arial" w:hAnsi="Arial" w:cs="Arial"/>
+        </w:rPr>
+      </w:pPr>
+      <w:proofErr w:type="spellStart"/>
+      <w:r>
+        <w:rPr>
+          <w:rFonts w:ascii="Arial" w:hAnsi="Arial" w:cs="Arial"/>
+        </w:rPr>
+        <w:t>StandardEnvironment</w:t>
+      </w:r>
+      <w:proofErr w:type="spellEnd"/>
+      <w:r>
+        <w:rPr>
+          <w:rFonts w:ascii="Arial" w:hAnsi="Arial" w:cs="Arial"/>
+        </w:rPr>
+        <w:t>:</w:t>
+      </w:r>
+    </w:p>
+    <w:p>
+      <w:pPr>
+        <w:ind w:left="360"/>
+        <w:rPr>
+          <w:rFonts w:ascii="Arial" w:hAnsi="Arial" w:cs="Arial"/>
+        </w:rPr>
+      </w:pPr>
+    </w:p>
+    <w:p>
+      <w:pPr>
+        <w:ind w:left="360"/>
         <w:rPr>
           <w:rFonts w:ascii="Arial" w:hAnsi="Arial" w:cs="Arial"/>
         </w:rPr>
@@ -1820,6 +2387,7 @@
         <w:rPr>
           <w:rFonts w:ascii="Arial" w:hAnsi="Arial" w:cs="Arial"/>
         </w:rPr>
+        <w:lastRenderedPageBreak/>
         <w:t>5 Testing</w:t>
       </w:r>
     </w:p>

</xml_diff>

<commit_message>
Changed Nothing Command back to Blank Command
</commit_message>
<xml_diff>
--- a/Compiler Report.docx
+++ b/Compiler Report.docx
@@ -153,16 +153,8 @@
         <w:rPr>
           <w:rFonts w:ascii="Arial" w:hAnsi="Arial" w:cs="Arial"/>
         </w:rPr>
-        <w:t xml:space="preserve">The first action the scanner will need to do is to read in the source code from a file, so I pulled in the </w:t>
-      </w:r>
-      <w:proofErr w:type="spellStart"/>
-      <w:r>
-        <w:rPr>
-          <w:rFonts w:ascii="Arial" w:hAnsi="Arial" w:cs="Arial"/>
-        </w:rPr>
-        <w:t>FileReader</w:t>
-      </w:r>
-      <w:proofErr w:type="spellEnd"/>
+        <w:t>The first action the scanner will need to do is to read in the source code from a file, so I pulled in the FileReader</w:t>
+      </w:r>
       <w:r>
         <w:rPr>
           <w:rFonts w:ascii="Arial" w:hAnsi="Arial" w:cs="Arial"/>
@@ -173,84 +165,62 @@
         <w:rPr>
           <w:rFonts w:ascii="Arial" w:hAnsi="Arial" w:cs="Arial"/>
         </w:rPr>
+        <w:t xml:space="preserve"> IFileReader</w:t>
+      </w:r>
+      <w:r>
+        <w:rPr>
+          <w:rFonts w:ascii="Arial" w:hAnsi="Arial" w:cs="Arial"/>
+        </w:rPr>
+        <w:t xml:space="preserve"> and Position</w:t>
+      </w:r>
+      <w:r>
+        <w:rPr>
+          <w:rFonts w:ascii="Arial" w:hAnsi="Arial" w:cs="Arial"/>
+        </w:rPr>
+        <w:t xml:space="preserve"> files from the labs; these allow the scanner to</w:t>
+      </w:r>
+      <w:r>
+        <w:rPr>
+          <w:rFonts w:ascii="Arial" w:hAnsi="Arial" w:cs="Arial"/>
+        </w:rPr>
+        <w:t xml:space="preserve"> move through the file character by character while keeping a current position which is useful for error reporting.</w:t>
+      </w:r>
+      <w:r>
+        <w:rPr>
+          <w:rFonts w:ascii="Arial" w:hAnsi="Arial" w:cs="Arial"/>
+        </w:rPr>
+        <w:t xml:space="preserve"> I </w:t>
+      </w:r>
+      <w:r>
+        <w:rPr>
+          <w:rFonts w:ascii="Arial" w:hAnsi="Arial" w:cs="Arial"/>
+        </w:rPr>
+        <w:t>also</w:t>
+      </w:r>
+      <w:r>
+        <w:rPr>
+          <w:rFonts w:ascii="Arial" w:hAnsi="Arial" w:cs="Arial"/>
+        </w:rPr>
+        <w:t xml:space="preserve"> pulled the ErrorReporter file from the labs so the compiler can display helpful errors</w:t>
+      </w:r>
+      <w:r>
+        <w:rPr>
+          <w:rFonts w:ascii="Arial" w:hAnsi="Arial" w:cs="Arial"/>
+        </w:rPr>
+        <w:t xml:space="preserve"> when compiling to help in debugging, and the Debugger file </w:t>
+      </w:r>
+      <w:r>
+        <w:rPr>
+          <w:rFonts w:ascii="Arial" w:hAnsi="Arial" w:cs="Arial"/>
+        </w:rPr>
+        <w:t>which allows you to write debugging logs when the DEBUG variable is set to true.</w:t>
+      </w:r>
+      <w:r>
+        <w:rPr>
+          <w:rFonts w:ascii="Arial" w:hAnsi="Arial" w:cs="Arial"/>
+        </w:rPr>
         <w:t xml:space="preserve"> </w:t>
       </w:r>
-      <w:proofErr w:type="spellStart"/>
-      <w:r>
-        <w:rPr>
-          <w:rFonts w:ascii="Arial" w:hAnsi="Arial" w:cs="Arial"/>
-        </w:rPr>
-        <w:t>IFileReader</w:t>
-      </w:r>
-      <w:proofErr w:type="spellEnd"/>
-      <w:r>
-        <w:rPr>
-          <w:rFonts w:ascii="Arial" w:hAnsi="Arial" w:cs="Arial"/>
-        </w:rPr>
-        <w:t xml:space="preserve"> and Position</w:t>
-      </w:r>
-      <w:r>
-        <w:rPr>
-          <w:rFonts w:ascii="Arial" w:hAnsi="Arial" w:cs="Arial"/>
-        </w:rPr>
-        <w:t xml:space="preserve"> files from the labs; these allow the scanner to</w:t>
-      </w:r>
-      <w:r>
-        <w:rPr>
-          <w:rFonts w:ascii="Arial" w:hAnsi="Arial" w:cs="Arial"/>
-        </w:rPr>
-        <w:t xml:space="preserve"> move through the file character by character while keeping a current position which is useful for error reporting.</w:t>
-      </w:r>
-      <w:r>
-        <w:rPr>
-          <w:rFonts w:ascii="Arial" w:hAnsi="Arial" w:cs="Arial"/>
-        </w:rPr>
-        <w:t xml:space="preserve"> I </w:t>
-      </w:r>
-      <w:r>
-        <w:rPr>
-          <w:rFonts w:ascii="Arial" w:hAnsi="Arial" w:cs="Arial"/>
-        </w:rPr>
-        <w:t>also</w:t>
-      </w:r>
-      <w:r>
-        <w:rPr>
-          <w:rFonts w:ascii="Arial" w:hAnsi="Arial" w:cs="Arial"/>
-        </w:rPr>
-        <w:t xml:space="preserve"> pulled the </w:t>
-      </w:r>
-      <w:proofErr w:type="spellStart"/>
-      <w:r>
-        <w:rPr>
-          <w:rFonts w:ascii="Arial" w:hAnsi="Arial" w:cs="Arial"/>
-        </w:rPr>
-        <w:t>ErrorReporter</w:t>
-      </w:r>
-      <w:proofErr w:type="spellEnd"/>
-      <w:r>
-        <w:rPr>
-          <w:rFonts w:ascii="Arial" w:hAnsi="Arial" w:cs="Arial"/>
-        </w:rPr>
-        <w:t xml:space="preserve"> file from the labs so the compiler can display helpful errors</w:t>
-      </w:r>
-      <w:r>
-        <w:rPr>
-          <w:rFonts w:ascii="Arial" w:hAnsi="Arial" w:cs="Arial"/>
-        </w:rPr>
-        <w:t xml:space="preserve"> when compiling to help in debugging, and the Debugger file </w:t>
-      </w:r>
-      <w:r>
-        <w:rPr>
-          <w:rFonts w:ascii="Arial" w:hAnsi="Arial" w:cs="Arial"/>
-        </w:rPr>
-        <w:t>which allows you to write debugging logs when the DEBUG variable is set to true.</w:t>
-      </w:r>
-      <w:r>
-        <w:rPr>
-          <w:rFonts w:ascii="Arial" w:hAnsi="Arial" w:cs="Arial"/>
-        </w:rPr>
-        <w:t xml:space="preserve"> </w:t>
-      </w:r>
       <w:r>
         <w:rPr>
           <w:rFonts w:ascii="Arial" w:hAnsi="Arial" w:cs="Arial"/>
@@ -261,21 +231,7 @@
         <w:rPr>
           <w:rFonts w:ascii="Arial" w:hAnsi="Arial" w:cs="Arial"/>
         </w:rPr>
-        <w:t xml:space="preserve">, type checker, code generator, </w:t>
-      </w:r>
-      <w:proofErr w:type="gramStart"/>
-      <w:r>
-        <w:rPr>
-          <w:rFonts w:ascii="Arial" w:hAnsi="Arial" w:cs="Arial"/>
-        </w:rPr>
-        <w:t>writer</w:t>
-      </w:r>
-      <w:proofErr w:type="gramEnd"/>
-      <w:r>
-        <w:rPr>
-          <w:rFonts w:ascii="Arial" w:hAnsi="Arial" w:cs="Arial"/>
-        </w:rPr>
-        <w:t xml:space="preserve"> and the output file arguments.</w:t>
+        <w:t>, type checker, code generator, writer and the output file arguments.</w:t>
       </w:r>
       <w:r>
         <w:rPr>
@@ -324,41 +280,13 @@
         <w:rPr>
           <w:rFonts w:ascii="Arial" w:hAnsi="Arial" w:cs="Arial"/>
         </w:rPr>
-        <w:t xml:space="preserve">, Token, </w:t>
-      </w:r>
-      <w:proofErr w:type="spellStart"/>
-      <w:r>
-        <w:rPr>
-          <w:rFonts w:ascii="Arial" w:hAnsi="Arial" w:cs="Arial"/>
-        </w:rPr>
-        <w:t>TokenType</w:t>
-      </w:r>
-      <w:proofErr w:type="spellEnd"/>
-      <w:r>
-        <w:rPr>
-          <w:rFonts w:ascii="Arial" w:hAnsi="Arial" w:cs="Arial"/>
-        </w:rPr>
-        <w:t xml:space="preserve"> and Tokenizer</w:t>
-      </w:r>
-      <w:r>
-        <w:rPr>
-          <w:rFonts w:ascii="Arial" w:hAnsi="Arial" w:cs="Arial"/>
-        </w:rPr>
-        <w:t xml:space="preserve">. Both the </w:t>
-      </w:r>
-      <w:proofErr w:type="spellStart"/>
-      <w:r>
-        <w:rPr>
-          <w:rFonts w:ascii="Arial" w:hAnsi="Arial" w:cs="Arial"/>
-        </w:rPr>
-        <w:t>TokenType</w:t>
-      </w:r>
-      <w:proofErr w:type="spellEnd"/>
-      <w:r>
-        <w:rPr>
-          <w:rFonts w:ascii="Arial" w:hAnsi="Arial" w:cs="Arial"/>
-        </w:rPr>
-        <w:t xml:space="preserve"> and Tokenizer files need to be altered to fit the new grammar in the assessment language. </w:t>
+        <w:t>, Token, TokenType and Tokenizer</w:t>
+      </w:r>
+      <w:r>
+        <w:rPr>
+          <w:rFonts w:ascii="Arial" w:hAnsi="Arial" w:cs="Arial"/>
+        </w:rPr>
+        <w:t xml:space="preserve">. Both the TokenType and Tokenizer files need to be altered to fit the new grammar in the assessment language. </w:t>
       </w:r>
     </w:p>
     <w:p>
@@ -465,16 +393,8 @@
         <w:rPr>
           <w:rFonts w:ascii="Arial" w:hAnsi="Arial" w:cs="Arial"/>
         </w:rPr>
-        <w:t xml:space="preserve">Comment is now $ instead </w:t>
-      </w:r>
-      <w:proofErr w:type="gramStart"/>
-      <w:r>
-        <w:rPr>
-          <w:rFonts w:ascii="Arial" w:hAnsi="Arial" w:cs="Arial"/>
-        </w:rPr>
-        <w:t>of !</w:t>
-      </w:r>
-      <w:proofErr w:type="gramEnd"/>
+        <w:t>Comment is now $ instead of !</w:t>
+      </w:r>
     </w:p>
     <w:p>
       <w:pPr>
@@ -487,28 +407,12 @@
           <w:rFonts w:ascii="Arial" w:hAnsi="Arial" w:cs="Arial"/>
         </w:rPr>
       </w:pPr>
-      <w:proofErr w:type="spellStart"/>
-      <w:r>
-        <w:rPr>
-          <w:rFonts w:ascii="Arial" w:hAnsi="Arial" w:cs="Arial"/>
-        </w:rPr>
-        <w:t>TokenTypes</w:t>
-      </w:r>
-      <w:proofErr w:type="spellEnd"/>
-      <w:r>
-        <w:rPr>
-          <w:rFonts w:ascii="Arial" w:hAnsi="Arial" w:cs="Arial"/>
-        </w:rPr>
-        <w:t xml:space="preserve"> are ordered in the way they show up in the </w:t>
-      </w:r>
-      <w:proofErr w:type="spellStart"/>
-      <w:r>
-        <w:rPr>
-          <w:rFonts w:ascii="Arial" w:hAnsi="Arial" w:cs="Arial"/>
-        </w:rPr>
-        <w:t>grammer</w:t>
-      </w:r>
-      <w:proofErr w:type="spellEnd"/>
+      <w:r>
+        <w:rPr>
+          <w:rFonts w:ascii="Arial" w:hAnsi="Arial" w:cs="Arial"/>
+        </w:rPr>
+        <w:t>TokenTypes are ordered in the way they show up in the grammer</w:t>
+      </w:r>
     </w:p>
     <w:p>
       <w:pPr>
@@ -545,19 +449,11 @@
         </w:rPr>
         <w:t xml:space="preserve">Got rid of Tokens: </w:t>
       </w:r>
-      <w:proofErr w:type="spellStart"/>
-      <w:r>
-        <w:rPr>
-          <w:rFonts w:ascii="Arial" w:hAnsi="Arial" w:cs="Arial"/>
-        </w:rPr>
-        <w:t>Const</w:t>
-      </w:r>
-      <w:proofErr w:type="spellEnd"/>
-      <w:r>
-        <w:rPr>
-          <w:rFonts w:ascii="Arial" w:hAnsi="Arial" w:cs="Arial"/>
-        </w:rPr>
-        <w:t>, Semicolon, Is</w:t>
+      <w:r>
+        <w:rPr>
+          <w:rFonts w:ascii="Arial" w:hAnsi="Arial" w:cs="Arial"/>
+        </w:rPr>
+        <w:t>Const, Semicolon, Is</w:t>
       </w:r>
     </w:p>
     <w:p>
@@ -575,16 +471,8 @@
         <w:rPr>
           <w:rFonts w:ascii="Arial" w:hAnsi="Arial" w:cs="Arial"/>
         </w:rPr>
-        <w:t xml:space="preserve">Changed Becomes to a Terminal reserved word </w:t>
-      </w:r>
-      <w:proofErr w:type="spellStart"/>
-      <w:r>
-        <w:rPr>
-          <w:rFonts w:ascii="Arial" w:hAnsi="Arial" w:cs="Arial"/>
-        </w:rPr>
-        <w:t>tokentype</w:t>
-      </w:r>
-      <w:proofErr w:type="spellEnd"/>
+        <w:t>Changed Becomes to a Terminal reserved word tokentype</w:t>
+      </w:r>
     </w:p>
     <w:p>
       <w:pPr>
@@ -601,49 +489,7 @@
         <w:rPr>
           <w:rFonts w:ascii="Arial" w:hAnsi="Arial" w:cs="Arial"/>
         </w:rPr>
-        <w:t xml:space="preserve">Updated Keywords </w:t>
-      </w:r>
-      <w:proofErr w:type="spellStart"/>
-      <w:r>
-        <w:rPr>
-          <w:rFonts w:ascii="Arial" w:hAnsi="Arial" w:cs="Arial"/>
-        </w:rPr>
-        <w:t>ImmutableDictionary</w:t>
-      </w:r>
-      <w:proofErr w:type="spellEnd"/>
-      <w:r>
-        <w:rPr>
-          <w:rFonts w:ascii="Arial" w:hAnsi="Arial" w:cs="Arial"/>
-        </w:rPr>
-        <w:t xml:space="preserve"> to </w:t>
-      </w:r>
-      <w:proofErr w:type="spellStart"/>
-      <w:r>
-        <w:rPr>
-          <w:rFonts w:ascii="Arial" w:hAnsi="Arial" w:cs="Arial"/>
-        </w:rPr>
-        <w:t>incompass</w:t>
-      </w:r>
-      <w:proofErr w:type="spellEnd"/>
-      <w:r>
-        <w:rPr>
-          <w:rFonts w:ascii="Arial" w:hAnsi="Arial" w:cs="Arial"/>
-        </w:rPr>
-        <w:t xml:space="preserve"> the new </w:t>
-      </w:r>
-      <w:proofErr w:type="spellStart"/>
-      <w:r>
-        <w:rPr>
-          <w:rFonts w:ascii="Arial" w:hAnsi="Arial" w:cs="Arial"/>
-        </w:rPr>
-        <w:t>TokenTypes</w:t>
-      </w:r>
-      <w:proofErr w:type="spellEnd"/>
-      <w:r>
-        <w:rPr>
-          <w:rFonts w:ascii="Arial" w:hAnsi="Arial" w:cs="Arial"/>
-        </w:rPr>
-        <w:t xml:space="preserve"> and get rid of old ones.</w:t>
+        <w:t>Updated Keywords ImmutableDictionary to incompass the new TokenTypes and get rid of old ones.</w:t>
       </w:r>
     </w:p>
     <w:p>
@@ -901,21 +747,7 @@
         <w:rPr>
           <w:rFonts w:ascii="Arial" w:hAnsi="Arial" w:cs="Arial"/>
         </w:rPr>
-        <w:t>(</w:t>
-      </w:r>
-      <w:proofErr w:type="spellStart"/>
-      <w:r>
-        <w:rPr>
-          <w:rFonts w:ascii="Arial" w:hAnsi="Arial" w:cs="Arial"/>
-        </w:rPr>
-        <w:t>SingleCommand</w:t>
-      </w:r>
-      <w:proofErr w:type="spellEnd"/>
-      <w:r>
-        <w:rPr>
-          <w:rFonts w:ascii="Arial" w:hAnsi="Arial" w:cs="Arial"/>
-        </w:rPr>
-        <w:t>)</w:t>
+        <w:t>(SingleCommand)</w:t>
       </w:r>
       <w:r>
         <w:rPr>
@@ -923,7 +755,6 @@
         </w:rPr>
         <w:t xml:space="preserve"> which was changed from </w:t>
       </w:r>
-      <w:proofErr w:type="spellStart"/>
       <w:r>
         <w:rPr>
           <w:rFonts w:ascii="Arial" w:hAnsi="Arial" w:cs="Arial"/>
@@ -936,7 +767,6 @@
         </w:rPr>
         <w:t>arseBlankCommand</w:t>
       </w:r>
-      <w:proofErr w:type="spellEnd"/>
     </w:p>
     <w:p>
       <w:pPr>
@@ -995,21 +825,7 @@
         <w:rPr>
           <w:rFonts w:ascii="Arial" w:hAnsi="Arial" w:cs="Arial"/>
         </w:rPr>
-        <w:t xml:space="preserve"> using comma to separate the </w:t>
-      </w:r>
-      <w:proofErr w:type="gramStart"/>
-      <w:r>
-        <w:rPr>
-          <w:rFonts w:ascii="Arial" w:hAnsi="Arial" w:cs="Arial"/>
-        </w:rPr>
-        <w:t>for command</w:t>
-      </w:r>
-      <w:proofErr w:type="gramEnd"/>
-      <w:r>
-        <w:rPr>
-          <w:rFonts w:ascii="Arial" w:hAnsi="Arial" w:cs="Arial"/>
-        </w:rPr>
-        <w:t xml:space="preserve"> options</w:t>
+        <w:t xml:space="preserve"> using comma to separate the for command options</w:t>
       </w:r>
     </w:p>
     <w:p>
@@ -1027,21 +843,7 @@
         <w:rPr>
           <w:rFonts w:ascii="Arial" w:hAnsi="Arial" w:cs="Arial"/>
         </w:rPr>
-        <w:t xml:space="preserve">Updated single command identifier so that it uses ‘becomes’ then expression instead of </w:t>
-      </w:r>
-      <w:proofErr w:type="gramStart"/>
-      <w:r>
-        <w:rPr>
-          <w:rFonts w:ascii="Arial" w:hAnsi="Arial" w:cs="Arial"/>
-        </w:rPr>
-        <w:t>‘:=</w:t>
-      </w:r>
-      <w:proofErr w:type="gramEnd"/>
-      <w:r>
-        <w:rPr>
-          <w:rFonts w:ascii="Arial" w:hAnsi="Arial" w:cs="Arial"/>
-        </w:rPr>
-        <w:t>’</w:t>
+        <w:t>Updated single command identifier so that it uses ‘becomes’ then expression instead of ‘:=’</w:t>
       </w:r>
       <w:r>
         <w:rPr>
@@ -1151,21 +953,7 @@
         <w:rPr>
           <w:rFonts w:ascii="Arial" w:hAnsi="Arial" w:cs="Arial"/>
         </w:rPr>
-        <w:t xml:space="preserve">Added </w:t>
-      </w:r>
-      <w:proofErr w:type="spellStart"/>
-      <w:r>
-        <w:rPr>
-          <w:rFonts w:ascii="Arial" w:hAnsi="Arial" w:cs="Arial"/>
-        </w:rPr>
-        <w:t>TreePrinter</w:t>
-      </w:r>
-      <w:proofErr w:type="spellEnd"/>
-      <w:r>
-        <w:rPr>
-          <w:rFonts w:ascii="Arial" w:hAnsi="Arial" w:cs="Arial"/>
-        </w:rPr>
-        <w:t xml:space="preserve"> in IO</w:t>
+        <w:t>Added TreePrinter in IO</w:t>
       </w:r>
     </w:p>
     <w:p>
@@ -1239,70 +1027,18 @@
           <w:rFonts w:ascii="Arial" w:hAnsi="Arial" w:cs="Arial"/>
         </w:rPr>
       </w:pPr>
-      <w:proofErr w:type="spellStart"/>
-      <w:r>
-        <w:rPr>
-          <w:rFonts w:ascii="Arial" w:hAnsi="Arial" w:cs="Arial"/>
-        </w:rPr>
-        <w:t>BlankCommandNode</w:t>
-      </w:r>
-      <w:proofErr w:type="spellEnd"/>
-      <w:r>
-        <w:rPr>
-          <w:rFonts w:ascii="Arial" w:hAnsi="Arial" w:cs="Arial"/>
-        </w:rPr>
-        <w:t xml:space="preserve"> -&gt; </w:t>
-      </w:r>
-      <w:proofErr w:type="spellStart"/>
-      <w:r>
-        <w:rPr>
-          <w:rFonts w:ascii="Arial" w:hAnsi="Arial" w:cs="Arial"/>
-        </w:rPr>
-        <w:t>NothingCommandNode</w:t>
-      </w:r>
-      <w:proofErr w:type="spellEnd"/>
-      <w:r>
-        <w:rPr>
-          <w:rFonts w:ascii="Arial" w:hAnsi="Arial" w:cs="Arial"/>
-        </w:rPr>
-        <w:t xml:space="preserve"> (which means I changed </w:t>
-      </w:r>
-      <w:proofErr w:type="spellStart"/>
-      <w:r>
-        <w:rPr>
-          <w:rFonts w:ascii="Arial" w:hAnsi="Arial" w:cs="Arial"/>
-        </w:rPr>
-        <w:t>TreePrinter</w:t>
-      </w:r>
-      <w:proofErr w:type="spellEnd"/>
-      <w:r>
-        <w:rPr>
-          <w:rFonts w:ascii="Arial" w:hAnsi="Arial" w:cs="Arial"/>
-        </w:rPr>
-        <w:t xml:space="preserve"> file </w:t>
-      </w:r>
-      <w:proofErr w:type="spellStart"/>
-      <w:r>
-        <w:rPr>
-          <w:rFonts w:ascii="Arial" w:hAnsi="Arial" w:cs="Arial"/>
-        </w:rPr>
-        <w:t>blankCommand</w:t>
-      </w:r>
-      <w:proofErr w:type="spellEnd"/>
-      <w:r>
-        <w:rPr>
-          <w:rFonts w:ascii="Arial" w:hAnsi="Arial" w:cs="Arial"/>
-        </w:rPr>
-        <w:t xml:space="preserve"> variable to </w:t>
-      </w:r>
-      <w:proofErr w:type="spellStart"/>
-      <w:r>
-        <w:rPr>
-          <w:rFonts w:ascii="Arial" w:hAnsi="Arial" w:cs="Arial"/>
-        </w:rPr>
-        <w:t>nothingCommand</w:t>
-      </w:r>
-      <w:proofErr w:type="spellEnd"/>
+      <w:r>
+        <w:rPr>
+          <w:rFonts w:ascii="Arial" w:hAnsi="Arial" w:cs="Arial"/>
+        </w:rPr>
+        <w:t>BlankCommandNode -&gt; NothingCommandNode</w:t>
+      </w:r>
+      <w:r>
+        <w:rPr>
+          <w:rFonts w:ascii="Arial" w:hAnsi="Arial" w:cs="Arial"/>
+        </w:rPr>
+        <w:t xml:space="preserve"> (which means I changed TreePrinter file blankCommand variable to nothingCommand</w:t>
+      </w:r>
     </w:p>
     <w:p>
       <w:pPr>
@@ -1345,48 +1081,18 @@
           <w:rFonts w:ascii="Arial" w:hAnsi="Arial" w:cs="Arial"/>
         </w:rPr>
       </w:pPr>
-      <w:proofErr w:type="spellStart"/>
-      <w:r>
-        <w:rPr>
-          <w:rFonts w:ascii="Arial" w:hAnsi="Arial" w:cs="Arial"/>
-        </w:rPr>
-        <w:t>WhileForeverCommandNode</w:t>
-      </w:r>
-      <w:proofErr w:type="spellEnd"/>
-      <w:r>
-        <w:rPr>
-          <w:rFonts w:ascii="Arial" w:hAnsi="Arial" w:cs="Arial"/>
-        </w:rPr>
-        <w:t xml:space="preserve"> (</w:t>
-      </w:r>
-      <w:r>
-        <w:rPr>
-          <w:rFonts w:ascii="Arial" w:hAnsi="Arial" w:cs="Arial"/>
-        </w:rPr>
-        <w:t xml:space="preserve">added new case to </w:t>
-      </w:r>
-      <w:proofErr w:type="spellStart"/>
-      <w:r>
-        <w:rPr>
-          <w:rFonts w:ascii="Arial" w:hAnsi="Arial" w:cs="Arial"/>
-        </w:rPr>
-        <w:t>TreePrinter</w:t>
-      </w:r>
-      <w:proofErr w:type="spellEnd"/>
-      <w:r>
-        <w:rPr>
-          <w:rFonts w:ascii="Arial" w:hAnsi="Arial" w:cs="Arial"/>
-        </w:rPr>
-        <w:t xml:space="preserve"> </w:t>
-      </w:r>
-      <w:proofErr w:type="spellStart"/>
-      <w:r>
-        <w:rPr>
-          <w:rFonts w:ascii="Arial" w:hAnsi="Arial" w:cs="Arial"/>
-        </w:rPr>
-        <w:t>ToString</w:t>
-      </w:r>
-      <w:proofErr w:type="spellEnd"/>
+      <w:r>
+        <w:rPr>
+          <w:rFonts w:ascii="Arial" w:hAnsi="Arial" w:cs="Arial"/>
+        </w:rPr>
+        <w:t>WhileForeverCommandNode (</w:t>
+      </w:r>
+      <w:r>
+        <w:rPr>
+          <w:rFonts w:ascii="Arial" w:hAnsi="Arial" w:cs="Arial"/>
+        </w:rPr>
+        <w:t>added new case to TreePrinter ToString</w:t>
+      </w:r>
       <w:r>
         <w:rPr>
           <w:rFonts w:ascii="Arial" w:hAnsi="Arial" w:cs="Arial"/>
@@ -1405,47 +1111,17 @@
           <w:rFonts w:ascii="Arial" w:hAnsi="Arial" w:cs="Arial"/>
         </w:rPr>
       </w:pPr>
-      <w:proofErr w:type="spellStart"/>
       <w:r>
         <w:rPr>
           <w:rFonts w:ascii="Arial" w:hAnsi="Arial" w:cs="Arial"/>
         </w:rPr>
         <w:t>ForCommandNode</w:t>
       </w:r>
-      <w:proofErr w:type="spellEnd"/>
-      <w:r>
-        <w:rPr>
-          <w:rFonts w:ascii="Arial" w:hAnsi="Arial" w:cs="Arial"/>
-        </w:rPr>
-        <w:t xml:space="preserve"> (added new case to </w:t>
-      </w:r>
-      <w:proofErr w:type="spellStart"/>
-      <w:r>
-        <w:rPr>
-          <w:rFonts w:ascii="Arial" w:hAnsi="Arial" w:cs="Arial"/>
-        </w:rPr>
-        <w:t>TreePrinter</w:t>
-      </w:r>
-      <w:proofErr w:type="spellEnd"/>
-      <w:r>
-        <w:rPr>
-          <w:rFonts w:ascii="Arial" w:hAnsi="Arial" w:cs="Arial"/>
-        </w:rPr>
-        <w:t xml:space="preserve"> </w:t>
-      </w:r>
-      <w:proofErr w:type="spellStart"/>
-      <w:r>
-        <w:rPr>
-          <w:rFonts w:ascii="Arial" w:hAnsi="Arial" w:cs="Arial"/>
-        </w:rPr>
-        <w:t>ToString</w:t>
-      </w:r>
-      <w:proofErr w:type="spellEnd"/>
-      <w:r>
-        <w:rPr>
-          <w:rFonts w:ascii="Arial" w:hAnsi="Arial" w:cs="Arial"/>
-        </w:rPr>
-        <w:t>)</w:t>
+      <w:r>
+        <w:rPr>
+          <w:rFonts w:ascii="Arial" w:hAnsi="Arial" w:cs="Arial"/>
+        </w:rPr>
+        <w:t xml:space="preserve"> (added new case to TreePrinter ToString)</w:t>
       </w:r>
     </w:p>
     <w:p>
@@ -1459,7 +1135,6 @@
           <w:rFonts w:ascii="Arial" w:hAnsi="Arial" w:cs="Arial"/>
         </w:rPr>
       </w:pPr>
-      <w:proofErr w:type="spellStart"/>
       <w:r>
         <w:rPr>
           <w:rFonts w:ascii="Arial" w:hAnsi="Arial" w:cs="Arial"/>
@@ -1470,48 +1145,13 @@
         <w:rPr>
           <w:rFonts w:ascii="Arial" w:hAnsi="Arial" w:cs="Arial"/>
         </w:rPr>
-        <w:t>ExpressionNode</w:t>
-      </w:r>
-      <w:proofErr w:type="spellEnd"/>
-      <w:r>
-        <w:rPr>
-          <w:rFonts w:ascii="Arial" w:hAnsi="Arial" w:cs="Arial"/>
-        </w:rPr>
-        <w:t xml:space="preserve"> </w:t>
-      </w:r>
-      <w:r>
-        <w:rPr>
-          <w:rFonts w:ascii="Arial" w:hAnsi="Arial" w:cs="Arial"/>
-        </w:rPr>
-        <w:t xml:space="preserve">(added new case to </w:t>
-      </w:r>
-      <w:proofErr w:type="spellStart"/>
-      <w:r>
-        <w:rPr>
-          <w:rFonts w:ascii="Arial" w:hAnsi="Arial" w:cs="Arial"/>
-        </w:rPr>
-        <w:t>TreePrinter</w:t>
-      </w:r>
-      <w:proofErr w:type="spellEnd"/>
-      <w:r>
-        <w:rPr>
-          <w:rFonts w:ascii="Arial" w:hAnsi="Arial" w:cs="Arial"/>
-        </w:rPr>
-        <w:t xml:space="preserve"> </w:t>
-      </w:r>
-      <w:proofErr w:type="spellStart"/>
-      <w:r>
-        <w:rPr>
-          <w:rFonts w:ascii="Arial" w:hAnsi="Arial" w:cs="Arial"/>
-        </w:rPr>
-        <w:t>ToString</w:t>
-      </w:r>
-      <w:proofErr w:type="spellEnd"/>
-      <w:r>
-        <w:rPr>
-          <w:rFonts w:ascii="Arial" w:hAnsi="Arial" w:cs="Arial"/>
-        </w:rPr>
-        <w:t>)</w:t>
+        <w:t xml:space="preserve">ExpressionNode </w:t>
+      </w:r>
+      <w:r>
+        <w:rPr>
+          <w:rFonts w:ascii="Arial" w:hAnsi="Arial" w:cs="Arial"/>
+        </w:rPr>
+        <w:t>(added new case to TreePrinter ToString)</w:t>
       </w:r>
     </w:p>
     <w:p>
@@ -1541,35 +1181,7 @@
         <w:rPr>
           <w:rFonts w:ascii="Arial" w:hAnsi="Arial" w:cs="Arial"/>
         </w:rPr>
-        <w:t xml:space="preserve">(Temp is for </w:t>
-      </w:r>
-      <w:proofErr w:type="spellStart"/>
-      <w:r>
-        <w:rPr>
-          <w:rFonts w:ascii="Arial" w:hAnsi="Arial" w:cs="Arial"/>
-        </w:rPr>
-        <w:t>IRuntimeEntity</w:t>
-      </w:r>
-      <w:proofErr w:type="spellEnd"/>
-      <w:r>
-        <w:rPr>
-          <w:rFonts w:ascii="Arial" w:hAnsi="Arial" w:cs="Arial"/>
-        </w:rPr>
-        <w:t xml:space="preserve"> which is used for declaration nodes and error </w:t>
-      </w:r>
-      <w:proofErr w:type="gramStart"/>
-      <w:r>
-        <w:rPr>
-          <w:rFonts w:ascii="Arial" w:hAnsi="Arial" w:cs="Arial"/>
-        </w:rPr>
-        <w:t>node</w:t>
-      </w:r>
-      <w:proofErr w:type="gramEnd"/>
-      <w:r>
-        <w:rPr>
-          <w:rFonts w:ascii="Arial" w:hAnsi="Arial" w:cs="Arial"/>
-        </w:rPr>
-        <w:t>)</w:t>
+        <w:t>(Temp is for IRuntimeEntity which is used for declaration nodes and error node)</w:t>
       </w:r>
     </w:p>
     <w:p>
@@ -1587,21 +1199,7 @@
         <w:rPr>
           <w:rFonts w:ascii="Arial" w:hAnsi="Arial" w:cs="Arial"/>
         </w:rPr>
-        <w:t xml:space="preserve">Added </w:t>
-      </w:r>
-      <w:proofErr w:type="spellStart"/>
-      <w:r>
-        <w:rPr>
-          <w:rFonts w:ascii="Arial" w:hAnsi="Arial" w:cs="Arial"/>
-        </w:rPr>
-        <w:t>CodeGeneration</w:t>
-      </w:r>
-      <w:proofErr w:type="spellEnd"/>
-      <w:r>
-        <w:rPr>
-          <w:rFonts w:ascii="Arial" w:hAnsi="Arial" w:cs="Arial"/>
-        </w:rPr>
-        <w:t xml:space="preserve">: </w:t>
+        <w:t xml:space="preserve">Added CodeGeneration: </w:t>
       </w:r>
       <w:r>
         <w:rPr>
@@ -1609,14 +1207,12 @@
         </w:rPr>
         <w:t xml:space="preserve">empty </w:t>
       </w:r>
-      <w:proofErr w:type="spellStart"/>
       <w:r>
         <w:rPr>
           <w:rFonts w:ascii="Arial" w:hAnsi="Arial" w:cs="Arial"/>
         </w:rPr>
         <w:t>IRuntimeEntity</w:t>
       </w:r>
-      <w:proofErr w:type="spellEnd"/>
       <w:r>
         <w:rPr>
           <w:rFonts w:ascii="Arial" w:hAnsi="Arial" w:cs="Arial"/>
@@ -1627,16 +1223,8 @@
         <w:rPr>
           <w:rFonts w:ascii="Arial" w:hAnsi="Arial" w:cs="Arial"/>
         </w:rPr>
-        <w:t xml:space="preserve"> </w:t>
-      </w:r>
-      <w:proofErr w:type="spellStart"/>
-      <w:r>
-        <w:rPr>
-          <w:rFonts w:ascii="Arial" w:hAnsi="Arial" w:cs="Arial"/>
-        </w:rPr>
-        <w:t>TriangleAbstractMachine</w:t>
-      </w:r>
-      <w:proofErr w:type="spellEnd"/>
+        <w:t xml:space="preserve"> TriangleAbstractMachine</w:t>
+      </w:r>
       <w:r>
         <w:rPr>
           <w:rFonts w:ascii="Arial" w:hAnsi="Arial" w:cs="Arial"/>
@@ -1647,49 +1235,7 @@
         <w:rPr>
           <w:rFonts w:ascii="Arial" w:hAnsi="Arial" w:cs="Arial"/>
         </w:rPr>
-        <w:t xml:space="preserve">, adding an empty </w:t>
-      </w:r>
-      <w:proofErr w:type="spellStart"/>
-      <w:r>
-        <w:rPr>
-          <w:rFonts w:ascii="Arial" w:hAnsi="Arial" w:cs="Arial"/>
-        </w:rPr>
-        <w:t>Primative</w:t>
-      </w:r>
-      <w:proofErr w:type="spellEnd"/>
-      <w:r>
-        <w:rPr>
-          <w:rFonts w:ascii="Arial" w:hAnsi="Arial" w:cs="Arial"/>
-        </w:rPr>
-        <w:t xml:space="preserve">, Type </w:t>
-      </w:r>
-      <w:proofErr w:type="spellStart"/>
-      <w:r>
-        <w:rPr>
-          <w:rFonts w:ascii="Arial" w:hAnsi="Arial" w:cs="Arial"/>
-        </w:rPr>
-        <w:t>enums</w:t>
-      </w:r>
-      <w:proofErr w:type="spellEnd"/>
-      <w:r>
-        <w:rPr>
-          <w:rFonts w:ascii="Arial" w:hAnsi="Arial" w:cs="Arial"/>
-        </w:rPr>
-        <w:t xml:space="preserve"> and </w:t>
-      </w:r>
-      <w:proofErr w:type="spellStart"/>
-      <w:r>
-        <w:rPr>
-          <w:rFonts w:ascii="Arial" w:hAnsi="Arial" w:cs="Arial"/>
-        </w:rPr>
-        <w:t>TypeSize</w:t>
-      </w:r>
-      <w:proofErr w:type="spellEnd"/>
-      <w:r>
-        <w:rPr>
-          <w:rFonts w:ascii="Arial" w:hAnsi="Arial" w:cs="Arial"/>
-        </w:rPr>
-        <w:t xml:space="preserve"> Dictionary for it to be used for declaration nodes</w:t>
+        <w:t>, adding an empty Primative, Type enums and TypeSize Dictionary for it to be used for declaration nodes</w:t>
       </w:r>
       <w:r>
         <w:rPr>
@@ -1725,6 +1271,12 @@
           <w:rFonts w:ascii="Arial" w:hAnsi="Arial" w:cs="Arial"/>
         </w:rPr>
       </w:pPr>
+      <w:r>
+        <w:rPr>
+          <w:rFonts w:ascii="Arial" w:hAnsi="Arial" w:cs="Arial"/>
+        </w:rPr>
+        <w:t>Change Nothing back to Blank</w:t>
+      </w:r>
     </w:p>
     <w:p>
       <w:pPr>
@@ -1798,21 +1350,7 @@
         <w:rPr>
           <w:rFonts w:ascii="Arial" w:hAnsi="Arial" w:cs="Arial"/>
         </w:rPr>
-        <w:t xml:space="preserve">Added </w:t>
-      </w:r>
-      <w:proofErr w:type="spellStart"/>
-      <w:r>
-        <w:rPr>
-          <w:rFonts w:ascii="Arial" w:hAnsi="Arial" w:cs="Arial"/>
-        </w:rPr>
-        <w:t>SemanticAnalysis</w:t>
-      </w:r>
-      <w:proofErr w:type="spellEnd"/>
-      <w:r>
-        <w:rPr>
-          <w:rFonts w:ascii="Arial" w:hAnsi="Arial" w:cs="Arial"/>
-        </w:rPr>
-        <w:t xml:space="preserve"> files</w:t>
+        <w:t>Added SemanticAnalysis files</w:t>
       </w:r>
     </w:p>
     <w:p>
@@ -1830,21 +1368,7 @@
         <w:rPr>
           <w:rFonts w:ascii="Arial" w:hAnsi="Arial" w:cs="Arial"/>
         </w:rPr>
-        <w:t xml:space="preserve">Added full </w:t>
-      </w:r>
-      <w:proofErr w:type="spellStart"/>
-      <w:r>
-        <w:rPr>
-          <w:rFonts w:ascii="Arial" w:hAnsi="Arial" w:cs="Arial"/>
-        </w:rPr>
-        <w:t>TriangleAbstractMachine</w:t>
-      </w:r>
-      <w:proofErr w:type="spellEnd"/>
-      <w:r>
-        <w:rPr>
-          <w:rFonts w:ascii="Arial" w:hAnsi="Arial" w:cs="Arial"/>
-        </w:rPr>
-        <w:t xml:space="preserve"> with the address at the bottom commented out from labs</w:t>
+        <w:t>Added full TriangleAbstractMachine with the address at the bottom commented out from labs</w:t>
       </w:r>
     </w:p>
     <w:p>
@@ -1858,19 +1382,11 @@
           <w:rFonts w:ascii="Arial" w:hAnsi="Arial" w:cs="Arial"/>
         </w:rPr>
       </w:pPr>
-      <w:proofErr w:type="spellStart"/>
-      <w:r>
-        <w:rPr>
-          <w:rFonts w:ascii="Arial" w:hAnsi="Arial" w:cs="Arial"/>
-        </w:rPr>
-        <w:t>DeclarationIdentifier</w:t>
-      </w:r>
-      <w:proofErr w:type="spellEnd"/>
-      <w:r>
-        <w:rPr>
-          <w:rFonts w:ascii="Arial" w:hAnsi="Arial" w:cs="Arial"/>
-        </w:rPr>
-        <w:t>:</w:t>
+      <w:r>
+        <w:rPr>
+          <w:rFonts w:ascii="Arial" w:hAnsi="Arial" w:cs="Arial"/>
+        </w:rPr>
+        <w:t>DeclarationIdentifier:</w:t>
       </w:r>
     </w:p>
     <w:p>
@@ -1902,7 +1418,6 @@
           <w:rFonts w:ascii="Arial" w:hAnsi="Arial" w:cs="Arial"/>
         </w:rPr>
       </w:pPr>
-      <w:proofErr w:type="spellStart"/>
       <w:r>
         <w:rPr>
           <w:rFonts w:ascii="Arial" w:hAnsi="Arial" w:cs="Arial"/>
@@ -1921,21 +1436,18 @@
         </w:rPr>
         <w:t>Command</w:t>
       </w:r>
-      <w:proofErr w:type="spellEnd"/>
       <w:r>
         <w:rPr>
           <w:rFonts w:ascii="Arial" w:hAnsi="Arial" w:cs="Arial"/>
         </w:rPr>
         <w:t xml:space="preserve"> -&gt; </w:t>
       </w:r>
-      <w:proofErr w:type="spellStart"/>
       <w:r>
         <w:rPr>
           <w:rFonts w:ascii="Arial" w:hAnsi="Arial" w:cs="Arial"/>
         </w:rPr>
         <w:t>PerformIdentificationOnNothingCommand</w:t>
       </w:r>
-      <w:proofErr w:type="spellEnd"/>
     </w:p>
     <w:p>
       <w:pPr>
@@ -1978,14 +1490,12 @@
           <w:rFonts w:ascii="Arial" w:hAnsi="Arial" w:cs="Arial"/>
         </w:rPr>
       </w:pPr>
-      <w:proofErr w:type="spellStart"/>
       <w:r>
         <w:rPr>
           <w:rFonts w:ascii="Arial" w:hAnsi="Arial" w:cs="Arial"/>
         </w:rPr>
         <w:t>PerformIdentificationOnWhileForeverCommand</w:t>
       </w:r>
-      <w:proofErr w:type="spellEnd"/>
     </w:p>
     <w:p>
       <w:pPr>
@@ -1998,14 +1508,12 @@
           <w:rFonts w:ascii="Arial" w:hAnsi="Arial" w:cs="Arial"/>
         </w:rPr>
       </w:pPr>
-      <w:proofErr w:type="spellStart"/>
       <w:r>
         <w:rPr>
           <w:rFonts w:ascii="Arial" w:hAnsi="Arial" w:cs="Arial"/>
         </w:rPr>
         <w:t>PerformIdentificationOnForCommand</w:t>
       </w:r>
-      <w:proofErr w:type="spellEnd"/>
     </w:p>
     <w:p>
       <w:pPr>
@@ -2018,14 +1526,12 @@
           <w:rFonts w:ascii="Arial" w:hAnsi="Arial" w:cs="Arial"/>
         </w:rPr>
       </w:pPr>
-      <w:proofErr w:type="spellStart"/>
       <w:r>
         <w:rPr>
           <w:rFonts w:ascii="Arial" w:hAnsi="Arial" w:cs="Arial"/>
         </w:rPr>
         <w:t>PerformIdentificationOnCallExpression</w:t>
       </w:r>
-      <w:proofErr w:type="spellEnd"/>
     </w:p>
     <w:p>
       <w:pPr>
@@ -2056,19 +1562,11 @@
           <w:rFonts w:ascii="Arial" w:hAnsi="Arial" w:cs="Arial"/>
         </w:rPr>
       </w:pPr>
-      <w:proofErr w:type="spellStart"/>
-      <w:r>
-        <w:rPr>
-          <w:rFonts w:ascii="Arial" w:hAnsi="Arial" w:cs="Arial"/>
-        </w:rPr>
-        <w:t>TypeChecker</w:t>
-      </w:r>
-      <w:proofErr w:type="spellEnd"/>
-      <w:r>
-        <w:rPr>
-          <w:rFonts w:ascii="Arial" w:hAnsi="Arial" w:cs="Arial"/>
-        </w:rPr>
-        <w:t>:</w:t>
+      <w:r>
+        <w:rPr>
+          <w:rFonts w:ascii="Arial" w:hAnsi="Arial" w:cs="Arial"/>
+        </w:rPr>
+        <w:t>TypeChecker:</w:t>
       </w:r>
     </w:p>
     <w:p>
@@ -2100,28 +1598,24 @@
           <w:rFonts w:ascii="Arial" w:hAnsi="Arial" w:cs="Arial"/>
         </w:rPr>
       </w:pPr>
-      <w:proofErr w:type="spellStart"/>
       <w:r>
         <w:rPr>
           <w:rFonts w:ascii="Arial" w:hAnsi="Arial" w:cs="Arial"/>
         </w:rPr>
         <w:t>PerformTypeCheckingOnBlankCommand</w:t>
       </w:r>
-      <w:proofErr w:type="spellEnd"/>
       <w:r>
         <w:rPr>
           <w:rFonts w:ascii="Arial" w:hAnsi="Arial" w:cs="Arial"/>
         </w:rPr>
         <w:t xml:space="preserve"> -&gt; </w:t>
       </w:r>
-      <w:proofErr w:type="spellStart"/>
       <w:r>
         <w:rPr>
           <w:rFonts w:ascii="Arial" w:hAnsi="Arial" w:cs="Arial"/>
         </w:rPr>
         <w:t>PerformTypeCheckingOnNothingCommand</w:t>
       </w:r>
-      <w:proofErr w:type="spellEnd"/>
     </w:p>
     <w:p>
       <w:pPr>
@@ -2164,14 +1658,12 @@
           <w:rFonts w:ascii="Arial" w:hAnsi="Arial" w:cs="Arial"/>
         </w:rPr>
       </w:pPr>
-      <w:proofErr w:type="spellStart"/>
       <w:r>
         <w:rPr>
           <w:rFonts w:ascii="Arial" w:hAnsi="Arial" w:cs="Arial"/>
         </w:rPr>
         <w:t>PerformTypeCheckingOnWhileForeverCommand</w:t>
       </w:r>
-      <w:proofErr w:type="spellEnd"/>
     </w:p>
     <w:p>
       <w:pPr>
@@ -2184,14 +1676,12 @@
           <w:rFonts w:ascii="Arial" w:hAnsi="Arial" w:cs="Arial"/>
         </w:rPr>
       </w:pPr>
-      <w:proofErr w:type="spellStart"/>
       <w:r>
         <w:rPr>
           <w:rFonts w:ascii="Arial" w:hAnsi="Arial" w:cs="Arial"/>
         </w:rPr>
         <w:t>PerformTypeCheckingOnForCommand</w:t>
       </w:r>
-      <w:proofErr w:type="spellEnd"/>
     </w:p>
     <w:p>
       <w:pPr>
@@ -2204,51 +1694,23 @@
           <w:rFonts w:ascii="Arial" w:hAnsi="Arial" w:cs="Arial"/>
         </w:rPr>
       </w:pPr>
-      <w:proofErr w:type="spellStart"/>
       <w:r>
         <w:rPr>
           <w:rFonts w:ascii="Arial" w:hAnsi="Arial" w:cs="Arial"/>
         </w:rPr>
         <w:t>PerformTypeCheckingOnCallExpression</w:t>
       </w:r>
-      <w:proofErr w:type="spellEnd"/>
-      <w:r>
-        <w:rPr>
-          <w:rFonts w:ascii="Arial" w:hAnsi="Arial" w:cs="Arial"/>
-        </w:rPr>
-        <w:t xml:space="preserve"> (Not sure if I did this “</w:t>
-      </w:r>
-      <w:r>
-        <w:rPr>
-          <w:rFonts w:ascii="Arial" w:hAnsi="Arial" w:cs="Arial"/>
-        </w:rPr>
-        <w:t xml:space="preserve">The call must be to a function, not to a procedure, </w:t>
-      </w:r>
-      <w:proofErr w:type="gramStart"/>
-      <w:r>
-        <w:rPr>
-          <w:rFonts w:ascii="Arial" w:hAnsi="Arial" w:cs="Arial"/>
-        </w:rPr>
-        <w:t>i.e.</w:t>
-      </w:r>
-      <w:proofErr w:type="gramEnd"/>
-      <w:r>
-        <w:rPr>
-          <w:rFonts w:ascii="Arial" w:hAnsi="Arial" w:cs="Arial"/>
-        </w:rPr>
-        <w:t xml:space="preserve"> a value must be returned.</w:t>
-      </w:r>
-      <w:r>
-        <w:rPr>
-          <w:rFonts w:ascii="Arial" w:hAnsi="Arial" w:cs="Arial"/>
-        </w:rPr>
-        <w:t>”</w:t>
-      </w:r>
-      <w:r>
-        <w:rPr>
-          <w:rFonts w:ascii="Arial" w:hAnsi="Arial" w:cs="Arial"/>
-        </w:rPr>
-        <w:t xml:space="preserve"> - Maybe not needed until code gen?</w:t>
+      <w:r>
+        <w:rPr>
+          <w:rFonts w:ascii="Arial" w:hAnsi="Arial" w:cs="Arial"/>
+        </w:rPr>
+        <w:t xml:space="preserve"> (</w:t>
+      </w:r>
+      <w:r>
+        <w:rPr>
+          <w:rFonts w:ascii="Arial" w:hAnsi="Arial" w:cs="Arial"/>
+        </w:rPr>
+        <w:t>Based it off CallCommand but added extra check for return value and set the expression type to function return type</w:t>
       </w:r>
       <w:r>
         <w:rPr>
@@ -2268,19 +1730,11 @@
           <w:rFonts w:ascii="Arial" w:hAnsi="Arial" w:cs="Arial"/>
         </w:rPr>
       </w:pPr>
-      <w:proofErr w:type="spellStart"/>
-      <w:r>
-        <w:rPr>
-          <w:rFonts w:ascii="Arial" w:hAnsi="Arial" w:cs="Arial"/>
-        </w:rPr>
-        <w:t>StandardEnvironment</w:t>
-      </w:r>
-      <w:proofErr w:type="spellEnd"/>
-      <w:r>
-        <w:rPr>
-          <w:rFonts w:ascii="Arial" w:hAnsi="Arial" w:cs="Arial"/>
-        </w:rPr>
-        <w:t>:</w:t>
+      <w:r>
+        <w:rPr>
+          <w:rFonts w:ascii="Arial" w:hAnsi="Arial" w:cs="Arial"/>
+        </w:rPr>
+        <w:t>StandardEnvironment:</w:t>
       </w:r>
     </w:p>
     <w:p>

</xml_diff>

<commit_message>
Finished Compiler and Started Testing
</commit_message>
<xml_diff>
--- a/Compiler Report.docx
+++ b/Compiler Report.docx
@@ -153,16 +153,8 @@
         <w:rPr>
           <w:rFonts w:ascii="Arial" w:hAnsi="Arial" w:cs="Arial"/>
         </w:rPr>
-        <w:t xml:space="preserve">The first action the scanner will need to do is to read in the source code from a file, so I pulled in the </w:t>
-      </w:r>
-      <w:proofErr w:type="spellStart"/>
-      <w:r>
-        <w:rPr>
-          <w:rFonts w:ascii="Arial" w:hAnsi="Arial" w:cs="Arial"/>
-        </w:rPr>
-        <w:t>FileReader</w:t>
-      </w:r>
-      <w:proofErr w:type="spellEnd"/>
+        <w:t>The first action the scanner will need to do is to read in the source code from a file, so I pulled in the FileReader</w:t>
+      </w:r>
       <w:r>
         <w:rPr>
           <w:rFonts w:ascii="Arial" w:hAnsi="Arial" w:cs="Arial"/>
@@ -173,84 +165,62 @@
         <w:rPr>
           <w:rFonts w:ascii="Arial" w:hAnsi="Arial" w:cs="Arial"/>
         </w:rPr>
+        <w:t xml:space="preserve"> IFileReader</w:t>
+      </w:r>
+      <w:r>
+        <w:rPr>
+          <w:rFonts w:ascii="Arial" w:hAnsi="Arial" w:cs="Arial"/>
+        </w:rPr>
+        <w:t xml:space="preserve"> and Position</w:t>
+      </w:r>
+      <w:r>
+        <w:rPr>
+          <w:rFonts w:ascii="Arial" w:hAnsi="Arial" w:cs="Arial"/>
+        </w:rPr>
+        <w:t xml:space="preserve"> files from the labs; these allow the scanner to</w:t>
+      </w:r>
+      <w:r>
+        <w:rPr>
+          <w:rFonts w:ascii="Arial" w:hAnsi="Arial" w:cs="Arial"/>
+        </w:rPr>
+        <w:t xml:space="preserve"> move through the file character by character while keeping a current position which is useful for error reporting.</w:t>
+      </w:r>
+      <w:r>
+        <w:rPr>
+          <w:rFonts w:ascii="Arial" w:hAnsi="Arial" w:cs="Arial"/>
+        </w:rPr>
+        <w:t xml:space="preserve"> I </w:t>
+      </w:r>
+      <w:r>
+        <w:rPr>
+          <w:rFonts w:ascii="Arial" w:hAnsi="Arial" w:cs="Arial"/>
+        </w:rPr>
+        <w:t>also</w:t>
+      </w:r>
+      <w:r>
+        <w:rPr>
+          <w:rFonts w:ascii="Arial" w:hAnsi="Arial" w:cs="Arial"/>
+        </w:rPr>
+        <w:t xml:space="preserve"> pulled the ErrorReporter file from the labs so the compiler can display helpful errors</w:t>
+      </w:r>
+      <w:r>
+        <w:rPr>
+          <w:rFonts w:ascii="Arial" w:hAnsi="Arial" w:cs="Arial"/>
+        </w:rPr>
+        <w:t xml:space="preserve"> when compiling to help in debugging, and the Debugger file </w:t>
+      </w:r>
+      <w:r>
+        <w:rPr>
+          <w:rFonts w:ascii="Arial" w:hAnsi="Arial" w:cs="Arial"/>
+        </w:rPr>
+        <w:t>which allows you to write debugging logs when the DEBUG variable is set to true.</w:t>
+      </w:r>
+      <w:r>
+        <w:rPr>
+          <w:rFonts w:ascii="Arial" w:hAnsi="Arial" w:cs="Arial"/>
+        </w:rPr>
         <w:t xml:space="preserve"> </w:t>
       </w:r>
-      <w:proofErr w:type="spellStart"/>
-      <w:r>
-        <w:rPr>
-          <w:rFonts w:ascii="Arial" w:hAnsi="Arial" w:cs="Arial"/>
-        </w:rPr>
-        <w:t>IFileReader</w:t>
-      </w:r>
-      <w:proofErr w:type="spellEnd"/>
-      <w:r>
-        <w:rPr>
-          <w:rFonts w:ascii="Arial" w:hAnsi="Arial" w:cs="Arial"/>
-        </w:rPr>
-        <w:t xml:space="preserve"> and Position</w:t>
-      </w:r>
-      <w:r>
-        <w:rPr>
-          <w:rFonts w:ascii="Arial" w:hAnsi="Arial" w:cs="Arial"/>
-        </w:rPr>
-        <w:t xml:space="preserve"> files from the labs; these allow the scanner to</w:t>
-      </w:r>
-      <w:r>
-        <w:rPr>
-          <w:rFonts w:ascii="Arial" w:hAnsi="Arial" w:cs="Arial"/>
-        </w:rPr>
-        <w:t xml:space="preserve"> move through the file character by character while keeping a current position which is useful for error reporting.</w:t>
-      </w:r>
-      <w:r>
-        <w:rPr>
-          <w:rFonts w:ascii="Arial" w:hAnsi="Arial" w:cs="Arial"/>
-        </w:rPr>
-        <w:t xml:space="preserve"> I </w:t>
-      </w:r>
-      <w:r>
-        <w:rPr>
-          <w:rFonts w:ascii="Arial" w:hAnsi="Arial" w:cs="Arial"/>
-        </w:rPr>
-        <w:t>also</w:t>
-      </w:r>
-      <w:r>
-        <w:rPr>
-          <w:rFonts w:ascii="Arial" w:hAnsi="Arial" w:cs="Arial"/>
-        </w:rPr>
-        <w:t xml:space="preserve"> pulled the </w:t>
-      </w:r>
-      <w:proofErr w:type="spellStart"/>
-      <w:r>
-        <w:rPr>
-          <w:rFonts w:ascii="Arial" w:hAnsi="Arial" w:cs="Arial"/>
-        </w:rPr>
-        <w:t>ErrorReporter</w:t>
-      </w:r>
-      <w:proofErr w:type="spellEnd"/>
-      <w:r>
-        <w:rPr>
-          <w:rFonts w:ascii="Arial" w:hAnsi="Arial" w:cs="Arial"/>
-        </w:rPr>
-        <w:t xml:space="preserve"> file from the labs so the compiler can display helpful errors</w:t>
-      </w:r>
-      <w:r>
-        <w:rPr>
-          <w:rFonts w:ascii="Arial" w:hAnsi="Arial" w:cs="Arial"/>
-        </w:rPr>
-        <w:t xml:space="preserve"> when compiling to help in debugging, and the Debugger file </w:t>
-      </w:r>
-      <w:r>
-        <w:rPr>
-          <w:rFonts w:ascii="Arial" w:hAnsi="Arial" w:cs="Arial"/>
-        </w:rPr>
-        <w:t>which allows you to write debugging logs when the DEBUG variable is set to true.</w:t>
-      </w:r>
-      <w:r>
-        <w:rPr>
-          <w:rFonts w:ascii="Arial" w:hAnsi="Arial" w:cs="Arial"/>
-        </w:rPr>
-        <w:t xml:space="preserve"> </w:t>
-      </w:r>
       <w:r>
         <w:rPr>
           <w:rFonts w:ascii="Arial" w:hAnsi="Arial" w:cs="Arial"/>
@@ -310,41 +280,13 @@
         <w:rPr>
           <w:rFonts w:ascii="Arial" w:hAnsi="Arial" w:cs="Arial"/>
         </w:rPr>
-        <w:t xml:space="preserve">, Token, </w:t>
-      </w:r>
-      <w:proofErr w:type="spellStart"/>
-      <w:r>
-        <w:rPr>
-          <w:rFonts w:ascii="Arial" w:hAnsi="Arial" w:cs="Arial"/>
-        </w:rPr>
-        <w:t>TokenType</w:t>
-      </w:r>
-      <w:proofErr w:type="spellEnd"/>
-      <w:r>
-        <w:rPr>
-          <w:rFonts w:ascii="Arial" w:hAnsi="Arial" w:cs="Arial"/>
-        </w:rPr>
-        <w:t xml:space="preserve"> and Tokenizer</w:t>
-      </w:r>
-      <w:r>
-        <w:rPr>
-          <w:rFonts w:ascii="Arial" w:hAnsi="Arial" w:cs="Arial"/>
-        </w:rPr>
-        <w:t xml:space="preserve">. Both the </w:t>
-      </w:r>
-      <w:proofErr w:type="spellStart"/>
-      <w:r>
-        <w:rPr>
-          <w:rFonts w:ascii="Arial" w:hAnsi="Arial" w:cs="Arial"/>
-        </w:rPr>
-        <w:t>TokenType</w:t>
-      </w:r>
-      <w:proofErr w:type="spellEnd"/>
-      <w:r>
-        <w:rPr>
-          <w:rFonts w:ascii="Arial" w:hAnsi="Arial" w:cs="Arial"/>
-        </w:rPr>
-        <w:t xml:space="preserve"> and Tokenizer files need to be altered to fit the new grammar in the assessment language. </w:t>
+        <w:t>, Token, TokenType and Tokenizer</w:t>
+      </w:r>
+      <w:r>
+        <w:rPr>
+          <w:rFonts w:ascii="Arial" w:hAnsi="Arial" w:cs="Arial"/>
+        </w:rPr>
+        <w:t xml:space="preserve">. Both the TokenType and Tokenizer files need to be altered to fit the new grammar in the assessment language. </w:t>
       </w:r>
     </w:p>
     <w:p>
@@ -465,28 +407,12 @@
           <w:rFonts w:ascii="Arial" w:hAnsi="Arial" w:cs="Arial"/>
         </w:rPr>
       </w:pPr>
-      <w:proofErr w:type="spellStart"/>
-      <w:r>
-        <w:rPr>
-          <w:rFonts w:ascii="Arial" w:hAnsi="Arial" w:cs="Arial"/>
-        </w:rPr>
-        <w:t>TokenTypes</w:t>
-      </w:r>
-      <w:proofErr w:type="spellEnd"/>
-      <w:r>
-        <w:rPr>
-          <w:rFonts w:ascii="Arial" w:hAnsi="Arial" w:cs="Arial"/>
-        </w:rPr>
-        <w:t xml:space="preserve"> are ordered in the way they show up in the </w:t>
-      </w:r>
-      <w:proofErr w:type="spellStart"/>
-      <w:r>
-        <w:rPr>
-          <w:rFonts w:ascii="Arial" w:hAnsi="Arial" w:cs="Arial"/>
-        </w:rPr>
-        <w:t>grammer</w:t>
-      </w:r>
-      <w:proofErr w:type="spellEnd"/>
+      <w:r>
+        <w:rPr>
+          <w:rFonts w:ascii="Arial" w:hAnsi="Arial" w:cs="Arial"/>
+        </w:rPr>
+        <w:t>TokenTypes are ordered in the way they show up in the grammer</w:t>
+      </w:r>
     </w:p>
     <w:p>
       <w:pPr>
@@ -523,19 +449,11 @@
         </w:rPr>
         <w:t xml:space="preserve">Got rid of Tokens: </w:t>
       </w:r>
-      <w:proofErr w:type="spellStart"/>
-      <w:r>
-        <w:rPr>
-          <w:rFonts w:ascii="Arial" w:hAnsi="Arial" w:cs="Arial"/>
-        </w:rPr>
-        <w:t>Const</w:t>
-      </w:r>
-      <w:proofErr w:type="spellEnd"/>
-      <w:r>
-        <w:rPr>
-          <w:rFonts w:ascii="Arial" w:hAnsi="Arial" w:cs="Arial"/>
-        </w:rPr>
-        <w:t>, Semicolon, Is</w:t>
+      <w:r>
+        <w:rPr>
+          <w:rFonts w:ascii="Arial" w:hAnsi="Arial" w:cs="Arial"/>
+        </w:rPr>
+        <w:t>Const, Semicolon, Is</w:t>
       </w:r>
     </w:p>
     <w:p>
@@ -553,16 +471,8 @@
         <w:rPr>
           <w:rFonts w:ascii="Arial" w:hAnsi="Arial" w:cs="Arial"/>
         </w:rPr>
-        <w:t xml:space="preserve">Changed Becomes to a Terminal reserved word </w:t>
-      </w:r>
-      <w:proofErr w:type="spellStart"/>
-      <w:r>
-        <w:rPr>
-          <w:rFonts w:ascii="Arial" w:hAnsi="Arial" w:cs="Arial"/>
-        </w:rPr>
-        <w:t>tokentype</w:t>
-      </w:r>
-      <w:proofErr w:type="spellEnd"/>
+        <w:t>Changed Becomes to a Terminal reserved word tokentype</w:t>
+      </w:r>
     </w:p>
     <w:p>
       <w:pPr>
@@ -579,49 +489,7 @@
         <w:rPr>
           <w:rFonts w:ascii="Arial" w:hAnsi="Arial" w:cs="Arial"/>
         </w:rPr>
-        <w:t xml:space="preserve">Updated Keywords </w:t>
-      </w:r>
-      <w:proofErr w:type="spellStart"/>
-      <w:r>
-        <w:rPr>
-          <w:rFonts w:ascii="Arial" w:hAnsi="Arial" w:cs="Arial"/>
-        </w:rPr>
-        <w:t>ImmutableDictionary</w:t>
-      </w:r>
-      <w:proofErr w:type="spellEnd"/>
-      <w:r>
-        <w:rPr>
-          <w:rFonts w:ascii="Arial" w:hAnsi="Arial" w:cs="Arial"/>
-        </w:rPr>
-        <w:t xml:space="preserve"> to </w:t>
-      </w:r>
-      <w:proofErr w:type="spellStart"/>
-      <w:r>
-        <w:rPr>
-          <w:rFonts w:ascii="Arial" w:hAnsi="Arial" w:cs="Arial"/>
-        </w:rPr>
-        <w:t>incompass</w:t>
-      </w:r>
-      <w:proofErr w:type="spellEnd"/>
-      <w:r>
-        <w:rPr>
-          <w:rFonts w:ascii="Arial" w:hAnsi="Arial" w:cs="Arial"/>
-        </w:rPr>
-        <w:t xml:space="preserve"> the new </w:t>
-      </w:r>
-      <w:proofErr w:type="spellStart"/>
-      <w:r>
-        <w:rPr>
-          <w:rFonts w:ascii="Arial" w:hAnsi="Arial" w:cs="Arial"/>
-        </w:rPr>
-        <w:t>TokenTypes</w:t>
-      </w:r>
-      <w:proofErr w:type="spellEnd"/>
-      <w:r>
-        <w:rPr>
-          <w:rFonts w:ascii="Arial" w:hAnsi="Arial" w:cs="Arial"/>
-        </w:rPr>
-        <w:t xml:space="preserve"> and get rid of old ones.</w:t>
+        <w:t>Updated Keywords ImmutableDictionary to incompass the new TokenTypes and get rid of old ones.</w:t>
       </w:r>
     </w:p>
     <w:p>
@@ -879,21 +747,7 @@
         <w:rPr>
           <w:rFonts w:ascii="Arial" w:hAnsi="Arial" w:cs="Arial"/>
         </w:rPr>
-        <w:t>(</w:t>
-      </w:r>
-      <w:proofErr w:type="spellStart"/>
-      <w:r>
-        <w:rPr>
-          <w:rFonts w:ascii="Arial" w:hAnsi="Arial" w:cs="Arial"/>
-        </w:rPr>
-        <w:t>SingleCommand</w:t>
-      </w:r>
-      <w:proofErr w:type="spellEnd"/>
-      <w:r>
-        <w:rPr>
-          <w:rFonts w:ascii="Arial" w:hAnsi="Arial" w:cs="Arial"/>
-        </w:rPr>
-        <w:t>)</w:t>
+        <w:t>(SingleCommand)</w:t>
       </w:r>
       <w:r>
         <w:rPr>
@@ -1087,21 +941,7 @@
         <w:rPr>
           <w:rFonts w:ascii="Arial" w:hAnsi="Arial" w:cs="Arial"/>
         </w:rPr>
-        <w:t xml:space="preserve">Added </w:t>
-      </w:r>
-      <w:proofErr w:type="spellStart"/>
-      <w:r>
-        <w:rPr>
-          <w:rFonts w:ascii="Arial" w:hAnsi="Arial" w:cs="Arial"/>
-        </w:rPr>
-        <w:t>TreePrinter</w:t>
-      </w:r>
-      <w:proofErr w:type="spellEnd"/>
-      <w:r>
-        <w:rPr>
-          <w:rFonts w:ascii="Arial" w:hAnsi="Arial" w:cs="Arial"/>
-        </w:rPr>
-        <w:t xml:space="preserve"> in IO</w:t>
+        <w:t>Added TreePrinter in IO</w:t>
       </w:r>
     </w:p>
     <w:p>
@@ -1205,48 +1045,18 @@
           <w:rFonts w:ascii="Arial" w:hAnsi="Arial" w:cs="Arial"/>
         </w:rPr>
       </w:pPr>
-      <w:proofErr w:type="spellStart"/>
-      <w:r>
-        <w:rPr>
-          <w:rFonts w:ascii="Arial" w:hAnsi="Arial" w:cs="Arial"/>
-        </w:rPr>
-        <w:t>WhileForeverCommandNode</w:t>
-      </w:r>
-      <w:proofErr w:type="spellEnd"/>
-      <w:r>
-        <w:rPr>
-          <w:rFonts w:ascii="Arial" w:hAnsi="Arial" w:cs="Arial"/>
-        </w:rPr>
-        <w:t xml:space="preserve"> (</w:t>
-      </w:r>
-      <w:r>
-        <w:rPr>
-          <w:rFonts w:ascii="Arial" w:hAnsi="Arial" w:cs="Arial"/>
-        </w:rPr>
-        <w:t xml:space="preserve">added new case to </w:t>
-      </w:r>
-      <w:proofErr w:type="spellStart"/>
-      <w:r>
-        <w:rPr>
-          <w:rFonts w:ascii="Arial" w:hAnsi="Arial" w:cs="Arial"/>
-        </w:rPr>
-        <w:t>TreePrinter</w:t>
-      </w:r>
-      <w:proofErr w:type="spellEnd"/>
-      <w:r>
-        <w:rPr>
-          <w:rFonts w:ascii="Arial" w:hAnsi="Arial" w:cs="Arial"/>
-        </w:rPr>
-        <w:t xml:space="preserve"> </w:t>
-      </w:r>
-      <w:proofErr w:type="spellStart"/>
-      <w:r>
-        <w:rPr>
-          <w:rFonts w:ascii="Arial" w:hAnsi="Arial" w:cs="Arial"/>
-        </w:rPr>
-        <w:t>ToString</w:t>
-      </w:r>
-      <w:proofErr w:type="spellEnd"/>
+      <w:r>
+        <w:rPr>
+          <w:rFonts w:ascii="Arial" w:hAnsi="Arial" w:cs="Arial"/>
+        </w:rPr>
+        <w:t>WhileForeverCommandNode (</w:t>
+      </w:r>
+      <w:r>
+        <w:rPr>
+          <w:rFonts w:ascii="Arial" w:hAnsi="Arial" w:cs="Arial"/>
+        </w:rPr>
+        <w:t>added new case to TreePrinter ToString</w:t>
+      </w:r>
       <w:r>
         <w:rPr>
           <w:rFonts w:ascii="Arial" w:hAnsi="Arial" w:cs="Arial"/>
@@ -1265,47 +1075,17 @@
           <w:rFonts w:ascii="Arial" w:hAnsi="Arial" w:cs="Arial"/>
         </w:rPr>
       </w:pPr>
-      <w:proofErr w:type="spellStart"/>
       <w:r>
         <w:rPr>
           <w:rFonts w:ascii="Arial" w:hAnsi="Arial" w:cs="Arial"/>
         </w:rPr>
         <w:t>ForCommandNode</w:t>
       </w:r>
-      <w:proofErr w:type="spellEnd"/>
-      <w:r>
-        <w:rPr>
-          <w:rFonts w:ascii="Arial" w:hAnsi="Arial" w:cs="Arial"/>
-        </w:rPr>
-        <w:t xml:space="preserve"> (added new case to </w:t>
-      </w:r>
-      <w:proofErr w:type="spellStart"/>
-      <w:r>
-        <w:rPr>
-          <w:rFonts w:ascii="Arial" w:hAnsi="Arial" w:cs="Arial"/>
-        </w:rPr>
-        <w:t>TreePrinter</w:t>
-      </w:r>
-      <w:proofErr w:type="spellEnd"/>
-      <w:r>
-        <w:rPr>
-          <w:rFonts w:ascii="Arial" w:hAnsi="Arial" w:cs="Arial"/>
-        </w:rPr>
-        <w:t xml:space="preserve"> </w:t>
-      </w:r>
-      <w:proofErr w:type="spellStart"/>
-      <w:r>
-        <w:rPr>
-          <w:rFonts w:ascii="Arial" w:hAnsi="Arial" w:cs="Arial"/>
-        </w:rPr>
-        <w:t>ToString</w:t>
-      </w:r>
-      <w:proofErr w:type="spellEnd"/>
-      <w:r>
-        <w:rPr>
-          <w:rFonts w:ascii="Arial" w:hAnsi="Arial" w:cs="Arial"/>
-        </w:rPr>
-        <w:t>)</w:t>
+      <w:r>
+        <w:rPr>
+          <w:rFonts w:ascii="Arial" w:hAnsi="Arial" w:cs="Arial"/>
+        </w:rPr>
+        <w:t xml:space="preserve"> (added new case to TreePrinter ToString)</w:t>
       </w:r>
     </w:p>
     <w:p>
@@ -1319,7 +1099,6 @@
           <w:rFonts w:ascii="Arial" w:hAnsi="Arial" w:cs="Arial"/>
         </w:rPr>
       </w:pPr>
-      <w:proofErr w:type="spellStart"/>
       <w:r>
         <w:rPr>
           <w:rFonts w:ascii="Arial" w:hAnsi="Arial" w:cs="Arial"/>
@@ -1330,48 +1109,13 @@
         <w:rPr>
           <w:rFonts w:ascii="Arial" w:hAnsi="Arial" w:cs="Arial"/>
         </w:rPr>
-        <w:t>ExpressionNode</w:t>
-      </w:r>
-      <w:proofErr w:type="spellEnd"/>
-      <w:r>
-        <w:rPr>
-          <w:rFonts w:ascii="Arial" w:hAnsi="Arial" w:cs="Arial"/>
-        </w:rPr>
-        <w:t xml:space="preserve"> </w:t>
-      </w:r>
-      <w:r>
-        <w:rPr>
-          <w:rFonts w:ascii="Arial" w:hAnsi="Arial" w:cs="Arial"/>
-        </w:rPr>
-        <w:t xml:space="preserve">(added new case to </w:t>
-      </w:r>
-      <w:proofErr w:type="spellStart"/>
-      <w:r>
-        <w:rPr>
-          <w:rFonts w:ascii="Arial" w:hAnsi="Arial" w:cs="Arial"/>
-        </w:rPr>
-        <w:t>TreePrinter</w:t>
-      </w:r>
-      <w:proofErr w:type="spellEnd"/>
-      <w:r>
-        <w:rPr>
-          <w:rFonts w:ascii="Arial" w:hAnsi="Arial" w:cs="Arial"/>
-        </w:rPr>
-        <w:t xml:space="preserve"> </w:t>
-      </w:r>
-      <w:proofErr w:type="spellStart"/>
-      <w:r>
-        <w:rPr>
-          <w:rFonts w:ascii="Arial" w:hAnsi="Arial" w:cs="Arial"/>
-        </w:rPr>
-        <w:t>ToString</w:t>
-      </w:r>
-      <w:proofErr w:type="spellEnd"/>
-      <w:r>
-        <w:rPr>
-          <w:rFonts w:ascii="Arial" w:hAnsi="Arial" w:cs="Arial"/>
-        </w:rPr>
-        <w:t>)</w:t>
+        <w:t xml:space="preserve">ExpressionNode </w:t>
+      </w:r>
+      <w:r>
+        <w:rPr>
+          <w:rFonts w:ascii="Arial" w:hAnsi="Arial" w:cs="Arial"/>
+        </w:rPr>
+        <w:t>(added new case to TreePrinter ToString)</w:t>
       </w:r>
     </w:p>
     <w:p>
@@ -1401,68 +1145,38 @@
         <w:rPr>
           <w:rFonts w:ascii="Arial" w:hAnsi="Arial" w:cs="Arial"/>
         </w:rPr>
-        <w:t xml:space="preserve">(Temp is for </w:t>
-      </w:r>
-      <w:proofErr w:type="spellStart"/>
+        <w:t>(Temp is for IRuntimeEntity which is used for declaration nodes and error node)</w:t>
+      </w:r>
+    </w:p>
+    <w:p>
+      <w:pPr>
+        <w:pStyle w:val="ListParagraph"/>
+        <w:numPr>
+          <w:ilvl w:val="0"/>
+          <w:numId w:val="2"/>
+        </w:numPr>
+        <w:rPr>
+          <w:rFonts w:ascii="Arial" w:hAnsi="Arial" w:cs="Arial"/>
+        </w:rPr>
+      </w:pPr>
+      <w:r>
+        <w:rPr>
+          <w:rFonts w:ascii="Arial" w:hAnsi="Arial" w:cs="Arial"/>
+        </w:rPr>
+        <w:t xml:space="preserve">Added CodeGeneration: </w:t>
+      </w:r>
+      <w:r>
+        <w:rPr>
+          <w:rFonts w:ascii="Arial" w:hAnsi="Arial" w:cs="Arial"/>
+        </w:rPr>
+        <w:t xml:space="preserve">empty </w:t>
+      </w:r>
       <w:r>
         <w:rPr>
           <w:rFonts w:ascii="Arial" w:hAnsi="Arial" w:cs="Arial"/>
         </w:rPr>
         <w:t>IRuntimeEntity</w:t>
       </w:r>
-      <w:proofErr w:type="spellEnd"/>
-      <w:r>
-        <w:rPr>
-          <w:rFonts w:ascii="Arial" w:hAnsi="Arial" w:cs="Arial"/>
-        </w:rPr>
-        <w:t xml:space="preserve"> which is used for declaration nodes and error node)</w:t>
-      </w:r>
-    </w:p>
-    <w:p>
-      <w:pPr>
-        <w:pStyle w:val="ListParagraph"/>
-        <w:numPr>
-          <w:ilvl w:val="0"/>
-          <w:numId w:val="2"/>
-        </w:numPr>
-        <w:rPr>
-          <w:rFonts w:ascii="Arial" w:hAnsi="Arial" w:cs="Arial"/>
-        </w:rPr>
-      </w:pPr>
-      <w:r>
-        <w:rPr>
-          <w:rFonts w:ascii="Arial" w:hAnsi="Arial" w:cs="Arial"/>
-        </w:rPr>
-        <w:t xml:space="preserve">Added </w:t>
-      </w:r>
-      <w:proofErr w:type="spellStart"/>
-      <w:r>
-        <w:rPr>
-          <w:rFonts w:ascii="Arial" w:hAnsi="Arial" w:cs="Arial"/>
-        </w:rPr>
-        <w:t>CodeGeneration</w:t>
-      </w:r>
-      <w:proofErr w:type="spellEnd"/>
-      <w:r>
-        <w:rPr>
-          <w:rFonts w:ascii="Arial" w:hAnsi="Arial" w:cs="Arial"/>
-        </w:rPr>
-        <w:t xml:space="preserve">: </w:t>
-      </w:r>
-      <w:r>
-        <w:rPr>
-          <w:rFonts w:ascii="Arial" w:hAnsi="Arial" w:cs="Arial"/>
-        </w:rPr>
-        <w:t xml:space="preserve">empty </w:t>
-      </w:r>
-      <w:proofErr w:type="spellStart"/>
-      <w:r>
-        <w:rPr>
-          <w:rFonts w:ascii="Arial" w:hAnsi="Arial" w:cs="Arial"/>
-        </w:rPr>
-        <w:t>IRuntimeEntity</w:t>
-      </w:r>
-      <w:proofErr w:type="spellEnd"/>
       <w:r>
         <w:rPr>
           <w:rFonts w:ascii="Arial" w:hAnsi="Arial" w:cs="Arial"/>
@@ -1473,16 +1187,8 @@
         <w:rPr>
           <w:rFonts w:ascii="Arial" w:hAnsi="Arial" w:cs="Arial"/>
         </w:rPr>
-        <w:t xml:space="preserve"> </w:t>
-      </w:r>
-      <w:proofErr w:type="spellStart"/>
-      <w:r>
-        <w:rPr>
-          <w:rFonts w:ascii="Arial" w:hAnsi="Arial" w:cs="Arial"/>
-        </w:rPr>
-        <w:t>TriangleAbstractMachine</w:t>
-      </w:r>
-      <w:proofErr w:type="spellEnd"/>
+        <w:t xml:space="preserve"> TriangleAbstractMachine</w:t>
+      </w:r>
       <w:r>
         <w:rPr>
           <w:rFonts w:ascii="Arial" w:hAnsi="Arial" w:cs="Arial"/>
@@ -1493,49 +1199,7 @@
         <w:rPr>
           <w:rFonts w:ascii="Arial" w:hAnsi="Arial" w:cs="Arial"/>
         </w:rPr>
-        <w:t xml:space="preserve">, adding an empty </w:t>
-      </w:r>
-      <w:proofErr w:type="spellStart"/>
-      <w:r>
-        <w:rPr>
-          <w:rFonts w:ascii="Arial" w:hAnsi="Arial" w:cs="Arial"/>
-        </w:rPr>
-        <w:t>Primative</w:t>
-      </w:r>
-      <w:proofErr w:type="spellEnd"/>
-      <w:r>
-        <w:rPr>
-          <w:rFonts w:ascii="Arial" w:hAnsi="Arial" w:cs="Arial"/>
-        </w:rPr>
-        <w:t xml:space="preserve">, Type </w:t>
-      </w:r>
-      <w:proofErr w:type="spellStart"/>
-      <w:r>
-        <w:rPr>
-          <w:rFonts w:ascii="Arial" w:hAnsi="Arial" w:cs="Arial"/>
-        </w:rPr>
-        <w:t>enums</w:t>
-      </w:r>
-      <w:proofErr w:type="spellEnd"/>
-      <w:r>
-        <w:rPr>
-          <w:rFonts w:ascii="Arial" w:hAnsi="Arial" w:cs="Arial"/>
-        </w:rPr>
-        <w:t xml:space="preserve"> and </w:t>
-      </w:r>
-      <w:proofErr w:type="spellStart"/>
-      <w:r>
-        <w:rPr>
-          <w:rFonts w:ascii="Arial" w:hAnsi="Arial" w:cs="Arial"/>
-        </w:rPr>
-        <w:t>TypeSize</w:t>
-      </w:r>
-      <w:proofErr w:type="spellEnd"/>
-      <w:r>
-        <w:rPr>
-          <w:rFonts w:ascii="Arial" w:hAnsi="Arial" w:cs="Arial"/>
-        </w:rPr>
-        <w:t xml:space="preserve"> Dictionary for it to be used for declaration nodes</w:t>
+        <w:t>, adding an empty Primative, Type enums and TypeSize Dictionary for it to be used for declaration nodes</w:t>
       </w:r>
       <w:r>
         <w:rPr>
@@ -1637,21 +1301,7 @@
           <w:rFonts w:ascii="Arial" w:hAnsi="Arial" w:cs="Arial"/>
         </w:rPr>
         <w:lastRenderedPageBreak/>
-        <w:t xml:space="preserve">Added </w:t>
-      </w:r>
-      <w:proofErr w:type="spellStart"/>
-      <w:r>
-        <w:rPr>
-          <w:rFonts w:ascii="Arial" w:hAnsi="Arial" w:cs="Arial"/>
-        </w:rPr>
-        <w:t>SemanticAnalysis</w:t>
-      </w:r>
-      <w:proofErr w:type="spellEnd"/>
-      <w:r>
-        <w:rPr>
-          <w:rFonts w:ascii="Arial" w:hAnsi="Arial" w:cs="Arial"/>
-        </w:rPr>
-        <w:t xml:space="preserve"> files</w:t>
+        <w:t>Added SemanticAnalysis files</w:t>
       </w:r>
     </w:p>
     <w:p>
@@ -1669,21 +1319,7 @@
         <w:rPr>
           <w:rFonts w:ascii="Arial" w:hAnsi="Arial" w:cs="Arial"/>
         </w:rPr>
-        <w:t xml:space="preserve">Added full </w:t>
-      </w:r>
-      <w:proofErr w:type="spellStart"/>
-      <w:r>
-        <w:rPr>
-          <w:rFonts w:ascii="Arial" w:hAnsi="Arial" w:cs="Arial"/>
-        </w:rPr>
-        <w:t>TriangleAbstractMachine</w:t>
-      </w:r>
-      <w:proofErr w:type="spellEnd"/>
-      <w:r>
-        <w:rPr>
-          <w:rFonts w:ascii="Arial" w:hAnsi="Arial" w:cs="Arial"/>
-        </w:rPr>
-        <w:t xml:space="preserve"> with the address at the bottom commented out from labs</w:t>
+        <w:t>Added full TriangleAbstractMachine with the address at the bottom commented out from labs</w:t>
       </w:r>
     </w:p>
     <w:p>
@@ -1697,19 +1333,11 @@
           <w:rFonts w:ascii="Arial" w:hAnsi="Arial" w:cs="Arial"/>
         </w:rPr>
       </w:pPr>
-      <w:proofErr w:type="spellStart"/>
-      <w:r>
-        <w:rPr>
-          <w:rFonts w:ascii="Arial" w:hAnsi="Arial" w:cs="Arial"/>
-        </w:rPr>
-        <w:t>DeclarationIdentifier</w:t>
-      </w:r>
-      <w:proofErr w:type="spellEnd"/>
-      <w:r>
-        <w:rPr>
-          <w:rFonts w:ascii="Arial" w:hAnsi="Arial" w:cs="Arial"/>
-        </w:rPr>
-        <w:t>:</w:t>
+      <w:r>
+        <w:rPr>
+          <w:rFonts w:ascii="Arial" w:hAnsi="Arial" w:cs="Arial"/>
+        </w:rPr>
+        <w:t>DeclarationIdentifier:</w:t>
       </w:r>
     </w:p>
     <w:p>
@@ -1771,14 +1399,12 @@
           <w:rFonts w:ascii="Arial" w:hAnsi="Arial" w:cs="Arial"/>
         </w:rPr>
       </w:pPr>
-      <w:proofErr w:type="spellStart"/>
       <w:r>
         <w:rPr>
           <w:rFonts w:ascii="Arial" w:hAnsi="Arial" w:cs="Arial"/>
         </w:rPr>
         <w:t>PerformIdentificationOnWhileForeverCommand</w:t>
       </w:r>
-      <w:proofErr w:type="spellEnd"/>
     </w:p>
     <w:p>
       <w:pPr>
@@ -1791,14 +1417,12 @@
           <w:rFonts w:ascii="Arial" w:hAnsi="Arial" w:cs="Arial"/>
         </w:rPr>
       </w:pPr>
-      <w:proofErr w:type="spellStart"/>
       <w:r>
         <w:rPr>
           <w:rFonts w:ascii="Arial" w:hAnsi="Arial" w:cs="Arial"/>
         </w:rPr>
         <w:t>PerformIdentificationOnForCommand</w:t>
       </w:r>
-      <w:proofErr w:type="spellEnd"/>
     </w:p>
     <w:p>
       <w:pPr>
@@ -1811,14 +1435,12 @@
           <w:rFonts w:ascii="Arial" w:hAnsi="Arial" w:cs="Arial"/>
         </w:rPr>
       </w:pPr>
-      <w:proofErr w:type="spellStart"/>
       <w:r>
         <w:rPr>
           <w:rFonts w:ascii="Arial" w:hAnsi="Arial" w:cs="Arial"/>
         </w:rPr>
         <w:t>PerformIdentificationOnCallExpression</w:t>
       </w:r>
-      <w:proofErr w:type="spellEnd"/>
     </w:p>
     <w:p>
       <w:pPr>
@@ -1849,19 +1471,11 @@
           <w:rFonts w:ascii="Arial" w:hAnsi="Arial" w:cs="Arial"/>
         </w:rPr>
       </w:pPr>
-      <w:proofErr w:type="spellStart"/>
-      <w:r>
-        <w:rPr>
-          <w:rFonts w:ascii="Arial" w:hAnsi="Arial" w:cs="Arial"/>
-        </w:rPr>
-        <w:t>TypeChecker</w:t>
-      </w:r>
-      <w:proofErr w:type="spellEnd"/>
-      <w:r>
-        <w:rPr>
-          <w:rFonts w:ascii="Arial" w:hAnsi="Arial" w:cs="Arial"/>
-        </w:rPr>
-        <w:t>:</w:t>
+      <w:r>
+        <w:rPr>
+          <w:rFonts w:ascii="Arial" w:hAnsi="Arial" w:cs="Arial"/>
+        </w:rPr>
+        <w:t>TypeChecker:</w:t>
       </w:r>
     </w:p>
     <w:p>
@@ -1923,14 +1537,12 @@
           <w:rFonts w:ascii="Arial" w:hAnsi="Arial" w:cs="Arial"/>
         </w:rPr>
       </w:pPr>
-      <w:proofErr w:type="spellStart"/>
       <w:r>
         <w:rPr>
           <w:rFonts w:ascii="Arial" w:hAnsi="Arial" w:cs="Arial"/>
         </w:rPr>
         <w:t>PerformTypeCheckingOnWhileForeverCommand</w:t>
       </w:r>
-      <w:proofErr w:type="spellEnd"/>
     </w:p>
     <w:p>
       <w:pPr>
@@ -1943,14 +1555,12 @@
           <w:rFonts w:ascii="Arial" w:hAnsi="Arial" w:cs="Arial"/>
         </w:rPr>
       </w:pPr>
-      <w:proofErr w:type="spellStart"/>
       <w:r>
         <w:rPr>
           <w:rFonts w:ascii="Arial" w:hAnsi="Arial" w:cs="Arial"/>
         </w:rPr>
         <w:t>PerformTypeCheckingOnForCommand</w:t>
       </w:r>
-      <w:proofErr w:type="spellEnd"/>
     </w:p>
     <w:p>
       <w:pPr>
@@ -1963,14 +1573,12 @@
           <w:rFonts w:ascii="Arial" w:hAnsi="Arial" w:cs="Arial"/>
         </w:rPr>
       </w:pPr>
-      <w:proofErr w:type="spellStart"/>
       <w:r>
         <w:rPr>
           <w:rFonts w:ascii="Arial" w:hAnsi="Arial" w:cs="Arial"/>
         </w:rPr>
         <w:t>PerformTypeCheckingOnCallExpression</w:t>
       </w:r>
-      <w:proofErr w:type="spellEnd"/>
       <w:r>
         <w:rPr>
           <w:rFonts w:ascii="Arial" w:hAnsi="Arial" w:cs="Arial"/>
@@ -1981,21 +1589,7 @@
         <w:rPr>
           <w:rFonts w:ascii="Arial" w:hAnsi="Arial" w:cs="Arial"/>
         </w:rPr>
-        <w:t xml:space="preserve">Based it off </w:t>
-      </w:r>
-      <w:proofErr w:type="spellStart"/>
-      <w:r>
-        <w:rPr>
-          <w:rFonts w:ascii="Arial" w:hAnsi="Arial" w:cs="Arial"/>
-        </w:rPr>
-        <w:t>CallCommand</w:t>
-      </w:r>
-      <w:proofErr w:type="spellEnd"/>
-      <w:r>
-        <w:rPr>
-          <w:rFonts w:ascii="Arial" w:hAnsi="Arial" w:cs="Arial"/>
-        </w:rPr>
-        <w:t xml:space="preserve"> but added extra check for return value and set the expression type to function return type</w:t>
+        <w:t>Based it off CallCommand but added extra check for return value and set the expression type to function return type</w:t>
       </w:r>
       <w:r>
         <w:rPr>
@@ -2015,19 +1609,11 @@
           <w:rFonts w:ascii="Arial" w:hAnsi="Arial" w:cs="Arial"/>
         </w:rPr>
       </w:pPr>
-      <w:proofErr w:type="spellStart"/>
-      <w:r>
-        <w:rPr>
-          <w:rFonts w:ascii="Arial" w:hAnsi="Arial" w:cs="Arial"/>
-        </w:rPr>
-        <w:t>StandardEnvironment</w:t>
-      </w:r>
-      <w:proofErr w:type="spellEnd"/>
-      <w:r>
-        <w:rPr>
-          <w:rFonts w:ascii="Arial" w:hAnsi="Arial" w:cs="Arial"/>
-        </w:rPr>
-        <w:t>:</w:t>
+      <w:r>
+        <w:rPr>
+          <w:rFonts w:ascii="Arial" w:hAnsi="Arial" w:cs="Arial"/>
+        </w:rPr>
+        <w:t>StandardEnvironment:</w:t>
       </w:r>
     </w:p>
     <w:p>
@@ -2116,21 +1702,31 @@
         <w:rPr>
           <w:rFonts w:ascii="Arial" w:hAnsi="Arial" w:cs="Arial"/>
         </w:rPr>
+        <w:t>Added TargetCodeWriter to IO</w:t>
+      </w:r>
+    </w:p>
+    <w:p>
+      <w:pPr>
+        <w:pStyle w:val="ListParagraph"/>
+        <w:numPr>
+          <w:ilvl w:val="0"/>
+          <w:numId w:val="5"/>
+        </w:numPr>
+        <w:rPr>
+          <w:rFonts w:ascii="Arial" w:hAnsi="Arial" w:cs="Arial"/>
+        </w:rPr>
+      </w:pPr>
+      <w:r>
+        <w:rPr>
+          <w:rFonts w:ascii="Arial" w:hAnsi="Arial" w:cs="Arial"/>
+        </w:rPr>
         <w:t xml:space="preserve">Added </w:t>
       </w:r>
-      <w:proofErr w:type="spellStart"/>
-      <w:r>
-        <w:rPr>
-          <w:rFonts w:ascii="Arial" w:hAnsi="Arial" w:cs="Arial"/>
-        </w:rPr>
-        <w:t>TargetCodeWriter</w:t>
-      </w:r>
-      <w:proofErr w:type="spellEnd"/>
-      <w:r>
-        <w:rPr>
-          <w:rFonts w:ascii="Arial" w:hAnsi="Arial" w:cs="Arial"/>
-        </w:rPr>
-        <w:t xml:space="preserve"> to IO</w:t>
+      <w:r>
+        <w:rPr>
+          <w:rFonts w:ascii="Arial" w:hAnsi="Arial" w:cs="Arial"/>
+        </w:rPr>
+        <w:t>Address, CodeGenerator, Instruction, IRuntimeEntity, RuntimeKnownConstant, RuntimeUnknownConstant, RuntimeVariable, ScopeSizeRecorder, TargetCode to CodeGeneration</w:t>
       </w:r>
     </w:p>
     <w:p>
@@ -2148,120 +1744,8 @@
         <w:rPr>
           <w:rFonts w:ascii="Arial" w:hAnsi="Arial" w:cs="Arial"/>
         </w:rPr>
-        <w:t xml:space="preserve">Added </w:t>
-      </w:r>
-      <w:r>
-        <w:rPr>
-          <w:rFonts w:ascii="Arial" w:hAnsi="Arial" w:cs="Arial"/>
-        </w:rPr>
-        <w:t xml:space="preserve">Address, </w:t>
-      </w:r>
-      <w:proofErr w:type="spellStart"/>
-      <w:r>
-        <w:rPr>
-          <w:rFonts w:ascii="Arial" w:hAnsi="Arial" w:cs="Arial"/>
-        </w:rPr>
-        <w:t>CodeGenerator</w:t>
-      </w:r>
-      <w:proofErr w:type="spellEnd"/>
-      <w:r>
-        <w:rPr>
-          <w:rFonts w:ascii="Arial" w:hAnsi="Arial" w:cs="Arial"/>
-        </w:rPr>
-        <w:t xml:space="preserve">, Instruction, </w:t>
-      </w:r>
-      <w:proofErr w:type="spellStart"/>
-      <w:r>
-        <w:rPr>
-          <w:rFonts w:ascii="Arial" w:hAnsi="Arial" w:cs="Arial"/>
-        </w:rPr>
-        <w:t>IRuntimeEntity</w:t>
-      </w:r>
-      <w:proofErr w:type="spellEnd"/>
-      <w:r>
-        <w:rPr>
-          <w:rFonts w:ascii="Arial" w:hAnsi="Arial" w:cs="Arial"/>
-        </w:rPr>
-        <w:t xml:space="preserve">, </w:t>
-      </w:r>
-      <w:proofErr w:type="spellStart"/>
-      <w:r>
-        <w:rPr>
-          <w:rFonts w:ascii="Arial" w:hAnsi="Arial" w:cs="Arial"/>
-        </w:rPr>
-        <w:t>RuntimeKnownConstant</w:t>
-      </w:r>
-      <w:proofErr w:type="spellEnd"/>
-      <w:r>
-        <w:rPr>
-          <w:rFonts w:ascii="Arial" w:hAnsi="Arial" w:cs="Arial"/>
-        </w:rPr>
-        <w:t xml:space="preserve">, </w:t>
-      </w:r>
-      <w:proofErr w:type="spellStart"/>
-      <w:r>
-        <w:rPr>
-          <w:rFonts w:ascii="Arial" w:hAnsi="Arial" w:cs="Arial"/>
-        </w:rPr>
-        <w:t>RuntimeUnknownConstant</w:t>
-      </w:r>
-      <w:proofErr w:type="spellEnd"/>
-      <w:r>
-        <w:rPr>
-          <w:rFonts w:ascii="Arial" w:hAnsi="Arial" w:cs="Arial"/>
-        </w:rPr>
-        <w:t xml:space="preserve">, </w:t>
-      </w:r>
-      <w:proofErr w:type="spellStart"/>
-      <w:r>
-        <w:rPr>
-          <w:rFonts w:ascii="Arial" w:hAnsi="Arial" w:cs="Arial"/>
-        </w:rPr>
-        <w:t>RuntimeVariable</w:t>
-      </w:r>
-      <w:proofErr w:type="spellEnd"/>
-      <w:r>
-        <w:rPr>
-          <w:rFonts w:ascii="Arial" w:hAnsi="Arial" w:cs="Arial"/>
-        </w:rPr>
-        <w:t xml:space="preserve">, </w:t>
-      </w:r>
-      <w:proofErr w:type="spellStart"/>
-      <w:r>
-        <w:rPr>
-          <w:rFonts w:ascii="Arial" w:hAnsi="Arial" w:cs="Arial"/>
-        </w:rPr>
-        <w:t>ScopeSizeRecorder</w:t>
-      </w:r>
-      <w:proofErr w:type="spellEnd"/>
-      <w:r>
-        <w:rPr>
-          <w:rFonts w:ascii="Arial" w:hAnsi="Arial" w:cs="Arial"/>
-        </w:rPr>
-        <w:t xml:space="preserve">, </w:t>
-      </w:r>
-      <w:proofErr w:type="spellStart"/>
-      <w:r>
-        <w:rPr>
-          <w:rFonts w:ascii="Arial" w:hAnsi="Arial" w:cs="Arial"/>
-        </w:rPr>
-        <w:t>TargetCode</w:t>
-      </w:r>
-      <w:proofErr w:type="spellEnd"/>
-      <w:r>
-        <w:rPr>
-          <w:rFonts w:ascii="Arial" w:hAnsi="Arial" w:cs="Arial"/>
-        </w:rPr>
-        <w:t xml:space="preserve"> to </w:t>
-      </w:r>
-      <w:proofErr w:type="spellStart"/>
-      <w:r>
-        <w:rPr>
-          <w:rFonts w:ascii="Arial" w:hAnsi="Arial" w:cs="Arial"/>
-        </w:rPr>
-        <w:t>CodeGeneration</w:t>
-      </w:r>
-      <w:proofErr w:type="spellEnd"/>
+        <w:t>Uncommented Address in TriangleAbstractMachine</w:t>
+      </w:r>
     </w:p>
     <w:p>
       <w:pPr>
@@ -2278,41 +1762,7 @@
         <w:rPr>
           <w:rFonts w:ascii="Arial" w:hAnsi="Arial" w:cs="Arial"/>
         </w:rPr>
-        <w:t xml:space="preserve">Uncommented Address in </w:t>
-      </w:r>
-      <w:proofErr w:type="spellStart"/>
-      <w:r>
-        <w:rPr>
-          <w:rFonts w:ascii="Arial" w:hAnsi="Arial" w:cs="Arial"/>
-        </w:rPr>
-        <w:t>TriangleAbstractMachine</w:t>
-      </w:r>
-      <w:proofErr w:type="spellEnd"/>
-    </w:p>
-    <w:p>
-      <w:pPr>
-        <w:pStyle w:val="ListParagraph"/>
-        <w:numPr>
-          <w:ilvl w:val="0"/>
-          <w:numId w:val="5"/>
-        </w:numPr>
-        <w:rPr>
-          <w:rFonts w:ascii="Arial" w:hAnsi="Arial" w:cs="Arial"/>
-        </w:rPr>
-      </w:pPr>
-      <w:proofErr w:type="spellStart"/>
-      <w:r>
-        <w:rPr>
-          <w:rFonts w:ascii="Arial" w:hAnsi="Arial" w:cs="Arial"/>
-        </w:rPr>
-        <w:t>CodeGenerator</w:t>
-      </w:r>
-      <w:proofErr w:type="spellEnd"/>
-      <w:r>
-        <w:rPr>
-          <w:rFonts w:ascii="Arial" w:hAnsi="Arial" w:cs="Arial"/>
-        </w:rPr>
-        <w:t>:</w:t>
+        <w:t>CodeGenerator:</w:t>
       </w:r>
     </w:p>
     <w:p>
@@ -2344,14 +1794,12 @@
           <w:rFonts w:ascii="Arial" w:hAnsi="Arial" w:cs="Arial"/>
         </w:rPr>
       </w:pPr>
-      <w:proofErr w:type="spellStart"/>
       <w:r>
         <w:rPr>
           <w:rFonts w:ascii="Arial" w:hAnsi="Arial" w:cs="Arial"/>
         </w:rPr>
         <w:t>GenerateCodeForWhileForeverCommand</w:t>
       </w:r>
-      <w:proofErr w:type="spellEnd"/>
     </w:p>
     <w:p>
       <w:pPr>
@@ -2364,14 +1812,12 @@
           <w:rFonts w:ascii="Arial" w:hAnsi="Arial" w:cs="Arial"/>
         </w:rPr>
       </w:pPr>
-      <w:proofErr w:type="spellStart"/>
       <w:r>
         <w:rPr>
           <w:rFonts w:ascii="Arial" w:hAnsi="Arial" w:cs="Arial"/>
         </w:rPr>
         <w:t>GenerateCodeForForCommand</w:t>
       </w:r>
-      <w:proofErr w:type="spellEnd"/>
     </w:p>
     <w:p>
       <w:pPr>
@@ -2384,14 +1830,12 @@
           <w:rFonts w:ascii="Arial" w:hAnsi="Arial" w:cs="Arial"/>
         </w:rPr>
       </w:pPr>
-      <w:proofErr w:type="spellStart"/>
       <w:r>
         <w:rPr>
           <w:rFonts w:ascii="Arial" w:hAnsi="Arial" w:cs="Arial"/>
         </w:rPr>
         <w:t>GenerateCodeForCallExpression</w:t>
       </w:r>
-      <w:proofErr w:type="spellEnd"/>
       <w:r>
         <w:rPr>
           <w:rFonts w:ascii="Arial" w:hAnsi="Arial" w:cs="Arial"/>
@@ -2414,21 +1858,7 @@
         <w:rPr>
           <w:rFonts w:ascii="Arial" w:hAnsi="Arial" w:cs="Arial"/>
         </w:rPr>
-        <w:t xml:space="preserve">Added to </w:t>
-      </w:r>
-      <w:proofErr w:type="spellStart"/>
-      <w:r>
-        <w:rPr>
-          <w:rFonts w:ascii="Arial" w:hAnsi="Arial" w:cs="Arial"/>
-        </w:rPr>
-        <w:t>Comiler</w:t>
-      </w:r>
-      <w:proofErr w:type="spellEnd"/>
-      <w:r>
-        <w:rPr>
-          <w:rFonts w:ascii="Arial" w:hAnsi="Arial" w:cs="Arial"/>
-        </w:rPr>
-        <w:t xml:space="preserve"> for Generating code and adding in 2 extra parameters for output files</w:t>
+        <w:t>Added to Comiler for Generating code and adding in 2 extra parameters for output files</w:t>
       </w:r>
     </w:p>
     <w:p>
@@ -2446,21 +1876,7 @@
         <w:rPr>
           <w:rFonts w:ascii="Arial" w:hAnsi="Arial" w:cs="Arial"/>
         </w:rPr>
-        <w:t xml:space="preserve">Added </w:t>
-      </w:r>
-      <w:proofErr w:type="spellStart"/>
-      <w:r>
-        <w:rPr>
-          <w:rFonts w:ascii="Arial" w:hAnsi="Arial" w:cs="Arial"/>
-        </w:rPr>
-        <w:t>out.tam</w:t>
-      </w:r>
-      <w:proofErr w:type="spellEnd"/>
-      <w:r>
-        <w:rPr>
-          <w:rFonts w:ascii="Arial" w:hAnsi="Arial" w:cs="Arial"/>
-        </w:rPr>
-        <w:t xml:space="preserve"> and out.txt to arguments in project properties</w:t>
+        <w:t>Added out.tam and out.txt to arguments in project properties</w:t>
       </w:r>
     </w:p>
     <w:p>
@@ -2474,6 +1890,12 @@
           <w:rFonts w:ascii="Arial" w:hAnsi="Arial" w:cs="Arial"/>
         </w:rPr>
       </w:pPr>
+      <w:r>
+        <w:rPr>
+          <w:rFonts w:ascii="Arial" w:hAnsi="Arial" w:cs="Arial"/>
+        </w:rPr>
+        <w:t>Does the StandardEnvir functions work?</w:t>
+      </w:r>
     </w:p>
     <w:p>
       <w:pPr>
@@ -2533,10 +1955,129 @@
     </w:p>
     <w:p>
       <w:pPr>
-        <w:rPr>
-          <w:rFonts w:ascii="Arial" w:hAnsi="Arial" w:cs="Arial"/>
-        </w:rPr>
-      </w:pPr>
+        <w:pStyle w:val="ListParagraph"/>
+        <w:numPr>
+          <w:ilvl w:val="0"/>
+          <w:numId w:val="6"/>
+        </w:numPr>
+        <w:rPr>
+          <w:rFonts w:ascii="Arial" w:hAnsi="Arial" w:cs="Arial"/>
+        </w:rPr>
+      </w:pPr>
+      <w:r>
+        <w:rPr>
+          <w:rFonts w:ascii="Arial" w:hAnsi="Arial" w:cs="Arial"/>
+        </w:rPr>
+        <w:t>Test all commands</w:t>
+      </w:r>
+    </w:p>
+    <w:p>
+      <w:pPr>
+        <w:pStyle w:val="ListParagraph"/>
+        <w:numPr>
+          <w:ilvl w:val="0"/>
+          <w:numId w:val="6"/>
+        </w:numPr>
+        <w:rPr>
+          <w:rFonts w:ascii="Arial" w:hAnsi="Arial" w:cs="Arial"/>
+        </w:rPr>
+      </w:pPr>
+      <w:r>
+        <w:rPr>
+          <w:rFonts w:ascii="Arial" w:hAnsi="Arial" w:cs="Arial"/>
+        </w:rPr>
+        <w:t>Test all Declarations</w:t>
+      </w:r>
+    </w:p>
+    <w:p>
+      <w:pPr>
+        <w:pStyle w:val="ListParagraph"/>
+        <w:numPr>
+          <w:ilvl w:val="0"/>
+          <w:numId w:val="6"/>
+        </w:numPr>
+        <w:rPr>
+          <w:rFonts w:ascii="Arial" w:hAnsi="Arial" w:cs="Arial"/>
+        </w:rPr>
+      </w:pPr>
+      <w:r>
+        <w:rPr>
+          <w:rFonts w:ascii="Arial" w:hAnsi="Arial" w:cs="Arial"/>
+        </w:rPr>
+        <w:t>Test all Expressions</w:t>
+      </w:r>
+    </w:p>
+    <w:p>
+      <w:pPr>
+        <w:pStyle w:val="ListParagraph"/>
+        <w:numPr>
+          <w:ilvl w:val="0"/>
+          <w:numId w:val="6"/>
+        </w:numPr>
+        <w:rPr>
+          <w:rFonts w:ascii="Arial" w:hAnsi="Arial" w:cs="Arial"/>
+        </w:rPr>
+      </w:pPr>
+      <w:r>
+        <w:rPr>
+          <w:rFonts w:ascii="Arial" w:hAnsi="Arial" w:cs="Arial"/>
+        </w:rPr>
+        <w:t>Test all Parameters</w:t>
+      </w:r>
+    </w:p>
+    <w:p>
+      <w:pPr>
+        <w:pStyle w:val="ListParagraph"/>
+        <w:numPr>
+          <w:ilvl w:val="0"/>
+          <w:numId w:val="6"/>
+        </w:numPr>
+        <w:rPr>
+          <w:rFonts w:ascii="Arial" w:hAnsi="Arial" w:cs="Arial"/>
+        </w:rPr>
+      </w:pPr>
+      <w:r>
+        <w:rPr>
+          <w:rFonts w:ascii="Arial" w:hAnsi="Arial" w:cs="Arial"/>
+        </w:rPr>
+        <w:t>Test all types</w:t>
+      </w:r>
+    </w:p>
+    <w:p>
+      <w:pPr>
+        <w:pStyle w:val="ListParagraph"/>
+        <w:numPr>
+          <w:ilvl w:val="0"/>
+          <w:numId w:val="6"/>
+        </w:numPr>
+        <w:rPr>
+          <w:rFonts w:ascii="Arial" w:hAnsi="Arial" w:cs="Arial"/>
+        </w:rPr>
+      </w:pPr>
+      <w:r>
+        <w:rPr>
+          <w:rFonts w:ascii="Arial" w:hAnsi="Arial" w:cs="Arial"/>
+        </w:rPr>
+        <w:t>Test all operators</w:t>
+      </w:r>
+    </w:p>
+    <w:p>
+      <w:pPr>
+        <w:pStyle w:val="ListParagraph"/>
+        <w:numPr>
+          <w:ilvl w:val="0"/>
+          <w:numId w:val="6"/>
+        </w:numPr>
+        <w:rPr>
+          <w:rFonts w:ascii="Arial" w:hAnsi="Arial" w:cs="Arial"/>
+        </w:rPr>
+      </w:pPr>
+      <w:r>
+        <w:rPr>
+          <w:rFonts w:ascii="Arial" w:hAnsi="Arial" w:cs="Arial"/>
+        </w:rPr>
+        <w:t>Test Char Literals</w:t>
+      </w:r>
     </w:p>
     <w:p>
       <w:pPr>
@@ -2911,6 +2452,119 @@
     </w:lvl>
   </w:abstractNum>
   <w:abstractNum w:abstractNumId="3" w15:restartNumberingAfterBreak="0">
+    <w:nsid w:val="6ED8297F"/>
+    <w:multiLevelType w:val="hybridMultilevel"/>
+    <w:tmpl w:val="3580C69A"/>
+    <w:lvl w:ilvl="0" w:tplc="08090001">
+      <w:start w:val="1"/>
+      <w:numFmt w:val="bullet"/>
+      <w:lvlText w:val=""/>
+      <w:lvlJc w:val="left"/>
+      <w:pPr>
+        <w:ind w:left="720" w:hanging="360"/>
+      </w:pPr>
+      <w:rPr>
+        <w:rFonts w:ascii="Symbol" w:hAnsi="Symbol" w:hint="default"/>
+      </w:rPr>
+    </w:lvl>
+    <w:lvl w:ilvl="1" w:tplc="08090003" w:tentative="1">
+      <w:start w:val="1"/>
+      <w:numFmt w:val="bullet"/>
+      <w:lvlText w:val="o"/>
+      <w:lvlJc w:val="left"/>
+      <w:pPr>
+        <w:ind w:left="1440" w:hanging="360"/>
+      </w:pPr>
+      <w:rPr>
+        <w:rFonts w:ascii="Courier New" w:hAnsi="Courier New" w:cs="Courier New" w:hint="default"/>
+      </w:rPr>
+    </w:lvl>
+    <w:lvl w:ilvl="2" w:tplc="08090005" w:tentative="1">
+      <w:start w:val="1"/>
+      <w:numFmt w:val="bullet"/>
+      <w:lvlText w:val=""/>
+      <w:lvlJc w:val="left"/>
+      <w:pPr>
+        <w:ind w:left="2160" w:hanging="360"/>
+      </w:pPr>
+      <w:rPr>
+        <w:rFonts w:ascii="Wingdings" w:hAnsi="Wingdings" w:hint="default"/>
+      </w:rPr>
+    </w:lvl>
+    <w:lvl w:ilvl="3" w:tplc="08090001" w:tentative="1">
+      <w:start w:val="1"/>
+      <w:numFmt w:val="bullet"/>
+      <w:lvlText w:val=""/>
+      <w:lvlJc w:val="left"/>
+      <w:pPr>
+        <w:ind w:left="2880" w:hanging="360"/>
+      </w:pPr>
+      <w:rPr>
+        <w:rFonts w:ascii="Symbol" w:hAnsi="Symbol" w:hint="default"/>
+      </w:rPr>
+    </w:lvl>
+    <w:lvl w:ilvl="4" w:tplc="08090003" w:tentative="1">
+      <w:start w:val="1"/>
+      <w:numFmt w:val="bullet"/>
+      <w:lvlText w:val="o"/>
+      <w:lvlJc w:val="left"/>
+      <w:pPr>
+        <w:ind w:left="3600" w:hanging="360"/>
+      </w:pPr>
+      <w:rPr>
+        <w:rFonts w:ascii="Courier New" w:hAnsi="Courier New" w:cs="Courier New" w:hint="default"/>
+      </w:rPr>
+    </w:lvl>
+    <w:lvl w:ilvl="5" w:tplc="08090005" w:tentative="1">
+      <w:start w:val="1"/>
+      <w:numFmt w:val="bullet"/>
+      <w:lvlText w:val=""/>
+      <w:lvlJc w:val="left"/>
+      <w:pPr>
+        <w:ind w:left="4320" w:hanging="360"/>
+      </w:pPr>
+      <w:rPr>
+        <w:rFonts w:ascii="Wingdings" w:hAnsi="Wingdings" w:hint="default"/>
+      </w:rPr>
+    </w:lvl>
+    <w:lvl w:ilvl="6" w:tplc="08090001" w:tentative="1">
+      <w:start w:val="1"/>
+      <w:numFmt w:val="bullet"/>
+      <w:lvlText w:val=""/>
+      <w:lvlJc w:val="left"/>
+      <w:pPr>
+        <w:ind w:left="5040" w:hanging="360"/>
+      </w:pPr>
+      <w:rPr>
+        <w:rFonts w:ascii="Symbol" w:hAnsi="Symbol" w:hint="default"/>
+      </w:rPr>
+    </w:lvl>
+    <w:lvl w:ilvl="7" w:tplc="08090003" w:tentative="1">
+      <w:start w:val="1"/>
+      <w:numFmt w:val="bullet"/>
+      <w:lvlText w:val="o"/>
+      <w:lvlJc w:val="left"/>
+      <w:pPr>
+        <w:ind w:left="5760" w:hanging="360"/>
+      </w:pPr>
+      <w:rPr>
+        <w:rFonts w:ascii="Courier New" w:hAnsi="Courier New" w:cs="Courier New" w:hint="default"/>
+      </w:rPr>
+    </w:lvl>
+    <w:lvl w:ilvl="8" w:tplc="08090005" w:tentative="1">
+      <w:start w:val="1"/>
+      <w:numFmt w:val="bullet"/>
+      <w:lvlText w:val=""/>
+      <w:lvlJc w:val="left"/>
+      <w:pPr>
+        <w:ind w:left="6480" w:hanging="360"/>
+      </w:pPr>
+      <w:rPr>
+        <w:rFonts w:ascii="Wingdings" w:hAnsi="Wingdings" w:hint="default"/>
+      </w:rPr>
+    </w:lvl>
+  </w:abstractNum>
+  <w:abstractNum w:abstractNumId="4" w15:restartNumberingAfterBreak="0">
     <w:nsid w:val="6FAC70A2"/>
     <w:multiLevelType w:val="hybridMultilevel"/>
     <w:tmpl w:val="A2926048"/>
@@ -3023,7 +2677,7 @@
       </w:rPr>
     </w:lvl>
   </w:abstractNum>
-  <w:abstractNum w:abstractNumId="4" w15:restartNumberingAfterBreak="0">
+  <w:abstractNum w:abstractNumId="5" w15:restartNumberingAfterBreak="0">
     <w:nsid w:val="70F70F3E"/>
     <w:multiLevelType w:val="hybridMultilevel"/>
     <w:tmpl w:val="4F4ECC24"/>
@@ -3113,19 +2767,22 @@
     </w:lvl>
   </w:abstractNum>
   <w:num w:numId="1">
-    <w:abstractNumId w:val="4"/>
+    <w:abstractNumId w:val="5"/>
   </w:num>
   <w:num w:numId="2">
     <w:abstractNumId w:val="1"/>
   </w:num>
   <w:num w:numId="3">
-    <w:abstractNumId w:val="3"/>
+    <w:abstractNumId w:val="4"/>
   </w:num>
   <w:num w:numId="4">
     <w:abstractNumId w:val="0"/>
   </w:num>
   <w:num w:numId="5">
     <w:abstractNumId w:val="2"/>
+  </w:num>
+  <w:num w:numId="6">
+    <w:abstractNumId w:val="3"/>
   </w:num>
 </w:numbering>
 </file>

</xml_diff>

<commit_message>
Bug fixing While Forever Command and finished first test program
</commit_message>
<xml_diff>
--- a/Compiler Report.docx
+++ b/Compiler Report.docx
@@ -2058,43 +2058,517 @@
         <w:rPr>
           <w:rFonts w:ascii="Arial" w:hAnsi="Arial" w:cs="Arial"/>
         </w:rPr>
-        <w:t>Test all operators</w:t>
-      </w:r>
-    </w:p>
-    <w:p>
-      <w:pPr>
-        <w:pStyle w:val="ListParagraph"/>
-        <w:numPr>
-          <w:ilvl w:val="0"/>
-          <w:numId w:val="6"/>
-        </w:numPr>
-        <w:rPr>
-          <w:rFonts w:ascii="Arial" w:hAnsi="Arial" w:cs="Arial"/>
-        </w:rPr>
-      </w:pPr>
-      <w:r>
-        <w:rPr>
-          <w:rFonts w:ascii="Arial" w:hAnsi="Arial" w:cs="Arial"/>
-        </w:rPr>
-        <w:t>Test Char Literals</w:t>
-      </w:r>
-    </w:p>
-    <w:p>
-      <w:pPr>
-        <w:rPr>
-          <w:rFonts w:ascii="Arial" w:hAnsi="Arial" w:cs="Arial"/>
-        </w:rPr>
-      </w:pPr>
-    </w:p>
-    <w:p>
-      <w:pPr>
-        <w:rPr>
-          <w:rFonts w:ascii="Arial" w:hAnsi="Arial" w:cs="Arial"/>
-        </w:rPr>
-      </w:pPr>
-    </w:p>
-    <w:p>
-      <w:pPr>
+        <w:t xml:space="preserve">Test Char </w:t>
+      </w:r>
+      <w:r>
+        <w:rPr>
+          <w:rFonts w:ascii="Arial" w:hAnsi="Arial" w:cs="Arial"/>
+        </w:rPr>
+        <w:t xml:space="preserve">&amp; Int </w:t>
+      </w:r>
+      <w:r>
+        <w:rPr>
+          <w:rFonts w:ascii="Arial" w:hAnsi="Arial" w:cs="Arial"/>
+        </w:rPr>
+        <w:t>Literals</w:t>
+      </w:r>
+    </w:p>
+    <w:p>
+      <w:pPr>
+        <w:rPr>
+          <w:rFonts w:ascii="Arial" w:hAnsi="Arial" w:cs="Arial"/>
+        </w:rPr>
+      </w:pPr>
+    </w:p>
+    <w:p>
+      <w:pPr>
+        <w:rPr>
+          <w:rFonts w:ascii="Arial" w:hAnsi="Arial" w:cs="Arial"/>
+        </w:rPr>
+      </w:pPr>
+    </w:p>
+    <w:p>
+      <w:pPr>
+        <w:rPr>
+          <w:rFonts w:ascii="Arial" w:hAnsi="Arial" w:cs="Arial"/>
+        </w:rPr>
+      </w:pPr>
+      <w:r>
+        <w:rPr>
+          <w:rFonts w:ascii="Arial" w:hAnsi="Arial" w:cs="Arial"/>
+        </w:rPr>
+        <w:t>Test_program1:</w:t>
+      </w:r>
+    </w:p>
+    <w:p>
+      <w:pPr>
+        <w:pStyle w:val="ListParagraph"/>
+        <w:numPr>
+          <w:ilvl w:val="0"/>
+          <w:numId w:val="7"/>
+        </w:numPr>
+        <w:rPr>
+          <w:rFonts w:ascii="Arial" w:hAnsi="Arial" w:cs="Arial"/>
+        </w:rPr>
+      </w:pPr>
+      <w:r>
+        <w:rPr>
+          <w:rFonts w:ascii="Arial" w:hAnsi="Arial" w:cs="Arial"/>
+        </w:rPr>
+        <w:t>Let</w:t>
+      </w:r>
+    </w:p>
+    <w:p>
+      <w:pPr>
+        <w:pStyle w:val="ListParagraph"/>
+        <w:numPr>
+          <w:ilvl w:val="0"/>
+          <w:numId w:val="7"/>
+        </w:numPr>
+        <w:rPr>
+          <w:rFonts w:ascii="Arial" w:hAnsi="Arial" w:cs="Arial"/>
+        </w:rPr>
+      </w:pPr>
+      <w:r>
+        <w:rPr>
+          <w:rFonts w:ascii="Arial" w:hAnsi="Arial" w:cs="Arial"/>
+        </w:rPr>
+        <w:t>Sequential Declaration</w:t>
+      </w:r>
+    </w:p>
+    <w:p>
+      <w:pPr>
+        <w:pStyle w:val="ListParagraph"/>
+        <w:numPr>
+          <w:ilvl w:val="1"/>
+          <w:numId w:val="7"/>
+        </w:numPr>
+        <w:rPr>
+          <w:rFonts w:ascii="Arial" w:hAnsi="Arial" w:cs="Arial"/>
+        </w:rPr>
+      </w:pPr>
+      <w:r>
+        <w:rPr>
+          <w:rFonts w:ascii="Arial" w:hAnsi="Arial" w:cs="Arial"/>
+        </w:rPr>
+        <w:t>Const Declaration</w:t>
+      </w:r>
+    </w:p>
+    <w:p>
+      <w:pPr>
+        <w:pStyle w:val="ListParagraph"/>
+        <w:numPr>
+          <w:ilvl w:val="1"/>
+          <w:numId w:val="7"/>
+        </w:numPr>
+        <w:rPr>
+          <w:rFonts w:ascii="Arial" w:hAnsi="Arial" w:cs="Arial"/>
+        </w:rPr>
+      </w:pPr>
+      <w:r>
+        <w:rPr>
+          <w:rFonts w:ascii="Arial" w:hAnsi="Arial" w:cs="Arial"/>
+        </w:rPr>
+        <w:t>Integer and Char Var Declaration</w:t>
+      </w:r>
+    </w:p>
+    <w:p>
+      <w:pPr>
+        <w:pStyle w:val="ListParagraph"/>
+        <w:numPr>
+          <w:ilvl w:val="0"/>
+          <w:numId w:val="7"/>
+        </w:numPr>
+        <w:rPr>
+          <w:rFonts w:ascii="Arial" w:hAnsi="Arial" w:cs="Arial"/>
+        </w:rPr>
+      </w:pPr>
+      <w:r>
+        <w:rPr>
+          <w:rFonts w:ascii="Arial" w:hAnsi="Arial" w:cs="Arial"/>
+        </w:rPr>
+        <w:t>Sequential Command</w:t>
+      </w:r>
+    </w:p>
+    <w:p>
+      <w:pPr>
+        <w:pStyle w:val="ListParagraph"/>
+        <w:numPr>
+          <w:ilvl w:val="1"/>
+          <w:numId w:val="7"/>
+        </w:numPr>
+        <w:rPr>
+          <w:rFonts w:ascii="Arial" w:hAnsi="Arial" w:cs="Arial"/>
+        </w:rPr>
+      </w:pPr>
+      <w:r>
+        <w:rPr>
+          <w:rFonts w:ascii="Arial" w:hAnsi="Arial" w:cs="Arial"/>
+        </w:rPr>
+        <w:t>Begin</w:t>
+      </w:r>
+    </w:p>
+    <w:p>
+      <w:pPr>
+        <w:pStyle w:val="ListParagraph"/>
+        <w:numPr>
+          <w:ilvl w:val="1"/>
+          <w:numId w:val="7"/>
+        </w:numPr>
+        <w:rPr>
+          <w:rFonts w:ascii="Arial" w:hAnsi="Arial" w:cs="Arial"/>
+        </w:rPr>
+      </w:pPr>
+      <w:r>
+        <w:rPr>
+          <w:rFonts w:ascii="Arial" w:hAnsi="Arial" w:cs="Arial"/>
+        </w:rPr>
+        <w:t>Proced</w:t>
+      </w:r>
+      <w:r>
+        <w:rPr>
+          <w:rFonts w:ascii="Arial" w:hAnsi="Arial" w:cs="Arial"/>
+        </w:rPr>
+        <w:t>u</w:t>
+      </w:r>
+      <w:r>
+        <w:rPr>
+          <w:rFonts w:ascii="Arial" w:hAnsi="Arial" w:cs="Arial"/>
+        </w:rPr>
+        <w:t xml:space="preserve">res </w:t>
+      </w:r>
+      <w:r>
+        <w:rPr>
+          <w:rFonts w:ascii="Arial" w:hAnsi="Arial" w:cs="Arial"/>
+        </w:rPr>
+        <w:t>(Call Commands)</w:t>
+      </w:r>
+    </w:p>
+    <w:p>
+      <w:pPr>
+        <w:pStyle w:val="ListParagraph"/>
+        <w:numPr>
+          <w:ilvl w:val="2"/>
+          <w:numId w:val="7"/>
+        </w:numPr>
+        <w:rPr>
+          <w:rFonts w:ascii="Arial" w:hAnsi="Arial" w:cs="Arial"/>
+        </w:rPr>
+      </w:pPr>
+      <w:r>
+        <w:rPr>
+          <w:rFonts w:ascii="Arial" w:hAnsi="Arial" w:cs="Arial"/>
+        </w:rPr>
+        <w:t>put with</w:t>
+      </w:r>
+      <w:r>
+        <w:rPr>
+          <w:rFonts w:ascii="Arial" w:hAnsi="Arial" w:cs="Arial"/>
+        </w:rPr>
+        <w:t xml:space="preserve"> expression </w:t>
+      </w:r>
+      <w:r>
+        <w:rPr>
+          <w:rFonts w:ascii="Arial" w:hAnsi="Arial" w:cs="Arial"/>
+        </w:rPr>
+        <w:t>parameter</w:t>
+      </w:r>
+      <w:r>
+        <w:rPr>
+          <w:rFonts w:ascii="Arial" w:hAnsi="Arial" w:cs="Arial"/>
+        </w:rPr>
+        <w:t xml:space="preserve"> - Testing chars (including single space, operator and letters)</w:t>
+      </w:r>
+    </w:p>
+    <w:p>
+      <w:pPr>
+        <w:pStyle w:val="ListParagraph"/>
+        <w:numPr>
+          <w:ilvl w:val="2"/>
+          <w:numId w:val="7"/>
+        </w:numPr>
+        <w:rPr>
+          <w:rFonts w:ascii="Arial" w:hAnsi="Arial" w:cs="Arial"/>
+        </w:rPr>
+      </w:pPr>
+      <w:r>
+        <w:rPr>
+          <w:rFonts w:ascii="Arial" w:hAnsi="Arial" w:cs="Arial"/>
+        </w:rPr>
+        <w:t>get</w:t>
+      </w:r>
+      <w:r>
+        <w:rPr>
+          <w:rFonts w:ascii="Arial" w:hAnsi="Arial" w:cs="Arial"/>
+        </w:rPr>
+        <w:t xml:space="preserve"> with var parameter</w:t>
+      </w:r>
+      <w:r>
+        <w:rPr>
+          <w:rFonts w:ascii="Arial" w:hAnsi="Arial" w:cs="Arial"/>
+        </w:rPr>
+        <w:t xml:space="preserve"> to assign a character to a declaration</w:t>
+      </w:r>
+    </w:p>
+    <w:p>
+      <w:pPr>
+        <w:pStyle w:val="ListParagraph"/>
+        <w:numPr>
+          <w:ilvl w:val="2"/>
+          <w:numId w:val="7"/>
+        </w:numPr>
+        <w:rPr>
+          <w:rFonts w:ascii="Arial" w:hAnsi="Arial" w:cs="Arial"/>
+        </w:rPr>
+      </w:pPr>
+      <w:r>
+        <w:rPr>
+          <w:rFonts w:ascii="Arial" w:hAnsi="Arial" w:cs="Arial"/>
+        </w:rPr>
+        <w:t>puteol with blank parameter</w:t>
+      </w:r>
+    </w:p>
+    <w:p>
+      <w:pPr>
+        <w:pStyle w:val="ListParagraph"/>
+        <w:numPr>
+          <w:ilvl w:val="2"/>
+          <w:numId w:val="7"/>
+        </w:numPr>
+        <w:rPr>
+          <w:rFonts w:ascii="Arial" w:hAnsi="Arial" w:cs="Arial"/>
+        </w:rPr>
+      </w:pPr>
+      <w:r>
+        <w:rPr>
+          <w:rFonts w:ascii="Arial" w:hAnsi="Arial" w:cs="Arial"/>
+        </w:rPr>
+        <w:t>put with ID expression parameter</w:t>
+      </w:r>
+    </w:p>
+    <w:p>
+      <w:pPr>
+        <w:pStyle w:val="ListParagraph"/>
+        <w:numPr>
+          <w:ilvl w:val="2"/>
+          <w:numId w:val="7"/>
+        </w:numPr>
+        <w:rPr>
+          <w:rFonts w:ascii="Arial" w:hAnsi="Arial" w:cs="Arial"/>
+        </w:rPr>
+      </w:pPr>
+      <w:r>
+        <w:rPr>
+          <w:rFonts w:ascii="Arial" w:hAnsi="Arial" w:cs="Arial"/>
+        </w:rPr>
+        <w:t>getint with var parameter</w:t>
+      </w:r>
+    </w:p>
+    <w:p>
+      <w:pPr>
+        <w:pStyle w:val="ListParagraph"/>
+        <w:numPr>
+          <w:ilvl w:val="1"/>
+          <w:numId w:val="7"/>
+        </w:numPr>
+        <w:rPr>
+          <w:rFonts w:ascii="Arial" w:hAnsi="Arial" w:cs="Arial"/>
+        </w:rPr>
+      </w:pPr>
+      <w:r>
+        <w:rPr>
+          <w:rFonts w:ascii="Arial" w:hAnsi="Arial" w:cs="Arial"/>
+        </w:rPr>
+        <w:t>If command with binary expression using ID Expression and &gt; operator (and another using &lt; operator)</w:t>
+      </w:r>
+    </w:p>
+    <w:p>
+      <w:pPr>
+        <w:pStyle w:val="ListParagraph"/>
+        <w:numPr>
+          <w:ilvl w:val="2"/>
+          <w:numId w:val="7"/>
+        </w:numPr>
+        <w:rPr>
+          <w:rFonts w:ascii="Arial" w:hAnsi="Arial" w:cs="Arial"/>
+        </w:rPr>
+      </w:pPr>
+      <w:r>
+        <w:rPr>
+          <w:rFonts w:ascii="Arial" w:hAnsi="Arial" w:cs="Arial"/>
+        </w:rPr>
+        <w:t>While command with binary expression</w:t>
+      </w:r>
+    </w:p>
+    <w:p>
+      <w:pPr>
+        <w:pStyle w:val="ListParagraph"/>
+        <w:numPr>
+          <w:ilvl w:val="3"/>
+          <w:numId w:val="7"/>
+        </w:numPr>
+        <w:rPr>
+          <w:rFonts w:ascii="Arial" w:hAnsi="Arial" w:cs="Arial"/>
+        </w:rPr>
+      </w:pPr>
+      <w:r>
+        <w:rPr>
+          <w:rFonts w:ascii="Arial" w:hAnsi="Arial" w:cs="Arial"/>
+        </w:rPr>
+        <w:t>Putint procedure with ID expression</w:t>
+      </w:r>
+    </w:p>
+    <w:p>
+      <w:pPr>
+        <w:pStyle w:val="ListParagraph"/>
+        <w:numPr>
+          <w:ilvl w:val="3"/>
+          <w:numId w:val="7"/>
+        </w:numPr>
+        <w:rPr>
+          <w:rFonts w:ascii="Arial" w:hAnsi="Arial" w:cs="Arial"/>
+        </w:rPr>
+      </w:pPr>
+      <w:r>
+        <w:rPr>
+          <w:rFonts w:ascii="Arial" w:hAnsi="Arial" w:cs="Arial"/>
+        </w:rPr>
+        <w:t>Assign command for var declaration identifier</w:t>
+      </w:r>
+    </w:p>
+    <w:p>
+      <w:pPr>
+        <w:pStyle w:val="ListParagraph"/>
+        <w:numPr>
+          <w:ilvl w:val="1"/>
+          <w:numId w:val="7"/>
+        </w:numPr>
+        <w:rPr>
+          <w:rFonts w:ascii="Arial" w:hAnsi="Arial" w:cs="Arial"/>
+        </w:rPr>
+      </w:pPr>
+      <w:r>
+        <w:rPr>
+          <w:rFonts w:ascii="Arial" w:hAnsi="Arial" w:cs="Arial"/>
+        </w:rPr>
+        <w:t>Nothing command (BlankCommand)</w:t>
+      </w:r>
+    </w:p>
+    <w:p>
+      <w:pPr>
+        <w:pStyle w:val="ListParagraph"/>
+        <w:numPr>
+          <w:ilvl w:val="1"/>
+          <w:numId w:val="7"/>
+        </w:numPr>
+        <w:rPr>
+          <w:rFonts w:ascii="Arial" w:hAnsi="Arial" w:cs="Arial"/>
+        </w:rPr>
+      </w:pPr>
+      <w:r>
+        <w:rPr>
+          <w:rFonts w:ascii="Arial" w:hAnsi="Arial" w:cs="Arial"/>
+        </w:rPr>
+        <w:t>Call Expression (chr function)</w:t>
+      </w:r>
+    </w:p>
+    <w:p>
+      <w:pPr>
+        <w:pStyle w:val="ListParagraph"/>
+        <w:numPr>
+          <w:ilvl w:val="1"/>
+          <w:numId w:val="7"/>
+        </w:numPr>
+        <w:rPr>
+          <w:rFonts w:ascii="Arial" w:hAnsi="Arial" w:cs="Arial"/>
+        </w:rPr>
+      </w:pPr>
+      <w:r>
+        <w:rPr>
+          <w:rFonts w:ascii="Arial" w:hAnsi="Arial" w:cs="Arial"/>
+        </w:rPr>
+        <w:t>For command</w:t>
+      </w:r>
+    </w:p>
+    <w:p>
+      <w:pPr>
+        <w:pStyle w:val="ListParagraph"/>
+        <w:numPr>
+          <w:ilvl w:val="1"/>
+          <w:numId w:val="7"/>
+        </w:numPr>
+        <w:rPr>
+          <w:rFonts w:ascii="Arial" w:hAnsi="Arial" w:cs="Arial"/>
+        </w:rPr>
+      </w:pPr>
+      <w:r>
+        <w:rPr>
+          <w:rFonts w:ascii="Arial" w:hAnsi="Arial" w:cs="Arial"/>
+        </w:rPr>
+        <w:t>Let in let command</w:t>
+      </w:r>
+    </w:p>
+    <w:p>
+      <w:pPr>
+        <w:pStyle w:val="ListParagraph"/>
+        <w:numPr>
+          <w:ilvl w:val="2"/>
+          <w:numId w:val="7"/>
+        </w:numPr>
+        <w:rPr>
+          <w:rFonts w:ascii="Arial" w:hAnsi="Arial" w:cs="Arial"/>
+        </w:rPr>
+      </w:pPr>
+      <w:r>
+        <w:rPr>
+          <w:rFonts w:ascii="Arial" w:hAnsi="Arial" w:cs="Arial"/>
+        </w:rPr>
+        <w:t>Declaring with same identifier in different scope</w:t>
+      </w:r>
+    </w:p>
+    <w:p>
+      <w:pPr>
+        <w:pStyle w:val="ListParagraph"/>
+        <w:numPr>
+          <w:ilvl w:val="2"/>
+          <w:numId w:val="7"/>
+        </w:numPr>
+        <w:rPr>
+          <w:rFonts w:ascii="Arial" w:hAnsi="Arial" w:cs="Arial"/>
+        </w:rPr>
+      </w:pPr>
+      <w:r>
+        <w:rPr>
+          <w:rFonts w:ascii="Arial" w:hAnsi="Arial" w:cs="Arial"/>
+        </w:rPr>
+        <w:t>While forever command doing Fibonacci sequence</w:t>
+      </w:r>
+    </w:p>
+    <w:p>
+      <w:pPr>
+        <w:pStyle w:val="ListParagraph"/>
+        <w:numPr>
+          <w:ilvl w:val="3"/>
+          <w:numId w:val="7"/>
+        </w:numPr>
+        <w:rPr>
+          <w:rFonts w:ascii="Arial" w:hAnsi="Arial" w:cs="Arial"/>
+        </w:rPr>
+      </w:pPr>
+      <w:r>
+        <w:rPr>
+          <w:rFonts w:ascii="Arial" w:hAnsi="Arial" w:cs="Arial"/>
+        </w:rPr>
+        <w:t>Unary expression in if command</w:t>
+      </w:r>
+    </w:p>
+    <w:p>
+      <w:pPr>
+        <w:pStyle w:val="ListParagraph"/>
+        <w:numPr>
+          <w:ilvl w:val="0"/>
+          <w:numId w:val="7"/>
+        </w:numPr>
         <w:rPr>
           <w:rFonts w:ascii="Arial" w:hAnsi="Arial" w:cs="Arial"/>
         </w:rPr>
@@ -2339,6 +2813,119 @@
     </w:lvl>
   </w:abstractNum>
   <w:abstractNum w:abstractNumId="2" w15:restartNumberingAfterBreak="0">
+    <w:nsid w:val="3B166EBA"/>
+    <w:multiLevelType w:val="hybridMultilevel"/>
+    <w:tmpl w:val="5540ECC6"/>
+    <w:lvl w:ilvl="0" w:tplc="08090001">
+      <w:start w:val="1"/>
+      <w:numFmt w:val="bullet"/>
+      <w:lvlText w:val=""/>
+      <w:lvlJc w:val="left"/>
+      <w:pPr>
+        <w:ind w:left="720" w:hanging="360"/>
+      </w:pPr>
+      <w:rPr>
+        <w:rFonts w:ascii="Symbol" w:hAnsi="Symbol" w:hint="default"/>
+      </w:rPr>
+    </w:lvl>
+    <w:lvl w:ilvl="1" w:tplc="08090003">
+      <w:start w:val="1"/>
+      <w:numFmt w:val="bullet"/>
+      <w:lvlText w:val="o"/>
+      <w:lvlJc w:val="left"/>
+      <w:pPr>
+        <w:ind w:left="1440" w:hanging="360"/>
+      </w:pPr>
+      <w:rPr>
+        <w:rFonts w:ascii="Courier New" w:hAnsi="Courier New" w:cs="Courier New" w:hint="default"/>
+      </w:rPr>
+    </w:lvl>
+    <w:lvl w:ilvl="2" w:tplc="08090005">
+      <w:start w:val="1"/>
+      <w:numFmt w:val="bullet"/>
+      <w:lvlText w:val=""/>
+      <w:lvlJc w:val="left"/>
+      <w:pPr>
+        <w:ind w:left="2160" w:hanging="360"/>
+      </w:pPr>
+      <w:rPr>
+        <w:rFonts w:ascii="Wingdings" w:hAnsi="Wingdings" w:hint="default"/>
+      </w:rPr>
+    </w:lvl>
+    <w:lvl w:ilvl="3" w:tplc="08090001">
+      <w:start w:val="1"/>
+      <w:numFmt w:val="bullet"/>
+      <w:lvlText w:val=""/>
+      <w:lvlJc w:val="left"/>
+      <w:pPr>
+        <w:ind w:left="2880" w:hanging="360"/>
+      </w:pPr>
+      <w:rPr>
+        <w:rFonts w:ascii="Symbol" w:hAnsi="Symbol" w:hint="default"/>
+      </w:rPr>
+    </w:lvl>
+    <w:lvl w:ilvl="4" w:tplc="08090003" w:tentative="1">
+      <w:start w:val="1"/>
+      <w:numFmt w:val="bullet"/>
+      <w:lvlText w:val="o"/>
+      <w:lvlJc w:val="left"/>
+      <w:pPr>
+        <w:ind w:left="3600" w:hanging="360"/>
+      </w:pPr>
+      <w:rPr>
+        <w:rFonts w:ascii="Courier New" w:hAnsi="Courier New" w:cs="Courier New" w:hint="default"/>
+      </w:rPr>
+    </w:lvl>
+    <w:lvl w:ilvl="5" w:tplc="08090005" w:tentative="1">
+      <w:start w:val="1"/>
+      <w:numFmt w:val="bullet"/>
+      <w:lvlText w:val=""/>
+      <w:lvlJc w:val="left"/>
+      <w:pPr>
+        <w:ind w:left="4320" w:hanging="360"/>
+      </w:pPr>
+      <w:rPr>
+        <w:rFonts w:ascii="Wingdings" w:hAnsi="Wingdings" w:hint="default"/>
+      </w:rPr>
+    </w:lvl>
+    <w:lvl w:ilvl="6" w:tplc="08090001" w:tentative="1">
+      <w:start w:val="1"/>
+      <w:numFmt w:val="bullet"/>
+      <w:lvlText w:val=""/>
+      <w:lvlJc w:val="left"/>
+      <w:pPr>
+        <w:ind w:left="5040" w:hanging="360"/>
+      </w:pPr>
+      <w:rPr>
+        <w:rFonts w:ascii="Symbol" w:hAnsi="Symbol" w:hint="default"/>
+      </w:rPr>
+    </w:lvl>
+    <w:lvl w:ilvl="7" w:tplc="08090003" w:tentative="1">
+      <w:start w:val="1"/>
+      <w:numFmt w:val="bullet"/>
+      <w:lvlText w:val="o"/>
+      <w:lvlJc w:val="left"/>
+      <w:pPr>
+        <w:ind w:left="5760" w:hanging="360"/>
+      </w:pPr>
+      <w:rPr>
+        <w:rFonts w:ascii="Courier New" w:hAnsi="Courier New" w:cs="Courier New" w:hint="default"/>
+      </w:rPr>
+    </w:lvl>
+    <w:lvl w:ilvl="8" w:tplc="08090005" w:tentative="1">
+      <w:start w:val="1"/>
+      <w:numFmt w:val="bullet"/>
+      <w:lvlText w:val=""/>
+      <w:lvlJc w:val="left"/>
+      <w:pPr>
+        <w:ind w:left="6480" w:hanging="360"/>
+      </w:pPr>
+      <w:rPr>
+        <w:rFonts w:ascii="Wingdings" w:hAnsi="Wingdings" w:hint="default"/>
+      </w:rPr>
+    </w:lvl>
+  </w:abstractNum>
+  <w:abstractNum w:abstractNumId="3" w15:restartNumberingAfterBreak="0">
     <w:nsid w:val="3FCB04B0"/>
     <w:multiLevelType w:val="hybridMultilevel"/>
     <w:tmpl w:val="E47AAF9C"/>
@@ -2451,7 +3038,7 @@
       </w:rPr>
     </w:lvl>
   </w:abstractNum>
-  <w:abstractNum w:abstractNumId="3" w15:restartNumberingAfterBreak="0">
+  <w:abstractNum w:abstractNumId="4" w15:restartNumberingAfterBreak="0">
     <w:nsid w:val="6ED8297F"/>
     <w:multiLevelType w:val="hybridMultilevel"/>
     <w:tmpl w:val="3580C69A"/>
@@ -2564,7 +3151,7 @@
       </w:rPr>
     </w:lvl>
   </w:abstractNum>
-  <w:abstractNum w:abstractNumId="4" w15:restartNumberingAfterBreak="0">
+  <w:abstractNum w:abstractNumId="5" w15:restartNumberingAfterBreak="0">
     <w:nsid w:val="6FAC70A2"/>
     <w:multiLevelType w:val="hybridMultilevel"/>
     <w:tmpl w:val="A2926048"/>
@@ -2677,7 +3264,7 @@
       </w:rPr>
     </w:lvl>
   </w:abstractNum>
-  <w:abstractNum w:abstractNumId="5" w15:restartNumberingAfterBreak="0">
+  <w:abstractNum w:abstractNumId="6" w15:restartNumberingAfterBreak="0">
     <w:nsid w:val="70F70F3E"/>
     <w:multiLevelType w:val="hybridMultilevel"/>
     <w:tmpl w:val="4F4ECC24"/>
@@ -2767,22 +3354,25 @@
     </w:lvl>
   </w:abstractNum>
   <w:num w:numId="1">
-    <w:abstractNumId w:val="5"/>
+    <w:abstractNumId w:val="6"/>
   </w:num>
   <w:num w:numId="2">
     <w:abstractNumId w:val="1"/>
   </w:num>
   <w:num w:numId="3">
-    <w:abstractNumId w:val="4"/>
+    <w:abstractNumId w:val="5"/>
   </w:num>
   <w:num w:numId="4">
     <w:abstractNumId w:val="0"/>
   </w:num>
   <w:num w:numId="5">
-    <w:abstractNumId w:val="2"/>
+    <w:abstractNumId w:val="3"/>
   </w:num>
   <w:num w:numId="6">
-    <w:abstractNumId w:val="3"/>
+    <w:abstractNumId w:val="4"/>
+  </w:num>
+  <w:num w:numId="7">
+    <w:abstractNumId w:val="2"/>
   </w:num>
 </w:numbering>
 </file>

</xml_diff>

<commit_message>
Competed Scanner and Parser Report Sections
</commit_message>
<xml_diff>
--- a/Compiler Report.docx
+++ b/Compiler Report.docx
@@ -153,8 +153,16 @@
         <w:rPr>
           <w:rFonts w:ascii="Arial" w:hAnsi="Arial" w:cs="Arial"/>
         </w:rPr>
-        <w:t>The first action the scanner will need to do is to read in the source code from a file, so I pulled in the FileReader</w:t>
-      </w:r>
+        <w:t xml:space="preserve">The first action the scanner will need to do is to read in the source code from a file, so I pulled in the </w:t>
+      </w:r>
+      <w:proofErr w:type="spellStart"/>
+      <w:r>
+        <w:rPr>
+          <w:rFonts w:ascii="Arial" w:hAnsi="Arial" w:cs="Arial"/>
+        </w:rPr>
+        <w:t>FileReader</w:t>
+      </w:r>
+      <w:proofErr w:type="spellEnd"/>
       <w:r>
         <w:rPr>
           <w:rFonts w:ascii="Arial" w:hAnsi="Arial" w:cs="Arial"/>
@@ -165,8 +173,16 @@
         <w:rPr>
           <w:rFonts w:ascii="Arial" w:hAnsi="Arial" w:cs="Arial"/>
         </w:rPr>
-        <w:t xml:space="preserve"> IFileReader</w:t>
-      </w:r>
+        <w:t xml:space="preserve"> </w:t>
+      </w:r>
+      <w:proofErr w:type="spellStart"/>
+      <w:r>
+        <w:rPr>
+          <w:rFonts w:ascii="Arial" w:hAnsi="Arial" w:cs="Arial"/>
+        </w:rPr>
+        <w:t>IFileReader</w:t>
+      </w:r>
+      <w:proofErr w:type="spellEnd"/>
       <w:r>
         <w:rPr>
           <w:rFonts w:ascii="Arial" w:hAnsi="Arial" w:cs="Arial"/>
@@ -201,7 +217,21 @@
         <w:rPr>
           <w:rFonts w:ascii="Arial" w:hAnsi="Arial" w:cs="Arial"/>
         </w:rPr>
-        <w:t xml:space="preserve"> pulled the ErrorReporter file from the labs so the compiler can display helpful errors</w:t>
+        <w:t xml:space="preserve"> pulled the </w:t>
+      </w:r>
+      <w:proofErr w:type="spellStart"/>
+      <w:r>
+        <w:rPr>
+          <w:rFonts w:ascii="Arial" w:hAnsi="Arial" w:cs="Arial"/>
+        </w:rPr>
+        <w:t>ErrorReporter</w:t>
+      </w:r>
+      <w:proofErr w:type="spellEnd"/>
+      <w:r>
+        <w:rPr>
+          <w:rFonts w:ascii="Arial" w:hAnsi="Arial" w:cs="Arial"/>
+        </w:rPr>
+        <w:t xml:space="preserve"> file from the labs so the compiler can display helpful errors</w:t>
       </w:r>
       <w:r>
         <w:rPr>
@@ -316,7 +346,21 @@
         <w:rPr>
           <w:rFonts w:ascii="Arial" w:hAnsi="Arial" w:cs="Arial"/>
         </w:rPr>
-        <w:t>, Token, TokenType and Tokenizer</w:t>
+        <w:t xml:space="preserve">, Token, </w:t>
+      </w:r>
+      <w:proofErr w:type="spellStart"/>
+      <w:r>
+        <w:rPr>
+          <w:rFonts w:ascii="Arial" w:hAnsi="Arial" w:cs="Arial"/>
+        </w:rPr>
+        <w:t>TokenType</w:t>
+      </w:r>
+      <w:proofErr w:type="spellEnd"/>
+      <w:r>
+        <w:rPr>
+          <w:rFonts w:ascii="Arial" w:hAnsi="Arial" w:cs="Arial"/>
+        </w:rPr>
+        <w:t xml:space="preserve"> and Tokenizer</w:t>
       </w:r>
       <w:r>
         <w:rPr>
@@ -328,7 +372,21 @@
         <w:rPr>
           <w:rFonts w:ascii="Arial" w:hAnsi="Arial" w:cs="Arial"/>
         </w:rPr>
-        <w:t>The Token class holds all of the information that each token needs, token type, spelling and position</w:t>
+        <w:t xml:space="preserve">The Token class holds </w:t>
+      </w:r>
+      <w:proofErr w:type="gramStart"/>
+      <w:r>
+        <w:rPr>
+          <w:rFonts w:ascii="Arial" w:hAnsi="Arial" w:cs="Arial"/>
+        </w:rPr>
+        <w:t>all of</w:t>
+      </w:r>
+      <w:proofErr w:type="gramEnd"/>
+      <w:r>
+        <w:rPr>
+          <w:rFonts w:ascii="Arial" w:hAnsi="Arial" w:cs="Arial"/>
+        </w:rPr>
+        <w:t xml:space="preserve"> the information that each token needs, token type, spelling and position</w:t>
       </w:r>
       <w:r>
         <w:rPr>
@@ -352,15 +410,51 @@
         <w:rPr>
           <w:rFonts w:ascii="Arial" w:hAnsi="Arial" w:cs="Arial"/>
         </w:rPr>
-        <w:t xml:space="preserve">he TokenType class holds the types of tokens that are in the source language including non-terminals, terminal reserved words, terminal punctuation and special tokens, </w:t>
+        <w:t xml:space="preserve">he </w:t>
+      </w:r>
+      <w:proofErr w:type="spellStart"/>
+      <w:r>
+        <w:rPr>
+          <w:rFonts w:ascii="Arial" w:hAnsi="Arial" w:cs="Arial"/>
+        </w:rPr>
+        <w:t>TokenType</w:t>
+      </w:r>
+      <w:proofErr w:type="spellEnd"/>
+      <w:r>
+        <w:rPr>
+          <w:rFonts w:ascii="Arial" w:hAnsi="Arial" w:cs="Arial"/>
+        </w:rPr>
+        <w:t xml:space="preserve"> class holds the types of tokens that are in the source language including non-terminals, terminal reserved words, terminal </w:t>
+      </w:r>
+      <w:proofErr w:type="gramStart"/>
+      <w:r>
+        <w:rPr>
+          <w:rFonts w:ascii="Arial" w:hAnsi="Arial" w:cs="Arial"/>
+        </w:rPr>
+        <w:t>punctuation</w:t>
+      </w:r>
+      <w:proofErr w:type="gramEnd"/>
+      <w:r>
+        <w:rPr>
+          <w:rFonts w:ascii="Arial" w:hAnsi="Arial" w:cs="Arial"/>
+        </w:rPr>
+        <w:t xml:space="preserve"> and special tokens, </w:t>
       </w:r>
       <w:r>
         <w:rPr>
           <w:rFonts w:ascii="Arial" w:hAnsi="Arial" w:cs="Arial"/>
         </w:rPr>
         <w:lastRenderedPageBreak/>
-        <w:t>and it has a mapping of keywords in the language to the token type enums</w:t>
-      </w:r>
+        <w:t xml:space="preserve">and it has a mapping of keywords in the language to the token type </w:t>
+      </w:r>
+      <w:proofErr w:type="spellStart"/>
+      <w:r>
+        <w:rPr>
+          <w:rFonts w:ascii="Arial" w:hAnsi="Arial" w:cs="Arial"/>
+        </w:rPr>
+        <w:t>enums</w:t>
+      </w:r>
+      <w:proofErr w:type="spellEnd"/>
       <w:r>
         <w:rPr>
           <w:rFonts w:ascii="Arial" w:hAnsi="Arial" w:cs="Arial"/>
@@ -401,20 +495,48 @@
         <w:rPr>
           <w:rFonts w:ascii="Arial" w:hAnsi="Arial" w:cs="Arial"/>
         </w:rPr>
-        <w:t>Both the TokenType and Tokenizer files needed to be altered to fit the new grammar in the assessment language.</w:t>
-      </w:r>
-    </w:p>
-    <w:p>
-      <w:pPr>
-        <w:rPr>
-          <w:rFonts w:ascii="Arial" w:hAnsi="Arial" w:cs="Arial"/>
-        </w:rPr>
-      </w:pPr>
-      <w:r>
-        <w:rPr>
-          <w:rFonts w:ascii="Arial" w:hAnsi="Arial" w:cs="Arial"/>
-        </w:rPr>
-        <w:t xml:space="preserve">The first step I took was to update the TokenType file as there were different and new </w:t>
+        <w:t xml:space="preserve">Both the </w:t>
+      </w:r>
+      <w:proofErr w:type="spellStart"/>
+      <w:r>
+        <w:rPr>
+          <w:rFonts w:ascii="Arial" w:hAnsi="Arial" w:cs="Arial"/>
+        </w:rPr>
+        <w:t>TokenType</w:t>
+      </w:r>
+      <w:proofErr w:type="spellEnd"/>
+      <w:r>
+        <w:rPr>
+          <w:rFonts w:ascii="Arial" w:hAnsi="Arial" w:cs="Arial"/>
+        </w:rPr>
+        <w:t xml:space="preserve"> and Tokenizer files needed to be altered to fit the new grammar in the assessment language.</w:t>
+      </w:r>
+    </w:p>
+    <w:p>
+      <w:pPr>
+        <w:rPr>
+          <w:rFonts w:ascii="Arial" w:hAnsi="Arial" w:cs="Arial"/>
+        </w:rPr>
+      </w:pPr>
+      <w:r>
+        <w:rPr>
+          <w:rFonts w:ascii="Arial" w:hAnsi="Arial" w:cs="Arial"/>
+        </w:rPr>
+        <w:t xml:space="preserve">The first step I took was to update the </w:t>
+      </w:r>
+      <w:proofErr w:type="spellStart"/>
+      <w:r>
+        <w:rPr>
+          <w:rFonts w:ascii="Arial" w:hAnsi="Arial" w:cs="Arial"/>
+        </w:rPr>
+        <w:t>TokenType</w:t>
+      </w:r>
+      <w:proofErr w:type="spellEnd"/>
+      <w:r>
+        <w:rPr>
+          <w:rFonts w:ascii="Arial" w:hAnsi="Arial" w:cs="Arial"/>
+        </w:rPr>
+        <w:t xml:space="preserve"> file as there were different and new </w:t>
       </w:r>
       <w:r>
         <w:rPr>
@@ -426,7 +548,21 @@
         <w:rPr>
           <w:rFonts w:ascii="Arial" w:hAnsi="Arial" w:cs="Arial"/>
         </w:rPr>
-        <w:t xml:space="preserve"> I first removed the unneeded types, Const, Semicolon and Is, then I moved Becomes to the reserved words as this was the new assign token. After that</w:t>
+        <w:t xml:space="preserve"> I first removed the unneeded types, </w:t>
+      </w:r>
+      <w:proofErr w:type="spellStart"/>
+      <w:r>
+        <w:rPr>
+          <w:rFonts w:ascii="Arial" w:hAnsi="Arial" w:cs="Arial"/>
+        </w:rPr>
+        <w:t>Const</w:t>
+      </w:r>
+      <w:proofErr w:type="spellEnd"/>
+      <w:r>
+        <w:rPr>
+          <w:rFonts w:ascii="Arial" w:hAnsi="Arial" w:cs="Arial"/>
+        </w:rPr>
+        <w:t>, Semicolon and Is, then I moved Becomes to the reserved words as this was the new assign token. After that</w:t>
       </w:r>
       <w:r>
         <w:rPr>
@@ -492,7 +628,21 @@
         <w:rPr>
           <w:rFonts w:ascii="Arial" w:hAnsi="Arial" w:cs="Arial"/>
         </w:rPr>
-        <w:t xml:space="preserve"> For for the new for command</w:t>
+        <w:t xml:space="preserve"> For </w:t>
+      </w:r>
+      <w:proofErr w:type="spellStart"/>
+      <w:r>
+        <w:rPr>
+          <w:rFonts w:ascii="Arial" w:hAnsi="Arial" w:cs="Arial"/>
+        </w:rPr>
+        <w:t>for</w:t>
+      </w:r>
+      <w:proofErr w:type="spellEnd"/>
+      <w:r>
+        <w:rPr>
+          <w:rFonts w:ascii="Arial" w:hAnsi="Arial" w:cs="Arial"/>
+        </w:rPr>
+        <w:t xml:space="preserve"> the new for command</w:t>
       </w:r>
       <w:r>
         <w:rPr>
@@ -528,13 +678,51 @@
         <w:rPr>
           <w:rFonts w:ascii="Arial" w:hAnsi="Arial" w:cs="Arial"/>
         </w:rPr>
-        <w:t xml:space="preserve"> and for separating the grammar in the for parameter; and finally Tilde for replacing the Is token in constant declaration.</w:t>
-      </w:r>
-      <w:r>
-        <w:rPr>
-          <w:rFonts w:ascii="Arial" w:hAnsi="Arial" w:cs="Arial"/>
-        </w:rPr>
-        <w:t xml:space="preserve"> Lastly I updated Keywords dictionary</w:t>
+        <w:t xml:space="preserve"> and for separating the grammar in the </w:t>
+      </w:r>
+      <w:r>
+        <w:rPr>
+          <w:rFonts w:ascii="Arial" w:hAnsi="Arial" w:cs="Arial"/>
+        </w:rPr>
+        <w:t>f</w:t>
+      </w:r>
+      <w:r>
+        <w:rPr>
+          <w:rFonts w:ascii="Arial" w:hAnsi="Arial" w:cs="Arial"/>
+        </w:rPr>
+        <w:t xml:space="preserve">or parameter; and </w:t>
+      </w:r>
+      <w:r>
+        <w:rPr>
+          <w:rFonts w:ascii="Arial" w:hAnsi="Arial" w:cs="Arial"/>
+        </w:rPr>
+        <w:t>finally,</w:t>
+      </w:r>
+      <w:r>
+        <w:rPr>
+          <w:rFonts w:ascii="Arial" w:hAnsi="Arial" w:cs="Arial"/>
+        </w:rPr>
+        <w:t xml:space="preserve"> Tilde for replacing the Is token in constant declaration.</w:t>
+      </w:r>
+      <w:r>
+        <w:rPr>
+          <w:rFonts w:ascii="Arial" w:hAnsi="Arial" w:cs="Arial"/>
+        </w:rPr>
+        <w:t xml:space="preserve"> </w:t>
+      </w:r>
+      <w:proofErr w:type="gramStart"/>
+      <w:r>
+        <w:rPr>
+          <w:rFonts w:ascii="Arial" w:hAnsi="Arial" w:cs="Arial"/>
+        </w:rPr>
+        <w:t>Lastly</w:t>
+      </w:r>
+      <w:proofErr w:type="gramEnd"/>
+      <w:r>
+        <w:rPr>
+          <w:rFonts w:ascii="Arial" w:hAnsi="Arial" w:cs="Arial"/>
+        </w:rPr>
+        <w:t xml:space="preserve"> I updated Keywords dictionary</w:t>
       </w:r>
       <w:r>
         <w:rPr>
@@ -553,20 +741,238 @@
         <w:rPr>
           <w:rFonts w:ascii="Arial" w:hAnsi="Arial" w:cs="Arial"/>
         </w:rPr>
-        <w:t>The first difference in the grammar was that the identifier must have a second letter or digit, instead of just needing a letter in the labs; for this I updated the ScanToken method in</w:t>
-      </w:r>
-    </w:p>
-    <w:p>
-      <w:pPr>
-        <w:rPr>
-          <w:rFonts w:ascii="Arial" w:hAnsi="Arial" w:cs="Arial"/>
-        </w:rPr>
-      </w:pPr>
-      <w:r>
-        <w:rPr>
-          <w:rFonts w:ascii="Arial" w:hAnsi="Arial" w:cs="Arial"/>
-        </w:rPr>
-        <w:t>The differences in the grammar are …</w:t>
+        <w:t>The next step was to update the Tokenizer file</w:t>
+      </w:r>
+      <w:r>
+        <w:rPr>
+          <w:rFonts w:ascii="Arial" w:hAnsi="Arial" w:cs="Arial"/>
+        </w:rPr>
+        <w:t>.</w:t>
+      </w:r>
+      <w:r>
+        <w:rPr>
+          <w:rFonts w:ascii="Arial" w:hAnsi="Arial" w:cs="Arial"/>
+        </w:rPr>
+        <w:t xml:space="preserve"> </w:t>
+      </w:r>
+      <w:r>
+        <w:rPr>
+          <w:rFonts w:ascii="Arial" w:hAnsi="Arial" w:cs="Arial"/>
+        </w:rPr>
+        <w:t>The</w:t>
+      </w:r>
+      <w:r>
+        <w:rPr>
+          <w:rFonts w:ascii="Arial" w:hAnsi="Arial" w:cs="Arial"/>
+        </w:rPr>
+        <w:t xml:space="preserve"> first difference in the grammar</w:t>
+      </w:r>
+      <w:r>
+        <w:rPr>
+          <w:rFonts w:ascii="Arial" w:hAnsi="Arial" w:cs="Arial"/>
+        </w:rPr>
+        <w:t xml:space="preserve"> for the scanner</w:t>
+      </w:r>
+      <w:r>
+        <w:rPr>
+          <w:rFonts w:ascii="Arial" w:hAnsi="Arial" w:cs="Arial"/>
+        </w:rPr>
+        <w:t xml:space="preserve"> was that the identifier must have a second letter or digit, instead of just needing </w:t>
+      </w:r>
+      <w:r>
+        <w:rPr>
+          <w:rFonts w:ascii="Arial" w:hAnsi="Arial" w:cs="Arial"/>
+        </w:rPr>
+        <w:t>one</w:t>
+      </w:r>
+      <w:r>
+        <w:rPr>
+          <w:rFonts w:ascii="Arial" w:hAnsi="Arial" w:cs="Arial"/>
+        </w:rPr>
+        <w:t xml:space="preserve"> letter in the labs; for this</w:t>
+      </w:r>
+      <w:r>
+        <w:rPr>
+          <w:rFonts w:ascii="Arial" w:hAnsi="Arial" w:cs="Arial"/>
+        </w:rPr>
+        <w:t>,</w:t>
+      </w:r>
+      <w:r>
+        <w:rPr>
+          <w:rFonts w:ascii="Arial" w:hAnsi="Arial" w:cs="Arial"/>
+        </w:rPr>
+        <w:t xml:space="preserve"> I updated the </w:t>
+      </w:r>
+      <w:proofErr w:type="spellStart"/>
+      <w:r>
+        <w:rPr>
+          <w:rFonts w:ascii="Arial" w:hAnsi="Arial" w:cs="Arial"/>
+        </w:rPr>
+        <w:t>ScanToken</w:t>
+      </w:r>
+      <w:proofErr w:type="spellEnd"/>
+      <w:r>
+        <w:rPr>
+          <w:rFonts w:ascii="Arial" w:hAnsi="Arial" w:cs="Arial"/>
+        </w:rPr>
+        <w:t xml:space="preserve"> method</w:t>
+      </w:r>
+      <w:r>
+        <w:rPr>
+          <w:rFonts w:ascii="Arial" w:hAnsi="Arial" w:cs="Arial"/>
+        </w:rPr>
+        <w:t xml:space="preserve"> to include a check for the</w:t>
+      </w:r>
+      <w:r>
+        <w:rPr>
+          <w:rFonts w:ascii="Arial" w:hAnsi="Arial" w:cs="Arial"/>
+        </w:rPr>
+        <w:t xml:space="preserve"> </w:t>
+      </w:r>
+      <w:r>
+        <w:rPr>
+          <w:rFonts w:ascii="Arial" w:hAnsi="Arial" w:cs="Arial"/>
+        </w:rPr>
+        <w:t>second</w:t>
+      </w:r>
+      <w:r>
+        <w:rPr>
+          <w:rFonts w:ascii="Arial" w:hAnsi="Arial" w:cs="Arial"/>
+        </w:rPr>
+        <w:t xml:space="preserve"> character in the identifier</w:t>
+      </w:r>
+      <w:r>
+        <w:rPr>
+          <w:rFonts w:ascii="Arial" w:hAnsi="Arial" w:cs="Arial"/>
+        </w:rPr>
+        <w:t xml:space="preserve"> section to make sure it was either a letter or digit</w:t>
+      </w:r>
+      <w:r>
+        <w:rPr>
+          <w:rFonts w:ascii="Arial" w:hAnsi="Arial" w:cs="Arial"/>
+        </w:rPr>
+        <w:t>.</w:t>
+      </w:r>
+      <w:r>
+        <w:rPr>
+          <w:rFonts w:ascii="Arial" w:hAnsi="Arial" w:cs="Arial"/>
+        </w:rPr>
+        <w:t xml:space="preserve"> Next</w:t>
+      </w:r>
+      <w:r>
+        <w:rPr>
+          <w:rFonts w:ascii="Arial" w:hAnsi="Arial" w:cs="Arial"/>
+        </w:rPr>
+        <w:t>,</w:t>
+      </w:r>
+      <w:r>
+        <w:rPr>
+          <w:rFonts w:ascii="Arial" w:hAnsi="Arial" w:cs="Arial"/>
+        </w:rPr>
+        <w:t xml:space="preserve"> I changed the Semicolon check to a Comma check, then removed the assign (=) check in the colon check</w:t>
+      </w:r>
+      <w:r>
+        <w:rPr>
+          <w:rFonts w:ascii="Arial" w:hAnsi="Arial" w:cs="Arial"/>
+        </w:rPr>
+        <w:t xml:space="preserve"> section</w:t>
+      </w:r>
+      <w:r>
+        <w:rPr>
+          <w:rFonts w:ascii="Arial" w:hAnsi="Arial" w:cs="Arial"/>
+        </w:rPr>
+        <w:t xml:space="preserve">. </w:t>
+      </w:r>
+      <w:r>
+        <w:rPr>
+          <w:rFonts w:ascii="Arial" w:hAnsi="Arial" w:cs="Arial"/>
+        </w:rPr>
+        <w:t>The next big difference was in the character literal grammar as the apostrophe in the labs was changed to a quotation mark for denoting a character</w:t>
+      </w:r>
+      <w:r>
+        <w:rPr>
+          <w:rFonts w:ascii="Arial" w:hAnsi="Arial" w:cs="Arial"/>
+        </w:rPr>
+        <w:t>,</w:t>
+      </w:r>
+      <w:r>
+        <w:rPr>
+          <w:rFonts w:ascii="Arial" w:hAnsi="Arial" w:cs="Arial"/>
+        </w:rPr>
+        <w:t xml:space="preserve"> and the allowed graphic in the quotations was limited to either a letter or digit, operator, or a single space</w:t>
+      </w:r>
+      <w:r>
+        <w:rPr>
+          <w:rFonts w:ascii="Arial" w:hAnsi="Arial" w:cs="Arial"/>
+        </w:rPr>
+        <w:t xml:space="preserve">; this was all taken care of in the character literal section of the </w:t>
+      </w:r>
+      <w:proofErr w:type="spellStart"/>
+      <w:r>
+        <w:rPr>
+          <w:rFonts w:ascii="Arial" w:hAnsi="Arial" w:cs="Arial"/>
+        </w:rPr>
+        <w:t>ScanToken</w:t>
+      </w:r>
+      <w:proofErr w:type="spellEnd"/>
+      <w:r>
+        <w:rPr>
+          <w:rFonts w:ascii="Arial" w:hAnsi="Arial" w:cs="Arial"/>
+        </w:rPr>
+        <w:t xml:space="preserve"> method. Lastly the comment </w:t>
+      </w:r>
+      <w:proofErr w:type="spellStart"/>
+      <w:r>
+        <w:rPr>
+          <w:rFonts w:ascii="Arial" w:hAnsi="Arial" w:cs="Arial"/>
+        </w:rPr>
+        <w:t>denoter</w:t>
+      </w:r>
+      <w:proofErr w:type="spellEnd"/>
+      <w:r>
+        <w:rPr>
+          <w:rFonts w:ascii="Arial" w:hAnsi="Arial" w:cs="Arial"/>
+        </w:rPr>
+        <w:t xml:space="preserve"> was changed from an exclamation mark to a dollar sign</w:t>
+      </w:r>
+      <w:r>
+        <w:rPr>
+          <w:rFonts w:ascii="Arial" w:hAnsi="Arial" w:cs="Arial"/>
+        </w:rPr>
+        <w:t>;</w:t>
+      </w:r>
+      <w:r>
+        <w:rPr>
+          <w:rFonts w:ascii="Arial" w:hAnsi="Arial" w:cs="Arial"/>
+        </w:rPr>
+        <w:t xml:space="preserve"> this was done in the </w:t>
+      </w:r>
+      <w:proofErr w:type="spellStart"/>
+      <w:r>
+        <w:rPr>
+          <w:rFonts w:ascii="Arial" w:hAnsi="Arial" w:cs="Arial"/>
+        </w:rPr>
+        <w:t>SkipSeperators</w:t>
+      </w:r>
+      <w:proofErr w:type="spellEnd"/>
+      <w:r>
+        <w:rPr>
+          <w:rFonts w:ascii="Arial" w:hAnsi="Arial" w:cs="Arial"/>
+        </w:rPr>
+        <w:t xml:space="preserve"> method.</w:t>
+      </w:r>
+    </w:p>
+    <w:p>
+      <w:pPr>
+        <w:rPr>
+          <w:rFonts w:ascii="Arial" w:hAnsi="Arial" w:cs="Arial"/>
+        </w:rPr>
+      </w:pPr>
+      <w:r>
+        <w:rPr>
+          <w:rFonts w:ascii="Arial" w:hAnsi="Arial" w:cs="Arial"/>
+        </w:rPr>
+        <w:t>Error reporting was done for tokens that appeared as error token types and in more detail for identifier and character literal tokenizing.</w:t>
       </w:r>
     </w:p>
     <w:p>
@@ -672,8 +1078,16 @@
         <w:rPr>
           <w:rFonts w:ascii="Arial" w:hAnsi="Arial" w:cs="Arial"/>
         </w:rPr>
-        <w:t>Comment is now $ instead of !</w:t>
-      </w:r>
+        <w:t xml:space="preserve">Comment is now $ instead </w:t>
+      </w:r>
+      <w:proofErr w:type="gramStart"/>
+      <w:r>
+        <w:rPr>
+          <w:rFonts w:ascii="Arial" w:hAnsi="Arial" w:cs="Arial"/>
+        </w:rPr>
+        <w:t>of !</w:t>
+      </w:r>
+      <w:proofErr w:type="gramEnd"/>
     </w:p>
     <w:p>
       <w:pPr>
@@ -686,12 +1100,28 @@
           <w:rFonts w:ascii="Arial" w:hAnsi="Arial" w:cs="Arial"/>
         </w:rPr>
       </w:pPr>
-      <w:r>
-        <w:rPr>
-          <w:rFonts w:ascii="Arial" w:hAnsi="Arial" w:cs="Arial"/>
-        </w:rPr>
-        <w:t>TokenTypes are ordered in the way they show up in the grammer</w:t>
-      </w:r>
+      <w:proofErr w:type="spellStart"/>
+      <w:r>
+        <w:rPr>
+          <w:rFonts w:ascii="Arial" w:hAnsi="Arial" w:cs="Arial"/>
+        </w:rPr>
+        <w:t>TokenTypes</w:t>
+      </w:r>
+      <w:proofErr w:type="spellEnd"/>
+      <w:r>
+        <w:rPr>
+          <w:rFonts w:ascii="Arial" w:hAnsi="Arial" w:cs="Arial"/>
+        </w:rPr>
+        <w:t xml:space="preserve"> are ordered in the way they show up in the </w:t>
+      </w:r>
+      <w:proofErr w:type="spellStart"/>
+      <w:r>
+        <w:rPr>
+          <w:rFonts w:ascii="Arial" w:hAnsi="Arial" w:cs="Arial"/>
+        </w:rPr>
+        <w:t>grammer</w:t>
+      </w:r>
+      <w:proofErr w:type="spellEnd"/>
     </w:p>
     <w:p>
       <w:pPr>
@@ -728,11 +1158,19 @@
         </w:rPr>
         <w:t xml:space="preserve">Got rid of Tokens: </w:t>
       </w:r>
-      <w:r>
-        <w:rPr>
-          <w:rFonts w:ascii="Arial" w:hAnsi="Arial" w:cs="Arial"/>
-        </w:rPr>
-        <w:t>Const, Semicolon, Is</w:t>
+      <w:proofErr w:type="spellStart"/>
+      <w:r>
+        <w:rPr>
+          <w:rFonts w:ascii="Arial" w:hAnsi="Arial" w:cs="Arial"/>
+        </w:rPr>
+        <w:t>Const</w:t>
+      </w:r>
+      <w:proofErr w:type="spellEnd"/>
+      <w:r>
+        <w:rPr>
+          <w:rFonts w:ascii="Arial" w:hAnsi="Arial" w:cs="Arial"/>
+        </w:rPr>
+        <w:t>, Semicolon, Is</w:t>
       </w:r>
     </w:p>
     <w:p>
@@ -750,8 +1188,16 @@
         <w:rPr>
           <w:rFonts w:ascii="Arial" w:hAnsi="Arial" w:cs="Arial"/>
         </w:rPr>
-        <w:t>Changed Becomes to a Terminal reserved word tokentype</w:t>
-      </w:r>
+        <w:t xml:space="preserve">Changed Becomes to a Terminal reserved word </w:t>
+      </w:r>
+      <w:proofErr w:type="spellStart"/>
+      <w:r>
+        <w:rPr>
+          <w:rFonts w:ascii="Arial" w:hAnsi="Arial" w:cs="Arial"/>
+        </w:rPr>
+        <w:t>tokentype</w:t>
+      </w:r>
+      <w:proofErr w:type="spellEnd"/>
     </w:p>
     <w:p>
       <w:pPr>
@@ -768,7 +1214,49 @@
         <w:rPr>
           <w:rFonts w:ascii="Arial" w:hAnsi="Arial" w:cs="Arial"/>
         </w:rPr>
-        <w:t>Updated Keywords ImmutableDictionary to incompass the new TokenTypes and get rid of old ones.</w:t>
+        <w:t xml:space="preserve">Updated Keywords </w:t>
+      </w:r>
+      <w:proofErr w:type="spellStart"/>
+      <w:r>
+        <w:rPr>
+          <w:rFonts w:ascii="Arial" w:hAnsi="Arial" w:cs="Arial"/>
+        </w:rPr>
+        <w:t>ImmutableDictionary</w:t>
+      </w:r>
+      <w:proofErr w:type="spellEnd"/>
+      <w:r>
+        <w:rPr>
+          <w:rFonts w:ascii="Arial" w:hAnsi="Arial" w:cs="Arial"/>
+        </w:rPr>
+        <w:t xml:space="preserve"> to </w:t>
+      </w:r>
+      <w:proofErr w:type="spellStart"/>
+      <w:r>
+        <w:rPr>
+          <w:rFonts w:ascii="Arial" w:hAnsi="Arial" w:cs="Arial"/>
+        </w:rPr>
+        <w:t>incompass</w:t>
+      </w:r>
+      <w:proofErr w:type="spellEnd"/>
+      <w:r>
+        <w:rPr>
+          <w:rFonts w:ascii="Arial" w:hAnsi="Arial" w:cs="Arial"/>
+        </w:rPr>
+        <w:t xml:space="preserve"> the new </w:t>
+      </w:r>
+      <w:proofErr w:type="spellStart"/>
+      <w:r>
+        <w:rPr>
+          <w:rFonts w:ascii="Arial" w:hAnsi="Arial" w:cs="Arial"/>
+        </w:rPr>
+        <w:t>TokenTypes</w:t>
+      </w:r>
+      <w:proofErr w:type="spellEnd"/>
+      <w:r>
+        <w:rPr>
+          <w:rFonts w:ascii="Arial" w:hAnsi="Arial" w:cs="Arial"/>
+        </w:rPr>
+        <w:t xml:space="preserve"> and get rid of old ones.</w:t>
       </w:r>
     </w:p>
     <w:p>
@@ -806,125 +1294,6 @@
     </w:p>
     <w:p>
       <w:pPr>
-        <w:rPr>
-          <w:rFonts w:ascii="Arial" w:hAnsi="Arial" w:cs="Arial"/>
-        </w:rPr>
-      </w:pPr>
-    </w:p>
-    <w:p>
-      <w:pPr>
-        <w:rPr>
-          <w:rFonts w:ascii="Arial" w:hAnsi="Arial" w:cs="Arial"/>
-        </w:rPr>
-      </w:pPr>
-    </w:p>
-    <w:p>
-      <w:pPr>
-        <w:rPr>
-          <w:rFonts w:ascii="Arial" w:hAnsi="Arial" w:cs="Arial"/>
-        </w:rPr>
-      </w:pPr>
-    </w:p>
-    <w:p>
-      <w:pPr>
-        <w:rPr>
-          <w:rFonts w:ascii="Arial" w:hAnsi="Arial" w:cs="Arial"/>
-        </w:rPr>
-      </w:pPr>
-    </w:p>
-    <w:p>
-      <w:pPr>
-        <w:rPr>
-          <w:rFonts w:ascii="Arial" w:hAnsi="Arial" w:cs="Arial"/>
-        </w:rPr>
-      </w:pPr>
-    </w:p>
-    <w:p>
-      <w:pPr>
-        <w:rPr>
-          <w:rFonts w:ascii="Arial" w:hAnsi="Arial" w:cs="Arial"/>
-        </w:rPr>
-      </w:pPr>
-    </w:p>
-    <w:p>
-      <w:pPr>
-        <w:rPr>
-          <w:rFonts w:ascii="Arial" w:hAnsi="Arial" w:cs="Arial"/>
-        </w:rPr>
-      </w:pPr>
-    </w:p>
-    <w:p>
-      <w:pPr>
-        <w:rPr>
-          <w:rFonts w:ascii="Arial" w:hAnsi="Arial" w:cs="Arial"/>
-        </w:rPr>
-      </w:pPr>
-    </w:p>
-    <w:p>
-      <w:pPr>
-        <w:rPr>
-          <w:rFonts w:ascii="Arial" w:hAnsi="Arial" w:cs="Arial"/>
-        </w:rPr>
-      </w:pPr>
-    </w:p>
-    <w:p>
-      <w:pPr>
-        <w:rPr>
-          <w:rFonts w:ascii="Arial" w:hAnsi="Arial" w:cs="Arial"/>
-        </w:rPr>
-      </w:pPr>
-    </w:p>
-    <w:p>
-      <w:pPr>
-        <w:rPr>
-          <w:rFonts w:ascii="Arial" w:hAnsi="Arial" w:cs="Arial"/>
-        </w:rPr>
-      </w:pPr>
-    </w:p>
-    <w:p>
-      <w:pPr>
-        <w:rPr>
-          <w:rFonts w:ascii="Arial" w:hAnsi="Arial" w:cs="Arial"/>
-        </w:rPr>
-      </w:pPr>
-    </w:p>
-    <w:p>
-      <w:pPr>
-        <w:rPr>
-          <w:rFonts w:ascii="Arial" w:hAnsi="Arial" w:cs="Arial"/>
-        </w:rPr>
-      </w:pPr>
-    </w:p>
-    <w:p>
-      <w:pPr>
-        <w:rPr>
-          <w:rFonts w:ascii="Arial" w:hAnsi="Arial" w:cs="Arial"/>
-        </w:rPr>
-      </w:pPr>
-    </w:p>
-    <w:p>
-      <w:pPr>
-        <w:rPr>
-          <w:rFonts w:ascii="Arial" w:hAnsi="Arial" w:cs="Arial"/>
-        </w:rPr>
-      </w:pPr>
-    </w:p>
-    <w:p>
-      <w:pPr>
-        <w:rPr>
-          <w:rFonts w:ascii="Arial" w:hAnsi="Arial" w:cs="Arial"/>
-        </w:rPr>
-      </w:pPr>
-    </w:p>
-    <w:p>
-      <w:pPr>
-        <w:rPr>
-          <w:rFonts w:ascii="Arial" w:hAnsi="Arial" w:cs="Arial"/>
-        </w:rPr>
-      </w:pPr>
-    </w:p>
-    <w:p>
-      <w:pPr>
         <w:pStyle w:val="Heading1"/>
         <w:rPr>
           <w:rFonts w:ascii="Arial" w:hAnsi="Arial" w:cs="Arial"/>
@@ -934,6 +1303,7 @@
         <w:rPr>
           <w:rFonts w:ascii="Arial" w:hAnsi="Arial" w:cs="Arial"/>
         </w:rPr>
+        <w:lastRenderedPageBreak/>
         <w:t>2 Parser</w:t>
       </w:r>
     </w:p>
@@ -946,68 +1316,39 @@
     </w:p>
     <w:p>
       <w:pPr>
-        <w:pStyle w:val="ListParagraph"/>
-        <w:numPr>
-          <w:ilvl w:val="0"/>
-          <w:numId w:val="2"/>
-        </w:numPr>
-        <w:rPr>
-          <w:rFonts w:ascii="Arial" w:hAnsi="Arial" w:cs="Arial"/>
-        </w:rPr>
-      </w:pPr>
-      <w:r>
-        <w:rPr>
-          <w:rFonts w:ascii="Arial" w:hAnsi="Arial" w:cs="Arial"/>
-        </w:rPr>
-        <w:t>Added Parser file</w:t>
-      </w:r>
-    </w:p>
-    <w:p>
-      <w:pPr>
-        <w:pStyle w:val="ListParagraph"/>
-        <w:numPr>
-          <w:ilvl w:val="0"/>
-          <w:numId w:val="2"/>
-        </w:numPr>
-        <w:rPr>
-          <w:rFonts w:ascii="Arial" w:hAnsi="Arial" w:cs="Arial"/>
-        </w:rPr>
-      </w:pPr>
-      <w:r>
-        <w:rPr>
-          <w:rFonts w:ascii="Arial" w:hAnsi="Arial" w:cs="Arial"/>
-        </w:rPr>
-        <w:t>Had to</w:t>
-      </w:r>
-      <w:r>
-        <w:rPr>
-          <w:rFonts w:ascii="Arial" w:hAnsi="Arial" w:cs="Arial"/>
-        </w:rPr>
-        <w:t xml:space="preserve"> add the nothing token</w:t>
-      </w:r>
-      <w:r>
-        <w:rPr>
-          <w:rFonts w:ascii="Arial" w:hAnsi="Arial" w:cs="Arial"/>
-        </w:rPr>
-        <w:t>(tokenizer)</w:t>
-      </w:r>
-      <w:r>
-        <w:rPr>
-          <w:rFonts w:ascii="Arial" w:hAnsi="Arial" w:cs="Arial"/>
-        </w:rPr>
-        <w:t xml:space="preserve"> and then accept it in the parsing </w:t>
-      </w:r>
-      <w:r>
-        <w:rPr>
-          <w:rFonts w:ascii="Arial" w:hAnsi="Arial" w:cs="Arial"/>
-        </w:rPr>
-        <w:t>blank</w:t>
-      </w:r>
-      <w:r>
-        <w:rPr>
-          <w:rFonts w:ascii="Arial" w:hAnsi="Arial" w:cs="Arial"/>
-        </w:rPr>
-        <w:t xml:space="preserve"> command</w:t>
+        <w:rPr>
+          <w:rFonts w:ascii="Arial" w:hAnsi="Arial" w:cs="Arial"/>
+        </w:rPr>
+      </w:pPr>
+      <w:r>
+        <w:rPr>
+          <w:rFonts w:ascii="Arial" w:hAnsi="Arial" w:cs="Arial"/>
+        </w:rPr>
+        <w:t>I first decided to pull only the Parser file into the solution from the labs which allowed me to first update the differences in the parsing grammar</w:t>
+      </w:r>
+      <w:r>
+        <w:rPr>
+          <w:rFonts w:ascii="Arial" w:hAnsi="Arial" w:cs="Arial"/>
+        </w:rPr>
+        <w:t xml:space="preserve"> code</w:t>
+      </w:r>
+      <w:r>
+        <w:rPr>
+          <w:rFonts w:ascii="Arial" w:hAnsi="Arial" w:cs="Arial"/>
+        </w:rPr>
+        <w:t xml:space="preserve"> before </w:t>
+      </w:r>
+      <w:r>
+        <w:rPr>
+          <w:rFonts w:ascii="Arial" w:hAnsi="Arial" w:cs="Arial"/>
+        </w:rPr>
+        <w:t>adding</w:t>
+      </w:r>
+      <w:r>
+        <w:rPr>
+          <w:rFonts w:ascii="Arial" w:hAnsi="Arial" w:cs="Arial"/>
+        </w:rPr>
+        <w:t xml:space="preserve"> complexity with</w:t>
       </w:r>
       <w:r>
         <w:rPr>
@@ -1019,13 +1360,7 @@
         <w:rPr>
           <w:rFonts w:ascii="Arial" w:hAnsi="Arial" w:cs="Arial"/>
         </w:rPr>
-        <w:t xml:space="preserve">method </w:t>
-      </w:r>
-      <w:r>
-        <w:rPr>
-          <w:rFonts w:ascii="Arial" w:hAnsi="Arial" w:cs="Arial"/>
-        </w:rPr>
-        <w:t>(SingleCommand)</w:t>
+        <w:t>the</w:t>
       </w:r>
       <w:r>
         <w:rPr>
@@ -1033,41 +1368,59 @@
         </w:rPr>
         <w:t xml:space="preserve"> </w:t>
       </w:r>
-    </w:p>
-    <w:p>
-      <w:pPr>
-        <w:pStyle w:val="ListParagraph"/>
-        <w:numPr>
-          <w:ilvl w:val="0"/>
-          <w:numId w:val="2"/>
-        </w:numPr>
-        <w:rPr>
-          <w:rFonts w:ascii="Arial" w:hAnsi="Arial" w:cs="Arial"/>
-        </w:rPr>
-      </w:pPr>
-      <w:r>
-        <w:rPr>
-          <w:rFonts w:ascii="Arial" w:hAnsi="Arial" w:cs="Arial"/>
-        </w:rPr>
-        <w:t xml:space="preserve">Uses Comma instead of semicolon </w:t>
-      </w:r>
-      <w:r>
-        <w:rPr>
-          <w:rFonts w:ascii="Arial" w:hAnsi="Arial" w:cs="Arial"/>
-        </w:rPr>
-        <w:t>in-between</w:t>
-      </w:r>
-      <w:r>
-        <w:rPr>
-          <w:rFonts w:ascii="Arial" w:hAnsi="Arial" w:cs="Arial"/>
-        </w:rPr>
-        <w:t xml:space="preserve"> commands and </w:t>
-      </w:r>
-      <w:r>
-        <w:rPr>
-          <w:rFonts w:ascii="Arial" w:hAnsi="Arial" w:cs="Arial"/>
-        </w:rPr>
-        <w:t>declarations</w:t>
+      <w:r>
+        <w:rPr>
+          <w:rFonts w:ascii="Arial" w:hAnsi="Arial" w:cs="Arial"/>
+        </w:rPr>
+        <w:t xml:space="preserve">tree </w:t>
+      </w:r>
+      <w:r>
+        <w:rPr>
+          <w:rFonts w:ascii="Arial" w:hAnsi="Arial" w:cs="Arial"/>
+        </w:rPr>
+        <w:t>nodes</w:t>
+      </w:r>
+      <w:r>
+        <w:rPr>
+          <w:rFonts w:ascii="Arial" w:hAnsi="Arial" w:cs="Arial"/>
+        </w:rPr>
+        <w:t>, though I will explain b</w:t>
+      </w:r>
+      <w:r>
+        <w:rPr>
+          <w:rFonts w:ascii="Arial" w:hAnsi="Arial" w:cs="Arial"/>
+        </w:rPr>
+        <w:t>oth at once below</w:t>
+      </w:r>
+      <w:r>
+        <w:rPr>
+          <w:rFonts w:ascii="Arial" w:hAnsi="Arial" w:cs="Arial"/>
+        </w:rPr>
+        <w:t>.</w:t>
+      </w:r>
+      <w:r>
+        <w:rPr>
+          <w:rFonts w:ascii="Arial" w:hAnsi="Arial" w:cs="Arial"/>
+        </w:rPr>
+        <w:t xml:space="preserve"> The Parser checks that the syntax of the program is correct and creates a tree showing the structure of the program.</w:t>
+      </w:r>
+      <w:r>
+        <w:rPr>
+          <w:rFonts w:ascii="Arial" w:hAnsi="Arial" w:cs="Arial"/>
+        </w:rPr>
+        <w:t xml:space="preserve"> </w:t>
+      </w:r>
+      <w:r>
+        <w:rPr>
+          <w:rFonts w:ascii="Arial" w:hAnsi="Arial" w:cs="Arial"/>
+        </w:rPr>
+        <w:t xml:space="preserve">I decided to work and order the parsing methods in the order that the grammar appeared in the language specification. </w:t>
+      </w:r>
+      <w:r>
+        <w:rPr>
+          <w:rFonts w:ascii="Arial" w:hAnsi="Arial" w:cs="Arial"/>
+        </w:rPr>
+        <w:t>To create the tree structure</w:t>
       </w:r>
       <w:r>
         <w:rPr>
@@ -1079,37 +1432,43 @@
         <w:rPr>
           <w:rFonts w:ascii="Arial" w:hAnsi="Arial" w:cs="Arial"/>
         </w:rPr>
+        <w:t xml:space="preserve"> nodes were used for</w:t>
+      </w:r>
+      <w:r>
+        <w:rPr>
+          <w:rFonts w:ascii="Arial" w:hAnsi="Arial" w:cs="Arial"/>
+        </w:rPr>
+        <w:t xml:space="preserve"> representing an abstract syntax tree</w:t>
+      </w:r>
+      <w:r>
+        <w:rPr>
+          <w:rFonts w:ascii="Arial" w:hAnsi="Arial" w:cs="Arial"/>
+        </w:rPr>
+        <w:t>;</w:t>
+      </w:r>
+      <w:r>
+        <w:rPr>
+          <w:rFonts w:ascii="Arial" w:hAnsi="Arial" w:cs="Arial"/>
+        </w:rPr>
         <w:t xml:space="preserve"> </w:t>
       </w:r>
       <w:r>
         <w:rPr>
           <w:rFonts w:ascii="Arial" w:hAnsi="Arial" w:cs="Arial"/>
         </w:rPr>
-        <w:t>also</w:t>
-      </w:r>
-      <w:r>
-        <w:rPr>
-          <w:rFonts w:ascii="Arial" w:hAnsi="Arial" w:cs="Arial"/>
-        </w:rPr>
-        <w:t xml:space="preserve"> using comma to separate the for command options</w:t>
-      </w:r>
-    </w:p>
-    <w:p>
-      <w:pPr>
-        <w:pStyle w:val="ListParagraph"/>
-        <w:numPr>
-          <w:ilvl w:val="0"/>
-          <w:numId w:val="2"/>
-        </w:numPr>
-        <w:rPr>
-          <w:rFonts w:ascii="Arial" w:hAnsi="Arial" w:cs="Arial"/>
-        </w:rPr>
-      </w:pPr>
-      <w:r>
-        <w:rPr>
-          <w:rFonts w:ascii="Arial" w:hAnsi="Arial" w:cs="Arial"/>
-        </w:rPr>
-        <w:t>Updated single command identifier so that it uses ‘becomes’ then expression instead of ‘:=’</w:t>
+        <w:t>these</w:t>
+      </w:r>
+      <w:r>
+        <w:rPr>
+          <w:rFonts w:ascii="Arial" w:hAnsi="Arial" w:cs="Arial"/>
+        </w:rPr>
+        <w:t xml:space="preserve"> were all</w:t>
+      </w:r>
+      <w:r>
+        <w:rPr>
+          <w:rFonts w:ascii="Arial" w:hAnsi="Arial" w:cs="Arial"/>
+        </w:rPr>
+        <w:t xml:space="preserve"> pulled from the labs</w:t>
       </w:r>
       <w:r>
         <w:rPr>
@@ -1117,322 +1476,780 @@
         </w:rPr>
         <w:t>.</w:t>
       </w:r>
-    </w:p>
-    <w:p>
-      <w:pPr>
-        <w:pStyle w:val="ListParagraph"/>
-        <w:numPr>
-          <w:ilvl w:val="0"/>
-          <w:numId w:val="2"/>
-        </w:numPr>
-        <w:rPr>
-          <w:rFonts w:ascii="Arial" w:hAnsi="Arial" w:cs="Arial"/>
-        </w:rPr>
-      </w:pPr>
-      <w:r>
-        <w:rPr>
-          <w:rFonts w:ascii="Arial" w:hAnsi="Arial" w:cs="Arial"/>
-        </w:rPr>
-        <w:t>Updated while terminal to include the forever terminal when parsing</w:t>
-      </w:r>
-    </w:p>
-    <w:p>
-      <w:pPr>
-        <w:pStyle w:val="ListParagraph"/>
-        <w:numPr>
-          <w:ilvl w:val="0"/>
-          <w:numId w:val="2"/>
-        </w:numPr>
-        <w:rPr>
-          <w:rFonts w:ascii="Arial" w:hAnsi="Arial" w:cs="Arial"/>
-        </w:rPr>
-      </w:pPr>
-      <w:r>
-        <w:rPr>
-          <w:rFonts w:ascii="Arial" w:hAnsi="Arial" w:cs="Arial"/>
-        </w:rPr>
-        <w:t>Added for terminal</w:t>
-      </w:r>
-    </w:p>
-    <w:p>
-      <w:pPr>
-        <w:pStyle w:val="ListParagraph"/>
-        <w:numPr>
-          <w:ilvl w:val="0"/>
-          <w:numId w:val="2"/>
-        </w:numPr>
-        <w:rPr>
-          <w:rFonts w:ascii="Arial" w:hAnsi="Arial" w:cs="Arial"/>
-        </w:rPr>
-      </w:pPr>
-      <w:r>
-        <w:rPr>
-          <w:rFonts w:ascii="Arial" w:hAnsi="Arial" w:cs="Arial"/>
-        </w:rPr>
-        <w:t>Single declaration was changed to just identifier then, Tilde and expression, or Colon and type-denoter.</w:t>
-      </w:r>
-    </w:p>
-    <w:p>
-      <w:pPr>
-        <w:pStyle w:val="ListParagraph"/>
-        <w:numPr>
-          <w:ilvl w:val="0"/>
-          <w:numId w:val="2"/>
-        </w:numPr>
-        <w:rPr>
-          <w:rFonts w:ascii="Arial" w:hAnsi="Arial" w:cs="Arial"/>
-        </w:rPr>
-      </w:pPr>
-      <w:r>
-        <w:rPr>
-          <w:rFonts w:ascii="Arial" w:hAnsi="Arial" w:cs="Arial"/>
-        </w:rPr>
-        <w:t>Primary expression was changed so that the identifier can have brackets and parameter.</w:t>
-      </w:r>
-    </w:p>
-    <w:p>
-      <w:pPr>
-        <w:ind w:left="360"/>
-        <w:rPr>
-          <w:rFonts w:ascii="Arial" w:hAnsi="Arial" w:cs="Arial"/>
-        </w:rPr>
-      </w:pPr>
-      <w:r>
-        <w:rPr>
-          <w:rFonts w:ascii="Arial" w:hAnsi="Arial" w:cs="Arial"/>
-        </w:rPr>
-        <w:t>Abstract syntax tree nodes</w:t>
-      </w:r>
-    </w:p>
-    <w:p>
-      <w:pPr>
-        <w:pStyle w:val="ListParagraph"/>
-        <w:numPr>
-          <w:ilvl w:val="0"/>
-          <w:numId w:val="2"/>
-        </w:numPr>
-        <w:rPr>
-          <w:rFonts w:ascii="Arial" w:hAnsi="Arial" w:cs="Arial"/>
-        </w:rPr>
-      </w:pPr>
-      <w:r>
-        <w:rPr>
-          <w:rFonts w:ascii="Arial" w:hAnsi="Arial" w:cs="Arial"/>
-        </w:rPr>
-        <w:t>Added TreePrinter in IO</w:t>
-      </w:r>
-    </w:p>
-    <w:p>
-      <w:pPr>
-        <w:pStyle w:val="ListParagraph"/>
-        <w:numPr>
-          <w:ilvl w:val="0"/>
-          <w:numId w:val="2"/>
-        </w:numPr>
-        <w:rPr>
-          <w:rFonts w:ascii="Arial" w:hAnsi="Arial" w:cs="Arial"/>
-        </w:rPr>
-      </w:pPr>
-      <w:r>
-        <w:rPr>
-          <w:rFonts w:ascii="Arial" w:hAnsi="Arial" w:cs="Arial"/>
-        </w:rPr>
-        <w:t>Added Nodes files</w:t>
-      </w:r>
-    </w:p>
-    <w:p>
-      <w:pPr>
-        <w:pStyle w:val="ListParagraph"/>
-        <w:numPr>
-          <w:ilvl w:val="1"/>
-          <w:numId w:val="2"/>
-        </w:numPr>
-        <w:rPr>
-          <w:rFonts w:ascii="Arial" w:hAnsi="Arial" w:cs="Arial"/>
-        </w:rPr>
-      </w:pPr>
-      <w:r>
-        <w:rPr>
-          <w:rFonts w:ascii="Arial" w:hAnsi="Arial" w:cs="Arial"/>
-        </w:rPr>
-        <w:t xml:space="preserve">Not needed: </w:t>
-      </w:r>
-    </w:p>
-    <w:p>
-      <w:pPr>
-        <w:pStyle w:val="ListParagraph"/>
-        <w:numPr>
-          <w:ilvl w:val="1"/>
-          <w:numId w:val="2"/>
-        </w:numPr>
-        <w:rPr>
-          <w:rFonts w:ascii="Arial" w:hAnsi="Arial" w:cs="Arial"/>
-        </w:rPr>
-      </w:pPr>
-      <w:r>
-        <w:rPr>
-          <w:rFonts w:ascii="Arial" w:hAnsi="Arial" w:cs="Arial"/>
-        </w:rPr>
-        <w:t>Changed:</w:t>
-      </w:r>
+      <w:r>
+        <w:rPr>
+          <w:rFonts w:ascii="Arial" w:hAnsi="Arial" w:cs="Arial"/>
+        </w:rPr>
+        <w:t xml:space="preserve"> The </w:t>
+      </w:r>
+      <w:proofErr w:type="spellStart"/>
+      <w:r>
+        <w:rPr>
+          <w:rFonts w:ascii="Arial" w:hAnsi="Arial" w:cs="Arial"/>
+        </w:rPr>
+        <w:t>TreePrinter</w:t>
+      </w:r>
+      <w:proofErr w:type="spellEnd"/>
+      <w:r>
+        <w:rPr>
+          <w:rFonts w:ascii="Arial" w:hAnsi="Arial" w:cs="Arial"/>
+        </w:rPr>
+        <w:t xml:space="preserve"> file was also added to allow for the node tree to be printed once the parsing was complete. </w:t>
+      </w:r>
+      <w:r>
+        <w:rPr>
+          <w:rFonts w:ascii="Arial" w:hAnsi="Arial" w:cs="Arial"/>
+        </w:rPr>
+        <w:t>To allow the parsing to run the I</w:t>
+      </w:r>
+      <w:proofErr w:type="spellStart"/>
+      <w:r>
+        <w:rPr>
+          <w:rFonts w:ascii="Arial" w:hAnsi="Arial" w:cs="Arial"/>
+        </w:rPr>
+        <w:t>RuntimeEntity</w:t>
+      </w:r>
+      <w:proofErr w:type="spellEnd"/>
+      <w:r>
+        <w:rPr>
+          <w:rFonts w:ascii="Arial" w:hAnsi="Arial" w:cs="Arial"/>
+        </w:rPr>
+        <w:t xml:space="preserve"> and </w:t>
+      </w:r>
+      <w:proofErr w:type="spellStart"/>
+      <w:r>
+        <w:rPr>
+          <w:rFonts w:ascii="Arial" w:hAnsi="Arial" w:cs="Arial"/>
+        </w:rPr>
+        <w:t>TriangleAbstractMachine</w:t>
+      </w:r>
+      <w:proofErr w:type="spellEnd"/>
+      <w:r>
+        <w:rPr>
+          <w:rFonts w:ascii="Arial" w:hAnsi="Arial" w:cs="Arial"/>
+        </w:rPr>
+        <w:t xml:space="preserve"> classes were needed, which at this point were empty apart from three declarations in the </w:t>
+      </w:r>
+      <w:proofErr w:type="spellStart"/>
+      <w:r>
+        <w:rPr>
+          <w:rFonts w:ascii="Arial" w:hAnsi="Arial" w:cs="Arial"/>
+        </w:rPr>
+        <w:t>TriangleAbstractMachine</w:t>
+      </w:r>
+      <w:proofErr w:type="spellEnd"/>
+      <w:r>
+        <w:rPr>
+          <w:rFonts w:ascii="Arial" w:hAnsi="Arial" w:cs="Arial"/>
+        </w:rPr>
+        <w:t>.</w:t>
+      </w:r>
+    </w:p>
+    <w:p>
+      <w:pPr>
+        <w:rPr>
+          <w:rFonts w:ascii="Arial" w:hAnsi="Arial" w:cs="Arial"/>
+        </w:rPr>
+      </w:pPr>
+      <w:r>
+        <w:rPr>
+          <w:rFonts w:ascii="Arial" w:hAnsi="Arial" w:cs="Arial"/>
+        </w:rPr>
+        <w:t>Working through the methods of the Parser I first</w:t>
+      </w:r>
+      <w:r>
+        <w:rPr>
+          <w:rFonts w:ascii="Arial" w:hAnsi="Arial" w:cs="Arial"/>
+        </w:rPr>
+        <w:t xml:space="preserve"> updated </w:t>
+      </w:r>
+      <w:r>
+        <w:rPr>
+          <w:rFonts w:ascii="Arial" w:hAnsi="Arial" w:cs="Arial"/>
+        </w:rPr>
+        <w:t xml:space="preserve">the </w:t>
+      </w:r>
+      <w:proofErr w:type="spellStart"/>
+      <w:r>
+        <w:rPr>
+          <w:rFonts w:ascii="Arial" w:hAnsi="Arial" w:cs="Arial"/>
+        </w:rPr>
+        <w:t>ParseCommand</w:t>
+      </w:r>
+      <w:proofErr w:type="spellEnd"/>
+      <w:r>
+        <w:rPr>
+          <w:rFonts w:ascii="Arial" w:hAnsi="Arial" w:cs="Arial"/>
+        </w:rPr>
+        <w:t xml:space="preserve"> method so that it uses Comma instead of Semicolon for sequential commands</w:t>
+      </w:r>
+      <w:r>
+        <w:rPr>
+          <w:rFonts w:ascii="Arial" w:hAnsi="Arial" w:cs="Arial"/>
+        </w:rPr>
+        <w:t xml:space="preserve">. </w:t>
+      </w:r>
+      <w:r>
+        <w:rPr>
+          <w:rFonts w:ascii="Arial" w:hAnsi="Arial" w:cs="Arial"/>
+        </w:rPr>
+        <w:t>Next</w:t>
+      </w:r>
+      <w:r>
+        <w:rPr>
+          <w:rFonts w:ascii="Arial" w:hAnsi="Arial" w:cs="Arial"/>
+        </w:rPr>
+        <w:t>,</w:t>
+      </w:r>
+      <w:r>
+        <w:rPr>
+          <w:rFonts w:ascii="Arial" w:hAnsi="Arial" w:cs="Arial"/>
+        </w:rPr>
+        <w:t xml:space="preserve"> I changed the </w:t>
+      </w:r>
+      <w:proofErr w:type="spellStart"/>
+      <w:r>
+        <w:rPr>
+          <w:rFonts w:ascii="Arial" w:hAnsi="Arial" w:cs="Arial"/>
+        </w:rPr>
+        <w:t>ParseSkipCommand</w:t>
+      </w:r>
+      <w:proofErr w:type="spellEnd"/>
       <w:r>
         <w:rPr>
           <w:rFonts w:ascii="Arial" w:hAnsi="Arial" w:cs="Arial"/>
         </w:rPr>
         <w:t xml:space="preserve"> </w:t>
       </w:r>
-    </w:p>
-    <w:p>
-      <w:pPr>
-        <w:pStyle w:val="ListParagraph"/>
-        <w:numPr>
-          <w:ilvl w:val="2"/>
-          <w:numId w:val="2"/>
-        </w:numPr>
-        <w:rPr>
-          <w:rFonts w:ascii="Arial" w:hAnsi="Arial" w:cs="Arial"/>
-        </w:rPr>
-      </w:pPr>
-    </w:p>
-    <w:p>
-      <w:pPr>
-        <w:pStyle w:val="ListParagraph"/>
-        <w:numPr>
-          <w:ilvl w:val="1"/>
-          <w:numId w:val="2"/>
-        </w:numPr>
-        <w:rPr>
-          <w:rFonts w:ascii="Arial" w:hAnsi="Arial" w:cs="Arial"/>
-        </w:rPr>
-      </w:pPr>
-      <w:r>
-        <w:rPr>
-          <w:rFonts w:ascii="Arial" w:hAnsi="Arial" w:cs="Arial"/>
-        </w:rPr>
-        <w:t xml:space="preserve">Added: </w:t>
-      </w:r>
-    </w:p>
-    <w:p>
-      <w:pPr>
-        <w:pStyle w:val="ListParagraph"/>
-        <w:numPr>
-          <w:ilvl w:val="2"/>
-          <w:numId w:val="2"/>
-        </w:numPr>
-        <w:rPr>
-          <w:rFonts w:ascii="Arial" w:hAnsi="Arial" w:cs="Arial"/>
-        </w:rPr>
-      </w:pPr>
-      <w:r>
-        <w:rPr>
-          <w:rFonts w:ascii="Arial" w:hAnsi="Arial" w:cs="Arial"/>
-        </w:rPr>
-        <w:t>WhileForeverCommandNode (</w:t>
-      </w:r>
-      <w:r>
-        <w:rPr>
-          <w:rFonts w:ascii="Arial" w:hAnsi="Arial" w:cs="Arial"/>
-        </w:rPr>
-        <w:t>added new case to TreePrinter ToString</w:t>
-      </w:r>
-      <w:r>
-        <w:rPr>
-          <w:rFonts w:ascii="Arial" w:hAnsi="Arial" w:cs="Arial"/>
-        </w:rPr>
-        <w:t>)</w:t>
-      </w:r>
-    </w:p>
-    <w:p>
-      <w:pPr>
-        <w:pStyle w:val="ListParagraph"/>
-        <w:numPr>
-          <w:ilvl w:val="2"/>
-          <w:numId w:val="2"/>
-        </w:numPr>
-        <w:rPr>
-          <w:rFonts w:ascii="Arial" w:hAnsi="Arial" w:cs="Arial"/>
-        </w:rPr>
-      </w:pPr>
+      <w:r>
+        <w:rPr>
+          <w:rFonts w:ascii="Arial" w:hAnsi="Arial" w:cs="Arial"/>
+        </w:rPr>
+        <w:t>m</w:t>
+      </w:r>
+      <w:r>
+        <w:rPr>
+          <w:rFonts w:ascii="Arial" w:hAnsi="Arial" w:cs="Arial"/>
+        </w:rPr>
+        <w:t>ethod</w:t>
+      </w:r>
+      <w:r>
+        <w:rPr>
+          <w:rFonts w:ascii="Arial" w:hAnsi="Arial" w:cs="Arial"/>
+        </w:rPr>
+        <w:t xml:space="preserve"> to be called </w:t>
+      </w:r>
+      <w:proofErr w:type="spellStart"/>
+      <w:r>
+        <w:rPr>
+          <w:rFonts w:ascii="Arial" w:hAnsi="Arial" w:cs="Arial"/>
+        </w:rPr>
+        <w:t>ParseBlankCommand</w:t>
+      </w:r>
+      <w:proofErr w:type="spellEnd"/>
+      <w:r>
+        <w:rPr>
+          <w:rFonts w:ascii="Arial" w:hAnsi="Arial" w:cs="Arial"/>
+        </w:rPr>
+        <w:t xml:space="preserve"> and </w:t>
+      </w:r>
+      <w:r>
+        <w:rPr>
+          <w:rFonts w:ascii="Arial" w:hAnsi="Arial" w:cs="Arial"/>
+        </w:rPr>
+        <w:t>updated it to accept a Nothing token before returning.</w:t>
+      </w:r>
+      <w:r>
+        <w:rPr>
+          <w:rFonts w:ascii="Arial" w:hAnsi="Arial" w:cs="Arial"/>
+        </w:rPr>
+        <w:t xml:space="preserve"> </w:t>
+      </w:r>
+      <w:r>
+        <w:rPr>
+          <w:rFonts w:ascii="Arial" w:hAnsi="Arial" w:cs="Arial"/>
+        </w:rPr>
+        <w:t xml:space="preserve">I then </w:t>
+      </w:r>
+      <w:r>
+        <w:rPr>
+          <w:rFonts w:ascii="Arial" w:hAnsi="Arial" w:cs="Arial"/>
+        </w:rPr>
+        <w:t xml:space="preserve">updated the </w:t>
+      </w:r>
+      <w:proofErr w:type="spellStart"/>
+      <w:r>
+        <w:rPr>
+          <w:rFonts w:ascii="Arial" w:hAnsi="Arial" w:cs="Arial"/>
+        </w:rPr>
+        <w:t>ParseWhileCommand</w:t>
+      </w:r>
+      <w:proofErr w:type="spellEnd"/>
+      <w:r>
+        <w:rPr>
+          <w:rFonts w:ascii="Arial" w:hAnsi="Arial" w:cs="Arial"/>
+        </w:rPr>
+        <w:t xml:space="preserve"> so that it would include the new Forever grammar</w:t>
+      </w:r>
+      <w:r>
+        <w:rPr>
+          <w:rFonts w:ascii="Arial" w:hAnsi="Arial" w:cs="Arial"/>
+        </w:rPr>
+        <w:t xml:space="preserve"> by adding a check for if </w:t>
+      </w:r>
+      <w:r>
+        <w:rPr>
+          <w:rFonts w:ascii="Arial" w:hAnsi="Arial" w:cs="Arial"/>
+        </w:rPr>
+        <w:t>the current token was forever then it would just accept Forever and Do then parse a single command</w:t>
+      </w:r>
+      <w:r>
+        <w:rPr>
+          <w:rFonts w:ascii="Arial" w:hAnsi="Arial" w:cs="Arial"/>
+        </w:rPr>
+        <w:t xml:space="preserve">, and then renamed the method to </w:t>
+      </w:r>
+      <w:proofErr w:type="spellStart"/>
+      <w:r>
+        <w:rPr>
+          <w:rFonts w:ascii="Arial" w:hAnsi="Arial" w:cs="Arial"/>
+        </w:rPr>
+        <w:t>ParseWhileOrForeverCommand</w:t>
+      </w:r>
+      <w:proofErr w:type="spellEnd"/>
+      <w:r>
+        <w:rPr>
+          <w:rFonts w:ascii="Arial" w:hAnsi="Arial" w:cs="Arial"/>
+        </w:rPr>
+        <w:t>.</w:t>
+      </w:r>
+      <w:r>
+        <w:rPr>
+          <w:rFonts w:ascii="Arial" w:hAnsi="Arial" w:cs="Arial"/>
+        </w:rPr>
+        <w:t xml:space="preserve"> Since the while forever command did not need an </w:t>
+      </w:r>
+      <w:proofErr w:type="gramStart"/>
+      <w:r>
+        <w:rPr>
+          <w:rFonts w:ascii="Arial" w:hAnsi="Arial" w:cs="Arial"/>
+        </w:rPr>
+        <w:t>expression</w:t>
+      </w:r>
+      <w:proofErr w:type="gramEnd"/>
+      <w:r>
+        <w:rPr>
+          <w:rFonts w:ascii="Arial" w:hAnsi="Arial" w:cs="Arial"/>
+        </w:rPr>
+        <w:t xml:space="preserve"> I had to create a new node called </w:t>
+      </w:r>
+      <w:proofErr w:type="spellStart"/>
+      <w:r>
+        <w:rPr>
+          <w:rFonts w:ascii="Arial" w:hAnsi="Arial" w:cs="Arial"/>
+        </w:rPr>
+        <w:t>WhileForeverCommandNode</w:t>
+      </w:r>
+      <w:proofErr w:type="spellEnd"/>
+      <w:r>
+        <w:rPr>
+          <w:rFonts w:ascii="Arial" w:hAnsi="Arial" w:cs="Arial"/>
+        </w:rPr>
+        <w:t>.</w:t>
+      </w:r>
+      <w:r>
+        <w:rPr>
+          <w:rFonts w:ascii="Arial" w:hAnsi="Arial" w:cs="Arial"/>
+        </w:rPr>
+        <w:t xml:space="preserve"> To allow for the new node to be printed I also had to update the </w:t>
+      </w:r>
+      <w:proofErr w:type="spellStart"/>
+      <w:r>
+        <w:rPr>
+          <w:rFonts w:ascii="Arial" w:hAnsi="Arial" w:cs="Arial"/>
+        </w:rPr>
+        <w:t>TreePrinter</w:t>
+      </w:r>
+      <w:proofErr w:type="spellEnd"/>
+      <w:r>
+        <w:rPr>
+          <w:rFonts w:ascii="Arial" w:hAnsi="Arial" w:cs="Arial"/>
+        </w:rPr>
+        <w:t xml:space="preserve"> file </w:t>
+      </w:r>
+      <w:proofErr w:type="spellStart"/>
+      <w:r>
+        <w:rPr>
+          <w:rFonts w:ascii="Arial" w:hAnsi="Arial" w:cs="Arial"/>
+        </w:rPr>
+        <w:t>ToString</w:t>
+      </w:r>
+      <w:proofErr w:type="spellEnd"/>
+      <w:r>
+        <w:rPr>
+          <w:rFonts w:ascii="Arial" w:hAnsi="Arial" w:cs="Arial"/>
+        </w:rPr>
+        <w:t xml:space="preserve"> method, adding in a new case for the new node.</w:t>
+      </w:r>
+      <w:r>
+        <w:rPr>
+          <w:rFonts w:ascii="Arial" w:hAnsi="Arial" w:cs="Arial"/>
+        </w:rPr>
+        <w:t xml:space="preserve"> To parse the new for command I created a new method called </w:t>
+      </w:r>
+      <w:proofErr w:type="spellStart"/>
+      <w:r>
+        <w:rPr>
+          <w:rFonts w:ascii="Arial" w:hAnsi="Arial" w:cs="Arial"/>
+        </w:rPr>
+        <w:t>ParseForCommand</w:t>
+      </w:r>
+      <w:proofErr w:type="spellEnd"/>
+      <w:r>
+        <w:rPr>
+          <w:rFonts w:ascii="Arial" w:hAnsi="Arial" w:cs="Arial"/>
+        </w:rPr>
+        <w:t xml:space="preserve"> which </w:t>
+      </w:r>
+      <w:r>
+        <w:rPr>
+          <w:rFonts w:ascii="Arial" w:hAnsi="Arial" w:cs="Arial"/>
+        </w:rPr>
+        <w:t>handles the accepting of tokens and parsing for the commands and expression</w:t>
+      </w:r>
+      <w:r>
+        <w:rPr>
+          <w:rFonts w:ascii="Arial" w:hAnsi="Arial" w:cs="Arial"/>
+        </w:rPr>
+        <w:t xml:space="preserve"> according to the grammar</w:t>
+      </w:r>
+      <w:r>
+        <w:rPr>
+          <w:rFonts w:ascii="Arial" w:hAnsi="Arial" w:cs="Arial"/>
+        </w:rPr>
+        <w:t>.</w:t>
+      </w:r>
+      <w:r>
+        <w:rPr>
+          <w:rFonts w:ascii="Arial" w:hAnsi="Arial" w:cs="Arial"/>
+        </w:rPr>
+        <w:t xml:space="preserve"> This also meant that I had to create a new node called </w:t>
+      </w:r>
+      <w:proofErr w:type="spellStart"/>
       <w:r>
         <w:rPr>
           <w:rFonts w:ascii="Arial" w:hAnsi="Arial" w:cs="Arial"/>
         </w:rPr>
         <w:t>ForCommandNode</w:t>
       </w:r>
-      <w:r>
-        <w:rPr>
-          <w:rFonts w:ascii="Arial" w:hAnsi="Arial" w:cs="Arial"/>
-        </w:rPr>
-        <w:t xml:space="preserve"> (added new case to TreePrinter ToString)</w:t>
-      </w:r>
-    </w:p>
-    <w:p>
-      <w:pPr>
-        <w:pStyle w:val="ListParagraph"/>
-        <w:numPr>
-          <w:ilvl w:val="2"/>
-          <w:numId w:val="2"/>
-        </w:numPr>
-        <w:rPr>
-          <w:rFonts w:ascii="Arial" w:hAnsi="Arial" w:cs="Arial"/>
-        </w:rPr>
-      </w:pPr>
-      <w:r>
-        <w:rPr>
-          <w:rFonts w:ascii="Arial" w:hAnsi="Arial" w:cs="Arial"/>
-        </w:rPr>
-        <w:t>Call</w:t>
-      </w:r>
-      <w:r>
-        <w:rPr>
-          <w:rFonts w:ascii="Arial" w:hAnsi="Arial" w:cs="Arial"/>
-        </w:rPr>
-        <w:t xml:space="preserve">ExpressionNode </w:t>
-      </w:r>
-      <w:r>
-        <w:rPr>
-          <w:rFonts w:ascii="Arial" w:hAnsi="Arial" w:cs="Arial"/>
-        </w:rPr>
-        <w:t>(added new case to TreePrinter ToString)</w:t>
-      </w:r>
-    </w:p>
-    <w:p>
-      <w:pPr>
-        <w:pStyle w:val="ListParagraph"/>
-        <w:numPr>
-          <w:ilvl w:val="2"/>
-          <w:numId w:val="2"/>
-        </w:numPr>
-        <w:rPr>
-          <w:rFonts w:ascii="Arial" w:hAnsi="Arial" w:cs="Arial"/>
-        </w:rPr>
-      </w:pPr>
-    </w:p>
-    <w:p>
-      <w:pPr>
-        <w:pStyle w:val="ListParagraph"/>
-        <w:numPr>
-          <w:ilvl w:val="0"/>
-          <w:numId w:val="2"/>
-        </w:numPr>
-        <w:rPr>
-          <w:rFonts w:ascii="Arial" w:hAnsi="Arial" w:cs="Arial"/>
-        </w:rPr>
-      </w:pPr>
-      <w:r>
-        <w:rPr>
-          <w:rFonts w:ascii="Arial" w:hAnsi="Arial" w:cs="Arial"/>
-        </w:rPr>
-        <w:t>(Temp is for IRuntimeEntity which is used for declaration nodes and error node)</w:t>
-      </w:r>
-    </w:p>
-    <w:p>
-      <w:pPr>
-        <w:pStyle w:val="ListParagraph"/>
-        <w:numPr>
-          <w:ilvl w:val="0"/>
-          <w:numId w:val="2"/>
-        </w:numPr>
+      <w:proofErr w:type="spellEnd"/>
+      <w:r>
+        <w:rPr>
+          <w:rFonts w:ascii="Arial" w:hAnsi="Arial" w:cs="Arial"/>
+        </w:rPr>
+        <w:t xml:space="preserve"> to hold the commands and expression</w:t>
+      </w:r>
+      <w:r>
+        <w:rPr>
+          <w:rFonts w:ascii="Arial" w:hAnsi="Arial" w:cs="Arial"/>
+        </w:rPr>
+        <w:t xml:space="preserve">, and like above created a new case in the </w:t>
+      </w:r>
+      <w:proofErr w:type="spellStart"/>
+      <w:r>
+        <w:rPr>
+          <w:rFonts w:ascii="Arial" w:hAnsi="Arial" w:cs="Arial"/>
+        </w:rPr>
+        <w:t>TreePrinter</w:t>
+      </w:r>
+      <w:proofErr w:type="spellEnd"/>
+      <w:r>
+        <w:rPr>
+          <w:rFonts w:ascii="Arial" w:hAnsi="Arial" w:cs="Arial"/>
+        </w:rPr>
+        <w:t xml:space="preserve"> </w:t>
+      </w:r>
+      <w:proofErr w:type="spellStart"/>
+      <w:r>
+        <w:rPr>
+          <w:rFonts w:ascii="Arial" w:hAnsi="Arial" w:cs="Arial"/>
+        </w:rPr>
+        <w:t>ToString</w:t>
+      </w:r>
+      <w:proofErr w:type="spellEnd"/>
+      <w:r>
+        <w:rPr>
+          <w:rFonts w:ascii="Arial" w:hAnsi="Arial" w:cs="Arial"/>
+        </w:rPr>
+        <w:t xml:space="preserve"> method for the new node to allow for printing.</w:t>
+      </w:r>
+      <w:r>
+        <w:rPr>
+          <w:rFonts w:ascii="Arial" w:hAnsi="Arial" w:cs="Arial"/>
+        </w:rPr>
+        <w:t xml:space="preserve"> Once the new</w:t>
+      </w:r>
+      <w:r>
+        <w:rPr>
+          <w:rFonts w:ascii="Arial" w:hAnsi="Arial" w:cs="Arial"/>
+        </w:rPr>
+        <w:t>/changed</w:t>
+      </w:r>
+      <w:r>
+        <w:rPr>
+          <w:rFonts w:ascii="Arial" w:hAnsi="Arial" w:cs="Arial"/>
+        </w:rPr>
+        <w:t xml:space="preserve"> methods were created</w:t>
+      </w:r>
+      <w:r>
+        <w:rPr>
+          <w:rFonts w:ascii="Arial" w:hAnsi="Arial" w:cs="Arial"/>
+        </w:rPr>
+        <w:t>/updated</w:t>
+      </w:r>
+      <w:r>
+        <w:rPr>
+          <w:rFonts w:ascii="Arial" w:hAnsi="Arial" w:cs="Arial"/>
+        </w:rPr>
+        <w:t xml:space="preserve"> I then went back to the </w:t>
+      </w:r>
+      <w:proofErr w:type="spellStart"/>
+      <w:r>
+        <w:rPr>
+          <w:rFonts w:ascii="Arial" w:hAnsi="Arial" w:cs="Arial"/>
+        </w:rPr>
+        <w:t>ParseSingleCommand</w:t>
+      </w:r>
+      <w:proofErr w:type="spellEnd"/>
+      <w:r>
+        <w:rPr>
+          <w:rFonts w:ascii="Arial" w:hAnsi="Arial" w:cs="Arial"/>
+        </w:rPr>
+        <w:t xml:space="preserve"> method and updated the switch </w:t>
+      </w:r>
+      <w:r>
+        <w:rPr>
+          <w:rFonts w:ascii="Arial" w:hAnsi="Arial" w:cs="Arial"/>
+        </w:rPr>
+        <w:t>statement</w:t>
+      </w:r>
+      <w:r>
+        <w:rPr>
+          <w:rFonts w:ascii="Arial" w:hAnsi="Arial" w:cs="Arial"/>
+        </w:rPr>
+        <w:t xml:space="preserve"> to add a case for Nothing and For, updat</w:t>
+      </w:r>
+      <w:r>
+        <w:rPr>
+          <w:rFonts w:ascii="Arial" w:hAnsi="Arial" w:cs="Arial"/>
+        </w:rPr>
+        <w:t>ed</w:t>
+      </w:r>
+      <w:r>
+        <w:rPr>
+          <w:rFonts w:ascii="Arial" w:hAnsi="Arial" w:cs="Arial"/>
+        </w:rPr>
+        <w:t xml:space="preserve"> the While case to the new name of the parse while command method and changed the default case to report an error and return an error node.</w:t>
+      </w:r>
+    </w:p>
+    <w:p>
+      <w:pPr>
+        <w:rPr>
+          <w:rFonts w:ascii="Arial" w:hAnsi="Arial" w:cs="Arial"/>
+        </w:rPr>
+      </w:pPr>
+      <w:r>
+        <w:rPr>
+          <w:rFonts w:ascii="Arial" w:hAnsi="Arial" w:cs="Arial"/>
+        </w:rPr>
+        <w:t xml:space="preserve">The next </w:t>
+      </w:r>
+      <w:r>
+        <w:rPr>
+          <w:rFonts w:ascii="Arial" w:hAnsi="Arial" w:cs="Arial"/>
+        </w:rPr>
+        <w:t xml:space="preserve">section I had to adjust was the declarations. I updated the </w:t>
+      </w:r>
+      <w:proofErr w:type="spellStart"/>
+      <w:r>
+        <w:rPr>
+          <w:rFonts w:ascii="Arial" w:hAnsi="Arial" w:cs="Arial"/>
+        </w:rPr>
+        <w:t>ParseDeclaration</w:t>
+      </w:r>
+      <w:proofErr w:type="spellEnd"/>
+      <w:r>
+        <w:rPr>
+          <w:rFonts w:ascii="Arial" w:hAnsi="Arial" w:cs="Arial"/>
+        </w:rPr>
+        <w:t xml:space="preserve"> method to use Comma instead of Semicolon for sequential declarations then had to update both </w:t>
+      </w:r>
+      <w:proofErr w:type="spellStart"/>
+      <w:r>
+        <w:rPr>
+          <w:rFonts w:ascii="Arial" w:hAnsi="Arial" w:cs="Arial"/>
+        </w:rPr>
+        <w:t>Const</w:t>
+      </w:r>
+      <w:proofErr w:type="spellEnd"/>
+      <w:r>
+        <w:rPr>
+          <w:rFonts w:ascii="Arial" w:hAnsi="Arial" w:cs="Arial"/>
+        </w:rPr>
+        <w:t xml:space="preserve"> and Var declarations due to there no longer being a need for the </w:t>
+      </w:r>
+      <w:proofErr w:type="spellStart"/>
+      <w:r>
+        <w:rPr>
+          <w:rFonts w:ascii="Arial" w:hAnsi="Arial" w:cs="Arial"/>
+        </w:rPr>
+        <w:t>Const</w:t>
+      </w:r>
+      <w:proofErr w:type="spellEnd"/>
+      <w:r>
+        <w:rPr>
+          <w:rFonts w:ascii="Arial" w:hAnsi="Arial" w:cs="Arial"/>
+        </w:rPr>
+        <w:t xml:space="preserve"> and Var terminals</w:t>
+      </w:r>
+      <w:r>
+        <w:rPr>
+          <w:rFonts w:ascii="Arial" w:hAnsi="Arial" w:cs="Arial"/>
+        </w:rPr>
+        <w:t xml:space="preserve"> in the </w:t>
+      </w:r>
+      <w:r>
+        <w:rPr>
+          <w:rFonts w:ascii="Arial" w:hAnsi="Arial" w:cs="Arial"/>
+        </w:rPr>
+        <w:t>assessment</w:t>
+      </w:r>
+      <w:r>
+        <w:rPr>
+          <w:rFonts w:ascii="Arial" w:hAnsi="Arial" w:cs="Arial"/>
+        </w:rPr>
+        <w:t xml:space="preserve"> language grammar</w:t>
+      </w:r>
+      <w:r>
+        <w:rPr>
+          <w:rFonts w:ascii="Arial" w:hAnsi="Arial" w:cs="Arial"/>
+        </w:rPr>
+        <w:t xml:space="preserve">. I got rid of the </w:t>
+      </w:r>
+      <w:proofErr w:type="spellStart"/>
+      <w:r>
+        <w:rPr>
+          <w:rFonts w:ascii="Arial" w:hAnsi="Arial" w:cs="Arial"/>
+        </w:rPr>
+        <w:t>ParseConstDeclaration</w:t>
+      </w:r>
+      <w:proofErr w:type="spellEnd"/>
+      <w:r>
+        <w:rPr>
+          <w:rFonts w:ascii="Arial" w:hAnsi="Arial" w:cs="Arial"/>
+        </w:rPr>
+        <w:t xml:space="preserve"> and </w:t>
+      </w:r>
+      <w:proofErr w:type="spellStart"/>
+      <w:r>
+        <w:rPr>
+          <w:rFonts w:ascii="Arial" w:hAnsi="Arial" w:cs="Arial"/>
+        </w:rPr>
+        <w:t>ParseVarDeclaration</w:t>
+      </w:r>
+      <w:proofErr w:type="spellEnd"/>
+      <w:r>
+        <w:rPr>
+          <w:rFonts w:ascii="Arial" w:hAnsi="Arial" w:cs="Arial"/>
+        </w:rPr>
+        <w:t xml:space="preserve"> methods</w:t>
+      </w:r>
+      <w:r>
+        <w:rPr>
+          <w:rFonts w:ascii="Arial" w:hAnsi="Arial" w:cs="Arial"/>
+        </w:rPr>
+        <w:t xml:space="preserve"> to avoid duplication of the position and identifier code</w:t>
+      </w:r>
+      <w:r>
+        <w:rPr>
+          <w:rFonts w:ascii="Arial" w:hAnsi="Arial" w:cs="Arial"/>
+        </w:rPr>
+        <w:t xml:space="preserve"> and created and returned the </w:t>
+      </w:r>
+      <w:proofErr w:type="spellStart"/>
+      <w:r>
+        <w:rPr>
+          <w:rFonts w:ascii="Arial" w:hAnsi="Arial" w:cs="Arial"/>
+        </w:rPr>
+        <w:t>Const</w:t>
+      </w:r>
+      <w:proofErr w:type="spellEnd"/>
+      <w:r>
+        <w:rPr>
+          <w:rFonts w:ascii="Arial" w:hAnsi="Arial" w:cs="Arial"/>
+        </w:rPr>
+        <w:t xml:space="preserve"> and Var declaration nodes in the </w:t>
+      </w:r>
+      <w:proofErr w:type="spellStart"/>
+      <w:r>
+        <w:rPr>
+          <w:rFonts w:ascii="Arial" w:hAnsi="Arial" w:cs="Arial"/>
+        </w:rPr>
+        <w:t>ParseSingleDeclaration</w:t>
+      </w:r>
+      <w:proofErr w:type="spellEnd"/>
+      <w:r>
+        <w:rPr>
+          <w:rFonts w:ascii="Arial" w:hAnsi="Arial" w:cs="Arial"/>
+        </w:rPr>
+        <w:t xml:space="preserve"> method’s switch case</w:t>
+      </w:r>
+      <w:r>
+        <w:rPr>
+          <w:rFonts w:ascii="Arial" w:hAnsi="Arial" w:cs="Arial"/>
+        </w:rPr>
+        <w:t>. I also changed the switch cases and the token accepting inside them to Tilde and Colon</w:t>
+      </w:r>
+      <w:r>
+        <w:rPr>
+          <w:rFonts w:ascii="Arial" w:hAnsi="Arial" w:cs="Arial"/>
+        </w:rPr>
+        <w:t>.</w:t>
+      </w:r>
+    </w:p>
+    <w:p>
+      <w:pPr>
+        <w:rPr>
+          <w:rFonts w:ascii="Arial" w:hAnsi="Arial" w:cs="Arial"/>
+        </w:rPr>
+      </w:pPr>
+      <w:r>
+        <w:rPr>
+          <w:rFonts w:ascii="Arial" w:hAnsi="Arial" w:cs="Arial"/>
+        </w:rPr>
+        <w:t>The last</w:t>
+      </w:r>
+      <w:r>
+        <w:rPr>
+          <w:rFonts w:ascii="Arial" w:hAnsi="Arial" w:cs="Arial"/>
+        </w:rPr>
+        <w:t xml:space="preserve"> change that needed to be done was in the </w:t>
+      </w:r>
+      <w:proofErr w:type="spellStart"/>
+      <w:r>
+        <w:rPr>
+          <w:rFonts w:ascii="Arial" w:hAnsi="Arial" w:cs="Arial"/>
+        </w:rPr>
+        <w:t>ParsePrimaryExpression</w:t>
+      </w:r>
+      <w:proofErr w:type="spellEnd"/>
+      <w:r>
+        <w:rPr>
+          <w:rFonts w:ascii="Arial" w:hAnsi="Arial" w:cs="Arial"/>
+        </w:rPr>
+        <w:t xml:space="preserve"> method to allow for a call expression which is new in the assessment grammar. </w:t>
+      </w:r>
+      <w:r>
+        <w:rPr>
+          <w:rFonts w:ascii="Arial" w:hAnsi="Arial" w:cs="Arial"/>
+        </w:rPr>
+        <w:t>To do this I had to add a check for a left bracket into the switch case for Identifier token type; I then accepted the brackets</w:t>
+      </w:r>
+      <w:r>
+        <w:rPr>
+          <w:rFonts w:ascii="Arial" w:hAnsi="Arial" w:cs="Arial"/>
+        </w:rPr>
+        <w:t>,</w:t>
+      </w:r>
+      <w:r>
+        <w:rPr>
+          <w:rFonts w:ascii="Arial" w:hAnsi="Arial" w:cs="Arial"/>
+        </w:rPr>
+        <w:t xml:space="preserve"> parsed the </w:t>
+      </w:r>
+      <w:r>
+        <w:rPr>
+          <w:rFonts w:ascii="Arial" w:hAnsi="Arial" w:cs="Arial"/>
+        </w:rPr>
+        <w:t>parameter,</w:t>
+      </w:r>
+      <w:r>
+        <w:rPr>
+          <w:rFonts w:ascii="Arial" w:hAnsi="Arial" w:cs="Arial"/>
+        </w:rPr>
+        <w:t xml:space="preserve"> and created and returned a new </w:t>
+      </w:r>
+      <w:r>
+        <w:rPr>
+          <w:rFonts w:ascii="Arial" w:hAnsi="Arial" w:cs="Arial"/>
+        </w:rPr>
+        <w:t xml:space="preserve">node. </w:t>
+      </w:r>
+      <w:r>
+        <w:rPr>
+          <w:rFonts w:ascii="Arial" w:hAnsi="Arial" w:cs="Arial"/>
+        </w:rPr>
+        <w:t xml:space="preserve">I created a new node for this expression called </w:t>
+      </w:r>
+      <w:proofErr w:type="spellStart"/>
+      <w:r>
+        <w:rPr>
+          <w:rFonts w:ascii="Arial" w:hAnsi="Arial" w:cs="Arial"/>
+        </w:rPr>
+        <w:t>CallExpressionNode</w:t>
+      </w:r>
+      <w:proofErr w:type="spellEnd"/>
+      <w:r>
+        <w:rPr>
+          <w:rFonts w:ascii="Arial" w:hAnsi="Arial" w:cs="Arial"/>
+        </w:rPr>
+        <w:t xml:space="preserve"> </w:t>
+      </w:r>
+      <w:r>
+        <w:rPr>
+          <w:rFonts w:ascii="Arial" w:hAnsi="Arial" w:cs="Arial"/>
+        </w:rPr>
+        <w:t xml:space="preserve">and updated the </w:t>
+      </w:r>
+      <w:proofErr w:type="spellStart"/>
+      <w:r>
+        <w:rPr>
+          <w:rFonts w:ascii="Arial" w:hAnsi="Arial" w:cs="Arial"/>
+        </w:rPr>
+        <w:t>TreePrinter</w:t>
+      </w:r>
+      <w:proofErr w:type="spellEnd"/>
+      <w:r>
+        <w:rPr>
+          <w:rFonts w:ascii="Arial" w:hAnsi="Arial" w:cs="Arial"/>
+        </w:rPr>
+        <w:t xml:space="preserve"> </w:t>
+      </w:r>
+      <w:proofErr w:type="spellStart"/>
+      <w:r>
+        <w:rPr>
+          <w:rFonts w:ascii="Arial" w:hAnsi="Arial" w:cs="Arial"/>
+        </w:rPr>
+        <w:t>ToString</w:t>
+      </w:r>
+      <w:proofErr w:type="spellEnd"/>
+      <w:r>
+        <w:rPr>
+          <w:rFonts w:ascii="Arial" w:hAnsi="Arial" w:cs="Arial"/>
+        </w:rPr>
+        <w:t xml:space="preserve"> method accordingly.</w:t>
+      </w:r>
+    </w:p>
+    <w:p>
+      <w:pPr>
+        <w:rPr>
+          <w:rFonts w:ascii="Arial" w:hAnsi="Arial" w:cs="Arial"/>
+        </w:rPr>
+      </w:pPr>
+    </w:p>
+    <w:p>
+      <w:pPr>
+        <w:pStyle w:val="Heading1"/>
         <w:rPr>
           <w:rFonts w:ascii="Arial" w:hAnsi="Arial" w:cs="Arial"/>
         </w:rPr>
@@ -1442,111 +2259,6 @@
           <w:rFonts w:ascii="Arial" w:hAnsi="Arial" w:cs="Arial"/>
         </w:rPr>
         <w:lastRenderedPageBreak/>
-        <w:t xml:space="preserve">Added CodeGeneration: </w:t>
-      </w:r>
-      <w:r>
-        <w:rPr>
-          <w:rFonts w:ascii="Arial" w:hAnsi="Arial" w:cs="Arial"/>
-        </w:rPr>
-        <w:t xml:space="preserve">empty </w:t>
-      </w:r>
-      <w:r>
-        <w:rPr>
-          <w:rFonts w:ascii="Arial" w:hAnsi="Arial" w:cs="Arial"/>
-        </w:rPr>
-        <w:t>IRuntimeEntity</w:t>
-      </w:r>
-      <w:r>
-        <w:rPr>
-          <w:rFonts w:ascii="Arial" w:hAnsi="Arial" w:cs="Arial"/>
-        </w:rPr>
-        <w:t xml:space="preserve"> and</w:t>
-      </w:r>
-      <w:r>
-        <w:rPr>
-          <w:rFonts w:ascii="Arial" w:hAnsi="Arial" w:cs="Arial"/>
-        </w:rPr>
-        <w:t xml:space="preserve"> TriangleAbstractMachine</w:t>
-      </w:r>
-      <w:r>
-        <w:rPr>
-          <w:rFonts w:ascii="Arial" w:hAnsi="Arial" w:cs="Arial"/>
-        </w:rPr>
-        <w:t xml:space="preserve"> classes</w:t>
-      </w:r>
-      <w:r>
-        <w:rPr>
-          <w:rFonts w:ascii="Arial" w:hAnsi="Arial" w:cs="Arial"/>
-        </w:rPr>
-        <w:t>, adding an empty Primative, Type enums and TypeSize Dictionary for it to be used for declaration nodes</w:t>
-      </w:r>
-      <w:r>
-        <w:rPr>
-          <w:rFonts w:ascii="Arial" w:hAnsi="Arial" w:cs="Arial"/>
-        </w:rPr>
-        <w:t>.</w:t>
-      </w:r>
-    </w:p>
-    <w:p>
-      <w:pPr>
-        <w:rPr>
-          <w:rFonts w:ascii="Arial" w:hAnsi="Arial" w:cs="Arial"/>
-        </w:rPr>
-      </w:pPr>
-    </w:p>
-    <w:p>
-      <w:pPr>
-        <w:rPr>
-          <w:rFonts w:ascii="Arial" w:hAnsi="Arial" w:cs="Arial"/>
-        </w:rPr>
-      </w:pPr>
-    </w:p>
-    <w:p>
-      <w:pPr>
-        <w:rPr>
-          <w:rFonts w:ascii="Arial" w:hAnsi="Arial" w:cs="Arial"/>
-        </w:rPr>
-      </w:pPr>
-    </w:p>
-    <w:p>
-      <w:pPr>
-        <w:rPr>
-          <w:rFonts w:ascii="Arial" w:hAnsi="Arial" w:cs="Arial"/>
-        </w:rPr>
-      </w:pPr>
-    </w:p>
-    <w:p>
-      <w:pPr>
-        <w:rPr>
-          <w:rFonts w:ascii="Arial" w:hAnsi="Arial" w:cs="Arial"/>
-        </w:rPr>
-      </w:pPr>
-    </w:p>
-    <w:p>
-      <w:pPr>
-        <w:rPr>
-          <w:rFonts w:ascii="Arial" w:hAnsi="Arial" w:cs="Arial"/>
-        </w:rPr>
-      </w:pPr>
-    </w:p>
-    <w:p>
-      <w:pPr>
-        <w:rPr>
-          <w:rFonts w:ascii="Arial" w:hAnsi="Arial" w:cs="Arial"/>
-        </w:rPr>
-      </w:pPr>
-    </w:p>
-    <w:p>
-      <w:pPr>
-        <w:pStyle w:val="Heading1"/>
-        <w:rPr>
-          <w:rFonts w:ascii="Arial" w:hAnsi="Arial" w:cs="Arial"/>
-        </w:rPr>
-      </w:pPr>
-      <w:r>
-        <w:rPr>
-          <w:rFonts w:ascii="Arial" w:hAnsi="Arial" w:cs="Arial"/>
-        </w:rPr>
         <w:t>3 Semantic Analyser</w:t>
       </w:r>
     </w:p>
@@ -1579,7 +2291,21 @@
         <w:rPr>
           <w:rFonts w:ascii="Arial" w:hAnsi="Arial" w:cs="Arial"/>
         </w:rPr>
-        <w:t>Added SemanticAnalysis files</w:t>
+        <w:t xml:space="preserve">Added </w:t>
+      </w:r>
+      <w:proofErr w:type="spellStart"/>
+      <w:r>
+        <w:rPr>
+          <w:rFonts w:ascii="Arial" w:hAnsi="Arial" w:cs="Arial"/>
+        </w:rPr>
+        <w:t>SemanticAnalysis</w:t>
+      </w:r>
+      <w:proofErr w:type="spellEnd"/>
+      <w:r>
+        <w:rPr>
+          <w:rFonts w:ascii="Arial" w:hAnsi="Arial" w:cs="Arial"/>
+        </w:rPr>
+        <w:t xml:space="preserve"> files</w:t>
       </w:r>
     </w:p>
     <w:p>
@@ -1597,7 +2323,21 @@
         <w:rPr>
           <w:rFonts w:ascii="Arial" w:hAnsi="Arial" w:cs="Arial"/>
         </w:rPr>
-        <w:t>Added full TriangleAbstractMachine with the address at the bottom commented out from labs</w:t>
+        <w:t xml:space="preserve">Added full </w:t>
+      </w:r>
+      <w:proofErr w:type="spellStart"/>
+      <w:r>
+        <w:rPr>
+          <w:rFonts w:ascii="Arial" w:hAnsi="Arial" w:cs="Arial"/>
+        </w:rPr>
+        <w:t>TriangleAbstractMachine</w:t>
+      </w:r>
+      <w:proofErr w:type="spellEnd"/>
+      <w:r>
+        <w:rPr>
+          <w:rFonts w:ascii="Arial" w:hAnsi="Arial" w:cs="Arial"/>
+        </w:rPr>
+        <w:t xml:space="preserve"> with the address at the bottom commented out from labs</w:t>
       </w:r>
     </w:p>
     <w:p>
@@ -1611,11 +2351,19 @@
           <w:rFonts w:ascii="Arial" w:hAnsi="Arial" w:cs="Arial"/>
         </w:rPr>
       </w:pPr>
-      <w:r>
-        <w:rPr>
-          <w:rFonts w:ascii="Arial" w:hAnsi="Arial" w:cs="Arial"/>
-        </w:rPr>
-        <w:t>DeclarationIdentifier:</w:t>
+      <w:proofErr w:type="spellStart"/>
+      <w:r>
+        <w:rPr>
+          <w:rFonts w:ascii="Arial" w:hAnsi="Arial" w:cs="Arial"/>
+        </w:rPr>
+        <w:t>DeclarationIdentifier</w:t>
+      </w:r>
+      <w:proofErr w:type="spellEnd"/>
+      <w:r>
+        <w:rPr>
+          <w:rFonts w:ascii="Arial" w:hAnsi="Arial" w:cs="Arial"/>
+        </w:rPr>
+        <w:t>:</w:t>
       </w:r>
     </w:p>
     <w:p>
@@ -1677,12 +2425,14 @@
           <w:rFonts w:ascii="Arial" w:hAnsi="Arial" w:cs="Arial"/>
         </w:rPr>
       </w:pPr>
+      <w:proofErr w:type="spellStart"/>
       <w:r>
         <w:rPr>
           <w:rFonts w:ascii="Arial" w:hAnsi="Arial" w:cs="Arial"/>
         </w:rPr>
         <w:t>PerformIdentificationOnWhileForeverCommand</w:t>
       </w:r>
+      <w:proofErr w:type="spellEnd"/>
     </w:p>
     <w:p>
       <w:pPr>
@@ -1695,12 +2445,14 @@
           <w:rFonts w:ascii="Arial" w:hAnsi="Arial" w:cs="Arial"/>
         </w:rPr>
       </w:pPr>
+      <w:proofErr w:type="spellStart"/>
       <w:r>
         <w:rPr>
           <w:rFonts w:ascii="Arial" w:hAnsi="Arial" w:cs="Arial"/>
         </w:rPr>
         <w:t>PerformIdentificationOnForCommand</w:t>
       </w:r>
+      <w:proofErr w:type="spellEnd"/>
     </w:p>
     <w:p>
       <w:pPr>
@@ -1713,12 +2465,14 @@
           <w:rFonts w:ascii="Arial" w:hAnsi="Arial" w:cs="Arial"/>
         </w:rPr>
       </w:pPr>
+      <w:proofErr w:type="spellStart"/>
       <w:r>
         <w:rPr>
           <w:rFonts w:ascii="Arial" w:hAnsi="Arial" w:cs="Arial"/>
         </w:rPr>
         <w:t>PerformIdentificationOnCallExpression</w:t>
       </w:r>
+      <w:proofErr w:type="spellEnd"/>
     </w:p>
     <w:p>
       <w:pPr>
@@ -1749,11 +2503,19 @@
           <w:rFonts w:ascii="Arial" w:hAnsi="Arial" w:cs="Arial"/>
         </w:rPr>
       </w:pPr>
-      <w:r>
-        <w:rPr>
-          <w:rFonts w:ascii="Arial" w:hAnsi="Arial" w:cs="Arial"/>
-        </w:rPr>
-        <w:t>TypeChecker:</w:t>
+      <w:proofErr w:type="spellStart"/>
+      <w:r>
+        <w:rPr>
+          <w:rFonts w:ascii="Arial" w:hAnsi="Arial" w:cs="Arial"/>
+        </w:rPr>
+        <w:t>TypeChecker</w:t>
+      </w:r>
+      <w:proofErr w:type="spellEnd"/>
+      <w:r>
+        <w:rPr>
+          <w:rFonts w:ascii="Arial" w:hAnsi="Arial" w:cs="Arial"/>
+        </w:rPr>
+        <w:t>:</w:t>
       </w:r>
     </w:p>
     <w:p>
@@ -1815,12 +2577,14 @@
           <w:rFonts w:ascii="Arial" w:hAnsi="Arial" w:cs="Arial"/>
         </w:rPr>
       </w:pPr>
+      <w:proofErr w:type="spellStart"/>
       <w:r>
         <w:rPr>
           <w:rFonts w:ascii="Arial" w:hAnsi="Arial" w:cs="Arial"/>
         </w:rPr>
         <w:t>PerformTypeCheckingOnWhileForeverCommand</w:t>
       </w:r>
+      <w:proofErr w:type="spellEnd"/>
     </w:p>
     <w:p>
       <w:pPr>
@@ -1833,12 +2597,14 @@
           <w:rFonts w:ascii="Arial" w:hAnsi="Arial" w:cs="Arial"/>
         </w:rPr>
       </w:pPr>
+      <w:proofErr w:type="spellStart"/>
       <w:r>
         <w:rPr>
           <w:rFonts w:ascii="Arial" w:hAnsi="Arial" w:cs="Arial"/>
         </w:rPr>
         <w:t>PerformTypeCheckingOnForCommand</w:t>
       </w:r>
+      <w:proofErr w:type="spellEnd"/>
     </w:p>
     <w:p>
       <w:pPr>
@@ -1851,12 +2617,14 @@
           <w:rFonts w:ascii="Arial" w:hAnsi="Arial" w:cs="Arial"/>
         </w:rPr>
       </w:pPr>
+      <w:proofErr w:type="spellStart"/>
       <w:r>
         <w:rPr>
           <w:rFonts w:ascii="Arial" w:hAnsi="Arial" w:cs="Arial"/>
         </w:rPr>
         <w:t>PerformTypeCheckingOnCallExpression</w:t>
       </w:r>
+      <w:proofErr w:type="spellEnd"/>
       <w:r>
         <w:rPr>
           <w:rFonts w:ascii="Arial" w:hAnsi="Arial" w:cs="Arial"/>
@@ -1867,7 +2635,21 @@
         <w:rPr>
           <w:rFonts w:ascii="Arial" w:hAnsi="Arial" w:cs="Arial"/>
         </w:rPr>
-        <w:t>Based it off CallCommand but added extra check for return value and set the expression type to function return type</w:t>
+        <w:t xml:space="preserve">Based it off </w:t>
+      </w:r>
+      <w:proofErr w:type="spellStart"/>
+      <w:r>
+        <w:rPr>
+          <w:rFonts w:ascii="Arial" w:hAnsi="Arial" w:cs="Arial"/>
+        </w:rPr>
+        <w:t>CallCommand</w:t>
+      </w:r>
+      <w:proofErr w:type="spellEnd"/>
+      <w:r>
+        <w:rPr>
+          <w:rFonts w:ascii="Arial" w:hAnsi="Arial" w:cs="Arial"/>
+        </w:rPr>
+        <w:t xml:space="preserve"> but added extra check for return value and set the expression type to function return type</w:t>
       </w:r>
       <w:r>
         <w:rPr>
@@ -1887,11 +2669,19 @@
           <w:rFonts w:ascii="Arial" w:hAnsi="Arial" w:cs="Arial"/>
         </w:rPr>
       </w:pPr>
-      <w:r>
-        <w:rPr>
-          <w:rFonts w:ascii="Arial" w:hAnsi="Arial" w:cs="Arial"/>
-        </w:rPr>
-        <w:t>StandardEnvironment:</w:t>
+      <w:proofErr w:type="spellStart"/>
+      <w:r>
+        <w:rPr>
+          <w:rFonts w:ascii="Arial" w:hAnsi="Arial" w:cs="Arial"/>
+        </w:rPr>
+        <w:t>StandardEnvironment</w:t>
+      </w:r>
+      <w:proofErr w:type="spellEnd"/>
+      <w:r>
+        <w:rPr>
+          <w:rFonts w:ascii="Arial" w:hAnsi="Arial" w:cs="Arial"/>
+        </w:rPr>
+        <w:t>:</w:t>
       </w:r>
     </w:p>
     <w:p>
@@ -1942,7 +2732,6 @@
         <w:rPr>
           <w:rFonts w:ascii="Arial" w:hAnsi="Arial" w:cs="Arial"/>
         </w:rPr>
-        <w:lastRenderedPageBreak/>
         <w:t>4 Code Generator</w:t>
       </w:r>
     </w:p>
@@ -1981,7 +2770,21 @@
         <w:rPr>
           <w:rFonts w:ascii="Arial" w:hAnsi="Arial" w:cs="Arial"/>
         </w:rPr>
-        <w:t>Added TargetCodeWriter to IO</w:t>
+        <w:t xml:space="preserve">Added </w:t>
+      </w:r>
+      <w:proofErr w:type="spellStart"/>
+      <w:r>
+        <w:rPr>
+          <w:rFonts w:ascii="Arial" w:hAnsi="Arial" w:cs="Arial"/>
+        </w:rPr>
+        <w:t>TargetCodeWriter</w:t>
+      </w:r>
+      <w:proofErr w:type="spellEnd"/>
+      <w:r>
+        <w:rPr>
+          <w:rFonts w:ascii="Arial" w:hAnsi="Arial" w:cs="Arial"/>
+        </w:rPr>
+        <w:t xml:space="preserve"> to IO</w:t>
       </w:r>
     </w:p>
     <w:p>
@@ -2005,8 +2808,114 @@
         <w:rPr>
           <w:rFonts w:ascii="Arial" w:hAnsi="Arial" w:cs="Arial"/>
         </w:rPr>
-        <w:t>Address, CodeGenerator, Instruction, IRuntimeEntity, RuntimeKnownConstant, RuntimeUnknownConstant, RuntimeVariable, ScopeSizeRecorder, TargetCode to CodeGeneration</w:t>
-      </w:r>
+        <w:t xml:space="preserve">Address, </w:t>
+      </w:r>
+      <w:proofErr w:type="spellStart"/>
+      <w:r>
+        <w:rPr>
+          <w:rFonts w:ascii="Arial" w:hAnsi="Arial" w:cs="Arial"/>
+        </w:rPr>
+        <w:t>CodeGenerator</w:t>
+      </w:r>
+      <w:proofErr w:type="spellEnd"/>
+      <w:r>
+        <w:rPr>
+          <w:rFonts w:ascii="Arial" w:hAnsi="Arial" w:cs="Arial"/>
+        </w:rPr>
+        <w:t xml:space="preserve">, Instruction, </w:t>
+      </w:r>
+      <w:proofErr w:type="spellStart"/>
+      <w:r>
+        <w:rPr>
+          <w:rFonts w:ascii="Arial" w:hAnsi="Arial" w:cs="Arial"/>
+        </w:rPr>
+        <w:t>IRuntimeEntity</w:t>
+      </w:r>
+      <w:proofErr w:type="spellEnd"/>
+      <w:r>
+        <w:rPr>
+          <w:rFonts w:ascii="Arial" w:hAnsi="Arial" w:cs="Arial"/>
+        </w:rPr>
+        <w:t xml:space="preserve">, </w:t>
+      </w:r>
+      <w:proofErr w:type="spellStart"/>
+      <w:r>
+        <w:rPr>
+          <w:rFonts w:ascii="Arial" w:hAnsi="Arial" w:cs="Arial"/>
+        </w:rPr>
+        <w:t>RuntimeKnownConstant</w:t>
+      </w:r>
+      <w:proofErr w:type="spellEnd"/>
+      <w:r>
+        <w:rPr>
+          <w:rFonts w:ascii="Arial" w:hAnsi="Arial" w:cs="Arial"/>
+        </w:rPr>
+        <w:t xml:space="preserve">, </w:t>
+      </w:r>
+      <w:proofErr w:type="spellStart"/>
+      <w:r>
+        <w:rPr>
+          <w:rFonts w:ascii="Arial" w:hAnsi="Arial" w:cs="Arial"/>
+        </w:rPr>
+        <w:t>RuntimeUnknownConstant</w:t>
+      </w:r>
+      <w:proofErr w:type="spellEnd"/>
+      <w:r>
+        <w:rPr>
+          <w:rFonts w:ascii="Arial" w:hAnsi="Arial" w:cs="Arial"/>
+        </w:rPr>
+        <w:t xml:space="preserve">, </w:t>
+      </w:r>
+      <w:proofErr w:type="spellStart"/>
+      <w:r>
+        <w:rPr>
+          <w:rFonts w:ascii="Arial" w:hAnsi="Arial" w:cs="Arial"/>
+        </w:rPr>
+        <w:t>RuntimeVariable</w:t>
+      </w:r>
+      <w:proofErr w:type="spellEnd"/>
+      <w:r>
+        <w:rPr>
+          <w:rFonts w:ascii="Arial" w:hAnsi="Arial" w:cs="Arial"/>
+        </w:rPr>
+        <w:t xml:space="preserve">, </w:t>
+      </w:r>
+      <w:proofErr w:type="spellStart"/>
+      <w:r>
+        <w:rPr>
+          <w:rFonts w:ascii="Arial" w:hAnsi="Arial" w:cs="Arial"/>
+        </w:rPr>
+        <w:t>ScopeSizeRecorder</w:t>
+      </w:r>
+      <w:proofErr w:type="spellEnd"/>
+      <w:r>
+        <w:rPr>
+          <w:rFonts w:ascii="Arial" w:hAnsi="Arial" w:cs="Arial"/>
+        </w:rPr>
+        <w:t xml:space="preserve">, </w:t>
+      </w:r>
+      <w:proofErr w:type="spellStart"/>
+      <w:r>
+        <w:rPr>
+          <w:rFonts w:ascii="Arial" w:hAnsi="Arial" w:cs="Arial"/>
+        </w:rPr>
+        <w:t>TargetCode</w:t>
+      </w:r>
+      <w:proofErr w:type="spellEnd"/>
+      <w:r>
+        <w:rPr>
+          <w:rFonts w:ascii="Arial" w:hAnsi="Arial" w:cs="Arial"/>
+        </w:rPr>
+        <w:t xml:space="preserve"> to </w:t>
+      </w:r>
+      <w:proofErr w:type="spellStart"/>
+      <w:r>
+        <w:rPr>
+          <w:rFonts w:ascii="Arial" w:hAnsi="Arial" w:cs="Arial"/>
+        </w:rPr>
+        <w:t>CodeGeneration</w:t>
+      </w:r>
+      <w:proofErr w:type="spellEnd"/>
     </w:p>
     <w:p>
       <w:pPr>
@@ -2023,8 +2932,16 @@
         <w:rPr>
           <w:rFonts w:ascii="Arial" w:hAnsi="Arial" w:cs="Arial"/>
         </w:rPr>
-        <w:t>Uncommented Address in TriangleAbstractMachine</w:t>
-      </w:r>
+        <w:t xml:space="preserve">Uncommented Address in </w:t>
+      </w:r>
+      <w:proofErr w:type="spellStart"/>
+      <w:r>
+        <w:rPr>
+          <w:rFonts w:ascii="Arial" w:hAnsi="Arial" w:cs="Arial"/>
+        </w:rPr>
+        <w:t>TriangleAbstractMachine</w:t>
+      </w:r>
+      <w:proofErr w:type="spellEnd"/>
     </w:p>
     <w:p>
       <w:pPr>
@@ -2037,11 +2954,19 @@
           <w:rFonts w:ascii="Arial" w:hAnsi="Arial" w:cs="Arial"/>
         </w:rPr>
       </w:pPr>
-      <w:r>
-        <w:rPr>
-          <w:rFonts w:ascii="Arial" w:hAnsi="Arial" w:cs="Arial"/>
-        </w:rPr>
-        <w:t>CodeGenerator:</w:t>
+      <w:proofErr w:type="spellStart"/>
+      <w:r>
+        <w:rPr>
+          <w:rFonts w:ascii="Arial" w:hAnsi="Arial" w:cs="Arial"/>
+        </w:rPr>
+        <w:t>CodeGenerator</w:t>
+      </w:r>
+      <w:proofErr w:type="spellEnd"/>
+      <w:r>
+        <w:rPr>
+          <w:rFonts w:ascii="Arial" w:hAnsi="Arial" w:cs="Arial"/>
+        </w:rPr>
+        <w:t>:</w:t>
       </w:r>
     </w:p>
     <w:p>
@@ -2073,12 +2998,14 @@
           <w:rFonts w:ascii="Arial" w:hAnsi="Arial" w:cs="Arial"/>
         </w:rPr>
       </w:pPr>
+      <w:proofErr w:type="spellStart"/>
       <w:r>
         <w:rPr>
           <w:rFonts w:ascii="Arial" w:hAnsi="Arial" w:cs="Arial"/>
         </w:rPr>
         <w:t>GenerateCodeForWhileForeverCommand</w:t>
       </w:r>
+      <w:proofErr w:type="spellEnd"/>
     </w:p>
     <w:p>
       <w:pPr>
@@ -2091,12 +3018,14 @@
           <w:rFonts w:ascii="Arial" w:hAnsi="Arial" w:cs="Arial"/>
         </w:rPr>
       </w:pPr>
+      <w:proofErr w:type="spellStart"/>
       <w:r>
         <w:rPr>
           <w:rFonts w:ascii="Arial" w:hAnsi="Arial" w:cs="Arial"/>
         </w:rPr>
         <w:t>GenerateCodeForForCommand</w:t>
       </w:r>
+      <w:proofErr w:type="spellEnd"/>
     </w:p>
     <w:p>
       <w:pPr>
@@ -2109,12 +3038,14 @@
           <w:rFonts w:ascii="Arial" w:hAnsi="Arial" w:cs="Arial"/>
         </w:rPr>
       </w:pPr>
+      <w:proofErr w:type="spellStart"/>
       <w:r>
         <w:rPr>
           <w:rFonts w:ascii="Arial" w:hAnsi="Arial" w:cs="Arial"/>
         </w:rPr>
         <w:t>GenerateCodeForCallExpression</w:t>
       </w:r>
+      <w:proofErr w:type="spellEnd"/>
       <w:r>
         <w:rPr>
           <w:rFonts w:ascii="Arial" w:hAnsi="Arial" w:cs="Arial"/>
@@ -2137,7 +3068,22 @@
         <w:rPr>
           <w:rFonts w:ascii="Arial" w:hAnsi="Arial" w:cs="Arial"/>
         </w:rPr>
-        <w:t>Added to Comiler for Generating code and adding in 2 extra parameters for output files</w:t>
+        <w:lastRenderedPageBreak/>
+        <w:t xml:space="preserve">Added to </w:t>
+      </w:r>
+      <w:proofErr w:type="spellStart"/>
+      <w:r>
+        <w:rPr>
+          <w:rFonts w:ascii="Arial" w:hAnsi="Arial" w:cs="Arial"/>
+        </w:rPr>
+        <w:t>Comiler</w:t>
+      </w:r>
+      <w:proofErr w:type="spellEnd"/>
+      <w:r>
+        <w:rPr>
+          <w:rFonts w:ascii="Arial" w:hAnsi="Arial" w:cs="Arial"/>
+        </w:rPr>
+        <w:t xml:space="preserve"> for Generating code and adding in 2 extra parameters for output files</w:t>
       </w:r>
     </w:p>
     <w:p>
@@ -2155,7 +3101,21 @@
         <w:rPr>
           <w:rFonts w:ascii="Arial" w:hAnsi="Arial" w:cs="Arial"/>
         </w:rPr>
-        <w:t>Added out.tam and out.txt to arguments in project properties</w:t>
+        <w:t xml:space="preserve">Added </w:t>
+      </w:r>
+      <w:proofErr w:type="spellStart"/>
+      <w:r>
+        <w:rPr>
+          <w:rFonts w:ascii="Arial" w:hAnsi="Arial" w:cs="Arial"/>
+        </w:rPr>
+        <w:t>out.tam</w:t>
+      </w:r>
+      <w:proofErr w:type="spellEnd"/>
+      <w:r>
+        <w:rPr>
+          <w:rFonts w:ascii="Arial" w:hAnsi="Arial" w:cs="Arial"/>
+        </w:rPr>
+        <w:t xml:space="preserve"> and out.txt to arguments in project properties</w:t>
       </w:r>
     </w:p>
     <w:p>
@@ -2173,29 +3133,50 @@
         <w:rPr>
           <w:rFonts w:ascii="Arial" w:hAnsi="Arial" w:cs="Arial"/>
         </w:rPr>
-        <w:t>Does the StandardEnvir functions work?</w:t>
-      </w:r>
-    </w:p>
-    <w:p>
-      <w:pPr>
-        <w:rPr>
-          <w:rFonts w:ascii="Arial" w:hAnsi="Arial" w:cs="Arial"/>
-        </w:rPr>
-      </w:pPr>
-    </w:p>
-    <w:p>
-      <w:pPr>
-        <w:rPr>
-          <w:rFonts w:ascii="Arial" w:hAnsi="Arial" w:cs="Arial"/>
-        </w:rPr>
-      </w:pPr>
-    </w:p>
-    <w:p>
-      <w:pPr>
-        <w:rPr>
-          <w:rFonts w:ascii="Arial" w:hAnsi="Arial" w:cs="Arial"/>
-        </w:rPr>
-      </w:pPr>
+        <w:t xml:space="preserve">Does the </w:t>
+      </w:r>
+      <w:proofErr w:type="spellStart"/>
+      <w:r>
+        <w:rPr>
+          <w:rFonts w:ascii="Arial" w:hAnsi="Arial" w:cs="Arial"/>
+        </w:rPr>
+        <w:t>StandardEnvir</w:t>
+      </w:r>
+      <w:proofErr w:type="spellEnd"/>
+      <w:r>
+        <w:rPr>
+          <w:rFonts w:ascii="Arial" w:hAnsi="Arial" w:cs="Arial"/>
+        </w:rPr>
+        <w:t xml:space="preserve"> functions work?</w:t>
+      </w:r>
+    </w:p>
+    <w:p>
+      <w:pPr>
+        <w:rPr>
+          <w:rFonts w:ascii="Arial" w:hAnsi="Arial" w:cs="Arial"/>
+        </w:rPr>
+      </w:pPr>
+    </w:p>
+    <w:p>
+      <w:pPr>
+        <w:rPr>
+          <w:rFonts w:ascii="Arial" w:hAnsi="Arial" w:cs="Arial"/>
+        </w:rPr>
+      </w:pPr>
+    </w:p>
+    <w:p>
+      <w:pPr>
+        <w:rPr>
+          <w:rFonts w:ascii="Arial" w:hAnsi="Arial" w:cs="Arial"/>
+        </w:rPr>
+      </w:pPr>
+      <w:r>
+        <w:rPr>
+          <w:rFonts w:ascii="Arial" w:hAnsi="Arial" w:cs="Arial"/>
+          <w:highlight w:val="yellow"/>
+        </w:rPr>
+        <w:t>GO THROUGH FILES TO CLEAN UP AND ADD COMMENTS</w:t>
+      </w:r>
     </w:p>
     <w:p>
       <w:pPr>
@@ -2426,11 +3407,19 @@
           <w:rFonts w:ascii="Arial" w:hAnsi="Arial" w:cs="Arial"/>
         </w:rPr>
       </w:pPr>
-      <w:r>
-        <w:rPr>
-          <w:rFonts w:ascii="Arial" w:hAnsi="Arial" w:cs="Arial"/>
-        </w:rPr>
-        <w:t>Const Declaration</w:t>
+      <w:proofErr w:type="spellStart"/>
+      <w:r>
+        <w:rPr>
+          <w:rFonts w:ascii="Arial" w:hAnsi="Arial" w:cs="Arial"/>
+        </w:rPr>
+        <w:t>Const</w:t>
+      </w:r>
+      <w:proofErr w:type="spellEnd"/>
+      <w:r>
+        <w:rPr>
+          <w:rFonts w:ascii="Arial" w:hAnsi="Arial" w:cs="Arial"/>
+        </w:rPr>
+        <w:t xml:space="preserve"> Declaration</w:t>
       </w:r>
     </w:p>
     <w:p>
@@ -2538,7 +3527,6 @@
         <w:rPr>
           <w:rFonts w:ascii="Arial" w:hAnsi="Arial" w:cs="Arial"/>
         </w:rPr>
-        <w:lastRenderedPageBreak/>
         <w:t>put with</w:t>
       </w:r>
       <w:r>
@@ -2557,7 +3545,21 @@
         <w:rPr>
           <w:rFonts w:ascii="Arial" w:hAnsi="Arial" w:cs="Arial"/>
         </w:rPr>
-        <w:t xml:space="preserve"> - Testing chars (including single space, operator and letters)</w:t>
+        <w:t xml:space="preserve"> - Testing chars (including single space, </w:t>
+      </w:r>
+      <w:proofErr w:type="gramStart"/>
+      <w:r>
+        <w:rPr>
+          <w:rFonts w:ascii="Arial" w:hAnsi="Arial" w:cs="Arial"/>
+        </w:rPr>
+        <w:t>operator</w:t>
+      </w:r>
+      <w:proofErr w:type="gramEnd"/>
+      <w:r>
+        <w:rPr>
+          <w:rFonts w:ascii="Arial" w:hAnsi="Arial" w:cs="Arial"/>
+        </w:rPr>
+        <w:t xml:space="preserve"> and letters)</w:t>
       </w:r>
     </w:p>
     <w:p>
@@ -2601,11 +3603,19 @@
           <w:rFonts w:ascii="Arial" w:hAnsi="Arial" w:cs="Arial"/>
         </w:rPr>
       </w:pPr>
-      <w:r>
-        <w:rPr>
-          <w:rFonts w:ascii="Arial" w:hAnsi="Arial" w:cs="Arial"/>
-        </w:rPr>
-        <w:t>puteol with blank parameter</w:t>
+      <w:proofErr w:type="spellStart"/>
+      <w:r>
+        <w:rPr>
+          <w:rFonts w:ascii="Arial" w:hAnsi="Arial" w:cs="Arial"/>
+        </w:rPr>
+        <w:t>puteol</w:t>
+      </w:r>
+      <w:proofErr w:type="spellEnd"/>
+      <w:r>
+        <w:rPr>
+          <w:rFonts w:ascii="Arial" w:hAnsi="Arial" w:cs="Arial"/>
+        </w:rPr>
+        <w:t xml:space="preserve"> with blank parameter</w:t>
       </w:r>
     </w:p>
     <w:p>
@@ -2637,11 +3647,19 @@
           <w:rFonts w:ascii="Arial" w:hAnsi="Arial" w:cs="Arial"/>
         </w:rPr>
       </w:pPr>
-      <w:r>
-        <w:rPr>
-          <w:rFonts w:ascii="Arial" w:hAnsi="Arial" w:cs="Arial"/>
-        </w:rPr>
-        <w:t>getint with var parameter</w:t>
+      <w:proofErr w:type="spellStart"/>
+      <w:r>
+        <w:rPr>
+          <w:rFonts w:ascii="Arial" w:hAnsi="Arial" w:cs="Arial"/>
+        </w:rPr>
+        <w:t>getint</w:t>
+      </w:r>
+      <w:proofErr w:type="spellEnd"/>
+      <w:r>
+        <w:rPr>
+          <w:rFonts w:ascii="Arial" w:hAnsi="Arial" w:cs="Arial"/>
+        </w:rPr>
+        <w:t xml:space="preserve"> with var parameter</w:t>
       </w:r>
     </w:p>
     <w:p>
@@ -2691,11 +3709,19 @@
           <w:rFonts w:ascii="Arial" w:hAnsi="Arial" w:cs="Arial"/>
         </w:rPr>
       </w:pPr>
-      <w:r>
-        <w:rPr>
-          <w:rFonts w:ascii="Arial" w:hAnsi="Arial" w:cs="Arial"/>
-        </w:rPr>
-        <w:t>Putint procedure with ID expression</w:t>
+      <w:proofErr w:type="spellStart"/>
+      <w:r>
+        <w:rPr>
+          <w:rFonts w:ascii="Arial" w:hAnsi="Arial" w:cs="Arial"/>
+        </w:rPr>
+        <w:t>Putint</w:t>
+      </w:r>
+      <w:proofErr w:type="spellEnd"/>
+      <w:r>
+        <w:rPr>
+          <w:rFonts w:ascii="Arial" w:hAnsi="Arial" w:cs="Arial"/>
+        </w:rPr>
+        <w:t xml:space="preserve"> procedure with ID expression</w:t>
       </w:r>
     </w:p>
     <w:p>
@@ -2731,7 +3757,21 @@
         <w:rPr>
           <w:rFonts w:ascii="Arial" w:hAnsi="Arial" w:cs="Arial"/>
         </w:rPr>
-        <w:t>Nothing command (BlankCommand)</w:t>
+        <w:t>Nothing command (</w:t>
+      </w:r>
+      <w:proofErr w:type="spellStart"/>
+      <w:r>
+        <w:rPr>
+          <w:rFonts w:ascii="Arial" w:hAnsi="Arial" w:cs="Arial"/>
+        </w:rPr>
+        <w:t>BlankCommand</w:t>
+      </w:r>
+      <w:proofErr w:type="spellEnd"/>
+      <w:r>
+        <w:rPr>
+          <w:rFonts w:ascii="Arial" w:hAnsi="Arial" w:cs="Arial"/>
+        </w:rPr>
+        <w:t>)</w:t>
       </w:r>
     </w:p>
     <w:p>
@@ -2749,7 +3789,21 @@
         <w:rPr>
           <w:rFonts w:ascii="Arial" w:hAnsi="Arial" w:cs="Arial"/>
         </w:rPr>
-        <w:t>Call Expression (chr function)</w:t>
+        <w:t>Call Expression (</w:t>
+      </w:r>
+      <w:proofErr w:type="spellStart"/>
+      <w:r>
+        <w:rPr>
+          <w:rFonts w:ascii="Arial" w:hAnsi="Arial" w:cs="Arial"/>
+        </w:rPr>
+        <w:t>chr</w:t>
+      </w:r>
+      <w:proofErr w:type="spellEnd"/>
+      <w:r>
+        <w:rPr>
+          <w:rFonts w:ascii="Arial" w:hAnsi="Arial" w:cs="Arial"/>
+        </w:rPr>
+        <w:t xml:space="preserve"> function)</w:t>
       </w:r>
     </w:p>
     <w:p>
@@ -2821,6 +3875,7 @@
         <w:rPr>
           <w:rFonts w:ascii="Arial" w:hAnsi="Arial" w:cs="Arial"/>
         </w:rPr>
+        <w:lastRenderedPageBreak/>
         <w:t>While forever command doing Fibonacci sequence</w:t>
       </w:r>
     </w:p>

</xml_diff>

<commit_message>
Finished Semantic Analysis section of the report
</commit_message>
<xml_diff>
--- a/Compiler Report.docx
+++ b/Compiler Report.docx
@@ -372,21 +372,7 @@
         <w:rPr>
           <w:rFonts w:ascii="Arial" w:hAnsi="Arial" w:cs="Arial"/>
         </w:rPr>
-        <w:t xml:space="preserve">The Token class holds </w:t>
-      </w:r>
-      <w:proofErr w:type="gramStart"/>
-      <w:r>
-        <w:rPr>
-          <w:rFonts w:ascii="Arial" w:hAnsi="Arial" w:cs="Arial"/>
-        </w:rPr>
-        <w:t>all of</w:t>
-      </w:r>
-      <w:proofErr w:type="gramEnd"/>
-      <w:r>
-        <w:rPr>
-          <w:rFonts w:ascii="Arial" w:hAnsi="Arial" w:cs="Arial"/>
-        </w:rPr>
-        <w:t xml:space="preserve"> the information that each token needs, token type, spelling and position</w:t>
+        <w:t>The Token class holds all of the information that each token needs, token type, spelling and position</w:t>
       </w:r>
       <w:r>
         <w:rPr>
@@ -424,21 +410,7 @@
         <w:rPr>
           <w:rFonts w:ascii="Arial" w:hAnsi="Arial" w:cs="Arial"/>
         </w:rPr>
-        <w:t xml:space="preserve"> class holds the types of tokens that are in the source language including non-terminals, terminal reserved words, terminal </w:t>
-      </w:r>
-      <w:proofErr w:type="gramStart"/>
-      <w:r>
-        <w:rPr>
-          <w:rFonts w:ascii="Arial" w:hAnsi="Arial" w:cs="Arial"/>
-        </w:rPr>
-        <w:t>punctuation</w:t>
-      </w:r>
-      <w:proofErr w:type="gramEnd"/>
-      <w:r>
-        <w:rPr>
-          <w:rFonts w:ascii="Arial" w:hAnsi="Arial" w:cs="Arial"/>
-        </w:rPr>
-        <w:t xml:space="preserve"> and special tokens, </w:t>
+        <w:t xml:space="preserve"> class holds the types of tokens that are in the source language including non-terminals, terminal reserved words, terminal punctuation and special tokens, </w:t>
       </w:r>
       <w:r>
         <w:rPr>
@@ -708,21 +680,7 @@
         <w:rPr>
           <w:rFonts w:ascii="Arial" w:hAnsi="Arial" w:cs="Arial"/>
         </w:rPr>
-        <w:t xml:space="preserve"> </w:t>
-      </w:r>
-      <w:proofErr w:type="gramStart"/>
-      <w:r>
-        <w:rPr>
-          <w:rFonts w:ascii="Arial" w:hAnsi="Arial" w:cs="Arial"/>
-        </w:rPr>
-        <w:t>Lastly</w:t>
-      </w:r>
-      <w:proofErr w:type="gramEnd"/>
-      <w:r>
-        <w:rPr>
-          <w:rFonts w:ascii="Arial" w:hAnsi="Arial" w:cs="Arial"/>
-        </w:rPr>
-        <w:t xml:space="preserve"> I updated Keywords dictionary</w:t>
+        <w:t xml:space="preserve"> Lastly I updated Keywords dictionary</w:t>
       </w:r>
       <w:r>
         <w:rPr>
@@ -1078,16 +1036,8 @@
         <w:rPr>
           <w:rFonts w:ascii="Arial" w:hAnsi="Arial" w:cs="Arial"/>
         </w:rPr>
-        <w:t xml:space="preserve">Comment is now $ instead </w:t>
-      </w:r>
-      <w:proofErr w:type="gramStart"/>
-      <w:r>
-        <w:rPr>
-          <w:rFonts w:ascii="Arial" w:hAnsi="Arial" w:cs="Arial"/>
-        </w:rPr>
-        <w:t>of !</w:t>
-      </w:r>
-      <w:proofErr w:type="gramEnd"/>
+        <w:t>Comment is now $ instead of !</w:t>
+      </w:r>
     </w:p>
     <w:p>
       <w:pPr>
@@ -1500,14 +1450,14 @@
         <w:rPr>
           <w:rFonts w:ascii="Arial" w:hAnsi="Arial" w:cs="Arial"/>
         </w:rPr>
-        <w:t>To allow the parsing to run the I</w:t>
-      </w:r>
-      <w:proofErr w:type="spellStart"/>
-      <w:r>
-        <w:rPr>
-          <w:rFonts w:ascii="Arial" w:hAnsi="Arial" w:cs="Arial"/>
-        </w:rPr>
-        <w:t>RuntimeEntity</w:t>
+        <w:t xml:space="preserve">To allow the parsing to run the </w:t>
+      </w:r>
+      <w:proofErr w:type="spellStart"/>
+      <w:r>
+        <w:rPr>
+          <w:rFonts w:ascii="Arial" w:hAnsi="Arial" w:cs="Arial"/>
+        </w:rPr>
+        <w:t>IRuntimeEntity</w:t>
       </w:r>
       <w:proofErr w:type="spellEnd"/>
       <w:r>
@@ -1561,13 +1511,7 @@
         <w:rPr>
           <w:rFonts w:ascii="Arial" w:hAnsi="Arial" w:cs="Arial"/>
         </w:rPr>
-        <w:t xml:space="preserve"> updated </w:t>
-      </w:r>
-      <w:r>
-        <w:rPr>
-          <w:rFonts w:ascii="Arial" w:hAnsi="Arial" w:cs="Arial"/>
-        </w:rPr>
-        <w:t xml:space="preserve">the </w:t>
+        <w:t xml:space="preserve"> updated the </w:t>
       </w:r>
       <w:proofErr w:type="spellStart"/>
       <w:r>
@@ -1669,13 +1613,7 @@
         <w:rPr>
           <w:rFonts w:ascii="Arial" w:hAnsi="Arial" w:cs="Arial"/>
         </w:rPr>
-        <w:t xml:space="preserve">I then </w:t>
-      </w:r>
-      <w:r>
-        <w:rPr>
-          <w:rFonts w:ascii="Arial" w:hAnsi="Arial" w:cs="Arial"/>
-        </w:rPr>
-        <w:t xml:space="preserve">updated the </w:t>
+        <w:t xml:space="preserve">I then updated the </w:t>
       </w:r>
       <w:proofErr w:type="spellStart"/>
       <w:r>
@@ -1695,13 +1633,7 @@
         <w:rPr>
           <w:rFonts w:ascii="Arial" w:hAnsi="Arial" w:cs="Arial"/>
         </w:rPr>
-        <w:t xml:space="preserve"> by adding a check for if </w:t>
-      </w:r>
-      <w:r>
-        <w:rPr>
-          <w:rFonts w:ascii="Arial" w:hAnsi="Arial" w:cs="Arial"/>
-        </w:rPr>
-        <w:t>the current token was forever then it would just accept Forever and Do then parse a single command</w:t>
+        <w:t xml:space="preserve"> by adding a check for if the current token was forever then it would just accept Forever and Do then parse a single command</w:t>
       </w:r>
       <w:r>
         <w:rPr>
@@ -1727,21 +1659,7 @@
         <w:rPr>
           <w:rFonts w:ascii="Arial" w:hAnsi="Arial" w:cs="Arial"/>
         </w:rPr>
-        <w:t xml:space="preserve"> Since the while forever command did not need an </w:t>
-      </w:r>
-      <w:proofErr w:type="gramStart"/>
-      <w:r>
-        <w:rPr>
-          <w:rFonts w:ascii="Arial" w:hAnsi="Arial" w:cs="Arial"/>
-        </w:rPr>
-        <w:t>expression</w:t>
-      </w:r>
-      <w:proofErr w:type="gramEnd"/>
-      <w:r>
-        <w:rPr>
-          <w:rFonts w:ascii="Arial" w:hAnsi="Arial" w:cs="Arial"/>
-        </w:rPr>
-        <w:t xml:space="preserve"> I had to create a new node called </w:t>
+        <w:t xml:space="preserve"> Since the while forever command did not need an expression I had to create a new node called </w:t>
       </w:r>
       <w:proofErr w:type="spellStart"/>
       <w:r>
@@ -1809,13 +1727,7 @@
         <w:rPr>
           <w:rFonts w:ascii="Arial" w:hAnsi="Arial" w:cs="Arial"/>
         </w:rPr>
-        <w:t xml:space="preserve"> which </w:t>
-      </w:r>
-      <w:r>
-        <w:rPr>
-          <w:rFonts w:ascii="Arial" w:hAnsi="Arial" w:cs="Arial"/>
-        </w:rPr>
-        <w:t>handles the accepting of tokens and parsing for the commands and expression</w:t>
+        <w:t xml:space="preserve"> which handles the accepting of tokens and parsing for the commands and expression</w:t>
       </w:r>
       <w:r>
         <w:rPr>
@@ -2275,6 +2187,777 @@
           <w:rFonts w:ascii="Arial" w:hAnsi="Arial" w:cs="Arial"/>
         </w:rPr>
       </w:pPr>
+      <w:r>
+        <w:rPr>
+          <w:rFonts w:ascii="Arial" w:hAnsi="Arial" w:cs="Arial"/>
+        </w:rPr>
+        <w:t xml:space="preserve">To start off I first pulled in the four semantic analyser files from the labs, </w:t>
+      </w:r>
+      <w:proofErr w:type="spellStart"/>
+      <w:r>
+        <w:rPr>
+          <w:rFonts w:ascii="Arial" w:hAnsi="Arial" w:cs="Arial"/>
+        </w:rPr>
+        <w:t>SymbolTable</w:t>
+      </w:r>
+      <w:proofErr w:type="spellEnd"/>
+      <w:r>
+        <w:rPr>
+          <w:rFonts w:ascii="Arial" w:hAnsi="Arial" w:cs="Arial"/>
+        </w:rPr>
+        <w:t xml:space="preserve">, </w:t>
+      </w:r>
+      <w:proofErr w:type="spellStart"/>
+      <w:r>
+        <w:rPr>
+          <w:rFonts w:ascii="Arial" w:hAnsi="Arial" w:cs="Arial"/>
+        </w:rPr>
+        <w:t>StandardEnvironment</w:t>
+      </w:r>
+      <w:proofErr w:type="spellEnd"/>
+      <w:r>
+        <w:rPr>
+          <w:rFonts w:ascii="Arial" w:hAnsi="Arial" w:cs="Arial"/>
+        </w:rPr>
+        <w:t xml:space="preserve">, </w:t>
+      </w:r>
+      <w:proofErr w:type="spellStart"/>
+      <w:r>
+        <w:rPr>
+          <w:rFonts w:ascii="Arial" w:hAnsi="Arial" w:cs="Arial"/>
+        </w:rPr>
+        <w:t>DeclarationIdentifier</w:t>
+      </w:r>
+      <w:proofErr w:type="spellEnd"/>
+      <w:r>
+        <w:rPr>
+          <w:rFonts w:ascii="Arial" w:hAnsi="Arial" w:cs="Arial"/>
+        </w:rPr>
+        <w:t xml:space="preserve"> and</w:t>
+      </w:r>
+      <w:r>
+        <w:rPr>
+          <w:rFonts w:ascii="Arial" w:hAnsi="Arial" w:cs="Arial"/>
+        </w:rPr>
+        <w:t xml:space="preserve"> </w:t>
+      </w:r>
+      <w:proofErr w:type="spellStart"/>
+      <w:r>
+        <w:rPr>
+          <w:rFonts w:ascii="Arial" w:hAnsi="Arial" w:cs="Arial"/>
+        </w:rPr>
+        <w:t>TypeChecker</w:t>
+      </w:r>
+      <w:proofErr w:type="spellEnd"/>
+      <w:r>
+        <w:rPr>
+          <w:rFonts w:ascii="Arial" w:hAnsi="Arial" w:cs="Arial"/>
+        </w:rPr>
+        <w:t xml:space="preserve">. </w:t>
+      </w:r>
+      <w:r>
+        <w:rPr>
+          <w:rFonts w:ascii="Arial" w:hAnsi="Arial" w:cs="Arial"/>
+        </w:rPr>
+        <w:t xml:space="preserve">The </w:t>
+      </w:r>
+      <w:proofErr w:type="spellStart"/>
+      <w:r>
+        <w:rPr>
+          <w:rFonts w:ascii="Arial" w:hAnsi="Arial" w:cs="Arial"/>
+        </w:rPr>
+        <w:t>SymbolTable</w:t>
+      </w:r>
+      <w:proofErr w:type="spellEnd"/>
+      <w:r>
+        <w:rPr>
+          <w:rFonts w:ascii="Arial" w:hAnsi="Arial" w:cs="Arial"/>
+        </w:rPr>
+        <w:t xml:space="preserve"> is used</w:t>
+      </w:r>
+      <w:r>
+        <w:rPr>
+          <w:rFonts w:ascii="Arial" w:hAnsi="Arial" w:cs="Arial"/>
+        </w:rPr>
+        <w:t xml:space="preserve"> in the identification stage</w:t>
+      </w:r>
+      <w:r>
+        <w:rPr>
+          <w:rFonts w:ascii="Arial" w:hAnsi="Arial" w:cs="Arial"/>
+        </w:rPr>
+        <w:t xml:space="preserve"> for storing</w:t>
+      </w:r>
+      <w:r>
+        <w:rPr>
+          <w:rFonts w:ascii="Arial" w:hAnsi="Arial" w:cs="Arial"/>
+        </w:rPr>
+        <w:t xml:space="preserve"> and retrieving </w:t>
+      </w:r>
+      <w:r>
+        <w:rPr>
+          <w:rFonts w:ascii="Arial" w:hAnsi="Arial" w:cs="Arial"/>
+        </w:rPr>
+        <w:t xml:space="preserve">identifiers </w:t>
+      </w:r>
+      <w:r>
+        <w:rPr>
+          <w:rFonts w:ascii="Arial" w:hAnsi="Arial" w:cs="Arial"/>
+        </w:rPr>
+        <w:t>that are known about</w:t>
+      </w:r>
+      <w:r>
+        <w:rPr>
+          <w:rFonts w:ascii="Arial" w:hAnsi="Arial" w:cs="Arial"/>
+        </w:rPr>
+        <w:t xml:space="preserve"> to allow for quick look up and avoid repeating work</w:t>
+      </w:r>
+      <w:r>
+        <w:rPr>
+          <w:rFonts w:ascii="Arial" w:hAnsi="Arial" w:cs="Arial"/>
+        </w:rPr>
+        <w:t xml:space="preserve">; it also allows for different scopes through pushing and popping </w:t>
+      </w:r>
+      <w:r>
+        <w:rPr>
+          <w:rFonts w:ascii="Arial" w:hAnsi="Arial" w:cs="Arial"/>
+        </w:rPr>
+        <w:t>dictionary</w:t>
+      </w:r>
+      <w:r>
+        <w:rPr>
+          <w:rFonts w:ascii="Arial" w:hAnsi="Arial" w:cs="Arial"/>
+        </w:rPr>
+        <w:t xml:space="preserve"> scopes from a stack</w:t>
+      </w:r>
+      <w:r>
+        <w:rPr>
+          <w:rFonts w:ascii="Arial" w:hAnsi="Arial" w:cs="Arial"/>
+        </w:rPr>
+        <w:t>.</w:t>
+      </w:r>
+      <w:r>
+        <w:rPr>
+          <w:rFonts w:ascii="Arial" w:hAnsi="Arial" w:cs="Arial"/>
+        </w:rPr>
+        <w:t xml:space="preserve"> The </w:t>
+      </w:r>
+      <w:proofErr w:type="spellStart"/>
+      <w:r>
+        <w:rPr>
+          <w:rFonts w:ascii="Arial" w:hAnsi="Arial" w:cs="Arial"/>
+        </w:rPr>
+        <w:t>StandardEnvironment</w:t>
+      </w:r>
+      <w:proofErr w:type="spellEnd"/>
+      <w:r>
+        <w:rPr>
+          <w:rFonts w:ascii="Arial" w:hAnsi="Arial" w:cs="Arial"/>
+        </w:rPr>
+        <w:t xml:space="preserve"> holds all the global identifiers that need to be added to the symbol table at the global level so that they will always be in scope.</w:t>
+      </w:r>
+      <w:r>
+        <w:rPr>
+          <w:rFonts w:ascii="Arial" w:hAnsi="Arial" w:cs="Arial"/>
+        </w:rPr>
+        <w:t xml:space="preserve"> The </w:t>
+      </w:r>
+      <w:proofErr w:type="spellStart"/>
+      <w:r>
+        <w:rPr>
+          <w:rFonts w:ascii="Arial" w:hAnsi="Arial" w:cs="Arial"/>
+        </w:rPr>
+        <w:t>DeclarationIdentifier</w:t>
+      </w:r>
+      <w:proofErr w:type="spellEnd"/>
+      <w:r>
+        <w:rPr>
+          <w:rFonts w:ascii="Arial" w:hAnsi="Arial" w:cs="Arial"/>
+        </w:rPr>
+        <w:t xml:space="preserve"> </w:t>
+      </w:r>
+      <w:r>
+        <w:rPr>
+          <w:rFonts w:ascii="Arial" w:hAnsi="Arial" w:cs="Arial"/>
+        </w:rPr>
+        <w:t>is the identification part of the compiler where it matches identifiers to their declarations; it discovers if there are any problems with out-of-scope variables or missing declarations.</w:t>
+      </w:r>
+      <w:r>
+        <w:rPr>
+          <w:rFonts w:ascii="Arial" w:hAnsi="Arial" w:cs="Arial"/>
+        </w:rPr>
+        <w:t xml:space="preserve"> The </w:t>
+      </w:r>
+      <w:proofErr w:type="spellStart"/>
+      <w:r>
+        <w:rPr>
+          <w:rFonts w:ascii="Arial" w:hAnsi="Arial" w:cs="Arial"/>
+        </w:rPr>
+        <w:t>TypeChecker</w:t>
+      </w:r>
+      <w:proofErr w:type="spellEnd"/>
+      <w:r>
+        <w:rPr>
+          <w:rFonts w:ascii="Arial" w:hAnsi="Arial" w:cs="Arial"/>
+        </w:rPr>
+        <w:t xml:space="preserve"> </w:t>
+      </w:r>
+      <w:r>
+        <w:rPr>
+          <w:rFonts w:ascii="Arial" w:hAnsi="Arial" w:cs="Arial"/>
+        </w:rPr>
+        <w:t>carries out type checking for</w:t>
+      </w:r>
+      <w:r>
+        <w:rPr>
+          <w:rFonts w:ascii="Arial" w:hAnsi="Arial" w:cs="Arial"/>
+        </w:rPr>
+        <w:t xml:space="preserve"> nodes in the compiler to make sure </w:t>
+      </w:r>
+      <w:r>
+        <w:rPr>
+          <w:rFonts w:ascii="Arial" w:hAnsi="Arial" w:cs="Arial"/>
+        </w:rPr>
+        <w:t>that</w:t>
+      </w:r>
+      <w:r>
+        <w:rPr>
+          <w:rFonts w:ascii="Arial" w:hAnsi="Arial" w:cs="Arial"/>
+        </w:rPr>
+        <w:t xml:space="preserve"> </w:t>
+      </w:r>
+      <w:r>
+        <w:rPr>
+          <w:rFonts w:ascii="Arial" w:hAnsi="Arial" w:cs="Arial"/>
+        </w:rPr>
+        <w:t xml:space="preserve">the </w:t>
+      </w:r>
+      <w:r>
+        <w:rPr>
+          <w:rFonts w:ascii="Arial" w:hAnsi="Arial" w:cs="Arial"/>
+        </w:rPr>
+        <w:t>types of</w:t>
+      </w:r>
+      <w:r>
+        <w:rPr>
+          <w:rFonts w:ascii="Arial" w:hAnsi="Arial" w:cs="Arial"/>
+        </w:rPr>
+        <w:t xml:space="preserve"> items such as </w:t>
+      </w:r>
+      <w:r>
+        <w:rPr>
+          <w:rFonts w:ascii="Arial" w:hAnsi="Arial" w:cs="Arial"/>
+        </w:rPr>
+        <w:t>commands</w:t>
+      </w:r>
+      <w:r>
+        <w:rPr>
+          <w:rFonts w:ascii="Arial" w:hAnsi="Arial" w:cs="Arial"/>
+        </w:rPr>
+        <w:t xml:space="preserve"> and oper</w:t>
+      </w:r>
+      <w:r>
+        <w:rPr>
+          <w:rFonts w:ascii="Arial" w:hAnsi="Arial" w:cs="Arial"/>
+        </w:rPr>
+        <w:t>ands</w:t>
+      </w:r>
+      <w:r>
+        <w:rPr>
+          <w:rFonts w:ascii="Arial" w:hAnsi="Arial" w:cs="Arial"/>
+        </w:rPr>
+        <w:t xml:space="preserve"> are appropriate for the context they appear in</w:t>
+      </w:r>
+      <w:r>
+        <w:rPr>
+          <w:rFonts w:ascii="Arial" w:hAnsi="Arial" w:cs="Arial"/>
+        </w:rPr>
+        <w:t>.</w:t>
+      </w:r>
+      <w:r>
+        <w:rPr>
+          <w:rFonts w:ascii="Arial" w:hAnsi="Arial" w:cs="Arial"/>
+        </w:rPr>
+        <w:t xml:space="preserve"> The </w:t>
+      </w:r>
+      <w:proofErr w:type="spellStart"/>
+      <w:r>
+        <w:rPr>
+          <w:rFonts w:ascii="Arial" w:hAnsi="Arial" w:cs="Arial"/>
+        </w:rPr>
+        <w:t>TriangleAbstractMachine</w:t>
+      </w:r>
+      <w:proofErr w:type="spellEnd"/>
+      <w:r>
+        <w:rPr>
+          <w:rFonts w:ascii="Arial" w:hAnsi="Arial" w:cs="Arial"/>
+        </w:rPr>
+        <w:t xml:space="preserve"> </w:t>
+      </w:r>
+      <w:r>
+        <w:rPr>
+          <w:rFonts w:ascii="Arial" w:hAnsi="Arial" w:cs="Arial"/>
+        </w:rPr>
+        <w:t>file was also updated to include everything from the lab</w:t>
+      </w:r>
+      <w:r>
+        <w:rPr>
+          <w:rFonts w:ascii="Arial" w:hAnsi="Arial" w:cs="Arial"/>
+        </w:rPr>
+        <w:t xml:space="preserve">, expect for the </w:t>
+      </w:r>
+      <w:proofErr w:type="spellStart"/>
+      <w:r>
+        <w:rPr>
+          <w:rFonts w:ascii="Arial" w:hAnsi="Arial" w:cs="Arial"/>
+        </w:rPr>
+        <w:t>CodeBase</w:t>
+      </w:r>
+      <w:proofErr w:type="spellEnd"/>
+      <w:r>
+        <w:rPr>
+          <w:rFonts w:ascii="Arial" w:hAnsi="Arial" w:cs="Arial"/>
+        </w:rPr>
+        <w:t xml:space="preserve"> address,</w:t>
+      </w:r>
+      <w:r>
+        <w:rPr>
+          <w:rFonts w:ascii="Arial" w:hAnsi="Arial" w:cs="Arial"/>
+        </w:rPr>
+        <w:t xml:space="preserve"> to allow the semantic analyser to work. </w:t>
+      </w:r>
+      <w:proofErr w:type="spellStart"/>
+      <w:r>
+        <w:rPr>
+          <w:rFonts w:ascii="Arial" w:hAnsi="Arial" w:cs="Arial"/>
+        </w:rPr>
+        <w:t>To</w:t>
+      </w:r>
+      <w:proofErr w:type="spellEnd"/>
+      <w:r>
+        <w:rPr>
+          <w:rFonts w:ascii="Arial" w:hAnsi="Arial" w:cs="Arial"/>
+        </w:rPr>
+        <w:t xml:space="preserve"> fit the new </w:t>
+      </w:r>
+      <w:r>
+        <w:rPr>
+          <w:rFonts w:ascii="Arial" w:hAnsi="Arial" w:cs="Arial"/>
+        </w:rPr>
+        <w:t>grammar,</w:t>
+      </w:r>
+      <w:r>
+        <w:rPr>
+          <w:rFonts w:ascii="Arial" w:hAnsi="Arial" w:cs="Arial"/>
+        </w:rPr>
+        <w:t xml:space="preserve"> it was the </w:t>
+      </w:r>
+      <w:proofErr w:type="spellStart"/>
+      <w:r>
+        <w:rPr>
+          <w:rFonts w:ascii="Arial" w:hAnsi="Arial" w:cs="Arial"/>
+        </w:rPr>
+        <w:t>DeclarationIdentifier</w:t>
+      </w:r>
+      <w:proofErr w:type="spellEnd"/>
+      <w:r>
+        <w:rPr>
+          <w:rFonts w:ascii="Arial" w:hAnsi="Arial" w:cs="Arial"/>
+        </w:rPr>
+        <w:t xml:space="preserve"> and </w:t>
+      </w:r>
+      <w:proofErr w:type="spellStart"/>
+      <w:r>
+        <w:rPr>
+          <w:rFonts w:ascii="Arial" w:hAnsi="Arial" w:cs="Arial"/>
+        </w:rPr>
+        <w:t>TypeChecker</w:t>
+      </w:r>
+      <w:proofErr w:type="spellEnd"/>
+      <w:r>
+        <w:rPr>
+          <w:rFonts w:ascii="Arial" w:hAnsi="Arial" w:cs="Arial"/>
+        </w:rPr>
+        <w:t xml:space="preserve"> files </w:t>
+      </w:r>
+      <w:r>
+        <w:rPr>
+          <w:rFonts w:ascii="Arial" w:hAnsi="Arial" w:cs="Arial"/>
+        </w:rPr>
+        <w:t xml:space="preserve">that </w:t>
+      </w:r>
+      <w:r>
+        <w:rPr>
+          <w:rFonts w:ascii="Arial" w:hAnsi="Arial" w:cs="Arial"/>
+        </w:rPr>
+        <w:t>needed to be changed</w:t>
+      </w:r>
+      <w:r>
+        <w:rPr>
+          <w:rFonts w:ascii="Arial" w:hAnsi="Arial" w:cs="Arial"/>
+        </w:rPr>
+        <w:t>.</w:t>
+      </w:r>
+      <w:r>
+        <w:rPr>
+          <w:rFonts w:ascii="Arial" w:hAnsi="Arial" w:cs="Arial"/>
+        </w:rPr>
+        <w:t xml:space="preserve"> </w:t>
+      </w:r>
+    </w:p>
+    <w:p>
+      <w:pPr>
+        <w:rPr>
+          <w:rFonts w:ascii="Arial" w:hAnsi="Arial" w:cs="Arial"/>
+        </w:rPr>
+      </w:pPr>
+      <w:r>
+        <w:rPr>
+          <w:rFonts w:ascii="Arial" w:hAnsi="Arial" w:cs="Arial"/>
+        </w:rPr>
+        <w:t xml:space="preserve">The only new change that needed to be added to the </w:t>
+      </w:r>
+      <w:proofErr w:type="spellStart"/>
+      <w:r>
+        <w:rPr>
+          <w:rFonts w:ascii="Arial" w:hAnsi="Arial" w:cs="Arial"/>
+        </w:rPr>
+        <w:t>DeclarationIdentifier</w:t>
+      </w:r>
+      <w:proofErr w:type="spellEnd"/>
+      <w:r>
+        <w:rPr>
+          <w:rFonts w:ascii="Arial" w:hAnsi="Arial" w:cs="Arial"/>
+        </w:rPr>
+        <w:t xml:space="preserve"> was the identification on</w:t>
+      </w:r>
+      <w:r>
+        <w:rPr>
+          <w:rFonts w:ascii="Arial" w:hAnsi="Arial" w:cs="Arial"/>
+        </w:rPr>
+        <w:t xml:space="preserve"> the</w:t>
+      </w:r>
+      <w:r>
+        <w:rPr>
+          <w:rFonts w:ascii="Arial" w:hAnsi="Arial" w:cs="Arial"/>
+        </w:rPr>
+        <w:t xml:space="preserve"> new nodes which I had added in the parsing stage, </w:t>
+      </w:r>
+      <w:proofErr w:type="spellStart"/>
+      <w:r>
+        <w:rPr>
+          <w:rFonts w:ascii="Arial" w:hAnsi="Arial" w:cs="Arial"/>
+        </w:rPr>
+        <w:t>WhileForeverCommandNode</w:t>
+      </w:r>
+      <w:proofErr w:type="spellEnd"/>
+      <w:r>
+        <w:rPr>
+          <w:rFonts w:ascii="Arial" w:hAnsi="Arial" w:cs="Arial"/>
+        </w:rPr>
+        <w:t xml:space="preserve">, </w:t>
+      </w:r>
+      <w:proofErr w:type="spellStart"/>
+      <w:r>
+        <w:rPr>
+          <w:rFonts w:ascii="Arial" w:hAnsi="Arial" w:cs="Arial"/>
+        </w:rPr>
+        <w:t>ForCommandNode</w:t>
+      </w:r>
+      <w:proofErr w:type="spellEnd"/>
+      <w:r>
+        <w:rPr>
+          <w:rFonts w:ascii="Arial" w:hAnsi="Arial" w:cs="Arial"/>
+        </w:rPr>
+        <w:t xml:space="preserve"> and the </w:t>
+      </w:r>
+      <w:proofErr w:type="spellStart"/>
+      <w:r>
+        <w:rPr>
+          <w:rFonts w:ascii="Arial" w:hAnsi="Arial" w:cs="Arial"/>
+        </w:rPr>
+        <w:t>CallExpressionNode</w:t>
+      </w:r>
+      <w:proofErr w:type="spellEnd"/>
+      <w:r>
+        <w:rPr>
+          <w:rFonts w:ascii="Arial" w:hAnsi="Arial" w:cs="Arial"/>
+        </w:rPr>
+        <w:t xml:space="preserve">. The method added for the while forever command was called </w:t>
+      </w:r>
+      <w:proofErr w:type="spellStart"/>
+      <w:r>
+        <w:rPr>
+          <w:rFonts w:ascii="Arial" w:hAnsi="Arial" w:cs="Arial"/>
+        </w:rPr>
+        <w:t>PerformIdentificationOnWhileForeverCommand</w:t>
+      </w:r>
+      <w:proofErr w:type="spellEnd"/>
+      <w:r>
+        <w:rPr>
+          <w:rFonts w:ascii="Arial" w:hAnsi="Arial" w:cs="Arial"/>
+        </w:rPr>
+        <w:t xml:space="preserve">, and it performs identification on the </w:t>
+      </w:r>
+      <w:proofErr w:type="spellStart"/>
+      <w:r>
+        <w:rPr>
+          <w:rFonts w:ascii="Arial" w:hAnsi="Arial" w:cs="Arial"/>
+        </w:rPr>
+        <w:t>WhileForeverCommandNode</w:t>
+      </w:r>
+      <w:proofErr w:type="spellEnd"/>
+      <w:r>
+        <w:rPr>
+          <w:rFonts w:ascii="Arial" w:hAnsi="Arial" w:cs="Arial"/>
+        </w:rPr>
+        <w:t xml:space="preserve"> command. The next method was the </w:t>
+      </w:r>
+      <w:proofErr w:type="spellStart"/>
+      <w:r>
+        <w:rPr>
+          <w:rFonts w:ascii="Arial" w:hAnsi="Arial" w:cs="Arial"/>
+        </w:rPr>
+        <w:t>PerformIdentificationOnForCommand</w:t>
+      </w:r>
+      <w:proofErr w:type="spellEnd"/>
+      <w:r>
+        <w:rPr>
+          <w:rFonts w:ascii="Arial" w:hAnsi="Arial" w:cs="Arial"/>
+        </w:rPr>
+        <w:t xml:space="preserve"> for the identification of a for command node</w:t>
+      </w:r>
+      <w:r>
+        <w:rPr>
+          <w:rFonts w:ascii="Arial" w:hAnsi="Arial" w:cs="Arial"/>
+        </w:rPr>
+        <w:t xml:space="preserve"> which performs identification</w:t>
+      </w:r>
+      <w:r>
+        <w:rPr>
+          <w:rFonts w:ascii="Arial" w:hAnsi="Arial" w:cs="Arial"/>
+        </w:rPr>
+        <w:t xml:space="preserve"> on</w:t>
+      </w:r>
+      <w:r>
+        <w:rPr>
+          <w:rFonts w:ascii="Arial" w:hAnsi="Arial" w:cs="Arial"/>
+        </w:rPr>
+        <w:t xml:space="preserve"> the node’s commands and expression.</w:t>
+      </w:r>
+      <w:r>
+        <w:rPr>
+          <w:rFonts w:ascii="Arial" w:hAnsi="Arial" w:cs="Arial"/>
+        </w:rPr>
+        <w:t xml:space="preserve"> The last method added was the </w:t>
+      </w:r>
+      <w:proofErr w:type="spellStart"/>
+      <w:r>
+        <w:rPr>
+          <w:rFonts w:ascii="Arial" w:hAnsi="Arial" w:cs="Arial"/>
+        </w:rPr>
+        <w:t>PerformIdentificationOnCallExpression</w:t>
+      </w:r>
+      <w:proofErr w:type="spellEnd"/>
+      <w:r>
+        <w:rPr>
+          <w:rFonts w:ascii="Arial" w:hAnsi="Arial" w:cs="Arial"/>
+        </w:rPr>
+        <w:t xml:space="preserve"> method</w:t>
+      </w:r>
+      <w:r>
+        <w:rPr>
+          <w:rFonts w:ascii="Arial" w:hAnsi="Arial" w:cs="Arial"/>
+        </w:rPr>
+        <w:t xml:space="preserve"> for identifying a call expression node</w:t>
+      </w:r>
+      <w:r>
+        <w:rPr>
+          <w:rFonts w:ascii="Arial" w:hAnsi="Arial" w:cs="Arial"/>
+        </w:rPr>
+        <w:t>;</w:t>
+      </w:r>
+      <w:r>
+        <w:rPr>
+          <w:rFonts w:ascii="Arial" w:hAnsi="Arial" w:cs="Arial"/>
+        </w:rPr>
+        <w:t xml:space="preserve"> </w:t>
+      </w:r>
+      <w:r>
+        <w:rPr>
+          <w:rFonts w:ascii="Arial" w:hAnsi="Arial" w:cs="Arial"/>
+        </w:rPr>
+        <w:t>this</w:t>
+      </w:r>
+      <w:r>
+        <w:rPr>
+          <w:rFonts w:ascii="Arial" w:hAnsi="Arial" w:cs="Arial"/>
+        </w:rPr>
+        <w:t xml:space="preserve"> performs the identification o</w:t>
+      </w:r>
+      <w:r>
+        <w:rPr>
+          <w:rFonts w:ascii="Arial" w:hAnsi="Arial" w:cs="Arial"/>
+        </w:rPr>
+        <w:t>n</w:t>
+      </w:r>
+      <w:r>
+        <w:rPr>
+          <w:rFonts w:ascii="Arial" w:hAnsi="Arial" w:cs="Arial"/>
+        </w:rPr>
+        <w:t xml:space="preserve"> the call expression’s identifier and parameter child nodes.</w:t>
+      </w:r>
+    </w:p>
+    <w:p>
+      <w:pPr>
+        <w:rPr>
+          <w:rFonts w:ascii="Arial" w:hAnsi="Arial" w:cs="Arial"/>
+        </w:rPr>
+      </w:pPr>
+      <w:r>
+        <w:rPr>
+          <w:rFonts w:ascii="Arial" w:hAnsi="Arial" w:cs="Arial"/>
+        </w:rPr>
+        <w:t xml:space="preserve">Similar to the changes above in the identification stage the only new change in the </w:t>
+      </w:r>
+      <w:proofErr w:type="spellStart"/>
+      <w:r>
+        <w:rPr>
+          <w:rFonts w:ascii="Arial" w:hAnsi="Arial" w:cs="Arial"/>
+        </w:rPr>
+        <w:t>TypeChecker</w:t>
+      </w:r>
+      <w:proofErr w:type="spellEnd"/>
+      <w:r>
+        <w:rPr>
+          <w:rFonts w:ascii="Arial" w:hAnsi="Arial" w:cs="Arial"/>
+        </w:rPr>
+        <w:t xml:space="preserve"> file was the addition of three new methods, </w:t>
+      </w:r>
+      <w:proofErr w:type="spellStart"/>
+      <w:r>
+        <w:rPr>
+          <w:rFonts w:ascii="Arial" w:hAnsi="Arial" w:cs="Arial"/>
+        </w:rPr>
+        <w:t>PerformTypeCheckingOnWhileForeverCommand</w:t>
+      </w:r>
+      <w:proofErr w:type="spellEnd"/>
+      <w:r>
+        <w:rPr>
+          <w:rFonts w:ascii="Arial" w:hAnsi="Arial" w:cs="Arial"/>
+        </w:rPr>
+        <w:t xml:space="preserve">, </w:t>
+      </w:r>
+      <w:proofErr w:type="spellStart"/>
+      <w:r>
+        <w:rPr>
+          <w:rFonts w:ascii="Arial" w:hAnsi="Arial" w:cs="Arial"/>
+        </w:rPr>
+        <w:t>PerformTypeCheckingOnForCommand</w:t>
+      </w:r>
+      <w:proofErr w:type="spellEnd"/>
+      <w:r>
+        <w:rPr>
+          <w:rFonts w:ascii="Arial" w:hAnsi="Arial" w:cs="Arial"/>
+        </w:rPr>
+        <w:t xml:space="preserve"> and </w:t>
+      </w:r>
+      <w:proofErr w:type="spellStart"/>
+      <w:r>
+        <w:rPr>
+          <w:rFonts w:ascii="Arial" w:hAnsi="Arial" w:cs="Arial"/>
+        </w:rPr>
+        <w:t>PerformTypeCheckingOnCallExpression</w:t>
+      </w:r>
+      <w:proofErr w:type="spellEnd"/>
+      <w:r>
+        <w:rPr>
+          <w:rFonts w:ascii="Arial" w:hAnsi="Arial" w:cs="Arial"/>
+        </w:rPr>
+        <w:t>.</w:t>
+      </w:r>
+      <w:r>
+        <w:rPr>
+          <w:rFonts w:ascii="Arial" w:hAnsi="Arial" w:cs="Arial"/>
+        </w:rPr>
+        <w:t xml:space="preserve"> The type checking for the while forever command and for command was fairly simple, just needing to call </w:t>
+      </w:r>
+      <w:proofErr w:type="spellStart"/>
+      <w:r>
+        <w:rPr>
+          <w:rFonts w:ascii="Arial" w:hAnsi="Arial" w:cs="Arial"/>
+        </w:rPr>
+        <w:t>PerformTypeChecking</w:t>
+      </w:r>
+      <w:proofErr w:type="spellEnd"/>
+      <w:r>
+        <w:rPr>
+          <w:rFonts w:ascii="Arial" w:hAnsi="Arial" w:cs="Arial"/>
+        </w:rPr>
+        <w:t xml:space="preserve"> on the </w:t>
+      </w:r>
+      <w:r>
+        <w:rPr>
+          <w:rFonts w:ascii="Arial" w:hAnsi="Arial" w:cs="Arial"/>
+        </w:rPr>
+        <w:t>command child of the while forever command, and the expression and command children of the for command</w:t>
+      </w:r>
+      <w:r>
+        <w:rPr>
+          <w:rFonts w:ascii="Arial" w:hAnsi="Arial" w:cs="Arial"/>
+        </w:rPr>
+        <w:t xml:space="preserve">; though there was also a need to make sure that the type of the expression child in the for command was </w:t>
+      </w:r>
+      <w:proofErr w:type="spellStart"/>
+      <w:r>
+        <w:rPr>
+          <w:rFonts w:ascii="Arial" w:hAnsi="Arial" w:cs="Arial"/>
+        </w:rPr>
+        <w:t>boolean</w:t>
+      </w:r>
+      <w:proofErr w:type="spellEnd"/>
+      <w:r>
+        <w:rPr>
+          <w:rFonts w:ascii="Arial" w:hAnsi="Arial" w:cs="Arial"/>
+        </w:rPr>
+        <w:t>.</w:t>
+      </w:r>
+      <w:r>
+        <w:rPr>
+          <w:rFonts w:ascii="Arial" w:hAnsi="Arial" w:cs="Arial"/>
+        </w:rPr>
+        <w:t xml:space="preserve"> The call expression type checking was more complex as</w:t>
+      </w:r>
+      <w:r>
+        <w:rPr>
+          <w:rFonts w:ascii="Arial" w:hAnsi="Arial" w:cs="Arial"/>
+        </w:rPr>
+        <w:t xml:space="preserve"> once I had done the type checking on the children nodes,</w:t>
+      </w:r>
+      <w:r>
+        <w:rPr>
+          <w:rFonts w:ascii="Arial" w:hAnsi="Arial" w:cs="Arial"/>
+        </w:rPr>
+        <w:t xml:space="preserve"> I had to check that the identifier was a function and then check the arguments of the function to make sure that it had the correct number and type</w:t>
+      </w:r>
+      <w:r>
+        <w:rPr>
+          <w:rFonts w:ascii="Arial" w:hAnsi="Arial" w:cs="Arial"/>
+        </w:rPr>
+        <w:t>, making sure to also set a type for the call expression as well using the function’s return type</w:t>
+      </w:r>
+      <w:r>
+        <w:rPr>
+          <w:rFonts w:ascii="Arial" w:hAnsi="Arial" w:cs="Arial"/>
+        </w:rPr>
+        <w:t>.</w:t>
+      </w:r>
+    </w:p>
+    <w:p>
+      <w:pPr>
+        <w:rPr>
+          <w:rFonts w:ascii="Arial" w:hAnsi="Arial" w:cs="Arial"/>
+        </w:rPr>
+      </w:pPr>
     </w:p>
     <w:p>
       <w:pPr>
@@ -2430,6 +3113,7 @@
         <w:rPr>
           <w:rFonts w:ascii="Arial" w:hAnsi="Arial" w:cs="Arial"/>
         </w:rPr>
+        <w:lastRenderedPageBreak/>
         <w:t>PerformIdentificationOnWhileForeverCommand</w:t>
       </w:r>
       <w:proofErr w:type="spellEnd"/>
@@ -2752,8 +3436,125 @@
         <w:rPr>
           <w:rFonts w:ascii="Arial" w:hAnsi="Arial" w:cs="Arial"/>
         </w:rPr>
-        <w:t>Test Bracket Expression</w:t>
-      </w:r>
+        <w:t>To start off I added the Code Generation files</w:t>
+      </w:r>
+      <w:r>
+        <w:rPr>
+          <w:rFonts w:ascii="Arial" w:hAnsi="Arial" w:cs="Arial"/>
+        </w:rPr>
+        <w:t>,</w:t>
+      </w:r>
+      <w:r>
+        <w:rPr>
+          <w:rFonts w:ascii="Arial" w:hAnsi="Arial" w:cs="Arial"/>
+        </w:rPr>
+        <w:t xml:space="preserve"> Address, Instruction, </w:t>
+      </w:r>
+      <w:proofErr w:type="spellStart"/>
+      <w:r>
+        <w:rPr>
+          <w:rFonts w:ascii="Arial" w:hAnsi="Arial" w:cs="Arial"/>
+        </w:rPr>
+        <w:t>IRuntimeEntity</w:t>
+      </w:r>
+      <w:proofErr w:type="spellEnd"/>
+      <w:r>
+        <w:rPr>
+          <w:rFonts w:ascii="Arial" w:hAnsi="Arial" w:cs="Arial"/>
+        </w:rPr>
+        <w:t xml:space="preserve">, </w:t>
+      </w:r>
+      <w:proofErr w:type="spellStart"/>
+      <w:r>
+        <w:rPr>
+          <w:rFonts w:ascii="Arial" w:hAnsi="Arial" w:cs="Arial"/>
+        </w:rPr>
+        <w:t>RuntimeKnownConstant</w:t>
+      </w:r>
+      <w:proofErr w:type="spellEnd"/>
+      <w:r>
+        <w:rPr>
+          <w:rFonts w:ascii="Arial" w:hAnsi="Arial" w:cs="Arial"/>
+        </w:rPr>
+        <w:t xml:space="preserve">, </w:t>
+      </w:r>
+      <w:proofErr w:type="spellStart"/>
+      <w:r>
+        <w:rPr>
+          <w:rFonts w:ascii="Arial" w:hAnsi="Arial" w:cs="Arial"/>
+        </w:rPr>
+        <w:t>RuntimeUnknownConstant</w:t>
+      </w:r>
+      <w:proofErr w:type="spellEnd"/>
+      <w:r>
+        <w:rPr>
+          <w:rFonts w:ascii="Arial" w:hAnsi="Arial" w:cs="Arial"/>
+        </w:rPr>
+        <w:t xml:space="preserve">, </w:t>
+      </w:r>
+      <w:proofErr w:type="spellStart"/>
+      <w:r>
+        <w:rPr>
+          <w:rFonts w:ascii="Arial" w:hAnsi="Arial" w:cs="Arial"/>
+        </w:rPr>
+        <w:t>RuntimeVariable</w:t>
+      </w:r>
+      <w:proofErr w:type="spellEnd"/>
+      <w:r>
+        <w:rPr>
+          <w:rFonts w:ascii="Arial" w:hAnsi="Arial" w:cs="Arial"/>
+        </w:rPr>
+        <w:t xml:space="preserve">, </w:t>
+      </w:r>
+      <w:proofErr w:type="spellStart"/>
+      <w:r>
+        <w:rPr>
+          <w:rFonts w:ascii="Arial" w:hAnsi="Arial" w:cs="Arial"/>
+        </w:rPr>
+        <w:t>ScopeSizeRecorder</w:t>
+      </w:r>
+      <w:proofErr w:type="spellEnd"/>
+      <w:r>
+        <w:rPr>
+          <w:rFonts w:ascii="Arial" w:hAnsi="Arial" w:cs="Arial"/>
+        </w:rPr>
+        <w:t xml:space="preserve">, </w:t>
+      </w:r>
+      <w:proofErr w:type="spellStart"/>
+      <w:r>
+        <w:rPr>
+          <w:rFonts w:ascii="Arial" w:hAnsi="Arial" w:cs="Arial"/>
+        </w:rPr>
+        <w:t>TargetCode</w:t>
+      </w:r>
+      <w:proofErr w:type="spellEnd"/>
+      <w:r>
+        <w:rPr>
+          <w:rFonts w:ascii="Arial" w:hAnsi="Arial" w:cs="Arial"/>
+        </w:rPr>
+        <w:t xml:space="preserve"> and </w:t>
+      </w:r>
+      <w:proofErr w:type="spellStart"/>
+      <w:r>
+        <w:rPr>
+          <w:rFonts w:ascii="Arial" w:hAnsi="Arial" w:cs="Arial"/>
+        </w:rPr>
+        <w:t>CodeGenerator</w:t>
+      </w:r>
+      <w:proofErr w:type="spellEnd"/>
+      <w:r>
+        <w:rPr>
+          <w:rFonts w:ascii="Arial" w:hAnsi="Arial" w:cs="Arial"/>
+        </w:rPr>
+        <w:t xml:space="preserve">. </w:t>
+      </w:r>
+    </w:p>
+    <w:p>
+      <w:pPr>
+        <w:rPr>
+          <w:rFonts w:ascii="Arial" w:hAnsi="Arial" w:cs="Arial"/>
+        </w:rPr>
+      </w:pPr>
     </w:p>
     <w:p>
       <w:pPr>
@@ -3068,7 +3869,6 @@
         <w:rPr>
           <w:rFonts w:ascii="Arial" w:hAnsi="Arial" w:cs="Arial"/>
         </w:rPr>
-        <w:lastRenderedPageBreak/>
         <w:t xml:space="preserve">Added to </w:t>
       </w:r>
       <w:proofErr w:type="spellStart"/>
@@ -3120,38 +3920,6 @@
     </w:p>
     <w:p>
       <w:pPr>
-        <w:pStyle w:val="ListParagraph"/>
-        <w:numPr>
-          <w:ilvl w:val="0"/>
-          <w:numId w:val="5"/>
-        </w:numPr>
-        <w:rPr>
-          <w:rFonts w:ascii="Arial" w:hAnsi="Arial" w:cs="Arial"/>
-        </w:rPr>
-      </w:pPr>
-      <w:r>
-        <w:rPr>
-          <w:rFonts w:ascii="Arial" w:hAnsi="Arial" w:cs="Arial"/>
-        </w:rPr>
-        <w:t xml:space="preserve">Does the </w:t>
-      </w:r>
-      <w:proofErr w:type="spellStart"/>
-      <w:r>
-        <w:rPr>
-          <w:rFonts w:ascii="Arial" w:hAnsi="Arial" w:cs="Arial"/>
-        </w:rPr>
-        <w:t>StandardEnvir</w:t>
-      </w:r>
-      <w:proofErr w:type="spellEnd"/>
-      <w:r>
-        <w:rPr>
-          <w:rFonts w:ascii="Arial" w:hAnsi="Arial" w:cs="Arial"/>
-        </w:rPr>
-        <w:t xml:space="preserve"> functions work?</w:t>
-      </w:r>
-    </w:p>
-    <w:p>
-      <w:pPr>
         <w:rPr>
           <w:rFonts w:ascii="Arial" w:hAnsi="Arial" w:cs="Arial"/>
         </w:rPr>
@@ -3196,6 +3964,7 @@
         <w:rPr>
           <w:rFonts w:ascii="Arial" w:hAnsi="Arial" w:cs="Arial"/>
         </w:rPr>
+        <w:lastRenderedPageBreak/>
         <w:t>5 Testing</w:t>
       </w:r>
     </w:p>
@@ -3545,21 +4314,7 @@
         <w:rPr>
           <w:rFonts w:ascii="Arial" w:hAnsi="Arial" w:cs="Arial"/>
         </w:rPr>
-        <w:t xml:space="preserve"> - Testing chars (including single space, </w:t>
-      </w:r>
-      <w:proofErr w:type="gramStart"/>
-      <w:r>
-        <w:rPr>
-          <w:rFonts w:ascii="Arial" w:hAnsi="Arial" w:cs="Arial"/>
-        </w:rPr>
-        <w:t>operator</w:t>
-      </w:r>
-      <w:proofErr w:type="gramEnd"/>
-      <w:r>
-        <w:rPr>
-          <w:rFonts w:ascii="Arial" w:hAnsi="Arial" w:cs="Arial"/>
-        </w:rPr>
-        <w:t xml:space="preserve"> and letters)</w:t>
+        <w:t xml:space="preserve"> - Testing chars (including single space, operator and letters)</w:t>
       </w:r>
     </w:p>
     <w:p>
@@ -3577,13 +4332,7 @@
         <w:rPr>
           <w:rFonts w:ascii="Arial" w:hAnsi="Arial" w:cs="Arial"/>
         </w:rPr>
-        <w:t>get</w:t>
-      </w:r>
-      <w:r>
-        <w:rPr>
-          <w:rFonts w:ascii="Arial" w:hAnsi="Arial" w:cs="Arial"/>
-        </w:rPr>
-        <w:t xml:space="preserve"> with var parameter</w:t>
+        <w:t>get with var parameter</w:t>
       </w:r>
       <w:r>
         <w:rPr>
@@ -3875,7 +4624,6 @@
         <w:rPr>
           <w:rFonts w:ascii="Arial" w:hAnsi="Arial" w:cs="Arial"/>
         </w:rPr>
-        <w:lastRenderedPageBreak/>
         <w:t>While forever command doing Fibonacci sequence</w:t>
       </w:r>
     </w:p>

</xml_diff>

<commit_message>
Final updates for submission
</commit_message>
<xml_diff>
--- a/Compiler Report.docx
+++ b/Compiler Report.docx
@@ -235,21 +235,7 @@
         <w:rPr>
           <w:rFonts w:ascii="Arial" w:hAnsi="Arial" w:cs="Arial"/>
         </w:rPr>
-        <w:t xml:space="preserve">The Token class holds </w:t>
-      </w:r>
-      <w:proofErr w:type="gramStart"/>
-      <w:r>
-        <w:rPr>
-          <w:rFonts w:ascii="Arial" w:hAnsi="Arial" w:cs="Arial"/>
-        </w:rPr>
-        <w:t>all of</w:t>
-      </w:r>
-      <w:proofErr w:type="gramEnd"/>
-      <w:r>
-        <w:rPr>
-          <w:rFonts w:ascii="Arial" w:hAnsi="Arial" w:cs="Arial"/>
-        </w:rPr>
-        <w:t xml:space="preserve"> the information that each token needs, token type, spelling and position</w:t>
+        <w:t>The Token class holds all of the information that each token needs, token type, spelling and position</w:t>
       </w:r>
       <w:r>
         <w:rPr>
@@ -273,21 +259,7 @@
         <w:rPr>
           <w:rFonts w:ascii="Arial" w:hAnsi="Arial" w:cs="Arial"/>
         </w:rPr>
-        <w:t xml:space="preserve">he TokenType class holds the types of tokens that are in the source language including non-terminals, terminal reserved words, terminal </w:t>
-      </w:r>
-      <w:proofErr w:type="gramStart"/>
-      <w:r>
-        <w:rPr>
-          <w:rFonts w:ascii="Arial" w:hAnsi="Arial" w:cs="Arial"/>
-        </w:rPr>
-        <w:t>punctuation</w:t>
-      </w:r>
-      <w:proofErr w:type="gramEnd"/>
-      <w:r>
-        <w:rPr>
-          <w:rFonts w:ascii="Arial" w:hAnsi="Arial" w:cs="Arial"/>
-        </w:rPr>
-        <w:t xml:space="preserve"> and special tokens, and it has a mapping of keywords in the language to the token type </w:t>
+        <w:t xml:space="preserve">he TokenType class holds the types of tokens that are in the source language including non-terminals, terminal reserved words, terminal punctuation and special tokens, and it has a mapping of keywords in the language to the token type </w:t>
       </w:r>
       <w:r>
         <w:rPr>
@@ -1252,35 +1224,7 @@
         <w:rPr>
           <w:rFonts w:ascii="Arial" w:hAnsi="Arial" w:cs="Arial"/>
         </w:rPr>
-        <w:t xml:space="preserve">and updated the </w:t>
-      </w:r>
-      <w:proofErr w:type="spellStart"/>
-      <w:r>
-        <w:rPr>
-          <w:rFonts w:ascii="Arial" w:hAnsi="Arial" w:cs="Arial"/>
-        </w:rPr>
-        <w:t>TreePrinter</w:t>
-      </w:r>
-      <w:proofErr w:type="spellEnd"/>
-      <w:r>
-        <w:rPr>
-          <w:rFonts w:ascii="Arial" w:hAnsi="Arial" w:cs="Arial"/>
-        </w:rPr>
-        <w:t xml:space="preserve"> </w:t>
-      </w:r>
-      <w:proofErr w:type="spellStart"/>
-      <w:r>
-        <w:rPr>
-          <w:rFonts w:ascii="Arial" w:hAnsi="Arial" w:cs="Arial"/>
-        </w:rPr>
-        <w:t>ToString</w:t>
-      </w:r>
-      <w:proofErr w:type="spellEnd"/>
-      <w:r>
-        <w:rPr>
-          <w:rFonts w:ascii="Arial" w:hAnsi="Arial" w:cs="Arial"/>
-        </w:rPr>
-        <w:t xml:space="preserve"> method accordingly.</w:t>
+        <w:t>and updated the TreePrinter ToString method accordingly.</w:t>
       </w:r>
       <w:r>
         <w:rPr>
@@ -1334,314 +1278,212 @@
         <w:rPr>
           <w:rFonts w:ascii="Arial" w:hAnsi="Arial" w:cs="Arial"/>
         </w:rPr>
-        <w:t xml:space="preserve">To start off I first pulled in the four semantic analyser files from the labs, </w:t>
-      </w:r>
-      <w:proofErr w:type="spellStart"/>
-      <w:r>
-        <w:rPr>
-          <w:rFonts w:ascii="Arial" w:hAnsi="Arial" w:cs="Arial"/>
-        </w:rPr>
-        <w:t>SymbolTable</w:t>
-      </w:r>
-      <w:proofErr w:type="spellEnd"/>
+        <w:t xml:space="preserve">To start off I first pulled in the four semantic analyser files from the labs, SymbolTable, </w:t>
+      </w:r>
+      <w:r>
+        <w:rPr>
+          <w:rFonts w:ascii="Arial" w:hAnsi="Arial" w:cs="Arial"/>
+        </w:rPr>
+        <w:t xml:space="preserve">StandardEnvironment, </w:t>
+      </w:r>
+      <w:r>
+        <w:rPr>
+          <w:rFonts w:ascii="Arial" w:hAnsi="Arial" w:cs="Arial"/>
+        </w:rPr>
+        <w:t>DeclarationIdentifier</w:t>
+      </w:r>
+      <w:r>
+        <w:rPr>
+          <w:rFonts w:ascii="Arial" w:hAnsi="Arial" w:cs="Arial"/>
+        </w:rPr>
+        <w:t xml:space="preserve"> and</w:t>
+      </w:r>
+      <w:r>
+        <w:rPr>
+          <w:rFonts w:ascii="Arial" w:hAnsi="Arial" w:cs="Arial"/>
+        </w:rPr>
+        <w:t xml:space="preserve"> TypeChecker. </w:t>
+      </w:r>
+      <w:r>
+        <w:rPr>
+          <w:rFonts w:ascii="Arial" w:hAnsi="Arial" w:cs="Arial"/>
+        </w:rPr>
+        <w:t>The SymbolTable is used</w:t>
+      </w:r>
+      <w:r>
+        <w:rPr>
+          <w:rFonts w:ascii="Arial" w:hAnsi="Arial" w:cs="Arial"/>
+        </w:rPr>
+        <w:t xml:space="preserve"> in the identification stage</w:t>
+      </w:r>
+      <w:r>
+        <w:rPr>
+          <w:rFonts w:ascii="Arial" w:hAnsi="Arial" w:cs="Arial"/>
+        </w:rPr>
+        <w:t xml:space="preserve"> for storing</w:t>
+      </w:r>
+      <w:r>
+        <w:rPr>
+          <w:rFonts w:ascii="Arial" w:hAnsi="Arial" w:cs="Arial"/>
+        </w:rPr>
+        <w:t xml:space="preserve"> and retrieving </w:t>
+      </w:r>
+      <w:r>
+        <w:rPr>
+          <w:rFonts w:ascii="Arial" w:hAnsi="Arial" w:cs="Arial"/>
+        </w:rPr>
+        <w:t xml:space="preserve">identifiers </w:t>
+      </w:r>
+      <w:r>
+        <w:rPr>
+          <w:rFonts w:ascii="Arial" w:hAnsi="Arial" w:cs="Arial"/>
+        </w:rPr>
+        <w:t>that are known about</w:t>
+      </w:r>
+      <w:r>
+        <w:rPr>
+          <w:rFonts w:ascii="Arial" w:hAnsi="Arial" w:cs="Arial"/>
+        </w:rPr>
+        <w:t xml:space="preserve"> to allow for quick look up and avoid repeating work</w:t>
+      </w:r>
+      <w:r>
+        <w:rPr>
+          <w:rFonts w:ascii="Arial" w:hAnsi="Arial" w:cs="Arial"/>
+        </w:rPr>
+        <w:t xml:space="preserve">; it also allows for different scopes through pushing and popping </w:t>
+      </w:r>
+      <w:r>
+        <w:rPr>
+          <w:rFonts w:ascii="Arial" w:hAnsi="Arial" w:cs="Arial"/>
+        </w:rPr>
+        <w:t>dictionary</w:t>
+      </w:r>
+      <w:r>
+        <w:rPr>
+          <w:rFonts w:ascii="Arial" w:hAnsi="Arial" w:cs="Arial"/>
+        </w:rPr>
+        <w:t xml:space="preserve"> scopes from a stack</w:t>
+      </w:r>
+      <w:r>
+        <w:rPr>
+          <w:rFonts w:ascii="Arial" w:hAnsi="Arial" w:cs="Arial"/>
+        </w:rPr>
+        <w:t>.</w:t>
+      </w:r>
+      <w:r>
+        <w:rPr>
+          <w:rFonts w:ascii="Arial" w:hAnsi="Arial" w:cs="Arial"/>
+        </w:rPr>
+        <w:t xml:space="preserve"> The StandardEnvironment</w:t>
+      </w:r>
+      <w:r>
+        <w:rPr>
+          <w:rFonts w:ascii="Arial" w:hAnsi="Arial" w:cs="Arial"/>
+        </w:rPr>
+        <w:t xml:space="preserve"> holds all the global identifiers that need to be added to the symbol table at the global level so that they will always be in scope.</w:t>
+      </w:r>
+      <w:r>
+        <w:rPr>
+          <w:rFonts w:ascii="Arial" w:hAnsi="Arial" w:cs="Arial"/>
+        </w:rPr>
+        <w:t xml:space="preserve"> The DeclarationIdentifier </w:t>
+      </w:r>
+      <w:r>
+        <w:rPr>
+          <w:rFonts w:ascii="Arial" w:hAnsi="Arial" w:cs="Arial"/>
+        </w:rPr>
+        <w:t>is the identification part of the compiler where it matches identifiers to their declarations; it discovers if there are any problems with out-of-scope variables or missing declarations.</w:t>
+      </w:r>
+      <w:r>
+        <w:rPr>
+          <w:rFonts w:ascii="Arial" w:hAnsi="Arial" w:cs="Arial"/>
+        </w:rPr>
+        <w:t xml:space="preserve"> The TypeChecker </w:t>
+      </w:r>
+      <w:r>
+        <w:rPr>
+          <w:rFonts w:ascii="Arial" w:hAnsi="Arial" w:cs="Arial"/>
+        </w:rPr>
+        <w:t>carries out type checking for</w:t>
+      </w:r>
+      <w:r>
+        <w:rPr>
+          <w:rFonts w:ascii="Arial" w:hAnsi="Arial" w:cs="Arial"/>
+        </w:rPr>
+        <w:t xml:space="preserve"> nodes in the compiler to make sure </w:t>
+      </w:r>
+      <w:r>
+        <w:rPr>
+          <w:rFonts w:ascii="Arial" w:hAnsi="Arial" w:cs="Arial"/>
+        </w:rPr>
+        <w:t>that</w:t>
+      </w:r>
+      <w:r>
+        <w:rPr>
+          <w:rFonts w:ascii="Arial" w:hAnsi="Arial" w:cs="Arial"/>
+        </w:rPr>
+        <w:t xml:space="preserve"> </w:t>
+      </w:r>
+      <w:r>
+        <w:rPr>
+          <w:rFonts w:ascii="Arial" w:hAnsi="Arial" w:cs="Arial"/>
+        </w:rPr>
+        <w:t xml:space="preserve">the </w:t>
+      </w:r>
+      <w:r>
+        <w:rPr>
+          <w:rFonts w:ascii="Arial" w:hAnsi="Arial" w:cs="Arial"/>
+        </w:rPr>
+        <w:t>types of</w:t>
+      </w:r>
+      <w:r>
+        <w:rPr>
+          <w:rFonts w:ascii="Arial" w:hAnsi="Arial" w:cs="Arial"/>
+        </w:rPr>
+        <w:t xml:space="preserve"> items such as </w:t>
+      </w:r>
+      <w:r>
+        <w:rPr>
+          <w:rFonts w:ascii="Arial" w:hAnsi="Arial" w:cs="Arial"/>
+        </w:rPr>
+        <w:t>commands</w:t>
+      </w:r>
+      <w:r>
+        <w:rPr>
+          <w:rFonts w:ascii="Arial" w:hAnsi="Arial" w:cs="Arial"/>
+        </w:rPr>
+        <w:t xml:space="preserve"> and oper</w:t>
+      </w:r>
+      <w:r>
+        <w:rPr>
+          <w:rFonts w:ascii="Arial" w:hAnsi="Arial" w:cs="Arial"/>
+        </w:rPr>
+        <w:t>ands</w:t>
+      </w:r>
+      <w:r>
+        <w:rPr>
+          <w:rFonts w:ascii="Arial" w:hAnsi="Arial" w:cs="Arial"/>
+        </w:rPr>
+        <w:t xml:space="preserve"> are appropriate for the context they appear in</w:t>
+      </w:r>
+      <w:r>
+        <w:rPr>
+          <w:rFonts w:ascii="Arial" w:hAnsi="Arial" w:cs="Arial"/>
+        </w:rPr>
+        <w:t>.</w:t>
+      </w:r>
+      <w:r>
+        <w:rPr>
+          <w:rFonts w:ascii="Arial" w:hAnsi="Arial" w:cs="Arial"/>
+        </w:rPr>
+        <w:t xml:space="preserve"> The TriangleAbstractMachine file was also updated to include everything from the lab</w:t>
+      </w:r>
       <w:r>
         <w:rPr>
           <w:rFonts w:ascii="Arial" w:hAnsi="Arial" w:cs="Arial"/>
         </w:rPr>
         <w:t xml:space="preserve">, </w:t>
       </w:r>
-      <w:proofErr w:type="spellStart"/>
-      <w:r>
-        <w:rPr>
-          <w:rFonts w:ascii="Arial" w:hAnsi="Arial" w:cs="Arial"/>
-        </w:rPr>
-        <w:t>StandardEnvironment</w:t>
-      </w:r>
-      <w:proofErr w:type="spellEnd"/>
-      <w:r>
-        <w:rPr>
-          <w:rFonts w:ascii="Arial" w:hAnsi="Arial" w:cs="Arial"/>
-        </w:rPr>
-        <w:t xml:space="preserve">, </w:t>
-      </w:r>
-      <w:proofErr w:type="spellStart"/>
-      <w:r>
-        <w:rPr>
-          <w:rFonts w:ascii="Arial" w:hAnsi="Arial" w:cs="Arial"/>
-        </w:rPr>
-        <w:t>DeclarationIdentifier</w:t>
-      </w:r>
-      <w:proofErr w:type="spellEnd"/>
-      <w:r>
-        <w:rPr>
-          <w:rFonts w:ascii="Arial" w:hAnsi="Arial" w:cs="Arial"/>
-        </w:rPr>
-        <w:t xml:space="preserve"> and</w:t>
-      </w:r>
-      <w:r>
-        <w:rPr>
-          <w:rFonts w:ascii="Arial" w:hAnsi="Arial" w:cs="Arial"/>
-        </w:rPr>
-        <w:t xml:space="preserve"> </w:t>
-      </w:r>
-      <w:proofErr w:type="spellStart"/>
-      <w:r>
-        <w:rPr>
-          <w:rFonts w:ascii="Arial" w:hAnsi="Arial" w:cs="Arial"/>
-        </w:rPr>
-        <w:t>TypeChecker</w:t>
-      </w:r>
-      <w:proofErr w:type="spellEnd"/>
-      <w:r>
-        <w:rPr>
-          <w:rFonts w:ascii="Arial" w:hAnsi="Arial" w:cs="Arial"/>
-        </w:rPr>
-        <w:t xml:space="preserve">. </w:t>
-      </w:r>
-      <w:r>
-        <w:rPr>
-          <w:rFonts w:ascii="Arial" w:hAnsi="Arial" w:cs="Arial"/>
-        </w:rPr>
-        <w:t xml:space="preserve">The </w:t>
-      </w:r>
-      <w:proofErr w:type="spellStart"/>
-      <w:r>
-        <w:rPr>
-          <w:rFonts w:ascii="Arial" w:hAnsi="Arial" w:cs="Arial"/>
-        </w:rPr>
-        <w:t>SymbolTable</w:t>
-      </w:r>
-      <w:proofErr w:type="spellEnd"/>
-      <w:r>
-        <w:rPr>
-          <w:rFonts w:ascii="Arial" w:hAnsi="Arial" w:cs="Arial"/>
-        </w:rPr>
-        <w:t xml:space="preserve"> is used</w:t>
-      </w:r>
-      <w:r>
-        <w:rPr>
-          <w:rFonts w:ascii="Arial" w:hAnsi="Arial" w:cs="Arial"/>
-        </w:rPr>
-        <w:t xml:space="preserve"> in the identification stage</w:t>
-      </w:r>
-      <w:r>
-        <w:rPr>
-          <w:rFonts w:ascii="Arial" w:hAnsi="Arial" w:cs="Arial"/>
-        </w:rPr>
-        <w:t xml:space="preserve"> for storing</w:t>
-      </w:r>
-      <w:r>
-        <w:rPr>
-          <w:rFonts w:ascii="Arial" w:hAnsi="Arial" w:cs="Arial"/>
-        </w:rPr>
-        <w:t xml:space="preserve"> and retrieving </w:t>
-      </w:r>
-      <w:r>
-        <w:rPr>
-          <w:rFonts w:ascii="Arial" w:hAnsi="Arial" w:cs="Arial"/>
-        </w:rPr>
-        <w:t xml:space="preserve">identifiers </w:t>
-      </w:r>
-      <w:r>
-        <w:rPr>
-          <w:rFonts w:ascii="Arial" w:hAnsi="Arial" w:cs="Arial"/>
-        </w:rPr>
-        <w:t>that are known about</w:t>
-      </w:r>
-      <w:r>
-        <w:rPr>
-          <w:rFonts w:ascii="Arial" w:hAnsi="Arial" w:cs="Arial"/>
-        </w:rPr>
-        <w:t xml:space="preserve"> to allow for quick look up and avoid repeating work</w:t>
-      </w:r>
-      <w:r>
-        <w:rPr>
-          <w:rFonts w:ascii="Arial" w:hAnsi="Arial" w:cs="Arial"/>
-        </w:rPr>
-        <w:t xml:space="preserve">; it also allows for different scopes through pushing and popping </w:t>
-      </w:r>
-      <w:r>
-        <w:rPr>
-          <w:rFonts w:ascii="Arial" w:hAnsi="Arial" w:cs="Arial"/>
-        </w:rPr>
-        <w:t>dictionary</w:t>
-      </w:r>
-      <w:r>
-        <w:rPr>
-          <w:rFonts w:ascii="Arial" w:hAnsi="Arial" w:cs="Arial"/>
-        </w:rPr>
-        <w:t xml:space="preserve"> scopes from a stack</w:t>
-      </w:r>
-      <w:r>
-        <w:rPr>
-          <w:rFonts w:ascii="Arial" w:hAnsi="Arial" w:cs="Arial"/>
-        </w:rPr>
-        <w:t>.</w:t>
-      </w:r>
-      <w:r>
-        <w:rPr>
-          <w:rFonts w:ascii="Arial" w:hAnsi="Arial" w:cs="Arial"/>
-        </w:rPr>
-        <w:t xml:space="preserve"> The </w:t>
-      </w:r>
-      <w:proofErr w:type="spellStart"/>
-      <w:r>
-        <w:rPr>
-          <w:rFonts w:ascii="Arial" w:hAnsi="Arial" w:cs="Arial"/>
-        </w:rPr>
-        <w:t>StandardEnvironment</w:t>
-      </w:r>
-      <w:proofErr w:type="spellEnd"/>
-      <w:r>
-        <w:rPr>
-          <w:rFonts w:ascii="Arial" w:hAnsi="Arial" w:cs="Arial"/>
-        </w:rPr>
-        <w:t xml:space="preserve"> holds all the global identifiers that need to be added to the symbol table at the global level so that they will always be in scope.</w:t>
-      </w:r>
-      <w:r>
-        <w:rPr>
-          <w:rFonts w:ascii="Arial" w:hAnsi="Arial" w:cs="Arial"/>
-        </w:rPr>
-        <w:t xml:space="preserve"> The </w:t>
-      </w:r>
-      <w:proofErr w:type="spellStart"/>
-      <w:r>
-        <w:rPr>
-          <w:rFonts w:ascii="Arial" w:hAnsi="Arial" w:cs="Arial"/>
-        </w:rPr>
-        <w:t>DeclarationIdentifier</w:t>
-      </w:r>
-      <w:proofErr w:type="spellEnd"/>
-      <w:r>
-        <w:rPr>
-          <w:rFonts w:ascii="Arial" w:hAnsi="Arial" w:cs="Arial"/>
-        </w:rPr>
-        <w:t xml:space="preserve"> </w:t>
-      </w:r>
-      <w:r>
-        <w:rPr>
-          <w:rFonts w:ascii="Arial" w:hAnsi="Arial" w:cs="Arial"/>
-        </w:rPr>
-        <w:t>is the identification part of the compiler where it matches identifiers to their declarations; it discovers if there are any problems with out-of-scope variables or missing declarations.</w:t>
-      </w:r>
-      <w:r>
-        <w:rPr>
-          <w:rFonts w:ascii="Arial" w:hAnsi="Arial" w:cs="Arial"/>
-        </w:rPr>
-        <w:t xml:space="preserve"> The </w:t>
-      </w:r>
-      <w:proofErr w:type="spellStart"/>
-      <w:r>
-        <w:rPr>
-          <w:rFonts w:ascii="Arial" w:hAnsi="Arial" w:cs="Arial"/>
-        </w:rPr>
-        <w:t>TypeChecker</w:t>
-      </w:r>
-      <w:proofErr w:type="spellEnd"/>
-      <w:r>
-        <w:rPr>
-          <w:rFonts w:ascii="Arial" w:hAnsi="Arial" w:cs="Arial"/>
-        </w:rPr>
-        <w:t xml:space="preserve"> </w:t>
-      </w:r>
-      <w:r>
-        <w:rPr>
-          <w:rFonts w:ascii="Arial" w:hAnsi="Arial" w:cs="Arial"/>
-        </w:rPr>
-        <w:t>carries out type checking for</w:t>
-      </w:r>
-      <w:r>
-        <w:rPr>
-          <w:rFonts w:ascii="Arial" w:hAnsi="Arial" w:cs="Arial"/>
-        </w:rPr>
-        <w:t xml:space="preserve"> nodes in the compiler to make sure </w:t>
-      </w:r>
-      <w:r>
-        <w:rPr>
-          <w:rFonts w:ascii="Arial" w:hAnsi="Arial" w:cs="Arial"/>
-        </w:rPr>
-        <w:t>that</w:t>
-      </w:r>
-      <w:r>
-        <w:rPr>
-          <w:rFonts w:ascii="Arial" w:hAnsi="Arial" w:cs="Arial"/>
-        </w:rPr>
-        <w:t xml:space="preserve"> </w:t>
-      </w:r>
-      <w:r>
-        <w:rPr>
-          <w:rFonts w:ascii="Arial" w:hAnsi="Arial" w:cs="Arial"/>
-        </w:rPr>
-        <w:t xml:space="preserve">the </w:t>
-      </w:r>
-      <w:r>
-        <w:rPr>
-          <w:rFonts w:ascii="Arial" w:hAnsi="Arial" w:cs="Arial"/>
-        </w:rPr>
-        <w:t>types of</w:t>
-      </w:r>
-      <w:r>
-        <w:rPr>
-          <w:rFonts w:ascii="Arial" w:hAnsi="Arial" w:cs="Arial"/>
-        </w:rPr>
-        <w:t xml:space="preserve"> items such as </w:t>
-      </w:r>
-      <w:r>
-        <w:rPr>
-          <w:rFonts w:ascii="Arial" w:hAnsi="Arial" w:cs="Arial"/>
-        </w:rPr>
-        <w:t>commands</w:t>
-      </w:r>
-      <w:r>
-        <w:rPr>
-          <w:rFonts w:ascii="Arial" w:hAnsi="Arial" w:cs="Arial"/>
-        </w:rPr>
-        <w:t xml:space="preserve"> and oper</w:t>
-      </w:r>
-      <w:r>
-        <w:rPr>
-          <w:rFonts w:ascii="Arial" w:hAnsi="Arial" w:cs="Arial"/>
-        </w:rPr>
-        <w:t>ands</w:t>
-      </w:r>
-      <w:r>
-        <w:rPr>
-          <w:rFonts w:ascii="Arial" w:hAnsi="Arial" w:cs="Arial"/>
-        </w:rPr>
-        <w:t xml:space="preserve"> are appropriate for the </w:t>
-      </w:r>
-      <w:proofErr w:type="gramStart"/>
-      <w:r>
-        <w:rPr>
-          <w:rFonts w:ascii="Arial" w:hAnsi="Arial" w:cs="Arial"/>
-        </w:rPr>
-        <w:t>context</w:t>
-      </w:r>
-      <w:proofErr w:type="gramEnd"/>
-      <w:r>
-        <w:rPr>
-          <w:rFonts w:ascii="Arial" w:hAnsi="Arial" w:cs="Arial"/>
-        </w:rPr>
-        <w:t xml:space="preserve"> they appear in</w:t>
-      </w:r>
-      <w:r>
-        <w:rPr>
-          <w:rFonts w:ascii="Arial" w:hAnsi="Arial" w:cs="Arial"/>
-        </w:rPr>
-        <w:t>.</w:t>
-      </w:r>
-      <w:r>
-        <w:rPr>
-          <w:rFonts w:ascii="Arial" w:hAnsi="Arial" w:cs="Arial"/>
-        </w:rPr>
-        <w:t xml:space="preserve"> The TriangleAbstractMachine file was also updated to include everything from the lab</w:t>
-      </w:r>
-      <w:r>
-        <w:rPr>
-          <w:rFonts w:ascii="Arial" w:hAnsi="Arial" w:cs="Arial"/>
-        </w:rPr>
-        <w:t xml:space="preserve">, </w:t>
-      </w:r>
       <w:r>
         <w:rPr>
           <w:rFonts w:ascii="Arial" w:hAnsi="Arial" w:cs="Arial"/>
@@ -1652,21 +1494,7 @@
         <w:rPr>
           <w:rFonts w:ascii="Arial" w:hAnsi="Arial" w:cs="Arial"/>
         </w:rPr>
-        <w:t xml:space="preserve"> for the </w:t>
-      </w:r>
-      <w:proofErr w:type="spellStart"/>
-      <w:r>
-        <w:rPr>
-          <w:rFonts w:ascii="Arial" w:hAnsi="Arial" w:cs="Arial"/>
-        </w:rPr>
-        <w:t>CodeBase</w:t>
-      </w:r>
-      <w:proofErr w:type="spellEnd"/>
-      <w:r>
-        <w:rPr>
-          <w:rFonts w:ascii="Arial" w:hAnsi="Arial" w:cs="Arial"/>
-        </w:rPr>
-        <w:t xml:space="preserve"> address,</w:t>
+        <w:t xml:space="preserve"> for the CodeBase address,</w:t>
       </w:r>
       <w:r>
         <w:rPr>
@@ -1690,35 +1518,7 @@
         <w:rPr>
           <w:rFonts w:ascii="Arial" w:hAnsi="Arial" w:cs="Arial"/>
         </w:rPr>
-        <w:t xml:space="preserve"> it was the </w:t>
-      </w:r>
-      <w:proofErr w:type="spellStart"/>
-      <w:r>
-        <w:rPr>
-          <w:rFonts w:ascii="Arial" w:hAnsi="Arial" w:cs="Arial"/>
-        </w:rPr>
-        <w:t>DeclarationIdentifier</w:t>
-      </w:r>
-      <w:proofErr w:type="spellEnd"/>
-      <w:r>
-        <w:rPr>
-          <w:rFonts w:ascii="Arial" w:hAnsi="Arial" w:cs="Arial"/>
-        </w:rPr>
-        <w:t xml:space="preserve"> and </w:t>
-      </w:r>
-      <w:proofErr w:type="spellStart"/>
-      <w:r>
-        <w:rPr>
-          <w:rFonts w:ascii="Arial" w:hAnsi="Arial" w:cs="Arial"/>
-        </w:rPr>
-        <w:t>TypeChecker</w:t>
-      </w:r>
-      <w:proofErr w:type="spellEnd"/>
-      <w:r>
-        <w:rPr>
-          <w:rFonts w:ascii="Arial" w:hAnsi="Arial" w:cs="Arial"/>
-        </w:rPr>
-        <w:t xml:space="preserve"> files </w:t>
+        <w:t xml:space="preserve"> it was the DeclarationIdentifier and TypeChecker files </w:t>
       </w:r>
       <w:r>
         <w:rPr>
@@ -1755,21 +1555,7 @@
         <w:rPr>
           <w:rFonts w:ascii="Arial" w:hAnsi="Arial" w:cs="Arial"/>
         </w:rPr>
-        <w:t xml:space="preserve">The only new change that needed to be added to the </w:t>
-      </w:r>
-      <w:proofErr w:type="spellStart"/>
-      <w:r>
-        <w:rPr>
-          <w:rFonts w:ascii="Arial" w:hAnsi="Arial" w:cs="Arial"/>
-        </w:rPr>
-        <w:t>DeclarationIdentifier</w:t>
-      </w:r>
-      <w:proofErr w:type="spellEnd"/>
-      <w:r>
-        <w:rPr>
-          <w:rFonts w:ascii="Arial" w:hAnsi="Arial" w:cs="Arial"/>
-        </w:rPr>
-        <w:t xml:space="preserve"> was the identification on</w:t>
+        <w:t>The only new change that needed to be added to the DeclarationIdentifier was the identification on</w:t>
       </w:r>
       <w:r>
         <w:rPr>
@@ -1787,35 +1573,7 @@
         <w:rPr>
           <w:rFonts w:ascii="Arial" w:hAnsi="Arial" w:cs="Arial"/>
         </w:rPr>
-        <w:t xml:space="preserve">, </w:t>
-      </w:r>
-      <w:proofErr w:type="spellStart"/>
-      <w:r>
-        <w:rPr>
-          <w:rFonts w:ascii="Arial" w:hAnsi="Arial" w:cs="Arial"/>
-        </w:rPr>
-        <w:t>ForCommandNode</w:t>
-      </w:r>
-      <w:proofErr w:type="spellEnd"/>
-      <w:r>
-        <w:rPr>
-          <w:rFonts w:ascii="Arial" w:hAnsi="Arial" w:cs="Arial"/>
-        </w:rPr>
-        <w:t xml:space="preserve"> and the CallExpressionNode. The method added for the while forever command was called </w:t>
-      </w:r>
-      <w:proofErr w:type="spellStart"/>
-      <w:r>
-        <w:rPr>
-          <w:rFonts w:ascii="Arial" w:hAnsi="Arial" w:cs="Arial"/>
-        </w:rPr>
-        <w:t>PerformIdentificationOnWhileForeverCommand</w:t>
-      </w:r>
-      <w:proofErr w:type="spellEnd"/>
-      <w:r>
-        <w:rPr>
-          <w:rFonts w:ascii="Arial" w:hAnsi="Arial" w:cs="Arial"/>
-        </w:rPr>
-        <w:t xml:space="preserve">, </w:t>
+        <w:t xml:space="preserve">, ForCommandNode and the CallExpressionNode. The method added for the while forever command was called PerformIdentificationOnWhileForeverCommand, </w:t>
       </w:r>
       <w:r>
         <w:rPr>
@@ -1827,21 +1585,7 @@
         <w:rPr>
           <w:rFonts w:ascii="Arial" w:hAnsi="Arial" w:cs="Arial"/>
         </w:rPr>
-        <w:t xml:space="preserve"> performs identification on the </w:t>
-      </w:r>
-      <w:proofErr w:type="spellStart"/>
-      <w:r>
-        <w:rPr>
-          <w:rFonts w:ascii="Arial" w:hAnsi="Arial" w:cs="Arial"/>
-        </w:rPr>
-        <w:t>WhileForeverCommandNode</w:t>
-      </w:r>
-      <w:proofErr w:type="spellEnd"/>
-      <w:r>
-        <w:rPr>
-          <w:rFonts w:ascii="Arial" w:hAnsi="Arial" w:cs="Arial"/>
-        </w:rPr>
-        <w:t xml:space="preserve"> command</w:t>
+        <w:t xml:space="preserve"> performs identification on the WhileForeverCommandNode command</w:t>
       </w:r>
       <w:r>
         <w:rPr>
@@ -1853,21 +1597,7 @@
         <w:rPr>
           <w:rFonts w:ascii="Arial" w:hAnsi="Arial" w:cs="Arial"/>
         </w:rPr>
-        <w:t xml:space="preserve">. The next method was the </w:t>
-      </w:r>
-      <w:proofErr w:type="spellStart"/>
-      <w:r>
-        <w:rPr>
-          <w:rFonts w:ascii="Arial" w:hAnsi="Arial" w:cs="Arial"/>
-        </w:rPr>
-        <w:t>PerformIdentificationOnForCommand</w:t>
-      </w:r>
-      <w:proofErr w:type="spellEnd"/>
-      <w:r>
-        <w:rPr>
-          <w:rFonts w:ascii="Arial" w:hAnsi="Arial" w:cs="Arial"/>
-        </w:rPr>
-        <w:t xml:space="preserve"> for the identification of a for command node</w:t>
+        <w:t>. The next method was the PerformIdentificationOnForCommand for the identification of a for command node</w:t>
       </w:r>
       <w:r>
         <w:rPr>
@@ -1911,14 +1641,12 @@
         </w:rPr>
         <w:t xml:space="preserve"> The last method added was the </w:t>
       </w:r>
-      <w:proofErr w:type="spellStart"/>
       <w:r>
         <w:rPr>
           <w:rFonts w:ascii="Arial" w:hAnsi="Arial" w:cs="Arial"/>
         </w:rPr>
         <w:t>PerformIdentificationOnCallExpression</w:t>
       </w:r>
-      <w:proofErr w:type="spellEnd"/>
       <w:r>
         <w:rPr>
           <w:rFonts w:ascii="Arial" w:hAnsi="Arial" w:cs="Arial"/>
@@ -1974,70 +1702,42 @@
           <w:rFonts w:ascii="Arial" w:hAnsi="Arial" w:cs="Arial"/>
         </w:rPr>
       </w:pPr>
-      <w:proofErr w:type="gramStart"/>
-      <w:r>
-        <w:rPr>
-          <w:rFonts w:ascii="Arial" w:hAnsi="Arial" w:cs="Arial"/>
-        </w:rPr>
-        <w:t>Similar to</w:t>
-      </w:r>
-      <w:proofErr w:type="gramEnd"/>
-      <w:r>
-        <w:rPr>
-          <w:rFonts w:ascii="Arial" w:hAnsi="Arial" w:cs="Arial"/>
-        </w:rPr>
-        <w:t xml:space="preserve"> the changes above in the identification stage the only new change in the </w:t>
-      </w:r>
-      <w:proofErr w:type="spellStart"/>
-      <w:r>
-        <w:rPr>
-          <w:rFonts w:ascii="Arial" w:hAnsi="Arial" w:cs="Arial"/>
-        </w:rPr>
-        <w:t>TypeChecker</w:t>
-      </w:r>
-      <w:proofErr w:type="spellEnd"/>
-      <w:r>
-        <w:rPr>
-          <w:rFonts w:ascii="Arial" w:hAnsi="Arial" w:cs="Arial"/>
-        </w:rPr>
-        <w:t xml:space="preserve"> file was the addition of three new methods, </w:t>
-      </w:r>
-      <w:proofErr w:type="spellStart"/>
+      <w:r>
+        <w:rPr>
+          <w:rFonts w:ascii="Arial" w:hAnsi="Arial" w:cs="Arial"/>
+        </w:rPr>
+        <w:t xml:space="preserve">Similar to the changes above in the identification stage the only new change in the TypeChecker file was the addition of three new methods, </w:t>
+      </w:r>
       <w:r>
         <w:rPr>
           <w:rFonts w:ascii="Arial" w:hAnsi="Arial" w:cs="Arial"/>
         </w:rPr>
         <w:t>PerformTypeCheckingOnWhileForeverCommand</w:t>
       </w:r>
-      <w:proofErr w:type="spellEnd"/>
       <w:r>
         <w:rPr>
           <w:rFonts w:ascii="Arial" w:hAnsi="Arial" w:cs="Arial"/>
         </w:rPr>
         <w:t xml:space="preserve">, </w:t>
       </w:r>
-      <w:proofErr w:type="spellStart"/>
       <w:r>
         <w:rPr>
           <w:rFonts w:ascii="Arial" w:hAnsi="Arial" w:cs="Arial"/>
         </w:rPr>
         <w:t>PerformTypeCheckingOnForCommand</w:t>
       </w:r>
-      <w:proofErr w:type="spellEnd"/>
       <w:r>
         <w:rPr>
           <w:rFonts w:ascii="Arial" w:hAnsi="Arial" w:cs="Arial"/>
         </w:rPr>
         <w:t xml:space="preserve"> and </w:t>
       </w:r>
-      <w:proofErr w:type="spellStart"/>
       <w:r>
         <w:rPr>
           <w:rFonts w:ascii="Arial" w:hAnsi="Arial" w:cs="Arial"/>
         </w:rPr>
         <w:t>PerformTypeCheckingOnCallExpression</w:t>
       </w:r>
-      <w:proofErr w:type="spellEnd"/>
       <w:r>
         <w:rPr>
           <w:rFonts w:ascii="Arial" w:hAnsi="Arial" w:cs="Arial"/>
@@ -2048,35 +1748,7 @@
         <w:rPr>
           <w:rFonts w:ascii="Arial" w:hAnsi="Arial" w:cs="Arial"/>
         </w:rPr>
-        <w:t xml:space="preserve"> The type checking for the while forever command and for command was </w:t>
-      </w:r>
-      <w:proofErr w:type="gramStart"/>
-      <w:r>
-        <w:rPr>
-          <w:rFonts w:ascii="Arial" w:hAnsi="Arial" w:cs="Arial"/>
-        </w:rPr>
-        <w:t>fairly simple</w:t>
-      </w:r>
-      <w:proofErr w:type="gramEnd"/>
-      <w:r>
-        <w:rPr>
-          <w:rFonts w:ascii="Arial" w:hAnsi="Arial" w:cs="Arial"/>
-        </w:rPr>
-        <w:t xml:space="preserve">, just needing to call </w:t>
-      </w:r>
-      <w:proofErr w:type="spellStart"/>
-      <w:r>
-        <w:rPr>
-          <w:rFonts w:ascii="Arial" w:hAnsi="Arial" w:cs="Arial"/>
-        </w:rPr>
-        <w:t>PerformTypeChecking</w:t>
-      </w:r>
-      <w:proofErr w:type="spellEnd"/>
-      <w:r>
-        <w:rPr>
-          <w:rFonts w:ascii="Arial" w:hAnsi="Arial" w:cs="Arial"/>
-        </w:rPr>
-        <w:t xml:space="preserve"> on the </w:t>
+        <w:t xml:space="preserve"> The type checking for the while forever command and for command was fairly simple, just needing to call PerformTypeChecking on the </w:t>
       </w:r>
       <w:r>
         <w:rPr>
@@ -2088,16 +1760,8 @@
         <w:rPr>
           <w:rFonts w:ascii="Arial" w:hAnsi="Arial" w:cs="Arial"/>
         </w:rPr>
-        <w:t xml:space="preserve">; though there was also a need to make sure that the type of the expression child in the for command was </w:t>
-      </w:r>
-      <w:proofErr w:type="spellStart"/>
-      <w:r>
-        <w:rPr>
-          <w:rFonts w:ascii="Arial" w:hAnsi="Arial" w:cs="Arial"/>
-        </w:rPr>
-        <w:t>boolean</w:t>
-      </w:r>
-      <w:proofErr w:type="spellEnd"/>
+        <w:t>; though there was also a need to make sure that the type of the expression child in the for command was boolean</w:t>
+      </w:r>
       <w:r>
         <w:rPr>
           <w:rFonts w:ascii="Arial" w:hAnsi="Arial" w:cs="Arial"/>
@@ -2114,21 +1778,7 @@
         <w:rPr>
           <w:rFonts w:ascii="Arial" w:hAnsi="Arial" w:cs="Arial"/>
         </w:rPr>
-        <w:t xml:space="preserve"> once I had done the type checking on the </w:t>
-      </w:r>
-      <w:proofErr w:type="gramStart"/>
-      <w:r>
-        <w:rPr>
-          <w:rFonts w:ascii="Arial" w:hAnsi="Arial" w:cs="Arial"/>
-        </w:rPr>
-        <w:t>children</w:t>
-      </w:r>
-      <w:proofErr w:type="gramEnd"/>
-      <w:r>
-        <w:rPr>
-          <w:rFonts w:ascii="Arial" w:hAnsi="Arial" w:cs="Arial"/>
-        </w:rPr>
-        <w:t xml:space="preserve"> nodes,</w:t>
+        <w:t xml:space="preserve"> once I had done the type checking on the children nodes,</w:t>
       </w:r>
       <w:r>
         <w:rPr>
@@ -2234,100 +1884,20 @@
         <w:rPr>
           <w:rFonts w:ascii="Arial" w:hAnsi="Arial" w:cs="Arial"/>
         </w:rPr>
-        <w:t xml:space="preserve"> Address, Instruction, </w:t>
-      </w:r>
-      <w:proofErr w:type="spellStart"/>
-      <w:r>
-        <w:rPr>
-          <w:rFonts w:ascii="Arial" w:hAnsi="Arial" w:cs="Arial"/>
-        </w:rPr>
-        <w:t>IRuntimeEntity</w:t>
-      </w:r>
-      <w:proofErr w:type="spellEnd"/>
-      <w:r>
-        <w:rPr>
-          <w:rFonts w:ascii="Arial" w:hAnsi="Arial" w:cs="Arial"/>
-        </w:rPr>
-        <w:t xml:space="preserve">, </w:t>
-      </w:r>
-      <w:proofErr w:type="spellStart"/>
-      <w:r>
-        <w:rPr>
-          <w:rFonts w:ascii="Arial" w:hAnsi="Arial" w:cs="Arial"/>
-        </w:rPr>
-        <w:t>RuntimeKnownConstant</w:t>
-      </w:r>
-      <w:proofErr w:type="spellEnd"/>
-      <w:r>
-        <w:rPr>
-          <w:rFonts w:ascii="Arial" w:hAnsi="Arial" w:cs="Arial"/>
-        </w:rPr>
-        <w:t xml:space="preserve">, </w:t>
-      </w:r>
-      <w:proofErr w:type="spellStart"/>
-      <w:r>
-        <w:rPr>
-          <w:rFonts w:ascii="Arial" w:hAnsi="Arial" w:cs="Arial"/>
-        </w:rPr>
-        <w:t>RuntimeUnknownConstant</w:t>
-      </w:r>
-      <w:proofErr w:type="spellEnd"/>
-      <w:r>
-        <w:rPr>
-          <w:rFonts w:ascii="Arial" w:hAnsi="Arial" w:cs="Arial"/>
-        </w:rPr>
-        <w:t xml:space="preserve">, </w:t>
-      </w:r>
-      <w:proofErr w:type="spellStart"/>
-      <w:r>
-        <w:rPr>
-          <w:rFonts w:ascii="Arial" w:hAnsi="Arial" w:cs="Arial"/>
-        </w:rPr>
-        <w:t>RuntimeVariable</w:t>
-      </w:r>
-      <w:proofErr w:type="spellEnd"/>
-      <w:r>
-        <w:rPr>
-          <w:rFonts w:ascii="Arial" w:hAnsi="Arial" w:cs="Arial"/>
-        </w:rPr>
-        <w:t xml:space="preserve">, </w:t>
-      </w:r>
-      <w:proofErr w:type="spellStart"/>
-      <w:r>
-        <w:rPr>
-          <w:rFonts w:ascii="Arial" w:hAnsi="Arial" w:cs="Arial"/>
-        </w:rPr>
-        <w:t>ScopeSizeRecorder</w:t>
-      </w:r>
-      <w:proofErr w:type="spellEnd"/>
-      <w:r>
-        <w:rPr>
-          <w:rFonts w:ascii="Arial" w:hAnsi="Arial" w:cs="Arial"/>
-        </w:rPr>
-        <w:t xml:space="preserve">, </w:t>
-      </w:r>
-      <w:proofErr w:type="spellStart"/>
-      <w:r>
-        <w:rPr>
-          <w:rFonts w:ascii="Arial" w:hAnsi="Arial" w:cs="Arial"/>
-        </w:rPr>
-        <w:t>TargetCode</w:t>
-      </w:r>
-      <w:proofErr w:type="spellEnd"/>
-      <w:r>
-        <w:rPr>
-          <w:rFonts w:ascii="Arial" w:hAnsi="Arial" w:cs="Arial"/>
-        </w:rPr>
-        <w:t xml:space="preserve"> and </w:t>
-      </w:r>
-      <w:proofErr w:type="spellStart"/>
-      <w:r>
-        <w:rPr>
-          <w:rFonts w:ascii="Arial" w:hAnsi="Arial" w:cs="Arial"/>
-        </w:rPr>
-        <w:t>CodeGenerator</w:t>
-      </w:r>
-      <w:proofErr w:type="spellEnd"/>
+        <w:t xml:space="preserve"> Address, Instruction, IRuntimeEntity, RuntimeKnownConstant, </w:t>
+      </w:r>
+      <w:r>
+        <w:rPr>
+          <w:rFonts w:ascii="Arial" w:hAnsi="Arial" w:cs="Arial"/>
+        </w:rPr>
+        <w:t>RuntimeUnknownConstant, RuntimeVariable, ScopeSizeRecorder, TargetCode</w:t>
+      </w:r>
+      <w:r>
+        <w:rPr>
+          <w:rFonts w:ascii="Arial" w:hAnsi="Arial" w:cs="Arial"/>
+        </w:rPr>
+        <w:t xml:space="preserve"> and CodeGenerator</w:t>
+      </w:r>
       <w:r>
         <w:rPr>
           <w:rFonts w:ascii="Arial" w:hAnsi="Arial" w:cs="Arial"/>
@@ -2362,21 +1932,85 @@
         <w:rPr>
           <w:rFonts w:ascii="Arial" w:hAnsi="Arial" w:cs="Arial"/>
         </w:rPr>
+        <w:t xml:space="preserve"> TargetCodeWriter file from the lab.</w:t>
+      </w:r>
+      <w:r>
+        <w:rPr>
+          <w:rFonts w:ascii="Arial" w:hAnsi="Arial" w:cs="Arial"/>
+        </w:rPr>
         <w:t xml:space="preserve"> </w:t>
       </w:r>
-      <w:proofErr w:type="spellStart"/>
-      <w:r>
-        <w:rPr>
-          <w:rFonts w:ascii="Arial" w:hAnsi="Arial" w:cs="Arial"/>
-        </w:rPr>
-        <w:t>TargetCodeWriter</w:t>
-      </w:r>
-      <w:proofErr w:type="spellEnd"/>
-      <w:r>
-        <w:rPr>
-          <w:rFonts w:ascii="Arial" w:hAnsi="Arial" w:cs="Arial"/>
-        </w:rPr>
-        <w:t xml:space="preserve"> file from the lab.</w:t>
+      <w:r>
+        <w:rPr>
+          <w:rFonts w:ascii="Arial" w:hAnsi="Arial" w:cs="Arial"/>
+        </w:rPr>
+        <w:t xml:space="preserve">Now that </w:t>
+      </w:r>
+      <w:r>
+        <w:rPr>
+          <w:rFonts w:ascii="Arial" w:hAnsi="Arial" w:cs="Arial"/>
+        </w:rPr>
+        <w:t>the A</w:t>
+      </w:r>
+      <w:r>
+        <w:rPr>
+          <w:rFonts w:ascii="Arial" w:hAnsi="Arial" w:cs="Arial"/>
+        </w:rPr>
+        <w:t>ddress</w:t>
+      </w:r>
+      <w:r>
+        <w:rPr>
+          <w:rFonts w:ascii="Arial" w:hAnsi="Arial" w:cs="Arial"/>
+        </w:rPr>
+        <w:t xml:space="preserve"> file</w:t>
+      </w:r>
+      <w:r>
+        <w:rPr>
+          <w:rFonts w:ascii="Arial" w:hAnsi="Arial" w:cs="Arial"/>
+        </w:rPr>
+        <w:t xml:space="preserve"> was </w:t>
+      </w:r>
+      <w:r>
+        <w:rPr>
+          <w:rFonts w:ascii="Arial" w:hAnsi="Arial" w:cs="Arial"/>
+        </w:rPr>
+        <w:t>added,</w:t>
+      </w:r>
+      <w:r>
+        <w:rPr>
+          <w:rFonts w:ascii="Arial" w:hAnsi="Arial" w:cs="Arial"/>
+        </w:rPr>
+        <w:t xml:space="preserve"> I </w:t>
+      </w:r>
+      <w:r>
+        <w:rPr>
+          <w:rFonts w:ascii="Arial" w:hAnsi="Arial" w:cs="Arial"/>
+        </w:rPr>
+        <w:t>uncommented the CodeBase address in</w:t>
+      </w:r>
+      <w:r>
+        <w:rPr>
+          <w:rFonts w:ascii="Arial" w:hAnsi="Arial" w:cs="Arial"/>
+        </w:rPr>
+        <w:t xml:space="preserve"> the</w:t>
+      </w:r>
+      <w:r>
+        <w:rPr>
+          <w:rFonts w:ascii="Arial" w:hAnsi="Arial" w:cs="Arial"/>
+        </w:rPr>
+        <w:t xml:space="preserve"> TriangleAbstractMachine</w:t>
+      </w:r>
+      <w:r>
+        <w:rPr>
+          <w:rFonts w:ascii="Arial" w:hAnsi="Arial" w:cs="Arial"/>
+        </w:rPr>
+        <w:t xml:space="preserve"> file</w:t>
+      </w:r>
+      <w:r>
+        <w:rPr>
+          <w:rFonts w:ascii="Arial" w:hAnsi="Arial" w:cs="Arial"/>
+        </w:rPr>
+        <w:t>.</w:t>
       </w:r>
       <w:r>
         <w:rPr>
@@ -2388,106 +2022,6 @@
         <w:rPr>
           <w:rFonts w:ascii="Arial" w:hAnsi="Arial" w:cs="Arial"/>
         </w:rPr>
-        <w:t xml:space="preserve">Now that </w:t>
-      </w:r>
-      <w:r>
-        <w:rPr>
-          <w:rFonts w:ascii="Arial" w:hAnsi="Arial" w:cs="Arial"/>
-        </w:rPr>
-        <w:t>the A</w:t>
-      </w:r>
-      <w:r>
-        <w:rPr>
-          <w:rFonts w:ascii="Arial" w:hAnsi="Arial" w:cs="Arial"/>
-        </w:rPr>
-        <w:t>ddress</w:t>
-      </w:r>
-      <w:r>
-        <w:rPr>
-          <w:rFonts w:ascii="Arial" w:hAnsi="Arial" w:cs="Arial"/>
-        </w:rPr>
-        <w:t xml:space="preserve"> file</w:t>
-      </w:r>
-      <w:r>
-        <w:rPr>
-          <w:rFonts w:ascii="Arial" w:hAnsi="Arial" w:cs="Arial"/>
-        </w:rPr>
-        <w:t xml:space="preserve"> was </w:t>
-      </w:r>
-      <w:r>
-        <w:rPr>
-          <w:rFonts w:ascii="Arial" w:hAnsi="Arial" w:cs="Arial"/>
-        </w:rPr>
-        <w:t>added,</w:t>
-      </w:r>
-      <w:r>
-        <w:rPr>
-          <w:rFonts w:ascii="Arial" w:hAnsi="Arial" w:cs="Arial"/>
-        </w:rPr>
-        <w:t xml:space="preserve"> I </w:t>
-      </w:r>
-      <w:r>
-        <w:rPr>
-          <w:rFonts w:ascii="Arial" w:hAnsi="Arial" w:cs="Arial"/>
-        </w:rPr>
-        <w:t xml:space="preserve">uncommented the </w:t>
-      </w:r>
-      <w:proofErr w:type="spellStart"/>
-      <w:r>
-        <w:rPr>
-          <w:rFonts w:ascii="Arial" w:hAnsi="Arial" w:cs="Arial"/>
-        </w:rPr>
-        <w:t>CodeBase</w:t>
-      </w:r>
-      <w:proofErr w:type="spellEnd"/>
-      <w:r>
-        <w:rPr>
-          <w:rFonts w:ascii="Arial" w:hAnsi="Arial" w:cs="Arial"/>
-        </w:rPr>
-        <w:t xml:space="preserve"> address in</w:t>
-      </w:r>
-      <w:r>
-        <w:rPr>
-          <w:rFonts w:ascii="Arial" w:hAnsi="Arial" w:cs="Arial"/>
-        </w:rPr>
-        <w:t xml:space="preserve"> the</w:t>
-      </w:r>
-      <w:r>
-        <w:rPr>
-          <w:rFonts w:ascii="Arial" w:hAnsi="Arial" w:cs="Arial"/>
-        </w:rPr>
-        <w:t xml:space="preserve"> </w:t>
-      </w:r>
-      <w:proofErr w:type="spellStart"/>
-      <w:r>
-        <w:rPr>
-          <w:rFonts w:ascii="Arial" w:hAnsi="Arial" w:cs="Arial"/>
-        </w:rPr>
-        <w:t>TriangleAbstractMachine</w:t>
-      </w:r>
-      <w:proofErr w:type="spellEnd"/>
-      <w:r>
-        <w:rPr>
-          <w:rFonts w:ascii="Arial" w:hAnsi="Arial" w:cs="Arial"/>
-        </w:rPr>
-        <w:t xml:space="preserve"> file</w:t>
-      </w:r>
-      <w:r>
-        <w:rPr>
-          <w:rFonts w:ascii="Arial" w:hAnsi="Arial" w:cs="Arial"/>
-        </w:rPr>
-        <w:t>.</w:t>
-      </w:r>
-      <w:r>
-        <w:rPr>
-          <w:rFonts w:ascii="Arial" w:hAnsi="Arial" w:cs="Arial"/>
-        </w:rPr>
-        <w:t xml:space="preserve"> </w:t>
-      </w:r>
-      <w:r>
-        <w:rPr>
-          <w:rFonts w:ascii="Arial" w:hAnsi="Arial" w:cs="Arial"/>
-        </w:rPr>
         <w:t>For the changed</w:t>
       </w:r>
       <w:r>
@@ -2524,16 +2058,8 @@
         <w:rPr>
           <w:rFonts w:ascii="Arial" w:hAnsi="Arial" w:cs="Arial"/>
         </w:rPr>
-        <w:t xml:space="preserve">the </w:t>
-      </w:r>
-      <w:proofErr w:type="spellStart"/>
-      <w:r>
-        <w:rPr>
-          <w:rFonts w:ascii="Arial" w:hAnsi="Arial" w:cs="Arial"/>
-        </w:rPr>
-        <w:t>CodeGenerator</w:t>
-      </w:r>
-      <w:proofErr w:type="spellEnd"/>
+        <w:t>the CodeGenerator</w:t>
+      </w:r>
       <w:r>
         <w:rPr>
           <w:rFonts w:ascii="Arial" w:hAnsi="Arial" w:cs="Arial"/>
@@ -2569,42 +2095,19 @@
         <w:rPr>
           <w:rFonts w:ascii="Arial" w:hAnsi="Arial" w:cs="Arial"/>
         </w:rPr>
-        <w:t xml:space="preserve"> I only had to add three new methods to the </w:t>
-      </w:r>
-      <w:proofErr w:type="spellStart"/>
-      <w:r>
-        <w:rPr>
-          <w:rFonts w:ascii="Arial" w:hAnsi="Arial" w:cs="Arial"/>
-        </w:rPr>
-        <w:t>CodeGenerator</w:t>
-      </w:r>
-      <w:proofErr w:type="spellEnd"/>
-      <w:r>
-        <w:rPr>
-          <w:rFonts w:ascii="Arial" w:hAnsi="Arial" w:cs="Arial"/>
-        </w:rPr>
-        <w:t xml:space="preserve"> file, </w:t>
-      </w:r>
-      <w:proofErr w:type="spellStart"/>
+        <w:t xml:space="preserve"> I only had to add three new methods to the CodeGenerator file, </w:t>
+      </w:r>
       <w:r>
         <w:rPr>
           <w:rFonts w:ascii="Arial" w:hAnsi="Arial" w:cs="Arial"/>
         </w:rPr>
         <w:t>GenerateCodeForWhileForeverCommand</w:t>
       </w:r>
-      <w:proofErr w:type="spellEnd"/>
-      <w:r>
-        <w:rPr>
-          <w:rFonts w:ascii="Arial" w:hAnsi="Arial" w:cs="Arial"/>
-        </w:rPr>
-        <w:t xml:space="preserve">, </w:t>
-      </w:r>
-      <w:proofErr w:type="spellStart"/>
-      <w:r>
-        <w:rPr>
-          <w:rFonts w:ascii="Arial" w:hAnsi="Arial" w:cs="Arial"/>
-        </w:rPr>
-        <w:t>G</w:t>
+      <w:r>
+        <w:rPr>
+          <w:rFonts w:ascii="Arial" w:hAnsi="Arial" w:cs="Arial"/>
+        </w:rPr>
+        <w:t>, G</w:t>
       </w:r>
       <w:r>
         <w:rPr>
@@ -2612,21 +2115,18 @@
         </w:rPr>
         <w:t>enerateCodeForForCommand</w:t>
       </w:r>
-      <w:proofErr w:type="spellEnd"/>
       <w:r>
         <w:rPr>
           <w:rFonts w:ascii="Arial" w:hAnsi="Arial" w:cs="Arial"/>
         </w:rPr>
         <w:t xml:space="preserve"> and </w:t>
       </w:r>
-      <w:proofErr w:type="spellStart"/>
       <w:r>
         <w:rPr>
           <w:rFonts w:ascii="Arial" w:hAnsi="Arial" w:cs="Arial"/>
         </w:rPr>
         <w:t>GenerateCodeForCallExpression</w:t>
       </w:r>
-      <w:proofErr w:type="spellEnd"/>
       <w:r>
         <w:rPr>
           <w:rFonts w:ascii="Arial" w:hAnsi="Arial" w:cs="Arial"/>
@@ -2652,14 +2152,12 @@
         </w:rPr>
         <w:t xml:space="preserve">The </w:t>
       </w:r>
-      <w:proofErr w:type="spellStart"/>
       <w:r>
         <w:rPr>
           <w:rFonts w:ascii="Arial" w:hAnsi="Arial" w:cs="Arial"/>
         </w:rPr>
         <w:t>GenerateCodeForWhileForeverCommand</w:t>
       </w:r>
-      <w:proofErr w:type="spellEnd"/>
       <w:r>
         <w:rPr>
           <w:rFonts w:ascii="Arial" w:hAnsi="Arial" w:cs="Arial"/>
@@ -2707,14 +2205,7 @@
         <w:rPr>
           <w:rFonts w:ascii="Arial" w:hAnsi="Arial" w:cs="Arial"/>
         </w:rPr>
-        <w:t xml:space="preserve">The </w:t>
-      </w:r>
-      <w:proofErr w:type="spellStart"/>
-      <w:r>
-        <w:rPr>
-          <w:rFonts w:ascii="Arial" w:hAnsi="Arial" w:cs="Arial"/>
-        </w:rPr>
-        <w:t>G</w:t>
+        <w:t>The G</w:t>
       </w:r>
       <w:r>
         <w:rPr>
@@ -2722,7 +2213,6 @@
         </w:rPr>
         <w:t>enerateCodeForForCommand</w:t>
       </w:r>
-      <w:proofErr w:type="spellEnd"/>
       <w:r>
         <w:rPr>
           <w:rFonts w:ascii="Arial" w:hAnsi="Arial" w:cs="Arial"/>
@@ -2952,14 +2442,12 @@
         </w:rPr>
         <w:t xml:space="preserve">The </w:t>
       </w:r>
-      <w:proofErr w:type="spellStart"/>
       <w:r>
         <w:rPr>
           <w:rFonts w:ascii="Arial" w:hAnsi="Arial" w:cs="Arial"/>
         </w:rPr>
         <w:t>GenerateCodeForCallExpression</w:t>
       </w:r>
-      <w:proofErr w:type="spellEnd"/>
       <w:r>
         <w:rPr>
           <w:rFonts w:ascii="Arial" w:hAnsi="Arial" w:cs="Arial"/>
@@ -3001,35 +2489,7 @@
         <w:rPr>
           <w:rFonts w:ascii="Arial" w:hAnsi="Arial" w:cs="Arial"/>
         </w:rPr>
-        <w:t xml:space="preserve"> finish off I updated the compiler file for the code generation and added the 2 extra parameters back into the file so that it is back to being </w:t>
-      </w:r>
-      <w:proofErr w:type="gramStart"/>
-      <w:r>
-        <w:rPr>
-          <w:rFonts w:ascii="Arial" w:hAnsi="Arial" w:cs="Arial"/>
-        </w:rPr>
-        <w:t>similar to</w:t>
-      </w:r>
-      <w:proofErr w:type="gramEnd"/>
-      <w:r>
-        <w:rPr>
-          <w:rFonts w:ascii="Arial" w:hAnsi="Arial" w:cs="Arial"/>
-        </w:rPr>
-        <w:t xml:space="preserve"> the lab compiler file. The parameters are for the output files of the compiler, one which </w:t>
-      </w:r>
-      <w:proofErr w:type="gramStart"/>
-      <w:r>
-        <w:rPr>
-          <w:rFonts w:ascii="Arial" w:hAnsi="Arial" w:cs="Arial"/>
-        </w:rPr>
-        <w:t>outputs</w:t>
-      </w:r>
-      <w:proofErr w:type="gramEnd"/>
-      <w:r>
-        <w:rPr>
-          <w:rFonts w:ascii="Arial" w:hAnsi="Arial" w:cs="Arial"/>
-        </w:rPr>
-        <w:t xml:space="preserve"> human-readable assembly code</w:t>
+        <w:t xml:space="preserve"> finish off I updated the compiler file for the code generation and added the 2 extra parameters back into the file so that it is back to being similar to the lab compiler file. The parameters are for the output files of the compiler, one which outputs human-readable assembly code</w:t>
       </w:r>
       <w:r>
         <w:rPr>
@@ -4031,19 +3491,11 @@
                 <w:rFonts w:ascii="Arial" w:hAnsi="Arial" w:cs="Arial"/>
               </w:rPr>
             </w:pPr>
-            <w:proofErr w:type="gramStart"/>
-            <w:r>
-              <w:rPr>
-                <w:rFonts w:ascii="Arial" w:hAnsi="Arial" w:cs="Arial"/>
-              </w:rPr>
-              <w:t>get(</w:t>
-            </w:r>
-            <w:proofErr w:type="gramEnd"/>
-            <w:r>
-              <w:rPr>
-                <w:rFonts w:ascii="Arial" w:hAnsi="Arial" w:cs="Arial"/>
-              </w:rPr>
-              <w:t>var gender)</w:t>
+            <w:r>
+              <w:rPr>
+                <w:rFonts w:ascii="Arial" w:hAnsi="Arial" w:cs="Arial"/>
+              </w:rPr>
+              <w:t>get(var gender)</w:t>
             </w:r>
           </w:p>
         </w:tc>
@@ -4108,8 +3560,6 @@
                 <w:rFonts w:ascii="Arial" w:hAnsi="Arial" w:cs="Arial"/>
               </w:rPr>
             </w:pPr>
-            <w:proofErr w:type="spellStart"/>
-            <w:proofErr w:type="gramStart"/>
             <w:r>
               <w:rPr>
                 <w:rFonts w:ascii="Arial" w:hAnsi="Arial" w:cs="Arial"/>
@@ -4122,19 +3572,11 @@
               </w:rPr>
               <w:t>uteol</w:t>
             </w:r>
-            <w:proofErr w:type="spellEnd"/>
-            <w:r>
-              <w:rPr>
-                <w:rFonts w:ascii="Arial" w:hAnsi="Arial" w:cs="Arial"/>
-              </w:rPr>
-              <w:t>(</w:t>
-            </w:r>
-            <w:proofErr w:type="gramEnd"/>
-            <w:r>
-              <w:rPr>
-                <w:rFonts w:ascii="Arial" w:hAnsi="Arial" w:cs="Arial"/>
-              </w:rPr>
-              <w:t>)</w:t>
+            <w:r>
+              <w:rPr>
+                <w:rFonts w:ascii="Arial" w:hAnsi="Arial" w:cs="Arial"/>
+              </w:rPr>
+              <w:t>()</w:t>
             </w:r>
           </w:p>
         </w:tc>
@@ -4264,21 +3706,7 @@
         <w:rPr>
           <w:rFonts w:ascii="Arial" w:hAnsi="Arial" w:cs="Arial"/>
         </w:rPr>
-        <w:t xml:space="preserve">For test_program2 I used the </w:t>
-      </w:r>
-      <w:proofErr w:type="spellStart"/>
-      <w:r>
-        <w:rPr>
-          <w:rFonts w:ascii="Arial" w:hAnsi="Arial" w:cs="Arial"/>
-        </w:rPr>
-        <w:t>example_chars</w:t>
-      </w:r>
-      <w:proofErr w:type="spellEnd"/>
-      <w:r>
-        <w:rPr>
-          <w:rFonts w:ascii="Arial" w:hAnsi="Arial" w:cs="Arial"/>
-        </w:rPr>
-        <w:t xml:space="preserve"> file from the labs as a base to test commands using int literals, while also testing the new Call expression.</w:t>
+        <w:t>For test_program2 I used the example_chars file from the labs as a base to test commands using int literals, while also testing the new Call expression.</w:t>
       </w:r>
     </w:p>
     <w:tbl>
@@ -5060,27 +4488,11 @@
                 <w:rFonts w:ascii="Arial" w:hAnsi="Arial" w:cs="Arial"/>
               </w:rPr>
             </w:pPr>
-            <w:proofErr w:type="spellStart"/>
-            <w:proofErr w:type="gramStart"/>
-            <w:r>
-              <w:rPr>
-                <w:rFonts w:ascii="Arial" w:hAnsi="Arial" w:cs="Arial"/>
-              </w:rPr>
-              <w:t>getint</w:t>
-            </w:r>
-            <w:proofErr w:type="spellEnd"/>
-            <w:r>
-              <w:rPr>
-                <w:rFonts w:ascii="Arial" w:hAnsi="Arial" w:cs="Arial"/>
-              </w:rPr>
-              <w:t>(</w:t>
-            </w:r>
-            <w:proofErr w:type="gramEnd"/>
-            <w:r>
-              <w:rPr>
-                <w:rFonts w:ascii="Arial" w:hAnsi="Arial" w:cs="Arial"/>
-              </w:rPr>
-              <w:t>var n1</w:t>
+            <w:r>
+              <w:rPr>
+                <w:rFonts w:ascii="Arial" w:hAnsi="Arial" w:cs="Arial"/>
+              </w:rPr>
+              <w:t>getint(var n1</w:t>
             </w:r>
             <w:r>
               <w:rPr>
@@ -5457,27 +4869,11 @@
                 <w:rFonts w:ascii="Arial" w:hAnsi="Arial" w:cs="Arial"/>
               </w:rPr>
             </w:pPr>
-            <w:proofErr w:type="spellStart"/>
-            <w:proofErr w:type="gramStart"/>
-            <w:r>
-              <w:rPr>
-                <w:rFonts w:ascii="Arial" w:hAnsi="Arial" w:cs="Arial"/>
-              </w:rPr>
-              <w:t>chr</w:t>
-            </w:r>
-            <w:proofErr w:type="spellEnd"/>
-            <w:r>
-              <w:rPr>
-                <w:rFonts w:ascii="Arial" w:hAnsi="Arial" w:cs="Arial"/>
-              </w:rPr>
-              <w:t>(</w:t>
-            </w:r>
-            <w:proofErr w:type="gramEnd"/>
-            <w:r>
-              <w:rPr>
-                <w:rFonts w:ascii="Arial" w:hAnsi="Arial" w:cs="Arial"/>
-              </w:rPr>
-              <w:t>83)</w:t>
+            <w:r>
+              <w:rPr>
+                <w:rFonts w:ascii="Arial" w:hAnsi="Arial" w:cs="Arial"/>
+              </w:rPr>
+              <w:t>chr(83)</w:t>
             </w:r>
           </w:p>
         </w:tc>
@@ -6149,19 +5545,11 @@
                 <w:rFonts w:ascii="Arial" w:hAnsi="Arial" w:cs="Arial"/>
               </w:rPr>
             </w:pPr>
-            <w:proofErr w:type="spellStart"/>
-            <w:r>
-              <w:rPr>
-                <w:rFonts w:ascii="Arial" w:hAnsi="Arial" w:cs="Arial"/>
-              </w:rPr>
-              <w:t>putint</w:t>
-            </w:r>
-            <w:proofErr w:type="spellEnd"/>
-            <w:r>
-              <w:rPr>
-                <w:rFonts w:ascii="Arial" w:hAnsi="Arial" w:cs="Arial"/>
-              </w:rPr>
-              <w:t>(n1)</w:t>
+            <w:r>
+              <w:rPr>
+                <w:rFonts w:ascii="Arial" w:hAnsi="Arial" w:cs="Arial"/>
+              </w:rPr>
+              <w:t>putint(n1)</w:t>
             </w:r>
           </w:p>
         </w:tc>
@@ -6226,33 +5614,11 @@
                 <w:rFonts w:ascii="Arial" w:hAnsi="Arial" w:cs="Arial"/>
               </w:rPr>
             </w:pPr>
-            <w:proofErr w:type="spellStart"/>
-            <w:r>
-              <w:rPr>
-                <w:rFonts w:ascii="Arial" w:hAnsi="Arial" w:cs="Arial"/>
-              </w:rPr>
-              <w:t>putint</w:t>
-            </w:r>
-            <w:proofErr w:type="spellEnd"/>
-            <w:r>
-              <w:rPr>
-                <w:rFonts w:ascii="Arial" w:hAnsi="Arial" w:cs="Arial"/>
-              </w:rPr>
-              <w:t xml:space="preserve">(n1), </w:t>
-            </w:r>
-            <w:proofErr w:type="gramStart"/>
-            <w:r>
-              <w:rPr>
-                <w:rFonts w:ascii="Arial" w:hAnsi="Arial" w:cs="Arial"/>
-              </w:rPr>
-              <w:t>put(</w:t>
-            </w:r>
-            <w:proofErr w:type="gramEnd"/>
-            <w:r>
-              <w:rPr>
-                <w:rFonts w:ascii="Arial" w:hAnsi="Arial" w:cs="Arial"/>
-              </w:rPr>
-              <w:t>" ")</w:t>
+            <w:r>
+              <w:rPr>
+                <w:rFonts w:ascii="Arial" w:hAnsi="Arial" w:cs="Arial"/>
+              </w:rPr>
+              <w:t>putint(n1), put(" ")</w:t>
             </w:r>
           </w:p>
         </w:tc>
@@ -6648,21 +6014,7 @@
               <w:rPr>
                 <w:rFonts w:ascii="Arial" w:hAnsi="Arial" w:cs="Arial"/>
               </w:rPr>
-              <w:t xml:space="preserve">if </w:t>
-            </w:r>
-            <w:proofErr w:type="gramStart"/>
-            <w:r>
-              <w:rPr>
-                <w:rFonts w:ascii="Arial" w:hAnsi="Arial" w:cs="Arial"/>
-              </w:rPr>
-              <w:t>\(</w:t>
-            </w:r>
-            <w:proofErr w:type="gramEnd"/>
-            <w:r>
-              <w:rPr>
-                <w:rFonts w:ascii="Arial" w:hAnsi="Arial" w:cs="Arial"/>
-              </w:rPr>
-              <w:t>n1 &gt; 10000) then</w:t>
+              <w:t>if \(n1 &gt; 10000) then</w:t>
             </w:r>
             <w:r>
               <w:rPr>
@@ -6730,19 +6082,17 @@
           <w:rFonts w:ascii="Arial" w:hAnsi="Arial" w:cs="Arial"/>
         </w:rPr>
       </w:pPr>
-      <w:proofErr w:type="gramStart"/>
-      <w:r>
-        <w:rPr>
-          <w:rFonts w:ascii="Arial" w:hAnsi="Arial" w:cs="Arial"/>
-        </w:rPr>
-        <w:t>The end result</w:t>
-      </w:r>
-      <w:proofErr w:type="gramEnd"/>
-      <w:r>
-        <w:rPr>
-          <w:rFonts w:ascii="Arial" w:hAnsi="Arial" w:cs="Arial"/>
-        </w:rPr>
-        <w:t xml:space="preserve"> was that all tests were completed successfully with no errors that occurred.</w:t>
+      <w:r>
+        <w:rPr>
+          <w:rFonts w:ascii="Arial" w:hAnsi="Arial" w:cs="Arial"/>
+        </w:rPr>
+        <w:t>The end result was that all tests were completed successfully with no errors that occurred.</w:t>
+      </w:r>
+      <w:r>
+        <w:rPr>
+          <w:rFonts w:ascii="Arial" w:hAnsi="Arial" w:cs="Arial"/>
+        </w:rPr>
+        <w:t xml:space="preserve"> Test programs are included in the code zip file.</w:t>
       </w:r>
     </w:p>
     <w:sectPr>

</xml_diff>